<commit_message>
Fixat kommentar om riktlinjer
</commit_message>
<xml_diff>
--- a/Thesis/Thesis_Imner_2018_review1.docx
+++ b/Thesis/Thesis_Imner_2018_review1.docx
@@ -51,7 +51,7 @@
           <w:noProof/>
           <w:color w:val="17365D" w:themeColor="text2" w:themeShade="BF"/>
           <w:sz w:val="28"/>
-          <w:lang w:val="en-US"/>
+          <w:lang w:eastAsia="sv-SE"/>
         </w:rPr>
         <w:drawing>
           <wp:anchor distT="0" distB="0" distL="114300" distR="0" simplePos="0" relativeHeight="3" behindDoc="0" locked="0" layoutInCell="1" allowOverlap="1" wp14:anchorId="7F122277" wp14:editId="3C992C28">
@@ -105,7 +105,7 @@
           <w:noProof/>
           <w:color w:val="17365D" w:themeColor="text2" w:themeShade="BF"/>
           <w:sz w:val="28"/>
-          <w:lang w:val="en-US"/>
+          <w:lang w:eastAsia="sv-SE"/>
         </w:rPr>
         <mc:AlternateContent>
           <mc:Choice Requires="wps">
@@ -379,7 +379,7 @@
     </w:p>
     <w:p>
       <w:pPr>
-        <w:pStyle w:val="NormalWeb"/>
+        <w:pStyle w:val="Normalwebb"/>
         <w:rPr>
           <w:i/>
           <w:sz w:val="22"/>
@@ -400,7 +400,7 @@
     </w:p>
     <w:p>
       <w:pPr>
-        <w:pStyle w:val="NormalWeb"/>
+        <w:pStyle w:val="Normalwebb"/>
         <w:rPr>
           <w:rFonts w:ascii="Arial" w:hAnsi="Arial" w:cs="Arial"/>
           <w:sz w:val="22"/>
@@ -482,7 +482,7 @@
     </w:p>
     <w:p>
       <w:pPr>
-        <w:pStyle w:val="BodyText"/>
+        <w:pStyle w:val="Brdtext"/>
       </w:pPr>
       <w:r>
         <w:t>E-lärande</w:t>
@@ -505,12 +505,12 @@
     </w:p>
     <w:p>
       <w:pPr>
-        <w:pStyle w:val="BodyText"/>
+        <w:pStyle w:val="Brdtext"/>
       </w:pPr>
     </w:p>
     <w:p>
       <w:pPr>
-        <w:pStyle w:val="BodyText"/>
+        <w:pStyle w:val="Brdtext"/>
       </w:pPr>
     </w:p>
     <w:p>
@@ -553,7 +553,7 @@
     </w:p>
     <w:p>
       <w:pPr>
-        <w:pStyle w:val="TOC1"/>
+        <w:pStyle w:val="Innehll1"/>
         <w:tabs>
           <w:tab w:val="left" w:pos="350"/>
           <w:tab w:val="right" w:leader="dot" w:pos="9062"/>
@@ -653,7 +653,7 @@
     </w:p>
     <w:p>
       <w:pPr>
-        <w:pStyle w:val="TOC1"/>
+        <w:pStyle w:val="Innehll1"/>
         <w:tabs>
           <w:tab w:val="left" w:pos="350"/>
           <w:tab w:val="right" w:leader="dot" w:pos="9062"/>
@@ -736,7 +736,7 @@
     </w:p>
     <w:p>
       <w:pPr>
-        <w:pStyle w:val="TOC1"/>
+        <w:pStyle w:val="Innehll1"/>
         <w:tabs>
           <w:tab w:val="left" w:pos="350"/>
           <w:tab w:val="right" w:leader="dot" w:pos="9062"/>
@@ -819,7 +819,7 @@
     </w:p>
     <w:p>
       <w:pPr>
-        <w:pStyle w:val="TOC1"/>
+        <w:pStyle w:val="Innehll1"/>
         <w:tabs>
           <w:tab w:val="left" w:pos="350"/>
           <w:tab w:val="right" w:leader="dot" w:pos="9062"/>
@@ -902,7 +902,7 @@
     </w:p>
     <w:p>
       <w:pPr>
-        <w:pStyle w:val="TOC1"/>
+        <w:pStyle w:val="Innehll1"/>
         <w:tabs>
           <w:tab w:val="left" w:pos="350"/>
           <w:tab w:val="right" w:leader="dot" w:pos="9062"/>
@@ -985,7 +985,7 @@
     </w:p>
     <w:p>
       <w:pPr>
-        <w:pStyle w:val="TOC1"/>
+        <w:pStyle w:val="Innehll1"/>
         <w:tabs>
           <w:tab w:val="left" w:pos="350"/>
           <w:tab w:val="right" w:leader="dot" w:pos="9062"/>
@@ -1068,7 +1068,7 @@
     </w:p>
     <w:p>
       <w:pPr>
-        <w:pStyle w:val="TOC1"/>
+        <w:pStyle w:val="Innehll1"/>
         <w:tabs>
           <w:tab w:val="left" w:pos="350"/>
           <w:tab w:val="right" w:leader="dot" w:pos="9062"/>
@@ -1151,7 +1151,7 @@
     </w:p>
     <w:p>
       <w:pPr>
-        <w:pStyle w:val="TOC1"/>
+        <w:pStyle w:val="Innehll1"/>
         <w:tabs>
           <w:tab w:val="left" w:pos="350"/>
           <w:tab w:val="right" w:leader="dot" w:pos="9062"/>
@@ -1280,7 +1280,7 @@
     </w:p>
     <w:p>
       <w:pPr>
-        <w:pStyle w:val="Caption"/>
+        <w:pStyle w:val="Beskrivning"/>
         <w:jc w:val="left"/>
         <w:rPr>
           <w:rFonts w:ascii="Times New Roman" w:hAnsi="Times New Roman" w:cs="Times New Roman"/>
@@ -1299,7 +1299,7 @@
     </w:p>
     <w:p>
       <w:pPr>
-        <w:pStyle w:val="Caption"/>
+        <w:pStyle w:val="Beskrivning"/>
         <w:jc w:val="left"/>
         <w:rPr>
           <w:rFonts w:ascii="Times New Roman" w:hAnsi="Times New Roman" w:cs="Times New Roman"/>
@@ -1319,7 +1319,7 @@
     </w:p>
     <w:p>
       <w:pPr>
-        <w:pStyle w:val="Caption"/>
+        <w:pStyle w:val="Beskrivning"/>
         <w:jc w:val="left"/>
         <w:rPr>
           <w:rFonts w:ascii="Times New Roman" w:hAnsi="Times New Roman" w:cs="Times New Roman"/>
@@ -1339,7 +1339,7 @@
     </w:p>
     <w:p>
       <w:pPr>
-        <w:pStyle w:val="Caption"/>
+        <w:pStyle w:val="Beskrivning"/>
         <w:jc w:val="left"/>
         <w:rPr>
           <w:rFonts w:ascii="Times New Roman" w:hAnsi="Times New Roman" w:cs="Times New Roman"/>
@@ -1359,7 +1359,7 @@
     </w:p>
     <w:p>
       <w:pPr>
-        <w:pStyle w:val="Caption"/>
+        <w:pStyle w:val="Beskrivning"/>
         <w:jc w:val="left"/>
         <w:rPr>
           <w:rFonts w:ascii="Times New Roman" w:hAnsi="Times New Roman" w:cs="Times New Roman"/>
@@ -1387,7 +1387,7 @@
     </w:p>
     <w:p>
       <w:pPr>
-        <w:pStyle w:val="Caption"/>
+        <w:pStyle w:val="Beskrivning"/>
         <w:jc w:val="left"/>
         <w:rPr>
           <w:rFonts w:ascii="Times New Roman" w:hAnsi="Times New Roman" w:cs="Times New Roman"/>
@@ -1431,7 +1431,7 @@
     </w:p>
     <w:p>
       <w:pPr>
-        <w:pStyle w:val="Caption"/>
+        <w:pStyle w:val="Beskrivning"/>
         <w:jc w:val="left"/>
         <w:rPr>
           <w:rFonts w:ascii="Times New Roman" w:hAnsi="Times New Roman" w:cs="Times New Roman"/>
@@ -1459,7 +1459,7 @@
     </w:p>
     <w:p>
       <w:pPr>
-        <w:pStyle w:val="Caption"/>
+        <w:pStyle w:val="Beskrivning"/>
         <w:jc w:val="left"/>
         <w:rPr>
           <w:rFonts w:ascii="Times New Roman" w:hAnsi="Times New Roman" w:cs="Times New Roman"/>
@@ -1649,7 +1649,7 @@
       <w:commentRangeEnd w:id="3"/>
       <w:r>
         <w:rPr>
-          <w:rStyle w:val="CommentReference"/>
+          <w:rStyle w:val="Kommentarsreferens"/>
         </w:rPr>
         <w:commentReference w:id="3"/>
       </w:r>
@@ -1774,7 +1774,7 @@
       <w:commentRangeEnd w:id="4"/>
       <w:r>
         <w:rPr>
-          <w:rStyle w:val="CommentReference"/>
+          <w:rStyle w:val="Kommentarsreferens"/>
         </w:rPr>
         <w:commentReference w:id="4"/>
       </w:r>
@@ -1933,7 +1933,12 @@
         <w:t>Associativa P</w:t>
       </w:r>
       <w:r>
-        <w:t>erspektivet som inkluderar Direkt Instruktions Modellen</w:t>
+        <w:t>ers</w:t>
+      </w:r>
+      <w:bookmarkStart w:id="7" w:name="_GoBack"/>
+      <w:bookmarkEnd w:id="7"/>
+      <w:r>
+        <w:t>pektivet som inkluderar Direkt Instruktions Modellen</w:t>
       </w:r>
       <w:r>
         <w:t>,</w:t>
@@ -1956,12 +1961,12 @@
       <w:r>
         <w:t xml:space="preserve"> </w:t>
       </w:r>
-      <w:del w:id="7" w:author="Jason Serviss" w:date="2018-11-21T17:53:00Z">
+      <w:del w:id="8" w:author="Jason Serviss" w:date="2018-11-21T17:53:00Z">
         <w:r>
           <w:delText>ansats</w:delText>
         </w:r>
       </w:del>
-      <w:ins w:id="8" w:author="Jason Serviss" w:date="2018-11-21T17:53:00Z">
+      <w:ins w:id="9" w:author="Jason Serviss" w:date="2018-11-21T17:53:00Z">
         <w:r>
           <w:t>riktlinjer</w:t>
         </w:r>
@@ -2002,12 +2007,12 @@
       <w:r>
         <w:t xml:space="preserve"> </w:t>
       </w:r>
-      <w:del w:id="9" w:author="Jason Serviss" w:date="2018-11-21T18:51:00Z">
+      <w:del w:id="10" w:author="Jason Serviss" w:date="2018-11-21T18:51:00Z">
         <w:r>
           <w:delText xml:space="preserve">betecknar </w:delText>
         </w:r>
       </w:del>
-      <w:ins w:id="10" w:author="Jason Serviss" w:date="2018-11-21T18:51:00Z">
+      <w:ins w:id="11" w:author="Jason Serviss" w:date="2018-11-21T18:51:00Z">
         <w:r>
           <w:t xml:space="preserve">visar </w:t>
         </w:r>
@@ -2018,12 +2023,12 @@
       <w:r>
         <w:t xml:space="preserve"> </w:t>
       </w:r>
-      <w:del w:id="11" w:author="Jason Serviss" w:date="2018-11-21T18:54:00Z">
+      <w:del w:id="12" w:author="Jason Serviss" w:date="2018-11-21T18:54:00Z">
         <w:r>
           <w:delText xml:space="preserve">kunnighet </w:delText>
         </w:r>
       </w:del>
-      <w:ins w:id="12" w:author="Jason Serviss" w:date="2018-11-21T18:54:00Z">
+      <w:ins w:id="13" w:author="Jason Serviss" w:date="2018-11-21T18:54:00Z">
         <w:r>
           <w:t xml:space="preserve">förmåga </w:t>
         </w:r>
@@ -2034,13 +2039,13 @@
       <w:r>
         <w:t>presentera kurser</w:t>
       </w:r>
-      <w:ins w:id="13" w:author="Jason Serviss" w:date="2018-11-21T18:51:00Z">
+      <w:ins w:id="14" w:author="Jason Serviss" w:date="2018-11-21T18:51:00Z">
         <w:r>
           <w:t xml:space="preserve"> genom höga evalueringsresultat i </w:t>
         </w:r>
       </w:ins>
       <w:proofErr w:type="spellStart"/>
-      <w:ins w:id="14" w:author="Jason Serviss" w:date="2018-11-21T18:53:00Z">
+      <w:ins w:id="15" w:author="Jason Serviss" w:date="2018-11-21T18:53:00Z">
         <w:r>
           <w:t>DIMs</w:t>
         </w:r>
@@ -2056,7 +2061,7 @@
         </w:r>
         <w:r>
           <w:rPr>
-            <w:rPrChange w:id="15" w:author="Jason Serviss" w:date="2018-11-21T18:54:00Z">
+            <w:rPrChange w:id="16" w:author="Jason Serviss" w:date="2018-11-21T18:54:00Z">
               <w:rPr>
                 <w:i/>
               </w:rPr>
@@ -2105,12 +2110,12 @@
       <w:r>
         <w:t xml:space="preserve"> ger resultatet en </w:t>
       </w:r>
-      <w:del w:id="16" w:author="Jason Serviss" w:date="2018-11-21T17:54:00Z">
+      <w:del w:id="17" w:author="Jason Serviss" w:date="2018-11-21T17:54:00Z">
         <w:r>
           <w:delText xml:space="preserve">logisk </w:delText>
         </w:r>
       </w:del>
-      <w:ins w:id="17" w:author="Jason Serviss" w:date="2018-11-21T17:54:00Z">
+      <w:ins w:id="18" w:author="Jason Serviss" w:date="2018-11-21T17:54:00Z">
         <w:r>
           <w:t xml:space="preserve">förankrad </w:t>
         </w:r>
@@ -2118,22 +2123,22 @@
       <w:r>
         <w:t xml:space="preserve">utgångspunkt för vidare undersökningar kring </w:t>
       </w:r>
-      <w:ins w:id="18" w:author="Jason Serviss" w:date="2018-11-21T18:57:00Z">
+      <w:ins w:id="19" w:author="Jason Serviss" w:date="2018-11-21T18:57:00Z">
         <w:r>
           <w:t xml:space="preserve">pedagogiska </w:t>
         </w:r>
       </w:ins>
-      <w:del w:id="19" w:author="Jason Serviss" w:date="2018-11-21T18:57:00Z">
+      <w:del w:id="20" w:author="Jason Serviss" w:date="2018-11-21T18:57:00Z">
         <w:r>
           <w:delText xml:space="preserve">anpassande </w:delText>
         </w:r>
       </w:del>
-      <w:ins w:id="20" w:author="Jason Serviss" w:date="2018-11-21T18:57:00Z">
+      <w:ins w:id="21" w:author="Jason Serviss" w:date="2018-11-21T18:57:00Z">
         <w:r>
           <w:t xml:space="preserve">modeller som skulle tillämpas </w:t>
         </w:r>
       </w:ins>
-      <w:del w:id="21" w:author="Jason Serviss" w:date="2018-11-21T18:57:00Z">
+      <w:del w:id="22" w:author="Jason Serviss" w:date="2018-11-21T18:57:00Z">
         <w:r>
           <w:delText xml:space="preserve">pedagogiska modeller </w:delText>
         </w:r>
@@ -2154,12 +2159,30 @@
         <w:t>otentiella</w:t>
       </w:r>
       <w:r>
-        <w:t xml:space="preserve"> förbättringar i Grades nuvarande pedagogik.</w:t>
+        <w:t xml:space="preserve"> förbättringar i Grades nuvarande </w:t>
+      </w:r>
+      <w:ins w:id="23" w:author="Olivia Imner" w:date="2018-11-22T06:43:00Z">
+        <w:r>
+          <w:t xml:space="preserve">pedagogiska </w:t>
+        </w:r>
+      </w:ins>
+      <w:del w:id="24" w:author="Olivia Imner" w:date="2018-11-22T06:42:00Z">
+        <w:r>
+          <w:delText>pedagogik</w:delText>
+        </w:r>
+      </w:del>
+      <w:ins w:id="25" w:author="Olivia Imner" w:date="2018-11-22T06:42:00Z">
+        <w:r>
+          <w:t>riktlinjer</w:t>
+        </w:r>
+      </w:ins>
+      <w:r>
+        <w:t>.</w:t>
       </w:r>
     </w:p>
     <w:p>
       <w:pPr>
-        <w:pStyle w:val="BodyText"/>
+        <w:pStyle w:val="Brdtext"/>
         <w:spacing w:line="600" w:lineRule="auto"/>
       </w:pPr>
       <w:r>
@@ -2170,14 +2193,14 @@
       <w:pPr>
         <w:pStyle w:val="Heading11"/>
       </w:pPr>
-      <w:bookmarkStart w:id="22" w:name="_Toc391456179"/>
-      <w:bookmarkStart w:id="23" w:name="_Toc401327935"/>
-      <w:bookmarkEnd w:id="22"/>
+      <w:bookmarkStart w:id="26" w:name="_Toc391456179"/>
+      <w:bookmarkStart w:id="27" w:name="_Toc401327935"/>
+      <w:bookmarkEnd w:id="26"/>
       <w:r>
         <w:lastRenderedPageBreak/>
         <w:t>Introduktion</w:t>
       </w:r>
-      <w:bookmarkEnd w:id="23"/>
+      <w:bookmarkEnd w:id="27"/>
     </w:p>
     <w:p>
       <w:pPr>
@@ -3072,7 +3095,7 @@
       <w:r>
         <w:t xml:space="preserve"> ofta i pedagogiska modeller. </w:t>
       </w:r>
-      <w:commentRangeStart w:id="24"/>
+      <w:commentRangeStart w:id="28"/>
       <w:r>
         <w:t xml:space="preserve">Lärometoderna </w:t>
       </w:r>
@@ -3100,12 +3123,12 @@
       <w:r>
         <w:t>en av studenter.</w:t>
       </w:r>
-      <w:commentRangeEnd w:id="24"/>
-      <w:r>
-        <w:rPr>
-          <w:rStyle w:val="CommentReference"/>
-        </w:rPr>
-        <w:commentReference w:id="24"/>
+      <w:commentRangeEnd w:id="28"/>
+      <w:r>
+        <w:rPr>
+          <w:rStyle w:val="Kommentarsreferens"/>
+        </w:rPr>
+        <w:commentReference w:id="28"/>
       </w:r>
       <w:r>
         <w:t xml:space="preserve"> Kurser</w:t>
@@ -3361,42 +3384,6 @@
       </w:r>
       <w:r>
         <w:t xml:space="preserve">att studenten utbildar sig efter deras kognitiva förståelse. </w:t>
-      </w:r>
-      <w:r>
-        <w:rPr>
-          <w:strike/>
-          <w:rPrChange w:id="25" w:author="Jason Serviss" w:date="2018-11-21T19:12:00Z">
-            <w:rPr/>
-          </w:rPrChange>
-        </w:rPr>
-        <w:t xml:space="preserve">Det kan likaså </w:t>
-      </w:r>
-      <w:r>
-        <w:rPr>
-          <w:strike/>
-          <w:rPrChange w:id="26" w:author="Jason Serviss" w:date="2018-11-21T19:12:00Z">
-            <w:rPr/>
-          </w:rPrChange>
-        </w:rPr>
-        <w:t>underlätta</w:t>
-      </w:r>
-      <w:r>
-        <w:rPr>
-          <w:strike/>
-          <w:rPrChange w:id="27" w:author="Jason Serviss" w:date="2018-11-21T19:12:00Z">
-            <w:rPr/>
-          </w:rPrChange>
-        </w:rPr>
-        <w:t xml:space="preserve"> ELF</w:t>
-      </w:r>
-      <w:r>
-        <w:rPr>
-          <w:strike/>
-          <w:rPrChange w:id="28" w:author="Jason Serviss" w:date="2018-11-21T19:12:00Z">
-            <w:rPr/>
-          </w:rPrChange>
-        </w:rPr>
-        <w:t>’</w:t>
       </w:r>
       <w:r>
         <w:rPr>
@@ -3405,7 +3392,7 @@
             <w:rPr/>
           </w:rPrChange>
         </w:rPr>
-        <w:t>s</w:t>
+        <w:t xml:space="preserve">Det kan likaså </w:t>
       </w:r>
       <w:r>
         <w:rPr>
@@ -3414,7 +3401,7 @@
             <w:rPr/>
           </w:rPrChange>
         </w:rPr>
-        <w:t xml:space="preserve"> möjlighet</w:t>
+        <w:t>underlätta</w:t>
       </w:r>
       <w:r>
         <w:rPr>
@@ -3423,7 +3410,7 @@
             <w:rPr/>
           </w:rPrChange>
         </w:rPr>
-        <w:t xml:space="preserve"> att kunna bedöma utefter hur pedagogiken</w:t>
+        <w:t xml:space="preserve"> ELF</w:t>
       </w:r>
       <w:r>
         <w:rPr>
@@ -3432,7 +3419,7 @@
             <w:rPr/>
           </w:rPrChange>
         </w:rPr>
-        <w:t xml:space="preserve"> tillhandahålls i sina e-kurser</w:t>
+        <w:t>’</w:t>
       </w:r>
       <w:r>
         <w:rPr>
@@ -3441,6 +3428,42 @@
             <w:rPr/>
           </w:rPrChange>
         </w:rPr>
+        <w:t>s</w:t>
+      </w:r>
+      <w:r>
+        <w:rPr>
+          <w:strike/>
+          <w:rPrChange w:id="34" w:author="Jason Serviss" w:date="2018-11-21T19:12:00Z">
+            <w:rPr/>
+          </w:rPrChange>
+        </w:rPr>
+        <w:t xml:space="preserve"> möjlighet</w:t>
+      </w:r>
+      <w:r>
+        <w:rPr>
+          <w:strike/>
+          <w:rPrChange w:id="35" w:author="Jason Serviss" w:date="2018-11-21T19:12:00Z">
+            <w:rPr/>
+          </w:rPrChange>
+        </w:rPr>
+        <w:t xml:space="preserve"> att kunna bedöma utefter hur pedagogiken</w:t>
+      </w:r>
+      <w:r>
+        <w:rPr>
+          <w:strike/>
+          <w:rPrChange w:id="36" w:author="Jason Serviss" w:date="2018-11-21T19:12:00Z">
+            <w:rPr/>
+          </w:rPrChange>
+        </w:rPr>
+        <w:t xml:space="preserve"> tillhandahålls i sina e-kurser</w:t>
+      </w:r>
+      <w:r>
+        <w:rPr>
+          <w:strike/>
+          <w:rPrChange w:id="37" w:author="Jason Serviss" w:date="2018-11-21T19:12:00Z">
+            <w:rPr/>
+          </w:rPrChange>
+        </w:rPr>
         <w:t>.</w:t>
       </w:r>
       <w:r>
@@ -3453,7 +3476,7 @@
         <w:t xml:space="preserve"> att majoriteten av e-kurser </w:t>
       </w:r>
       <w:proofErr w:type="gramStart"/>
-      <w:del w:id="34" w:author="Jason Serviss" w:date="2018-11-21T19:20:00Z">
+      <w:del w:id="38" w:author="Jason Serviss" w:date="2018-11-21T19:20:00Z">
         <w:r>
           <w:delText>inte har tillräckligt</w:delText>
         </w:r>
@@ -3461,7 +3484,7 @@
           <w:delText xml:space="preserve"> med pedagogisk bakgrund</w:delText>
         </w:r>
       </w:del>
-      <w:ins w:id="35" w:author="Jason Serviss" w:date="2018-11-21T19:20:00Z">
+      <w:ins w:id="39" w:author="Jason Serviss" w:date="2018-11-21T19:20:00Z">
         <w:r>
           <w:t>bygger</w:t>
         </w:r>
@@ -3556,7 +3579,7 @@
         <w:adjustRightInd w:val="0"/>
         <w:spacing w:after="240" w:line="480" w:lineRule="auto"/>
         <w:rPr>
-          <w:ins w:id="36" w:author="Jason Serviss" w:date="2018-11-21T20:37:00Z"/>
+          <w:ins w:id="40" w:author="Jason Serviss" w:date="2018-11-21T20:37:00Z"/>
         </w:rPr>
       </w:pPr>
       <w:r>
@@ -3704,7 +3727,7 @@
       <w:r>
         <w:t xml:space="preserve">eras </w:t>
       </w:r>
-      <w:del w:id="37" w:author="Jason Serviss" w:date="2018-11-21T19:21:00Z">
+      <w:del w:id="41" w:author="Jason Serviss" w:date="2018-11-21T19:21:00Z">
         <w:r>
           <w:delText xml:space="preserve">individuella </w:delText>
         </w:r>
@@ -3718,19 +3741,19 @@
       <w:r>
         <w:t xml:space="preserve">på vilken slags inlärning </w:t>
       </w:r>
-      <w:commentRangeStart w:id="38"/>
+      <w:commentRangeStart w:id="42"/>
       <w:r>
         <w:t>som ska tilldelas i undervisningen</w:t>
       </w:r>
       <w:r>
         <w:t xml:space="preserve"> </w:t>
       </w:r>
-      <w:commentRangeEnd w:id="38"/>
-      <w:r>
-        <w:rPr>
-          <w:rStyle w:val="CommentReference"/>
-        </w:rPr>
-        <w:commentReference w:id="38"/>
+      <w:commentRangeEnd w:id="42"/>
+      <w:r>
+        <w:rPr>
+          <w:rStyle w:val="Kommentarsreferens"/>
+        </w:rPr>
+        <w:commentReference w:id="42"/>
       </w:r>
       <w:r>
         <w:fldChar w:fldCharType="begin"/>
@@ -3762,15 +3785,15 @@
         <w:adjustRightInd w:val="0"/>
         <w:spacing w:after="240" w:line="480" w:lineRule="auto"/>
         <w:rPr>
-          <w:ins w:id="39" w:author="Jason Serviss" w:date="2018-11-21T20:37:00Z"/>
-        </w:rPr>
-      </w:pPr>
-      <w:ins w:id="40" w:author="Jason Serviss" w:date="2018-11-21T20:48:00Z">
+          <w:ins w:id="43" w:author="Jason Serviss" w:date="2018-11-21T20:37:00Z"/>
+        </w:rPr>
+      </w:pPr>
+      <w:ins w:id="44" w:author="Jason Serviss" w:date="2018-11-21T20:48:00Z">
         <w:r>
           <w:t>D</w:t>
         </w:r>
       </w:ins>
-      <w:del w:id="41" w:author="Jason Serviss" w:date="2018-11-21T20:48:00Z">
+      <w:del w:id="45" w:author="Jason Serviss" w:date="2018-11-21T20:48:00Z">
         <w:r>
           <w:delText>Till exemp</w:delText>
         </w:r>
@@ -3781,7 +3804,7 @@
           <w:delText xml:space="preserve">l </w:delText>
         </w:r>
       </w:del>
-      <w:del w:id="42" w:author="Jason Serviss" w:date="2018-11-21T18:00:00Z">
+      <w:del w:id="46" w:author="Jason Serviss" w:date="2018-11-21T18:00:00Z">
         <w:r>
           <w:delText>kan</w:delText>
         </w:r>
@@ -3789,7 +3812,7 @@
           <w:delText xml:space="preserve"> </w:delText>
         </w:r>
       </w:del>
-      <w:del w:id="43" w:author="Jason Serviss" w:date="2018-11-21T20:48:00Z">
+      <w:del w:id="47" w:author="Jason Serviss" w:date="2018-11-21T20:48:00Z">
         <w:r>
           <w:delText>d</w:delText>
         </w:r>
@@ -3800,27 +3823,27 @@
       <w:r>
         <w:t>ssociativa perspektivet</w:t>
       </w:r>
-      <w:ins w:id="44" w:author="Jason Serviss" w:date="2018-11-21T20:54:00Z">
+      <w:ins w:id="48" w:author="Jason Serviss" w:date="2018-11-21T20:54:00Z">
         <w:r>
           <w:t xml:space="preserve"> är oftast beskriven som </w:t>
         </w:r>
       </w:ins>
-      <w:ins w:id="45" w:author="Jason Serviss" w:date="2018-11-21T20:55:00Z">
+      <w:ins w:id="49" w:author="Jason Serviss" w:date="2018-11-21T20:55:00Z">
         <w:r>
           <w:t xml:space="preserve">”lärande som en aktivitet av </w:t>
         </w:r>
       </w:ins>
-      <w:ins w:id="46" w:author="Jason Serviss" w:date="2018-11-21T20:56:00Z">
+      <w:ins w:id="50" w:author="Jason Serviss" w:date="2018-11-21T20:56:00Z">
         <w:r>
           <w:t>strukturerade</w:t>
         </w:r>
       </w:ins>
-      <w:ins w:id="47" w:author="Jason Serviss" w:date="2018-11-21T20:55:00Z">
+      <w:ins w:id="51" w:author="Jason Serviss" w:date="2018-11-21T20:55:00Z">
         <w:r>
           <w:t xml:space="preserve"> uppgifter”</w:t>
         </w:r>
       </w:ins>
-      <w:ins w:id="48" w:author="Jason Serviss" w:date="2018-11-21T20:56:00Z">
+      <w:ins w:id="52" w:author="Jason Serviss" w:date="2018-11-21T20:56:00Z">
         <w:r>
           <w:t xml:space="preserve"> och</w:t>
         </w:r>
@@ -3828,47 +3851,47 @@
       <w:r>
         <w:t xml:space="preserve"> </w:t>
       </w:r>
-      <w:ins w:id="49" w:author="Jason Serviss" w:date="2018-11-21T20:49:00Z">
+      <w:ins w:id="53" w:author="Jason Serviss" w:date="2018-11-21T20:49:00Z">
         <w:r>
           <w:t>karakteriserats av</w:t>
         </w:r>
       </w:ins>
-      <w:ins w:id="50" w:author="Jason Serviss" w:date="2018-11-21T20:51:00Z">
+      <w:ins w:id="54" w:author="Jason Serviss" w:date="2018-11-21T20:51:00Z">
         <w:r>
           <w:t xml:space="preserve"> till exempel</w:t>
         </w:r>
       </w:ins>
-      <w:ins w:id="51" w:author="Jason Serviss" w:date="2018-11-21T20:56:00Z">
+      <w:ins w:id="55" w:author="Jason Serviss" w:date="2018-11-21T20:56:00Z">
         <w:r>
           <w:t>,</w:t>
         </w:r>
       </w:ins>
-      <w:ins w:id="52" w:author="Jason Serviss" w:date="2018-11-21T20:49:00Z">
+      <w:ins w:id="56" w:author="Jason Serviss" w:date="2018-11-21T20:49:00Z">
         <w:r>
           <w:t xml:space="preserve"> </w:t>
         </w:r>
       </w:ins>
-      <w:ins w:id="53" w:author="Jason Serviss" w:date="2018-11-21T20:50:00Z">
+      <w:ins w:id="57" w:author="Jason Serviss" w:date="2018-11-21T20:50:00Z">
         <w:r>
           <w:t xml:space="preserve">beteende modifiering och </w:t>
         </w:r>
       </w:ins>
-      <w:ins w:id="54" w:author="Jason Serviss" w:date="2018-11-21T20:52:00Z">
+      <w:ins w:id="58" w:author="Jason Serviss" w:date="2018-11-21T20:52:00Z">
         <w:r>
           <w:t xml:space="preserve">lärande genom association och </w:t>
         </w:r>
       </w:ins>
-      <w:ins w:id="55" w:author="Jason Serviss" w:date="2018-11-21T20:53:00Z">
+      <w:ins w:id="59" w:author="Jason Serviss" w:date="2018-11-21T20:53:00Z">
         <w:r>
           <w:t>förstärkning</w:t>
         </w:r>
       </w:ins>
-      <w:ins w:id="56" w:author="Jason Serviss" w:date="2018-11-21T20:50:00Z">
+      <w:ins w:id="60" w:author="Jason Serviss" w:date="2018-11-21T20:50:00Z">
         <w:r>
           <w:t xml:space="preserve"> </w:t>
         </w:r>
       </w:ins>
-      <w:del w:id="57" w:author="Jason Serviss" w:date="2018-11-21T20:49:00Z">
+      <w:del w:id="61" w:author="Jason Serviss" w:date="2018-11-21T20:49:00Z">
         <w:r>
           <w:delText xml:space="preserve">få </w:delText>
         </w:r>
@@ -3918,19 +3941,11 @@
         </w:rPr>
         <w:t>(</w:t>
       </w:r>
-      <w:proofErr w:type="spellStart"/>
-      <w:r>
-        <w:rPr>
-          <w:rFonts w:cs="Times New Roman"/>
-        </w:rPr>
-        <w:t>Conole</w:t>
-      </w:r>
-      <w:proofErr w:type="spellEnd"/>
-      <w:r>
-        <w:rPr>
-          <w:rFonts w:cs="Times New Roman"/>
-        </w:rPr>
-        <w:t>, 2010)</w:t>
+      <w:r>
+        <w:rPr>
+          <w:rFonts w:cs="Times New Roman"/>
+        </w:rPr>
+        <w:t>Conole, 2010)</w:t>
       </w:r>
       <w:r>
         <w:fldChar w:fldCharType="end"/>
@@ -4106,7 +4121,7 @@
         <w:adjustRightInd w:val="0"/>
         <w:spacing w:after="240" w:line="480" w:lineRule="auto"/>
         <w:rPr>
-          <w:ins w:id="58" w:author="Jason Serviss" w:date="2018-11-21T20:37:00Z"/>
+          <w:ins w:id="62" w:author="Jason Serviss" w:date="2018-11-21T20:37:00Z"/>
         </w:rPr>
       </w:pPr>
       <w:r>
@@ -4139,74 +4154,54 @@
       <w:r>
         <w:t xml:space="preserve"> </w:t>
       </w:r>
-      <w:ins w:id="59" w:author="Jason Serviss" w:date="2018-11-21T21:17:00Z">
+      <w:ins w:id="63" w:author="Jason Serviss" w:date="2018-11-21T21:17:00Z">
         <w:r>
           <w:t xml:space="preserve">”lärande genom förståelse” </w:t>
         </w:r>
       </w:ins>
-      <w:ins w:id="60" w:author="Jason Serviss" w:date="2018-11-21T21:38:00Z">
+      <w:ins w:id="64" w:author="Jason Serviss" w:date="2018-11-21T21:38:00Z">
         <w:r>
           <w:t xml:space="preserve">och </w:t>
         </w:r>
       </w:ins>
-      <w:ins w:id="61" w:author="Jason Serviss" w:date="2018-11-21T21:40:00Z">
+      <w:ins w:id="65" w:author="Jason Serviss" w:date="2018-11-21T21:40:00Z">
         <w:r>
           <w:t>utnyt</w:t>
         </w:r>
       </w:ins>
-      <w:ins w:id="62" w:author="Jason Serviss" w:date="2018-11-21T21:43:00Z">
+      <w:ins w:id="66" w:author="Jason Serviss" w:date="2018-11-21T21:43:00Z">
         <w:r>
           <w:t>t</w:t>
         </w:r>
       </w:ins>
-      <w:ins w:id="63" w:author="Jason Serviss" w:date="2018-11-21T21:40:00Z">
+      <w:ins w:id="67" w:author="Jason Serviss" w:date="2018-11-21T21:40:00Z">
         <w:r>
           <w:t xml:space="preserve">jar relationen mellan </w:t>
         </w:r>
       </w:ins>
-      <w:ins w:id="64" w:author="Jason Serviss" w:date="2018-11-21T21:41:00Z">
+      <w:ins w:id="68" w:author="Jason Serviss" w:date="2018-11-21T21:41:00Z">
         <w:r>
           <w:t xml:space="preserve">kognitiva processer </w:t>
         </w:r>
       </w:ins>
-      <w:ins w:id="65" w:author="Jason Serviss" w:date="2018-11-21T21:42:00Z">
+      <w:ins w:id="69" w:author="Jason Serviss" w:date="2018-11-21T21:42:00Z">
         <w:r>
           <w:t xml:space="preserve">och </w:t>
         </w:r>
       </w:ins>
-      <w:ins w:id="66" w:author="Jason Serviss" w:date="2018-11-21T21:43:00Z">
+      <w:ins w:id="70" w:author="Jason Serviss" w:date="2018-11-21T21:43:00Z">
         <w:r>
           <w:t>betande</w:t>
         </w:r>
       </w:ins>
-      <w:ins w:id="67" w:author="Jason Serviss" w:date="2018-11-21T21:42:00Z">
+      <w:ins w:id="71" w:author="Jason Serviss" w:date="2018-11-21T21:42:00Z">
         <w:r>
           <w:t xml:space="preserve"> för at</w:t>
         </w:r>
       </w:ins>
-      <w:ins w:id="68" w:author="Jason Serviss" w:date="2018-11-21T21:44:00Z">
+      <w:ins w:id="72" w:author="Jason Serviss" w:date="2018-11-21T21:44:00Z">
         <w:r>
           <w:t>t</w:t>
-        </w:r>
-      </w:ins>
-      <w:ins w:id="69" w:author="Jason Serviss" w:date="2018-11-21T21:42:00Z">
-        <w:r>
-          <w:t xml:space="preserve"> </w:t>
-        </w:r>
-      </w:ins>
-      <w:ins w:id="70" w:author="Jason Serviss" w:date="2018-11-21T21:43:00Z">
-        <w:r>
-          <w:t>strukturera</w:t>
-        </w:r>
-      </w:ins>
-      <w:ins w:id="71" w:author="Jason Serviss" w:date="2018-11-21T21:42:00Z">
-        <w:r>
-          <w:t xml:space="preserve"> kurs </w:t>
-        </w:r>
-      </w:ins>
-      <w:ins w:id="72" w:author="Jason Serviss" w:date="2018-11-21T21:43:00Z">
-        <w:r>
-          <w:t>innehåll</w:t>
         </w:r>
       </w:ins>
       <w:ins w:id="73" w:author="Jason Serviss" w:date="2018-11-21T21:42:00Z">
@@ -4214,17 +4209,37 @@
           <w:t xml:space="preserve"> </w:t>
         </w:r>
       </w:ins>
-      <w:ins w:id="74" w:author="Jason Serviss" w:date="2018-11-21T21:44:00Z">
+      <w:ins w:id="74" w:author="Jason Serviss" w:date="2018-11-21T21:43:00Z">
+        <w:r>
+          <w:t>strukturera</w:t>
+        </w:r>
+      </w:ins>
+      <w:ins w:id="75" w:author="Jason Serviss" w:date="2018-11-21T21:42:00Z">
+        <w:r>
+          <w:t xml:space="preserve"> kurs </w:t>
+        </w:r>
+      </w:ins>
+      <w:ins w:id="76" w:author="Jason Serviss" w:date="2018-11-21T21:43:00Z">
+        <w:r>
+          <w:t>innehåll</w:t>
+        </w:r>
+      </w:ins>
+      <w:ins w:id="77" w:author="Jason Serviss" w:date="2018-11-21T21:42:00Z">
+        <w:r>
+          <w:t xml:space="preserve"> </w:t>
+        </w:r>
+      </w:ins>
+      <w:ins w:id="78" w:author="Jason Serviss" w:date="2018-11-21T21:44:00Z">
         <w:r>
           <w:t>och</w:t>
         </w:r>
       </w:ins>
-      <w:ins w:id="75" w:author="Jason Serviss" w:date="2018-11-21T21:42:00Z">
+      <w:ins w:id="79" w:author="Jason Serviss" w:date="2018-11-21T21:42:00Z">
         <w:r>
           <w:t xml:space="preserve"> ge upphov till transformationer i kognitiva strukturer </w:t>
         </w:r>
       </w:ins>
-      <w:del w:id="76" w:author="Jason Serviss" w:date="2018-11-21T21:42:00Z">
+      <w:del w:id="80" w:author="Jason Serviss" w:date="2018-11-21T21:42:00Z">
         <w:r>
           <w:delText xml:space="preserve">att </w:delText>
         </w:r>
@@ -4253,7 +4268,7 @@
           <w:delText xml:space="preserve"> och </w:delText>
         </w:r>
       </w:del>
-      <w:del w:id="77" w:author="Jason Serviss" w:date="2018-11-21T21:30:00Z">
+      <w:del w:id="81" w:author="Jason Serviss" w:date="2018-11-21T21:30:00Z">
         <w:r>
           <w:delText xml:space="preserve">dela in </w:delText>
         </w:r>
@@ -4264,7 +4279,7 @@
           <w:delText xml:space="preserve"> i mindre delar</w:delText>
         </w:r>
       </w:del>
-      <w:del w:id="78" w:author="Jason Serviss" w:date="2018-11-21T21:42:00Z">
+      <w:del w:id="82" w:author="Jason Serviss" w:date="2018-11-21T21:42:00Z">
         <w:r>
           <w:delText xml:space="preserve"> </w:delText>
         </w:r>
@@ -4285,21 +4300,12 @@
         </w:rPr>
         <w:t>(</w:t>
       </w:r>
-      <w:proofErr w:type="spellStart"/>
       <w:r>
         <w:rPr>
           <w:rFonts w:cs="Times New Roman"/>
           <w:szCs w:val="24"/>
         </w:rPr>
-        <w:t>Conole</w:t>
-      </w:r>
-      <w:proofErr w:type="spellEnd"/>
-      <w:r>
-        <w:rPr>
-          <w:rFonts w:cs="Times New Roman"/>
-          <w:szCs w:val="24"/>
-        </w:rPr>
-        <w:t>, 2010; Dalsgaard, 2005)</w:t>
+        <w:t>Conole, 2010; Dalsgaard, 2005)</w:t>
       </w:r>
       <w:r>
         <w:fldChar w:fldCharType="end"/>
@@ -4307,27 +4313,27 @@
       <w:r>
         <w:t>.</w:t>
       </w:r>
-      <w:ins w:id="79" w:author="Jason Serviss" w:date="2018-11-21T21:53:00Z">
+      <w:ins w:id="83" w:author="Jason Serviss" w:date="2018-11-21T21:53:00Z">
         <w:r>
           <w:t xml:space="preserve"> </w:t>
         </w:r>
       </w:ins>
-      <w:ins w:id="80" w:author="Jason Serviss" w:date="2018-11-21T21:57:00Z">
+      <w:ins w:id="84" w:author="Jason Serviss" w:date="2018-11-21T21:57:00Z">
         <w:r>
           <w:t xml:space="preserve">Studenten lär sig </w:t>
         </w:r>
       </w:ins>
-      <w:ins w:id="81" w:author="Jason Serviss" w:date="2018-11-21T21:58:00Z">
+      <w:ins w:id="85" w:author="Jason Serviss" w:date="2018-11-21T21:58:00Z">
         <w:r>
           <w:t xml:space="preserve">bl.a. </w:t>
         </w:r>
       </w:ins>
-      <w:ins w:id="82" w:author="Jason Serviss" w:date="2018-11-21T21:57:00Z">
+      <w:ins w:id="86" w:author="Jason Serviss" w:date="2018-11-21T21:57:00Z">
         <w:r>
           <w:t xml:space="preserve">genom omvandling av </w:t>
         </w:r>
       </w:ins>
-      <w:ins w:id="83" w:author="Jason Serviss" w:date="2018-11-21T21:58:00Z">
+      <w:ins w:id="87" w:author="Jason Serviss" w:date="2018-11-21T21:58:00Z">
         <w:r>
           <w:t xml:space="preserve">erfarenhet </w:t>
         </w:r>
@@ -4335,27 +4341,27 @@
           <w:t>till kunskap</w:t>
         </w:r>
       </w:ins>
-      <w:ins w:id="84" w:author="Jason Serviss" w:date="2018-11-21T21:59:00Z">
+      <w:ins w:id="88" w:author="Jason Serviss" w:date="2018-11-21T21:59:00Z">
         <w:r>
           <w:t xml:space="preserve"> och kompetens</w:t>
         </w:r>
       </w:ins>
-      <w:ins w:id="85" w:author="Jason Serviss" w:date="2018-11-21T22:00:00Z">
+      <w:ins w:id="89" w:author="Jason Serviss" w:date="2018-11-21T22:00:00Z">
         <w:r>
           <w:t xml:space="preserve"> ofta </w:t>
         </w:r>
       </w:ins>
-      <w:ins w:id="86" w:author="Jason Serviss" w:date="2018-11-21T22:01:00Z">
+      <w:ins w:id="90" w:author="Jason Serviss" w:date="2018-11-21T22:01:00Z">
         <w:r>
           <w:t>genom</w:t>
         </w:r>
       </w:ins>
-      <w:ins w:id="87" w:author="Jason Serviss" w:date="2018-11-21T22:00:00Z">
+      <w:ins w:id="91" w:author="Jason Serviss" w:date="2018-11-21T22:00:00Z">
         <w:r>
           <w:t xml:space="preserve"> </w:t>
         </w:r>
       </w:ins>
-      <w:ins w:id="88" w:author="Jason Serviss" w:date="2018-11-21T22:01:00Z">
+      <w:ins w:id="92" w:author="Jason Serviss" w:date="2018-11-21T22:01:00Z">
         <w:r>
           <w:t xml:space="preserve">lösning av specifika problem. </w:t>
         </w:r>
@@ -4363,7 +4369,7 @@
       <w:r>
         <w:t xml:space="preserve"> </w:t>
       </w:r>
-      <w:commentRangeStart w:id="89"/>
+      <w:commentRangeStart w:id="93"/>
       <w:r>
         <w:t xml:space="preserve">Studenten </w:t>
       </w:r>
@@ -4409,12 +4415,12 @@
       <w:r>
         <w:fldChar w:fldCharType="end"/>
       </w:r>
-      <w:commentRangeEnd w:id="89"/>
-      <w:r>
-        <w:rPr>
-          <w:rStyle w:val="CommentReference"/>
-        </w:rPr>
-        <w:commentReference w:id="89"/>
+      <w:commentRangeEnd w:id="93"/>
+      <w:r>
+        <w:rPr>
+          <w:rStyle w:val="Kommentarsreferens"/>
+        </w:rPr>
+        <w:commentReference w:id="93"/>
       </w:r>
       <w:r>
         <w:t xml:space="preserve">. Dessa punkter behöver bearbetas innan det blir en </w:t>
@@ -4513,12 +4519,7 @@
         <w:t xml:space="preserve">lösa </w:t>
       </w:r>
       <w:r>
-        <w:t>med hjälp av en tyd</w:t>
-      </w:r>
-      <w:bookmarkStart w:id="90" w:name="_GoBack"/>
-      <w:bookmarkEnd w:id="90"/>
-      <w:r>
-        <w:t>lig d</w:t>
+        <w:t>med hjälp av en tydlig d</w:t>
       </w:r>
       <w:r>
         <w:t xml:space="preserve">esign </w:t>
@@ -4762,8 +4763,8 @@
       <w:r>
         <w:t>. Detta gör att förståelse uppstår både individuellt och gemensamt när det arbetas praktiskt i ett socialt sammanhang.</w:t>
       </w:r>
-      <w:bookmarkStart w:id="91" w:name="_Toc391456180"/>
-      <w:bookmarkStart w:id="92" w:name="_Toc401327936"/>
+      <w:bookmarkStart w:id="94" w:name="_Toc391456180"/>
+      <w:bookmarkStart w:id="95" w:name="_Toc401327936"/>
     </w:p>
     <w:p>
       <w:pPr>
@@ -4801,8 +4802,8 @@
         </w:rPr>
         <w:t>Syfte</w:t>
       </w:r>
-      <w:bookmarkEnd w:id="91"/>
-      <w:bookmarkEnd w:id="92"/>
+      <w:bookmarkEnd w:id="94"/>
+      <w:bookmarkEnd w:id="95"/>
       <w:r>
         <w:rPr>
           <w:rFonts w:cs="Times New Roman"/>
@@ -4878,7 +4879,7 @@
         </w:rPr>
         <w:t xml:space="preserve"> har ingen koppling till </w:t>
       </w:r>
-      <w:ins w:id="93" w:author="Jason Serviss" w:date="2018-11-21T18:02:00Z">
+      <w:ins w:id="96" w:author="Jason Serviss" w:date="2018-11-21T18:02:00Z">
         <w:r>
           <w:rPr>
             <w:rFonts w:cs="Times New Roman"/>
@@ -4886,7 +4887,7 @@
           <w:t>en</w:t>
         </w:r>
       </w:ins>
-      <w:del w:id="94" w:author="Jason Serviss" w:date="2018-11-21T18:02:00Z">
+      <w:del w:id="97" w:author="Jason Serviss" w:date="2018-11-21T18:02:00Z">
         <w:r>
           <w:rPr>
             <w:rFonts w:cs="Times New Roman"/>
@@ -5020,21 +5021,39 @@
         </w:rPr>
         <w:t xml:space="preserve">övergångsprocessen från Grades nuvarande pedagogiska strategi till en modellbaserad strategi skulle stödjas genom att förstå hur deras befintliga </w:t>
       </w:r>
-      <w:proofErr w:type="spellStart"/>
-      <w:r>
-        <w:rPr>
-          <w:rFonts w:cs="Times New Roman"/>
-        </w:rPr>
-        <w:t>pedagogik</w:t>
-      </w:r>
-      <w:ins w:id="95" w:author="Jason Serviss" w:date="2018-11-21T18:05:00Z">
+      <w:del w:id="98" w:author="Olivia Imner" w:date="2018-11-22T06:42:00Z">
         <w:r>
           <w:rPr>
             <w:rFonts w:cs="Times New Roman"/>
           </w:rPr>
-          <w:t>a</w:t>
+          <w:delText>pedagogik</w:delText>
         </w:r>
-        <w:proofErr w:type="spellEnd"/>
+      </w:del>
+      <w:ins w:id="99" w:author="Jason Serviss" w:date="2018-11-21T18:05:00Z">
+        <w:del w:id="100" w:author="Olivia Imner" w:date="2018-11-22T06:42:00Z">
+          <w:r>
+            <w:rPr>
+              <w:rFonts w:cs="Times New Roman"/>
+            </w:rPr>
+            <w:delText>a</w:delText>
+          </w:r>
+        </w:del>
+      </w:ins>
+      <w:ins w:id="101" w:author="Olivia Imner" w:date="2018-11-22T06:42:00Z">
+        <w:r>
+          <w:rPr>
+            <w:rFonts w:cs="Times New Roman"/>
+          </w:rPr>
+          <w:t>pedagogis</w:t>
+        </w:r>
+        <w:r>
+          <w:rPr>
+            <w:rFonts w:cs="Times New Roman"/>
+          </w:rPr>
+          <w:t>ka</w:t>
+        </w:r>
+      </w:ins>
+      <w:ins w:id="102" w:author="Jason Serviss" w:date="2018-11-21T18:05:00Z">
         <w:r>
           <w:rPr>
             <w:rFonts w:cs="Times New Roman"/>
@@ -5096,7 +5115,7 @@
         </w:rPr>
         <w:t xml:space="preserve"> Grades nuvarande pedagogiska </w:t>
       </w:r>
-      <w:del w:id="96" w:author="Jason Serviss" w:date="2018-11-21T18:05:00Z">
+      <w:del w:id="103" w:author="Jason Serviss" w:date="2018-11-21T18:05:00Z">
         <w:r>
           <w:rPr>
             <w:rFonts w:cs="Times New Roman"/>
@@ -5104,7 +5123,7 @@
           <w:delText xml:space="preserve">strategi </w:delText>
         </w:r>
       </w:del>
-      <w:ins w:id="97" w:author="Jason Serviss" w:date="2018-11-21T18:05:00Z">
+      <w:ins w:id="104" w:author="Jason Serviss" w:date="2018-11-21T18:05:00Z">
         <w:r>
           <w:rPr>
             <w:rFonts w:cs="Times New Roman"/>
@@ -5148,7 +5167,7 @@
         </w:rPr>
         <w:t xml:space="preserve">att representera Grades aktuella pedagogiska </w:t>
       </w:r>
-      <w:del w:id="98" w:author="Jason Serviss" w:date="2018-11-21T18:05:00Z">
+      <w:del w:id="105" w:author="Jason Serviss" w:date="2018-11-21T18:05:00Z">
         <w:r>
           <w:rPr>
             <w:rFonts w:cs="Times New Roman"/>
@@ -5156,7 +5175,7 @@
           <w:delText xml:space="preserve">strategi </w:delText>
         </w:r>
       </w:del>
-      <w:ins w:id="99" w:author="Jason Serviss" w:date="2018-11-21T18:05:00Z">
+      <w:ins w:id="106" w:author="Jason Serviss" w:date="2018-11-21T18:05:00Z">
         <w:r>
           <w:rPr>
             <w:rFonts w:cs="Times New Roman"/>
@@ -5212,7 +5231,7 @@
         </w:rPr>
         <w:t xml:space="preserve"> skulle representera en </w:t>
       </w:r>
-      <w:del w:id="100" w:author="Jason Serviss" w:date="2018-11-21T18:06:00Z">
+      <w:del w:id="107" w:author="Jason Serviss" w:date="2018-11-21T18:06:00Z">
         <w:r>
           <w:rPr>
             <w:rFonts w:cs="Times New Roman"/>
@@ -5220,7 +5239,7 @@
           <w:delText xml:space="preserve">logisk </w:delText>
         </w:r>
       </w:del>
-      <w:ins w:id="101" w:author="Jason Serviss" w:date="2018-11-21T18:06:00Z">
+      <w:ins w:id="108" w:author="Jason Serviss" w:date="2018-11-21T18:06:00Z">
         <w:r>
           <w:rPr>
             <w:rFonts w:cs="Times New Roman"/>
@@ -5274,7 +5293,29 @@
         <w:rPr>
           <w:rFonts w:cs="Times New Roman"/>
         </w:rPr>
-        <w:t xml:space="preserve">med Grades nuvarande pedagogiska strategi, utvärderades fyra av Grades tidigare </w:t>
+        <w:t xml:space="preserve">med Grades nuvarande pedagogiska </w:t>
+      </w:r>
+      <w:del w:id="109" w:author="Olivia Imner" w:date="2018-11-22T06:42:00Z">
+        <w:r>
+          <w:rPr>
+            <w:rFonts w:cs="Times New Roman"/>
+          </w:rPr>
+          <w:delText>strategi</w:delText>
+        </w:r>
+      </w:del>
+      <w:ins w:id="110" w:author="Olivia Imner" w:date="2018-11-22T06:42:00Z">
+        <w:r>
+          <w:rPr>
+            <w:rFonts w:cs="Times New Roman"/>
+          </w:rPr>
+          <w:t>riktlinjer</w:t>
+        </w:r>
+      </w:ins>
+      <w:r>
+        <w:rPr>
+          <w:rFonts w:cs="Times New Roman"/>
+        </w:rPr>
+        <w:t xml:space="preserve">, utvärderades fyra av Grades tidigare </w:t>
       </w:r>
       <w:r>
         <w:rPr>
@@ -5494,16 +5535,16 @@
       <w:pPr>
         <w:pStyle w:val="Heading11"/>
       </w:pPr>
-      <w:bookmarkStart w:id="102" w:name="_Toc391456181"/>
-      <w:bookmarkStart w:id="103" w:name="_Toc401327937"/>
-      <w:bookmarkEnd w:id="102"/>
+      <w:bookmarkStart w:id="111" w:name="_Toc391456181"/>
+      <w:bookmarkStart w:id="112" w:name="_Toc401327937"/>
+      <w:bookmarkEnd w:id="111"/>
       <w:r>
         <w:t>Metod</w:t>
       </w:r>
-      <w:bookmarkStart w:id="104" w:name="_Toc391456182"/>
-      <w:bookmarkStart w:id="105" w:name="_Toc401327938"/>
-      <w:bookmarkEnd w:id="103"/>
-      <w:bookmarkEnd w:id="104"/>
+      <w:bookmarkStart w:id="113" w:name="_Toc391456182"/>
+      <w:bookmarkStart w:id="114" w:name="_Toc401327938"/>
+      <w:bookmarkEnd w:id="112"/>
+      <w:bookmarkEnd w:id="113"/>
     </w:p>
     <w:p>
       <w:pPr>
@@ -5518,7 +5559,7 @@
           <w:szCs w:val="24"/>
         </w:rPr>
       </w:pPr>
-      <w:ins w:id="106" w:author="Jason Serviss" w:date="2018-11-21T19:45:00Z">
+      <w:ins w:id="115" w:author="Jason Serviss" w:date="2018-11-21T19:45:00Z">
         <w:r>
           <w:rPr>
             <w:rFonts w:cs="Times New Roman"/>
@@ -5529,7 +5570,7 @@
           <w:t>Framtagande av intervju frågor</w:t>
         </w:r>
       </w:ins>
-      <w:del w:id="107" w:author="Jason Serviss" w:date="2018-11-21T19:45:00Z">
+      <w:del w:id="116" w:author="Jason Serviss" w:date="2018-11-21T19:45:00Z">
         <w:r>
           <w:rPr>
             <w:rFonts w:cs="Times New Roman"/>
@@ -5540,7 +5581,7 @@
           <w:delText>I</w:delText>
         </w:r>
       </w:del>
-      <w:del w:id="108" w:author="Jason Serviss" w:date="2018-11-21T20:34:00Z">
+      <w:del w:id="117" w:author="Jason Serviss" w:date="2018-11-21T20:34:00Z">
         <w:r>
           <w:rPr>
             <w:rFonts w:cs="Times New Roman"/>
@@ -5551,7 +5592,7 @@
           <w:delText>ntervjun</w:delText>
         </w:r>
       </w:del>
-      <w:bookmarkEnd w:id="105"/>
+      <w:bookmarkEnd w:id="114"/>
     </w:p>
     <w:p>
       <w:pPr>
@@ -5561,7 +5602,7 @@
         <w:spacing w:line="480" w:lineRule="auto"/>
         <w:jc w:val="both"/>
         <w:rPr>
-          <w:ins w:id="109" w:author="Jason Serviss" w:date="2018-11-21T20:25:00Z"/>
+          <w:ins w:id="118" w:author="Jason Serviss" w:date="2018-11-21T20:25:00Z"/>
           <w:rFonts w:eastAsia="Times New Roman" w:cs="Times New Roman"/>
           <w:lang w:eastAsia="sv-SE"/>
         </w:rPr>
@@ -5572,7 +5613,7 @@
         </w:rPr>
         <w:t>Målet med att göra en intervju var att utvärdera vilket pedagogiskt perspektiv som ligger närmast de</w:t>
       </w:r>
-      <w:del w:id="110" w:author="Jason Serviss" w:date="2018-11-21T18:29:00Z">
+      <w:del w:id="119" w:author="Jason Serviss" w:date="2018-11-21T18:29:00Z">
         <w:r>
           <w:rPr>
             <w:rFonts w:cs="Times New Roman"/>
@@ -5592,7 +5633,7 @@
         </w:rPr>
         <w:t>pedagogisk</w:t>
       </w:r>
-      <w:ins w:id="111" w:author="Jason Serviss" w:date="2018-11-21T18:29:00Z">
+      <w:ins w:id="120" w:author="Jason Serviss" w:date="2018-11-21T18:29:00Z">
         <w:r>
           <w:rPr>
             <w:rFonts w:cs="Times New Roman"/>
@@ -5606,7 +5647,7 @@
         </w:rPr>
         <w:t xml:space="preserve"> </w:t>
       </w:r>
-      <w:del w:id="112" w:author="Jason Serviss" w:date="2018-11-21T18:29:00Z">
+      <w:del w:id="121" w:author="Jason Serviss" w:date="2018-11-21T18:29:00Z">
         <w:r>
           <w:rPr>
             <w:rFonts w:cs="Times New Roman"/>
@@ -5620,7 +5661,7 @@
           <w:delText xml:space="preserve">trategi </w:delText>
         </w:r>
       </w:del>
-      <w:ins w:id="113" w:author="Jason Serviss" w:date="2018-11-21T18:29:00Z">
+      <w:ins w:id="122" w:author="Jason Serviss" w:date="2018-11-21T18:29:00Z">
         <w:r>
           <w:rPr>
             <w:rFonts w:cs="Times New Roman"/>
@@ -6142,8 +6183,8 @@
       <w:r>
         <w:t xml:space="preserve"> </w:t>
       </w:r>
-      <w:moveFromRangeStart w:id="114" w:author="Jason Serviss" w:date="2018-11-21T20:22:00Z" w:name="move404451099"/>
-      <w:moveFrom w:id="115" w:author="Jason Serviss" w:date="2018-11-21T20:22:00Z">
+      <w:moveFromRangeStart w:id="123" w:author="Jason Serviss" w:date="2018-11-21T20:22:00Z" w:name="move404451099"/>
+      <w:moveFrom w:id="124" w:author="Jason Serviss" w:date="2018-11-21T20:22:00Z">
         <w:r>
           <w:t xml:space="preserve">För att säkerställa att ingen del av Grades pedagogiska riktlinjer hade missats i frågekonstruktionerna, </w:t>
         </w:r>
@@ -6242,7 +6283,7 @@
           <w:t xml:space="preserve"> </w:t>
         </w:r>
       </w:moveFrom>
-      <w:moveFromRangeEnd w:id="114"/>
+      <w:moveFromRangeEnd w:id="123"/>
       <w:r>
         <w:t>Frågekonstruktioner</w:t>
       </w:r>
@@ -6261,7 +6302,7 @@
       <w:r>
         <w:t xml:space="preserve"> </w:t>
       </w:r>
-      <w:commentRangeStart w:id="116"/>
+      <w:commentRangeStart w:id="125"/>
       <w:r>
         <w:t xml:space="preserve">Antalet frågor per modell och element </w:t>
       </w:r>
@@ -6283,12 +6324,12 @@
       <w:r>
         <w:t xml:space="preserve">. </w:t>
       </w:r>
-      <w:commentRangeEnd w:id="116"/>
-      <w:r>
-        <w:rPr>
-          <w:rStyle w:val="CommentReference"/>
-        </w:rPr>
-        <w:commentReference w:id="116"/>
+      <w:commentRangeEnd w:id="125"/>
+      <w:r>
+        <w:rPr>
+          <w:rStyle w:val="Kommentarsreferens"/>
+        </w:rPr>
+        <w:commentReference w:id="125"/>
       </w:r>
       <w:r>
         <w:t>D</w:t>
@@ -6365,7 +6406,23 @@
           <w:rFonts w:eastAsia="Times New Roman" w:cs="Times New Roman"/>
           <w:lang w:eastAsia="sv-SE"/>
         </w:rPr>
-        <w:t xml:space="preserve"> nuvarande pedagogik.</w:t>
+        <w:t xml:space="preserve"> nuvarande pedagogik</w:t>
+      </w:r>
+      <w:ins w:id="126" w:author="Olivia Imner" w:date="2018-11-22T06:43:00Z">
+        <w:r>
+          <w:rPr>
+            <w:rFonts w:eastAsia="Times New Roman" w:cs="Times New Roman"/>
+            <w:lang w:eastAsia="sv-SE"/>
+          </w:rPr>
+          <w:t xml:space="preserve"> riktlinjer</w:t>
+        </w:r>
+      </w:ins>
+      <w:r>
+        <w:rPr>
+          <w:rFonts w:eastAsia="Times New Roman" w:cs="Times New Roman"/>
+          <w:lang w:eastAsia="sv-SE"/>
+        </w:rPr>
+        <w:t>.</w:t>
       </w:r>
     </w:p>
     <w:p>
@@ -6376,7 +6433,7 @@
         <w:spacing w:line="480" w:lineRule="auto"/>
         <w:jc w:val="both"/>
         <w:rPr>
-          <w:ins w:id="117" w:author="Jason Serviss" w:date="2018-11-21T20:34:00Z"/>
+          <w:ins w:id="127" w:author="Jason Serviss" w:date="2018-11-21T20:34:00Z"/>
           <w:rFonts w:eastAsia="Times New Roman" w:cs="Times New Roman"/>
           <w:lang w:eastAsia="sv-SE"/>
         </w:rPr>
@@ -6393,14 +6450,14 @@
           <w:b/>
           <w:sz w:val="24"/>
           <w:szCs w:val="24"/>
-          <w:rPrChange w:id="118" w:author="Jason Serviss" w:date="2018-11-21T20:34:00Z">
+          <w:rPrChange w:id="128" w:author="Jason Serviss" w:date="2018-11-21T20:34:00Z">
             <w:rPr>
               <w:rFonts w:eastAsia="Times New Roman" w:cs="Times New Roman"/>
               <w:lang w:eastAsia="sv-SE"/>
             </w:rPr>
           </w:rPrChange>
         </w:rPr>
-        <w:pPrChange w:id="119" w:author="Jason Serviss" w:date="2018-11-21T20:34:00Z">
+        <w:pPrChange w:id="129" w:author="Jason Serviss" w:date="2018-11-21T20:34:00Z">
           <w:pPr>
             <w:tabs>
               <w:tab w:val="left" w:pos="1134"/>
@@ -6410,7 +6467,7 @@
           </w:pPr>
         </w:pPrChange>
       </w:pPr>
-      <w:ins w:id="120" w:author="Jason Serviss" w:date="2018-11-21T20:34:00Z">
+      <w:ins w:id="130" w:author="Jason Serviss" w:date="2018-11-21T20:34:00Z">
         <w:r>
           <w:rPr>
             <w:rFonts w:cs="Times New Roman"/>
@@ -6421,7 +6478,7 @@
           <w:t>Intervjun</w:t>
         </w:r>
       </w:ins>
-      <w:del w:id="121" w:author="Jason Serviss" w:date="2018-11-21T20:25:00Z">
+      <w:del w:id="131" w:author="Jason Serviss" w:date="2018-11-21T20:25:00Z">
         <w:r>
           <w:rPr>
             <w:rFonts w:eastAsia="Times New Roman" w:cs="Times New Roman"/>
@@ -6430,8 +6487,8 @@
           <w:delText xml:space="preserve"> </w:delText>
         </w:r>
       </w:del>
-      <w:moveFromRangeStart w:id="122" w:author="Jason Serviss" w:date="2018-11-21T20:25:00Z" w:name="move404451235"/>
-      <w:moveFrom w:id="123" w:author="Jason Serviss" w:date="2018-11-21T20:25:00Z">
+      <w:moveFromRangeStart w:id="132" w:author="Jason Serviss" w:date="2018-11-21T20:25:00Z" w:name="move404451235"/>
+      <w:moveFrom w:id="133" w:author="Jason Serviss" w:date="2018-11-21T20:25:00Z">
         <w:r>
           <w:rPr>
             <w:rFonts w:eastAsia="Times New Roman" w:cs="Times New Roman"/>
@@ -6439,7 +6496,7 @@
           </w:rPr>
           <w:t>Respondenten gav sitt godkännande att använda sina intervjusvar i denna studie</w:t>
         </w:r>
-        <w:del w:id="124" w:author="Jason Serviss" w:date="2018-11-21T20:34:00Z">
+        <w:del w:id="134" w:author="Jason Serviss" w:date="2018-11-21T20:34:00Z">
           <w:r>
             <w:rPr>
               <w:rFonts w:eastAsia="Times New Roman" w:cs="Times New Roman"/>
@@ -6449,7 +6506,7 @@
           </w:r>
         </w:del>
       </w:moveFrom>
-      <w:moveFromRangeEnd w:id="122"/>
+      <w:moveFromRangeEnd w:id="132"/>
     </w:p>
     <w:p>
       <w:pPr>
@@ -6463,25 +6520,25 @@
           <w:lang w:eastAsia="sv-SE"/>
         </w:rPr>
       </w:pPr>
-      <w:ins w:id="125" w:author="Jason Serviss" w:date="2018-11-21T20:25:00Z">
+      <w:ins w:id="135" w:author="Jason Serviss" w:date="2018-11-21T20:25:00Z">
         <w:r>
-          <w:t xml:space="preserve">Intervjun skedde på </w:t>
+          <w:t>Intervjun skedde på Grades kontor</w:t>
         </w:r>
-        <w:proofErr w:type="spellStart"/>
+        <w:del w:id="136" w:author="Olivia Imner" w:date="2018-11-22T06:44:00Z">
+          <w:r>
+            <w:delText>et</w:delText>
+          </w:r>
+        </w:del>
         <w:r>
-          <w:t>Grades</w:t>
-        </w:r>
-        <w:proofErr w:type="spellEnd"/>
-        <w:r>
-          <w:t xml:space="preserve"> kontoret i Stockholm i en tyst lokal utan </w:t>
+          <w:t xml:space="preserve"> i Stockholm i en tyst lokal utan </w:t>
         </w:r>
       </w:ins>
-      <w:ins w:id="126" w:author="Jason Serviss" w:date="2018-11-21T20:26:00Z">
+      <w:ins w:id="137" w:author="Jason Serviss" w:date="2018-11-21T20:26:00Z">
         <w:r>
           <w:t xml:space="preserve">möjlighet för avbrytande. </w:t>
         </w:r>
       </w:ins>
-      <w:ins w:id="127" w:author="Jason Serviss" w:date="2018-11-21T20:27:00Z">
+      <w:ins w:id="138" w:author="Jason Serviss" w:date="2018-11-21T20:27:00Z">
         <w:r>
           <w:t xml:space="preserve">Intervjun började med att förklara till respondenten </w:t>
         </w:r>
@@ -6489,73 +6546,65 @@
           <w:t xml:space="preserve">att frågekonstruktionerna skulle ställas en för en och skulle besvaras enligt </w:t>
         </w:r>
       </w:ins>
-      <w:ins w:id="128" w:author="Jason Serviss" w:date="2018-11-21T20:28:00Z">
+      <w:ins w:id="139" w:author="Jason Serviss" w:date="2018-11-21T20:28:00Z">
         <w:r>
           <w:t xml:space="preserve">bedömningsskala. </w:t>
         </w:r>
       </w:ins>
-      <w:ins w:id="129" w:author="Jason Serviss" w:date="2018-11-21T20:31:00Z">
+      <w:ins w:id="140" w:author="Jason Serviss" w:date="2018-11-21T20:31:00Z">
         <w:r>
           <w:t xml:space="preserve">Bedömningsskalan också förklarades för respondenten. </w:t>
         </w:r>
       </w:ins>
-      <w:ins w:id="130" w:author="Jason Serviss" w:date="2018-11-21T20:28:00Z">
+      <w:ins w:id="141" w:author="Jason Serviss" w:date="2018-11-21T20:28:00Z">
         <w:r>
           <w:t xml:space="preserve">Respondenten </w:t>
         </w:r>
       </w:ins>
-      <w:ins w:id="131" w:author="Jason Serviss" w:date="2018-11-21T20:31:00Z">
+      <w:ins w:id="142" w:author="Jason Serviss" w:date="2018-11-21T20:31:00Z">
         <w:r>
           <w:t>var</w:t>
         </w:r>
       </w:ins>
-      <w:ins w:id="132" w:author="Jason Serviss" w:date="2018-11-21T20:28:00Z">
+      <w:ins w:id="143" w:author="Jason Serviss" w:date="2018-11-21T20:28:00Z">
         <w:r>
           <w:t xml:space="preserve"> informerad att om det var något oklarheter i frågekonstruktionen att de hade möjlighet att fråga efter </w:t>
         </w:r>
       </w:ins>
-      <w:ins w:id="133" w:author="Jason Serviss" w:date="2018-11-21T22:17:00Z">
+      <w:ins w:id="144" w:author="Jason Serviss" w:date="2018-11-21T22:17:00Z">
         <w:r>
           <w:t>ytligare</w:t>
         </w:r>
       </w:ins>
-      <w:ins w:id="134" w:author="Jason Serviss" w:date="2018-11-21T20:28:00Z">
+      <w:ins w:id="145" w:author="Jason Serviss" w:date="2018-11-21T20:28:00Z">
         <w:r>
           <w:t xml:space="preserve"> förklaring. Frågekonstruktionerna </w:t>
         </w:r>
       </w:ins>
-      <w:ins w:id="135" w:author="Jason Serviss" w:date="2018-11-21T20:29:00Z">
+      <w:ins w:id="146" w:author="Jason Serviss" w:date="2018-11-21T20:29:00Z">
         <w:r>
           <w:t xml:space="preserve">där respondenten bad om </w:t>
         </w:r>
       </w:ins>
-      <w:ins w:id="136" w:author="Jason Serviss" w:date="2018-11-21T20:32:00Z">
+      <w:ins w:id="147" w:author="Jason Serviss" w:date="2018-11-21T20:32:00Z">
         <w:r>
           <w:t>ytligare</w:t>
         </w:r>
       </w:ins>
-      <w:ins w:id="137" w:author="Jason Serviss" w:date="2018-11-21T20:29:00Z">
+      <w:ins w:id="148" w:author="Jason Serviss" w:date="2018-11-21T20:29:00Z">
         <w:r>
           <w:t xml:space="preserve"> förklaring och den förklaring som gavs är inkluderade i Bilaga 2.</w:t>
         </w:r>
       </w:ins>
-      <w:ins w:id="138" w:author="Jason Serviss" w:date="2018-11-21T20:27:00Z">
+      <w:ins w:id="149" w:author="Jason Serviss" w:date="2018-11-21T20:27:00Z">
         <w:r>
           <w:t xml:space="preserve"> </w:t>
         </w:r>
       </w:ins>
-      <w:moveToRangeStart w:id="139" w:author="Jason Serviss" w:date="2018-11-21T20:22:00Z" w:name="move404451099"/>
-      <w:moveTo w:id="140" w:author="Jason Serviss" w:date="2018-11-21T20:22:00Z">
+      <w:moveToRangeStart w:id="150" w:author="Jason Serviss" w:date="2018-11-21T20:22:00Z" w:name="move404451099"/>
+      <w:moveTo w:id="151" w:author="Jason Serviss" w:date="2018-11-21T20:22:00Z">
         <w:r>
-          <w:t xml:space="preserve">För att säkerställa att ingen del av </w:t>
-        </w:r>
-        <w:proofErr w:type="spellStart"/>
-        <w:r>
-          <w:t>Grades</w:t>
-        </w:r>
-        <w:proofErr w:type="spellEnd"/>
-        <w:r>
-          <w:t xml:space="preserve"> pedagogiska riktlinjer hade missats i frågekonstruktionerna, </w:t>
+          <w:t xml:space="preserve">För att säkerställa att ingen del av Grades pedagogiska riktlinjer hade missats i frågekonstruktionerna, </w:t>
         </w:r>
         <w:r>
           <w:rPr>
@@ -6565,8 +6614,8 @@
           <w:t>avslutades intervjun med en öppen fråga där respondenten hade möjligheten att bidra med ytterligare information angående riktlinjerna om de kände att något saknades.</w:t>
         </w:r>
       </w:moveTo>
-      <w:moveToRangeEnd w:id="139"/>
-      <w:ins w:id="141" w:author="Jason Serviss" w:date="2018-11-21T20:33:00Z">
+      <w:moveToRangeEnd w:id="150"/>
+      <w:ins w:id="152" w:author="Jason Serviss" w:date="2018-11-21T20:33:00Z">
         <w:r>
           <w:rPr>
             <w:rFonts w:eastAsia="Times New Roman" w:cs="Times New Roman"/>
@@ -6575,7 +6624,7 @@
           <w:t xml:space="preserve"> Ingen ytterligare information </w:t>
         </w:r>
       </w:ins>
-      <w:ins w:id="142" w:author="Jason Serviss" w:date="2018-11-21T20:34:00Z">
+      <w:ins w:id="153" w:author="Jason Serviss" w:date="2018-11-21T20:34:00Z">
         <w:r>
           <w:rPr>
             <w:rFonts w:eastAsia="Times New Roman" w:cs="Times New Roman"/>
@@ -6584,7 +6633,7 @@
           <w:t>gavs av respondenten vid detta moment.</w:t>
         </w:r>
       </w:ins>
-      <w:ins w:id="143" w:author="Jason Serviss" w:date="2018-11-21T20:25:00Z">
+      <w:ins w:id="154" w:author="Jason Serviss" w:date="2018-11-21T20:25:00Z">
         <w:r>
           <w:rPr>
             <w:rFonts w:eastAsia="Times New Roman" w:cs="Times New Roman"/>
@@ -6593,8 +6642,8 @@
           <w:t xml:space="preserve"> </w:t>
         </w:r>
       </w:ins>
-      <w:moveToRangeStart w:id="144" w:author="Jason Serviss" w:date="2018-11-21T20:25:00Z" w:name="move404451235"/>
-      <w:moveTo w:id="145" w:author="Jason Serviss" w:date="2018-11-21T20:25:00Z">
+      <w:moveToRangeStart w:id="155" w:author="Jason Serviss" w:date="2018-11-21T20:25:00Z" w:name="move404451235"/>
+      <w:moveTo w:id="156" w:author="Jason Serviss" w:date="2018-11-21T20:25:00Z">
         <w:r>
           <w:rPr>
             <w:rFonts w:eastAsia="Times New Roman" w:cs="Times New Roman"/>
@@ -6604,7 +6653,7 @@
         </w:r>
       </w:moveTo>
     </w:p>
-    <w:moveToRangeEnd w:id="144"/>
+    <w:moveToRangeEnd w:id="155"/>
     <w:p>
       <w:pPr>
         <w:tabs>
@@ -6627,8 +6676,8 @@
           <w:szCs w:val="24"/>
         </w:rPr>
       </w:pPr>
-      <w:bookmarkStart w:id="146" w:name="_Toc391456183"/>
-      <w:bookmarkStart w:id="147" w:name="_Toc401327939"/>
+      <w:bookmarkStart w:id="157" w:name="_Toc391456183"/>
+      <w:bookmarkStart w:id="158" w:name="_Toc401327939"/>
       <w:r>
         <w:rPr>
           <w:rFonts w:cs="Times New Roman"/>
@@ -6639,8 +6688,8 @@
         <w:lastRenderedPageBreak/>
         <w:t>Utvärdering</w:t>
       </w:r>
-      <w:bookmarkEnd w:id="146"/>
-      <w:bookmarkEnd w:id="147"/>
+      <w:bookmarkEnd w:id="157"/>
+      <w:bookmarkEnd w:id="158"/>
     </w:p>
     <w:p>
       <w:pPr>
@@ -6680,15 +6729,33 @@
           <w:rFonts w:eastAsia="Times New Roman" w:cs="Times New Roman"/>
           <w:lang w:eastAsia="sv-SE"/>
         </w:rPr>
-        <w:t xml:space="preserve"> Grades pedagogi</w:t>
-      </w:r>
-      <w:r>
-        <w:rPr>
-          <w:rFonts w:eastAsia="Times New Roman" w:cs="Times New Roman"/>
-          <w:lang w:eastAsia="sv-SE"/>
-        </w:rPr>
-        <w:t>k</w:t>
-      </w:r>
+        <w:t xml:space="preserve"> Grades </w:t>
+      </w:r>
+      <w:del w:id="159" w:author="Olivia Imner" w:date="2018-11-22T06:44:00Z">
+        <w:r>
+          <w:rPr>
+            <w:rFonts w:eastAsia="Times New Roman" w:cs="Times New Roman"/>
+            <w:lang w:eastAsia="sv-SE"/>
+          </w:rPr>
+          <w:delText>pedagogi</w:delText>
+        </w:r>
+        <w:r>
+          <w:rPr>
+            <w:rFonts w:eastAsia="Times New Roman" w:cs="Times New Roman"/>
+            <w:lang w:eastAsia="sv-SE"/>
+          </w:rPr>
+          <w:delText>k</w:delText>
+        </w:r>
+      </w:del>
+      <w:ins w:id="160" w:author="Olivia Imner" w:date="2018-11-22T06:44:00Z">
+        <w:r>
+          <w:rPr>
+            <w:rFonts w:eastAsia="Times New Roman" w:cs="Times New Roman"/>
+            <w:lang w:eastAsia="sv-SE"/>
+          </w:rPr>
+          <w:t>pedagogiska riktlinjer</w:t>
+        </w:r>
+      </w:ins>
       <w:r>
         <w:rPr>
           <w:rFonts w:eastAsia="Times New Roman" w:cs="Times New Roman"/>
@@ -7042,17 +7109,17 @@
       <w:pPr>
         <w:pStyle w:val="Heading11"/>
       </w:pPr>
-      <w:bookmarkStart w:id="148" w:name="_Toc391456184"/>
-      <w:bookmarkStart w:id="149" w:name="_Toc401327940"/>
-      <w:bookmarkEnd w:id="148"/>
+      <w:bookmarkStart w:id="161" w:name="_Toc391456184"/>
+      <w:bookmarkStart w:id="162" w:name="_Toc401327940"/>
+      <w:bookmarkEnd w:id="161"/>
       <w:r>
         <w:t>Resultat</w:t>
       </w:r>
-      <w:bookmarkEnd w:id="149"/>
+      <w:bookmarkEnd w:id="162"/>
     </w:p>
     <w:p>
       <w:pPr>
-        <w:pStyle w:val="BodyText"/>
+        <w:pStyle w:val="Brdtext"/>
         <w:spacing w:line="360" w:lineRule="auto"/>
         <w:rPr>
           <w:b/>
@@ -7064,7 +7131,32 @@
           <w:b/>
           <w:sz w:val="24"/>
         </w:rPr>
-        <w:t xml:space="preserve">Associativt perspektiv och DIM motsvarar Grades nuvarande pedagogik  </w:t>
+        <w:t>Associativt perspektiv och DIM motsvarar Grades nuvarande pedagogi</w:t>
+      </w:r>
+      <w:ins w:id="163" w:author="Olivia Imner" w:date="2018-11-22T06:45:00Z">
+        <w:r>
+          <w:rPr>
+            <w:b/>
+            <w:sz w:val="24"/>
+          </w:rPr>
+          <w:t>ska riktlinjer</w:t>
+        </w:r>
+      </w:ins>
+      <w:del w:id="164" w:author="Olivia Imner" w:date="2018-11-22T06:45:00Z">
+        <w:r>
+          <w:rPr>
+            <w:b/>
+            <w:sz w:val="24"/>
+          </w:rPr>
+          <w:delText>k</w:delText>
+        </w:r>
+      </w:del>
+      <w:r>
+        <w:rPr>
+          <w:b/>
+          <w:sz w:val="24"/>
+        </w:rPr>
+        <w:t xml:space="preserve">  </w:t>
       </w:r>
     </w:p>
     <w:p>
@@ -7281,7 +7373,20 @@
       </w:r>
       <w:r>
         <w:lastRenderedPageBreak/>
-        <w:t xml:space="preserve">pedagogiska ansats. </w:t>
+        <w:t xml:space="preserve">pedagogiska </w:t>
+      </w:r>
+      <w:del w:id="165" w:author="Olivia Imner" w:date="2018-11-22T06:45:00Z">
+        <w:r>
+          <w:delText>ansats</w:delText>
+        </w:r>
+      </w:del>
+      <w:ins w:id="166" w:author="Olivia Imner" w:date="2018-11-22T06:45:00Z">
+        <w:r>
+          <w:t>riktlinjer</w:t>
+        </w:r>
+      </w:ins>
+      <w:r>
+        <w:t xml:space="preserve">. </w:t>
       </w:r>
       <w:r>
         <w:t xml:space="preserve">Följaktligen </w:t>
@@ -7359,7 +7464,20 @@
         <w:t>ag</w:t>
       </w:r>
       <w:r>
-        <w:t xml:space="preserve">ogik </w:t>
+        <w:t>ogi</w:t>
+      </w:r>
+      <w:ins w:id="167" w:author="Olivia Imner" w:date="2018-11-22T06:46:00Z">
+        <w:r>
+          <w:t>ska riktlinjer</w:t>
+        </w:r>
+      </w:ins>
+      <w:del w:id="168" w:author="Olivia Imner" w:date="2018-11-22T06:46:00Z">
+        <w:r>
+          <w:delText>k</w:delText>
+        </w:r>
+      </w:del>
+      <w:r>
+        <w:t xml:space="preserve"> </w:t>
       </w:r>
       <w:r>
         <w:t>delvis</w:t>
@@ -7404,8 +7522,18 @@
         <w:t xml:space="preserve"> nuvarande ped</w:t>
       </w:r>
       <w:r>
-        <w:t>agogik</w:t>
-      </w:r>
+        <w:t>agog</w:t>
+      </w:r>
+      <w:ins w:id="169" w:author="Olivia Imner" w:date="2018-11-22T06:46:00Z">
+        <w:r>
+          <w:t>iska riktlinjer</w:t>
+        </w:r>
+      </w:ins>
+      <w:del w:id="170" w:author="Olivia Imner" w:date="2018-11-22T06:46:00Z">
+        <w:r>
+          <w:delText>ik</w:delText>
+        </w:r>
+      </w:del>
       <w:r>
         <w:t>, vilket</w:t>
       </w:r>
@@ -7421,12 +7549,12 @@
       <w:r>
         <w:t xml:space="preserve"> en </w:t>
       </w:r>
-      <w:del w:id="150" w:author="Jason Serviss" w:date="2018-11-21T18:34:00Z">
+      <w:del w:id="171" w:author="Jason Serviss" w:date="2018-11-21T18:34:00Z">
         <w:r>
           <w:delText xml:space="preserve">logisk </w:delText>
         </w:r>
       </w:del>
-      <w:ins w:id="151" w:author="Jason Serviss" w:date="2018-11-21T18:34:00Z">
+      <w:ins w:id="172" w:author="Jason Serviss" w:date="2018-11-21T18:34:00Z">
         <w:r>
           <w:t xml:space="preserve">rimlig </w:t>
         </w:r>
@@ -7449,7 +7577,7 @@
     </w:p>
     <w:p>
       <w:pPr>
-        <w:pStyle w:val="BodyText"/>
+        <w:pStyle w:val="Brdtext"/>
         <w:keepNext/>
         <w:spacing w:line="360" w:lineRule="auto"/>
       </w:pPr>
@@ -7459,7 +7587,6 @@
           <w:noProof/>
           <w:sz w:val="18"/>
           <w:szCs w:val="18"/>
-          <w:lang w:val="en-US" w:eastAsia="en-US"/>
         </w:rPr>
         <w:drawing>
           <wp:inline distT="0" distB="0" distL="0" distR="0" wp14:anchorId="2F3806C5" wp14:editId="245E98D7">
@@ -7506,7 +7633,7 @@
     </w:p>
     <w:p>
       <w:pPr>
-        <w:pStyle w:val="Caption"/>
+        <w:pStyle w:val="Beskrivning"/>
         <w:spacing w:line="360" w:lineRule="auto"/>
         <w:rPr>
           <w:i/>
@@ -7731,7 +7858,32 @@
           <w:b/>
           <w:sz w:val="24"/>
         </w:rPr>
-        <w:t xml:space="preserve"> pedagogik enligt DIM</w:t>
+        <w:t xml:space="preserve"> pedagog</w:t>
+      </w:r>
+      <w:ins w:id="173" w:author="Olivia Imner" w:date="2018-11-22T06:47:00Z">
+        <w:r>
+          <w:rPr>
+            <w:b/>
+            <w:sz w:val="24"/>
+          </w:rPr>
+          <w:t>iska riktlinjer</w:t>
+        </w:r>
+      </w:ins>
+      <w:del w:id="174" w:author="Olivia Imner" w:date="2018-11-22T06:47:00Z">
+        <w:r>
+          <w:rPr>
+            <w:b/>
+            <w:sz w:val="24"/>
+          </w:rPr>
+          <w:delText>ik</w:delText>
+        </w:r>
+      </w:del>
+      <w:r>
+        <w:rPr>
+          <w:b/>
+          <w:sz w:val="24"/>
+        </w:rPr>
+        <w:t xml:space="preserve"> enligt DIM</w:t>
       </w:r>
     </w:p>
     <w:p>
@@ -8429,7 +8581,7 @@
       <w:r>
         <w:rPr>
           <w:noProof/>
-          <w:lang w:val="en-US"/>
+          <w:lang w:eastAsia="sv-SE"/>
         </w:rPr>
         <w:drawing>
           <wp:inline distT="0" distB="0" distL="0" distR="0" wp14:anchorId="21C454E6" wp14:editId="69C74DDC">
@@ -8485,7 +8637,7 @@
     </w:p>
     <w:p>
       <w:pPr>
-        <w:pStyle w:val="Caption"/>
+        <w:pStyle w:val="Beskrivning"/>
       </w:pPr>
       <w:r>
         <w:rPr>
@@ -8655,7 +8807,7 @@
     <w:p/>
     <w:p>
       <w:pPr>
-        <w:pStyle w:val="BodyText"/>
+        <w:pStyle w:val="Brdtext"/>
         <w:spacing w:line="360" w:lineRule="auto"/>
         <w:jc w:val="both"/>
         <w:rPr>
@@ -9069,8 +9221,8 @@
       <w:r>
         <w:t>.</w:t>
       </w:r>
-      <w:bookmarkStart w:id="152" w:name="_Toc489811950"/>
-      <w:bookmarkStart w:id="153" w:name="_Ref489810823"/>
+      <w:bookmarkStart w:id="175" w:name="_Toc489811950"/>
+      <w:bookmarkStart w:id="176" w:name="_Ref489810823"/>
     </w:p>
     <w:p>
       <w:pPr>
@@ -9082,7 +9234,7 @@
       <w:r>
         <w:rPr>
           <w:noProof/>
-          <w:lang w:val="en-US"/>
+          <w:lang w:eastAsia="sv-SE"/>
         </w:rPr>
         <w:drawing>
           <wp:inline distT="0" distB="4445" distL="0" distR="12700" wp14:anchorId="202C3002" wp14:editId="5A3A74B2">
@@ -9125,7 +9277,7 @@
     </w:p>
     <w:p>
       <w:pPr>
-        <w:pStyle w:val="Caption"/>
+        <w:pStyle w:val="Beskrivning"/>
         <w:rPr>
           <w:i/>
         </w:rPr>
@@ -9245,8 +9397,8 @@
       <w:r>
         <w:t xml:space="preserve"> </w:t>
       </w:r>
-      <w:bookmarkEnd w:id="152"/>
-      <w:bookmarkEnd w:id="153"/>
+      <w:bookmarkEnd w:id="175"/>
+      <w:bookmarkEnd w:id="176"/>
       <w:r>
         <w:t>Punkterna representerar p</w:t>
       </w:r>
@@ -9291,13 +9443,13 @@
       <w:pPr>
         <w:pStyle w:val="Heading11"/>
       </w:pPr>
-      <w:bookmarkStart w:id="154" w:name="_Toc391456185"/>
-      <w:bookmarkStart w:id="155" w:name="_Toc401327941"/>
-      <w:bookmarkEnd w:id="154"/>
+      <w:bookmarkStart w:id="177" w:name="_Toc391456185"/>
+      <w:bookmarkStart w:id="178" w:name="_Toc401327941"/>
+      <w:bookmarkEnd w:id="177"/>
       <w:r>
         <w:t>Diskussion</w:t>
       </w:r>
-      <w:bookmarkEnd w:id="155"/>
+      <w:bookmarkEnd w:id="178"/>
     </w:p>
     <w:p>
       <w:pPr>
@@ -9417,8 +9569,18 @@
         <w:t>A</w:t>
       </w:r>
       <w:r>
-        <w:t>ssociativa perspektivet var lämpligast för att inrama Grades pedagogiska ansats</w:t>
-      </w:r>
+        <w:t xml:space="preserve">ssociativa perspektivet var lämpligast för att inrama Grades pedagogiska </w:t>
+      </w:r>
+      <w:del w:id="179" w:author="Olivia Imner" w:date="2018-11-22T06:47:00Z">
+        <w:r>
+          <w:delText>ansats</w:delText>
+        </w:r>
+      </w:del>
+      <w:ins w:id="180" w:author="Olivia Imner" w:date="2018-11-22T06:47:00Z">
+        <w:r>
+          <w:t>riktlinjer</w:t>
+        </w:r>
+      </w:ins>
       <w:r>
         <w:t>, vilket gav en</w:t>
       </w:r>
@@ -9510,7 +9672,20 @@
         <w:t>Intervjuresultatet visade att det Associativa perspektivet passade bäst in på Grades</w:t>
       </w:r>
       <w:r>
-        <w:t xml:space="preserve"> pedagogik, men att Konstruktiv</w:t>
+        <w:t xml:space="preserve"> pedagogi</w:t>
+      </w:r>
+      <w:ins w:id="181" w:author="Olivia Imner" w:date="2018-11-22T06:48:00Z">
+        <w:r>
+          <w:t>ska riktlinjer</w:t>
+        </w:r>
+      </w:ins>
+      <w:del w:id="182" w:author="Olivia Imner" w:date="2018-11-22T06:48:00Z">
+        <w:r>
+          <w:delText>k</w:delText>
+        </w:r>
+      </w:del>
+      <w:r>
+        <w:t>, men att Konstruktiv</w:t>
       </w:r>
       <w:r>
         <w:t>istisk L</w:t>
@@ -9582,7 +9757,20 @@
         <w:t xml:space="preserve"> på så sätt kunna bidra</w:t>
       </w:r>
       <w:r>
-        <w:t xml:space="preserve"> till ett mer konkret svar angående vilken av de två perspektiv passar bäst i Grades pedagogik. </w:t>
+        <w:t xml:space="preserve"> till ett mer konkret svar angående vilken av de två perspektiv passar bäst i Grades pedagogi</w:t>
+      </w:r>
+      <w:ins w:id="183" w:author="Olivia Imner" w:date="2018-11-22T06:48:00Z">
+        <w:r>
+          <w:t>ska riktlinjer</w:t>
+        </w:r>
+      </w:ins>
+      <w:del w:id="184" w:author="Olivia Imner" w:date="2018-11-22T06:48:00Z">
+        <w:r>
+          <w:delText>k</w:delText>
+        </w:r>
+      </w:del>
+      <w:r>
+        <w:t xml:space="preserve">. </w:t>
       </w:r>
       <w:r>
         <w:t xml:space="preserve">I studien utnyttjades en </w:t>
@@ -9915,7 +10103,6 @@
         <w:jc w:val="both"/>
       </w:pPr>
       <w:r>
-        <w:lastRenderedPageBreak/>
         <w:t>Resultatet</w:t>
       </w:r>
       <w:r>
@@ -10498,7 +10685,6 @@
         <w:jc w:val="both"/>
       </w:pPr>
       <w:r>
-        <w:lastRenderedPageBreak/>
         <w:t xml:space="preserve">Sammanfattningsvis ger resultatet från studien en tydlig riktlinje för modeller som skulle underlätta Grades övergång till en modellbaserat strategi. </w:t>
       </w:r>
       <w:r>
@@ -10511,7 +10697,20 @@
         <w:t xml:space="preserve"> för- och nackdelar med Grades </w:t>
       </w:r>
       <w:r>
-        <w:t>nuvarande pedagogik, enligt DIM. Studien</w:t>
+        <w:t>nuvarande pedagogi</w:t>
+      </w:r>
+      <w:ins w:id="185" w:author="Olivia Imner" w:date="2018-11-22T06:49:00Z">
+        <w:r>
+          <w:t>ska riktlinjer</w:t>
+        </w:r>
+      </w:ins>
+      <w:del w:id="186" w:author="Olivia Imner" w:date="2018-11-22T06:49:00Z">
+        <w:r>
+          <w:delText>k</w:delText>
+        </w:r>
+      </w:del>
+      <w:r>
+        <w:t>, enligt DIM. Studien</w:t>
       </w:r>
       <w:r>
         <w:t xml:space="preserve"> </w:t>
@@ -10566,12 +10765,12 @@
       <w:pPr>
         <w:pStyle w:val="Heading11"/>
       </w:pPr>
-      <w:bookmarkStart w:id="156" w:name="_Toc401327942"/>
+      <w:bookmarkStart w:id="187" w:name="_Toc401327942"/>
       <w:r>
         <w:lastRenderedPageBreak/>
         <w:t>Tack</w:t>
       </w:r>
-      <w:bookmarkEnd w:id="156"/>
+      <w:bookmarkEnd w:id="187"/>
     </w:p>
     <w:p>
       <w:pPr>
@@ -10628,13 +10827,13 @@
       <w:pPr>
         <w:pStyle w:val="Heading11"/>
       </w:pPr>
-      <w:bookmarkStart w:id="157" w:name="_Toc391456186"/>
-      <w:bookmarkStart w:id="158" w:name="_Toc401327943"/>
-      <w:bookmarkEnd w:id="157"/>
+      <w:bookmarkStart w:id="188" w:name="_Toc391456186"/>
+      <w:bookmarkStart w:id="189" w:name="_Toc401327943"/>
+      <w:bookmarkEnd w:id="188"/>
       <w:r>
         <w:t>Referenser</w:t>
       </w:r>
-      <w:bookmarkEnd w:id="158"/>
+      <w:bookmarkEnd w:id="189"/>
     </w:p>
     <w:p>
       <w:pPr>
@@ -11277,21 +11476,21 @@
       <w:pPr>
         <w:pStyle w:val="Heading11"/>
       </w:pPr>
-      <w:bookmarkStart w:id="159" w:name="_Toc391456187"/>
-      <w:bookmarkStart w:id="160" w:name="_Toc401327944"/>
-      <w:bookmarkEnd w:id="159"/>
+      <w:bookmarkStart w:id="190" w:name="_Toc391456187"/>
+      <w:bookmarkStart w:id="191" w:name="_Toc401327944"/>
+      <w:bookmarkEnd w:id="190"/>
       <w:r>
         <w:lastRenderedPageBreak/>
         <w:t>Bilagor</w:t>
       </w:r>
-      <w:bookmarkEnd w:id="160"/>
+      <w:bookmarkEnd w:id="191"/>
       <w:r>
         <w:t xml:space="preserve"> </w:t>
       </w:r>
     </w:p>
     <w:tbl>
       <w:tblPr>
-        <w:tblStyle w:val="TableGrid"/>
+        <w:tblStyle w:val="Tabellrutnt"/>
         <w:tblW w:w="9382" w:type="dxa"/>
         <w:tblInd w:w="-186" w:type="dxa"/>
         <w:tblCellMar>
@@ -11896,7 +12095,7 @@
             </w:pPr>
             <w:r>
               <w:rPr>
-                <w:rStyle w:val="IntenseEmphasis"/>
+                <w:rStyle w:val="Starkbetoning"/>
                 <w:rFonts w:asciiTheme="minorHAnsi" w:hAnsiTheme="minorHAnsi"/>
                 <w:i w:val="0"/>
                 <w:color w:val="00000A"/>
@@ -11927,7 +12126,7 @@
             </w:pPr>
             <w:r>
               <w:rPr>
-                <w:rStyle w:val="IntenseEmphasis"/>
+                <w:rStyle w:val="Starkbetoning"/>
                 <w:rFonts w:asciiTheme="minorHAnsi" w:hAnsiTheme="minorHAnsi"/>
                 <w:i w:val="0"/>
                 <w:color w:val="00000A"/>
@@ -11959,7 +12158,7 @@
             </w:pPr>
             <w:r>
               <w:rPr>
-                <w:rStyle w:val="IntenseEmphasis"/>
+                <w:rStyle w:val="Starkbetoning"/>
                 <w:rFonts w:asciiTheme="minorHAnsi" w:hAnsiTheme="minorHAnsi"/>
                 <w:i w:val="0"/>
                 <w:color w:val="00000A"/>
@@ -11985,7 +12184,7 @@
           </w:tcPr>
           <w:p>
             <w:pPr>
-              <w:pStyle w:val="ListParagraph"/>
+              <w:pStyle w:val="Liststycke"/>
               <w:widowControl w:val="0"/>
               <w:ind w:left="426"/>
               <w:rPr>
@@ -12009,7 +12208,7 @@
           </w:p>
           <w:p>
             <w:pPr>
-              <w:pStyle w:val="ListParagraph"/>
+              <w:pStyle w:val="Liststycke"/>
               <w:widowControl w:val="0"/>
               <w:numPr>
                 <w:ilvl w:val="0"/>
@@ -12035,7 +12234,7 @@
           </w:p>
           <w:p>
             <w:pPr>
-              <w:pStyle w:val="ListParagraph"/>
+              <w:pStyle w:val="Liststycke"/>
               <w:widowControl w:val="0"/>
               <w:numPr>
                 <w:ilvl w:val="0"/>
@@ -12063,7 +12262,7 @@
             <w:pPr>
               <w:widowControl w:val="0"/>
               <w:rPr>
-                <w:rStyle w:val="IntenseEmphasis"/>
+                <w:rStyle w:val="Starkbetoning"/>
                 <w:rFonts w:asciiTheme="minorHAnsi" w:hAnsiTheme="minorHAnsi"/>
                 <w:i w:val="0"/>
                 <w:color w:val="00000A"/>
@@ -12109,7 +12308,7 @@
             <w:pPr>
               <w:widowControl w:val="0"/>
               <w:rPr>
-                <w:rStyle w:val="IntenseEmphasis"/>
+                <w:rStyle w:val="Starkbetoning"/>
                 <w:rFonts w:asciiTheme="minorHAnsi" w:hAnsiTheme="minorHAnsi" w:cs="AppleSystemUIFontItalic"/>
                 <w:bCs w:val="0"/>
                 <w:i w:val="0"/>
@@ -12223,7 +12422,7 @@
           <w:p>
             <w:pPr>
               <w:rPr>
-                <w:rStyle w:val="IntenseEmphasis"/>
+                <w:rStyle w:val="Starkbetoning"/>
                 <w:rFonts w:asciiTheme="minorHAnsi" w:hAnsiTheme="minorHAnsi"/>
                 <w:i w:val="0"/>
                 <w:color w:val="00000A"/>
@@ -12370,7 +12569,7 @@
           </w:p>
           <w:p>
             <w:pPr>
-              <w:pStyle w:val="ListParagraph"/>
+              <w:pStyle w:val="Liststycke"/>
               <w:widowControl w:val="0"/>
               <w:numPr>
                 <w:ilvl w:val="0"/>
@@ -12396,7 +12595,7 @@
           </w:p>
           <w:p>
             <w:pPr>
-              <w:pStyle w:val="ListParagraph"/>
+              <w:pStyle w:val="Liststycke"/>
               <w:widowControl w:val="0"/>
               <w:numPr>
                 <w:ilvl w:val="0"/>
@@ -12421,7 +12620,7 @@
           </w:p>
           <w:p>
             <w:pPr>
-              <w:pStyle w:val="ListParagraph"/>
+              <w:pStyle w:val="Liststycke"/>
               <w:widowControl w:val="0"/>
               <w:numPr>
                 <w:ilvl w:val="0"/>
@@ -12764,7 +12963,7 @@
           </w:p>
           <w:p>
             <w:pPr>
-              <w:pStyle w:val="ListParagraph"/>
+              <w:pStyle w:val="Liststycke"/>
               <w:widowControl w:val="0"/>
               <w:numPr>
                 <w:ilvl w:val="0"/>
@@ -12790,7 +12989,7 @@
           </w:p>
           <w:p>
             <w:pPr>
-              <w:pStyle w:val="ListParagraph"/>
+              <w:pStyle w:val="Liststycke"/>
               <w:widowControl w:val="0"/>
               <w:numPr>
                 <w:ilvl w:val="0"/>
@@ -12950,7 +13149,7 @@
             </w:pPr>
             <w:r>
               <w:rPr>
-                <w:rStyle w:val="IntenseEmphasis"/>
+                <w:rStyle w:val="Starkbetoning"/>
                 <w:rFonts w:asciiTheme="minorHAnsi" w:hAnsiTheme="minorHAnsi"/>
                 <w:i w:val="0"/>
                 <w:color w:val="00000A"/>
@@ -12984,7 +13183,7 @@
             </w:pPr>
             <w:r>
               <w:rPr>
-                <w:rStyle w:val="IntenseEmphasis"/>
+                <w:rStyle w:val="Starkbetoning"/>
                 <w:rFonts w:asciiTheme="minorHAnsi" w:hAnsiTheme="minorHAnsi"/>
                 <w:i w:val="0"/>
                 <w:color w:val="00000A"/>
@@ -13016,7 +13215,7 @@
             </w:pPr>
             <w:r>
               <w:rPr>
-                <w:rStyle w:val="IntenseEmphasis"/>
+                <w:rStyle w:val="Starkbetoning"/>
                 <w:rFonts w:asciiTheme="minorHAnsi" w:hAnsiTheme="minorHAnsi"/>
                 <w:i w:val="0"/>
                 <w:color w:val="00000A"/>
@@ -13061,7 +13260,7 @@
           </w:p>
           <w:p>
             <w:pPr>
-              <w:pStyle w:val="ListParagraph"/>
+              <w:pStyle w:val="Liststycke"/>
               <w:widowControl w:val="0"/>
               <w:numPr>
                 <w:ilvl w:val="0"/>
@@ -13105,7 +13304,7 @@
           </w:p>
           <w:p>
             <w:pPr>
-              <w:pStyle w:val="ListParagraph"/>
+              <w:pStyle w:val="Liststycke"/>
               <w:widowControl w:val="0"/>
               <w:numPr>
                 <w:ilvl w:val="0"/>
@@ -13635,11 +13834,11 @@
           <w:color w:val="00000A"/>
         </w:rPr>
       </w:pPr>
-      <w:bookmarkStart w:id="161" w:name="_Toc391456188"/>
-      <w:bookmarkEnd w:id="161"/>
-      <w:r>
-        <w:rPr>
-          <w:rStyle w:val="IntenseEmphasis"/>
+      <w:bookmarkStart w:id="192" w:name="_Toc391456188"/>
+      <w:bookmarkEnd w:id="192"/>
+      <w:r>
+        <w:rPr>
+          <w:rStyle w:val="Starkbetoning"/>
           <w:color w:val="00000A"/>
         </w:rPr>
         <w:lastRenderedPageBreak/>
@@ -13732,7 +13931,7 @@
       </w:r>
       <w:r>
         <w:rPr>
-          <w:rStyle w:val="FootnoteReference"/>
+          <w:rStyle w:val="Fotnotsreferens"/>
         </w:rPr>
         <w:footnoteReference w:id="1"/>
       </w:r>
@@ -13861,7 +14060,7 @@
       </w:r>
       <w:r>
         <w:rPr>
-          <w:rStyle w:val="FootnoteReference"/>
+          <w:rStyle w:val="Fotnotsreferens"/>
         </w:rPr>
         <w:footnoteReference w:id="2"/>
       </w:r>
@@ -13943,7 +14142,7 @@
     <w:p>
       <w:pPr>
         <w:rPr>
-          <w:rStyle w:val="IntenseEmphasis"/>
+          <w:rStyle w:val="Starkbetoning"/>
           <w:color w:val="00000A"/>
         </w:rPr>
       </w:pPr>
@@ -13959,7 +14158,7 @@
       </w:pPr>
       <w:r>
         <w:rPr>
-          <w:rStyle w:val="IntenseEmphasis"/>
+          <w:rStyle w:val="Starkbetoning"/>
           <w:color w:val="00000A"/>
         </w:rPr>
         <w:t>Uppmuntra deltagande</w:t>
@@ -13980,7 +14179,7 @@
       </w:r>
       <w:r>
         <w:rPr>
-          <w:rStyle w:val="IntenseEmphasis"/>
+          <w:rStyle w:val="Starkbetoning"/>
           <w:i w:val="0"/>
           <w:color w:val="00000A"/>
         </w:rPr>
@@ -14065,7 +14264,7 @@
       </w:r>
       <w:r>
         <w:rPr>
-          <w:rStyle w:val="FootnoteReference"/>
+          <w:rStyle w:val="Fotnotsreferens"/>
         </w:rPr>
         <w:footnoteReference w:id="3"/>
       </w:r>
@@ -14078,7 +14277,7 @@
       </w:r>
       <w:r>
         <w:rPr>
-          <w:rStyle w:val="FootnoteReference"/>
+          <w:rStyle w:val="Fotnotsreferens"/>
         </w:rPr>
         <w:footnoteReference w:id="4"/>
       </w:r>
@@ -14105,7 +14304,7 @@
     <w:p>
       <w:pPr>
         <w:rPr>
-          <w:rStyle w:val="IntenseEmphasis"/>
+          <w:rStyle w:val="Starkbetoning"/>
           <w:color w:val="00000A"/>
         </w:rPr>
       </w:pPr>
@@ -14121,7 +14320,7 @@
       </w:pPr>
       <w:r>
         <w:rPr>
-          <w:rStyle w:val="IntenseEmphasis"/>
+          <w:rStyle w:val="Starkbetoning"/>
           <w:color w:val="00000A"/>
         </w:rPr>
         <w:t xml:space="preserve">Kontext </w:t>
@@ -14135,21 +14334,21 @@
       </w:r>
       <w:r>
         <w:rPr>
-          <w:rStyle w:val="IntenseEmphasis"/>
+          <w:rStyle w:val="Starkbetoning"/>
           <w:color w:val="00000A"/>
         </w:rPr>
         <w:t xml:space="preserve"> </w:t>
       </w:r>
       <w:r>
         <w:rPr>
-          <w:rStyle w:val="IntenseEmphasis"/>
+          <w:rStyle w:val="Starkbetoning"/>
           <w:color w:val="00000A"/>
         </w:rPr>
         <w:t>riktlinjer</w:t>
       </w:r>
       <w:r>
         <w:rPr>
-          <w:rStyle w:val="IntenseEmphasis"/>
+          <w:rStyle w:val="Starkbetoning"/>
           <w:color w:val="00000A"/>
         </w:rPr>
         <w:t xml:space="preserve"> </w:t>
@@ -14163,7 +14362,7 @@
       </w:pPr>
       <w:r>
         <w:rPr>
-          <w:rStyle w:val="Emphasis"/>
+          <w:rStyle w:val="Betoning"/>
           <w:rFonts w:cs="Times New Roman"/>
           <w:i w:val="0"/>
         </w:rPr>
@@ -14171,7 +14370,7 @@
       </w:r>
       <w:r>
         <w:rPr>
-          <w:rStyle w:val="IntenseEmphasis"/>
+          <w:rStyle w:val="Starkbetoning"/>
           <w:i w:val="0"/>
           <w:color w:val="00000A"/>
         </w:rPr>
@@ -14179,7 +14378,7 @@
       </w:r>
       <w:r>
         <w:rPr>
-          <w:rStyle w:val="Emphasis"/>
+          <w:rStyle w:val="Betoning"/>
           <w:rFonts w:cs="Times New Roman"/>
           <w:i w:val="0"/>
         </w:rPr>
@@ -14187,7 +14386,7 @@
       </w:r>
       <w:r>
         <w:rPr>
-          <w:rStyle w:val="Emphasis"/>
+          <w:rStyle w:val="Betoning"/>
           <w:rFonts w:cs="Times New Roman"/>
           <w:i w:val="0"/>
         </w:rPr>
@@ -14195,13 +14394,13 @@
       </w:r>
       <w:r>
         <w:rPr>
-          <w:rStyle w:val="FootnoteReference"/>
+          <w:rStyle w:val="Fotnotsreferens"/>
         </w:rPr>
         <w:footnoteReference w:id="5"/>
       </w:r>
       <w:r>
         <w:rPr>
-          <w:rStyle w:val="Emphasis"/>
+          <w:rStyle w:val="Betoning"/>
           <w:rFonts w:cs="Times New Roman"/>
           <w:i w:val="0"/>
         </w:rPr>
@@ -14235,7 +14434,7 @@
       </w:pPr>
       <w:r>
         <w:rPr>
-          <w:rStyle w:val="Emphasis"/>
+          <w:rStyle w:val="Betoning"/>
           <w:rFonts w:cs="Times New Roman"/>
           <w:i w:val="0"/>
         </w:rPr>
@@ -14243,7 +14442,7 @@
       </w:r>
       <w:r>
         <w:rPr>
-          <w:rStyle w:val="Emphasis"/>
+          <w:rStyle w:val="Betoning"/>
           <w:rFonts w:cs="Times New Roman"/>
           <w:b/>
           <w:i w:val="0"/>
@@ -14252,7 +14451,7 @@
       </w:r>
       <w:r>
         <w:rPr>
-          <w:rStyle w:val="Emphasis"/>
+          <w:rStyle w:val="Betoning"/>
           <w:rFonts w:cs="Times New Roman"/>
           <w:i w:val="0"/>
         </w:rPr>
@@ -14260,7 +14459,7 @@
       </w:r>
       <w:r>
         <w:rPr>
-          <w:rStyle w:val="Emphasis"/>
+          <w:rStyle w:val="Betoning"/>
           <w:rFonts w:cs="Times New Roman"/>
           <w:i w:val="0"/>
         </w:rPr>
@@ -14268,7 +14467,7 @@
       </w:r>
       <w:r>
         <w:rPr>
-          <w:rStyle w:val="Emphasis"/>
+          <w:rStyle w:val="Betoning"/>
           <w:rFonts w:cs="Times New Roman"/>
           <w:i w:val="0"/>
         </w:rPr>
@@ -14306,7 +14505,7 @@
       </w:pPr>
       <w:r>
         <w:rPr>
-          <w:rStyle w:val="Emphasis"/>
+          <w:rStyle w:val="Betoning"/>
           <w:rFonts w:cs="Times New Roman"/>
           <w:i w:val="0"/>
         </w:rPr>
@@ -14314,7 +14513,7 @@
       </w:r>
       <w:r>
         <w:rPr>
-          <w:rStyle w:val="Emphasis"/>
+          <w:rStyle w:val="Betoning"/>
           <w:rFonts w:cs="Times New Roman"/>
           <w:b/>
           <w:i w:val="0"/>
@@ -14323,7 +14522,7 @@
       </w:r>
       <w:r>
         <w:rPr>
-          <w:rStyle w:val="Emphasis"/>
+          <w:rStyle w:val="Betoning"/>
           <w:rFonts w:cs="Times New Roman"/>
           <w:i w:val="0"/>
         </w:rPr>
@@ -14331,7 +14530,7 @@
       </w:r>
       <w:r>
         <w:rPr>
-          <w:rStyle w:val="Emphasis"/>
+          <w:rStyle w:val="Betoning"/>
           <w:rFonts w:cs="Times New Roman"/>
           <w:i w:val="0"/>
         </w:rPr>
@@ -14339,7 +14538,7 @@
       </w:r>
       <w:r>
         <w:rPr>
-          <w:rStyle w:val="Emphasis"/>
+          <w:rStyle w:val="Betoning"/>
           <w:rFonts w:cs="Times New Roman"/>
           <w:i w:val="0"/>
         </w:rPr>
@@ -14347,13 +14546,13 @@
       </w:r>
       <w:r>
         <w:rPr>
-          <w:rStyle w:val="FootnoteReference"/>
+          <w:rStyle w:val="Fotnotsreferens"/>
         </w:rPr>
         <w:footnoteReference w:id="6"/>
       </w:r>
       <w:r>
         <w:rPr>
-          <w:rStyle w:val="Emphasis"/>
+          <w:rStyle w:val="Betoning"/>
           <w:rFonts w:cs="Times New Roman"/>
           <w:i w:val="0"/>
         </w:rPr>
@@ -14402,7 +14601,7 @@
       </w:pPr>
       <w:r>
         <w:rPr>
-          <w:rStyle w:val="Emphasis"/>
+          <w:rStyle w:val="Betoning"/>
           <w:rFonts w:cs="Times New Roman"/>
           <w:i w:val="0"/>
         </w:rPr>
@@ -14416,7 +14615,7 @@
       </w:r>
       <w:r>
         <w:rPr>
-          <w:rStyle w:val="Emphasis"/>
+          <w:rStyle w:val="Betoning"/>
           <w:rFonts w:cs="Times New Roman"/>
           <w:i w:val="0"/>
         </w:rPr>
@@ -14424,7 +14623,7 @@
       </w:r>
       <w:r>
         <w:rPr>
-          <w:rStyle w:val="Emphasis"/>
+          <w:rStyle w:val="Betoning"/>
           <w:rFonts w:cs="Times New Roman"/>
           <w:i w:val="0"/>
         </w:rPr>
@@ -14465,7 +14664,7 @@
       </w:r>
       <w:r>
         <w:rPr>
-          <w:rStyle w:val="Emphasis"/>
+          <w:rStyle w:val="Betoning"/>
           <w:rFonts w:cs="Times New Roman"/>
           <w:b/>
           <w:i w:val="0"/>
@@ -14474,7 +14673,7 @@
       </w:r>
       <w:r>
         <w:rPr>
-          <w:rStyle w:val="Emphasis"/>
+          <w:rStyle w:val="Betoning"/>
           <w:rFonts w:cs="Times New Roman"/>
           <w:i w:val="0"/>
         </w:rPr>
@@ -14482,7 +14681,7 @@
       </w:r>
       <w:r>
         <w:rPr>
-          <w:rStyle w:val="Emphasis"/>
+          <w:rStyle w:val="Betoning"/>
           <w:rFonts w:cs="Times New Roman"/>
           <w:b/>
           <w:i w:val="0"/>
@@ -14579,7 +14778,7 @@
     <w:p>
       <w:pPr>
         <w:rPr>
-          <w:rStyle w:val="IntenseEmphasis"/>
+          <w:rStyle w:val="Starkbetoning"/>
           <w:color w:val="00000A"/>
         </w:rPr>
       </w:pPr>
@@ -14595,28 +14794,28 @@
       </w:pPr>
       <w:r>
         <w:rPr>
-          <w:rStyle w:val="IntenseEmphasis"/>
+          <w:rStyle w:val="Starkbetoning"/>
           <w:color w:val="00000A"/>
         </w:rPr>
         <w:t xml:space="preserve">Användarbarhet </w:t>
       </w:r>
       <w:r>
         <w:rPr>
-          <w:rStyle w:val="IntenseEmphasis"/>
+          <w:rStyle w:val="Starkbetoning"/>
           <w:color w:val="00000A"/>
         </w:rPr>
         <w:t>&amp;</w:t>
       </w:r>
       <w:r>
         <w:rPr>
-          <w:rStyle w:val="IntenseEmphasis"/>
+          <w:rStyle w:val="Starkbetoning"/>
           <w:color w:val="00000A"/>
         </w:rPr>
         <w:t xml:space="preserve"> </w:t>
       </w:r>
       <w:r>
         <w:rPr>
-          <w:rStyle w:val="IntenseEmphasis"/>
+          <w:rStyle w:val="Starkbetoning"/>
           <w:color w:val="00000A"/>
         </w:rPr>
         <w:t xml:space="preserve">feedback på prestation </w:t>
@@ -14644,7 +14843,7 @@
       </w:r>
       <w:r>
         <w:rPr>
-          <w:rStyle w:val="IntenseEmphasis"/>
+          <w:rStyle w:val="Starkbetoning"/>
           <w:i w:val="0"/>
           <w:color w:val="00000A"/>
         </w:rPr>
@@ -14683,13 +14882,13 @@
           <w:tab w:val="left" w:pos="3690"/>
         </w:tabs>
         <w:rPr>
-          <w:rStyle w:val="IntenseEmphasis"/>
+          <w:rStyle w:val="Starkbetoning"/>
           <w:color w:val="00000A"/>
         </w:rPr>
       </w:pPr>
       <w:r>
         <w:rPr>
-          <w:rStyle w:val="IntenseEmphasis"/>
+          <w:rStyle w:val="Starkbetoning"/>
           <w:color w:val="00000A"/>
         </w:rPr>
         <w:tab/>
@@ -14698,13 +14897,13 @@
     <w:p>
       <w:pPr>
         <w:rPr>
-          <w:rStyle w:val="IntenseEmphasis"/>
+          <w:rStyle w:val="Starkbetoning"/>
           <w:color w:val="00000A"/>
         </w:rPr>
       </w:pPr>
       <w:r>
         <w:rPr>
-          <w:rStyle w:val="IntenseEmphasis"/>
+          <w:rStyle w:val="Starkbetoning"/>
           <w:color w:val="00000A"/>
         </w:rPr>
         <w:t>Samarbete</w:t>
@@ -14721,7 +14920,7 @@
       </w:pPr>
       <w:r>
         <w:rPr>
-          <w:rStyle w:val="IntenseEmphasis"/>
+          <w:rStyle w:val="Starkbetoning"/>
           <w:rFonts w:eastAsia="Times New Roman" w:cs="Times New Roman"/>
           <w:b w:val="0"/>
           <w:bCs w:val="0"/>
@@ -14733,7 +14932,7 @@
       </w:r>
       <w:r>
         <w:rPr>
-          <w:rStyle w:val="IntenseEmphasis"/>
+          <w:rStyle w:val="Starkbetoning"/>
           <w:rFonts w:eastAsia="Times New Roman" w:cs="Times New Roman"/>
           <w:bCs w:val="0"/>
           <w:i w:val="0"/>
@@ -14744,7 +14943,7 @@
       </w:r>
       <w:r>
         <w:rPr>
-          <w:rStyle w:val="IntenseEmphasis"/>
+          <w:rStyle w:val="Starkbetoning"/>
           <w:rFonts w:eastAsia="Times New Roman" w:cs="Times New Roman"/>
           <w:b w:val="0"/>
           <w:bCs w:val="0"/>
@@ -14756,7 +14955,7 @@
       </w:r>
       <w:r>
         <w:rPr>
-          <w:rStyle w:val="IntenseEmphasis"/>
+          <w:rStyle w:val="Starkbetoning"/>
           <w:rFonts w:eastAsia="Times New Roman" w:cs="Times New Roman"/>
           <w:bCs w:val="0"/>
           <w:i w:val="0"/>
@@ -14767,7 +14966,7 @@
       </w:r>
       <w:r>
         <w:rPr>
-          <w:rStyle w:val="IntenseEmphasis"/>
+          <w:rStyle w:val="Starkbetoning"/>
           <w:rFonts w:eastAsia="Times New Roman" w:cs="Times New Roman"/>
           <w:b w:val="0"/>
           <w:bCs w:val="0"/>
@@ -14779,7 +14978,7 @@
       </w:r>
       <w:r>
         <w:rPr>
-          <w:rStyle w:val="IntenseEmphasis"/>
+          <w:rStyle w:val="Starkbetoning"/>
           <w:rFonts w:eastAsia="Times New Roman" w:cs="Times New Roman"/>
           <w:b w:val="0"/>
           <w:bCs w:val="0"/>
@@ -14996,8 +15195,8 @@
         </w:rPr>
         <w:t>.</w:t>
       </w:r>
-      <w:bookmarkStart w:id="162" w:name="_Toc391456189"/>
-      <w:bookmarkEnd w:id="162"/>
+      <w:bookmarkStart w:id="193" w:name="_Toc391456189"/>
+      <w:bookmarkEnd w:id="193"/>
     </w:p>
     <w:p>
       <w:pPr>
@@ -15158,7 +15357,7 @@
     </w:p>
     <w:p>
       <w:pPr>
-        <w:pStyle w:val="ListParagraph"/>
+        <w:pStyle w:val="Liststycke"/>
         <w:ind w:left="1440"/>
         <w:rPr>
           <w:rFonts w:ascii="Times New Roman" w:hAnsi="Times New Roman" w:cs="Times New Roman"/>
@@ -15205,7 +15404,7 @@
     </w:p>
     <w:p>
       <w:pPr>
-        <w:pStyle w:val="ListParagraph"/>
+        <w:pStyle w:val="Liststycke"/>
         <w:ind w:left="1440"/>
         <w:rPr>
           <w:rFonts w:ascii="Times New Roman" w:hAnsi="Times New Roman" w:cs="Times New Roman"/>
@@ -15922,7 +16121,7 @@
           <w:formProt w:val="0"/>
           <w:titlePg/>
           <w:docGrid w:linePitch="360" w:charSpace="12288"/>
-          <w:sectPrChange w:id="163" w:author="Jason Serviss" w:date="2018-11-21T18:44:00Z">
+          <w:sectPrChange w:id="194" w:author="Jason Serviss" w:date="2018-11-21T18:44:00Z">
             <w:sectPr>
               <w:pgMar w:top="1135" w:right="1417" w:bottom="1417" w:left="1417" w:header="0" w:footer="709" w:gutter="0"/>
               <w:lnNumType w:countBy="0" w:restart="newPage"/>
@@ -16038,11 +16237,11 @@
   <w:comment w:id="3" w:author="Jason Serviss" w:date="2018-11-21T18:43:00Z" w:initials="JS">
     <w:p>
       <w:pPr>
-        <w:pStyle w:val="CommentText"/>
-      </w:pPr>
-      <w:r>
-        <w:rPr>
-          <w:rStyle w:val="CommentReference"/>
+        <w:pStyle w:val="Kommentarer"/>
+      </w:pPr>
+      <w:r>
+        <w:rPr>
+          <w:rStyle w:val="Kommentarsreferens"/>
         </w:rPr>
         <w:annotationRef/>
       </w:r>
@@ -16057,12 +16256,12 @@
     </w:p>
     <w:p>
       <w:pPr>
-        <w:pStyle w:val="CommentText"/>
+        <w:pStyle w:val="Kommentarer"/>
       </w:pPr>
     </w:p>
     <w:p>
       <w:pPr>
-        <w:pStyle w:val="CommentText"/>
+        <w:pStyle w:val="Kommentarer"/>
       </w:pPr>
       <w:proofErr w:type="gramStart"/>
       <w:r>
@@ -16109,11 +16308,11 @@
   <w:comment w:id="4" w:author="Jason Serviss" w:date="2018-11-21T17:52:00Z" w:initials="JS">
     <w:p>
       <w:pPr>
-        <w:pStyle w:val="CommentText"/>
-      </w:pPr>
-      <w:r>
-        <w:rPr>
-          <w:rStyle w:val="CommentReference"/>
+        <w:pStyle w:val="Kommentarer"/>
+      </w:pPr>
+      <w:r>
+        <w:rPr>
+          <w:rStyle w:val="Kommentarsreferens"/>
         </w:rPr>
         <w:annotationRef/>
       </w:r>
@@ -16122,10 +16321,10 @@
       </w:r>
     </w:p>
   </w:comment>
-  <w:comment w:id="24" w:author="Jason Serviss" w:date="2018-11-21T19:03:00Z" w:initials="JS">
+  <w:comment w:id="28" w:author="Jason Serviss" w:date="2018-11-21T19:03:00Z" w:initials="JS">
     <w:p>
       <w:pPr>
-        <w:pStyle w:val="CommentText"/>
+        <w:pStyle w:val="Kommentarer"/>
       </w:pPr>
       <w:r>
         <w:t>Robert: Förankring!</w:t>
@@ -16133,19 +16332,19 @@
     </w:p>
     <w:p>
       <w:pPr>
-        <w:pStyle w:val="CommentText"/>
+        <w:pStyle w:val="Kommentarer"/>
       </w:pPr>
     </w:p>
     <w:p>
       <w:pPr>
-        <w:pStyle w:val="CommentText"/>
+        <w:pStyle w:val="Kommentarer"/>
       </w:pPr>
       <w:r>
         <w:t xml:space="preserve">Jason: </w:t>
       </w:r>
       <w:r>
         <w:rPr>
-          <w:rStyle w:val="CommentReference"/>
+          <w:rStyle w:val="Kommentarsreferens"/>
         </w:rPr>
         <w:annotationRef/>
       </w:r>
@@ -16167,14 +16366,14 @@
       </w:r>
     </w:p>
   </w:comment>
-  <w:comment w:id="38" w:author="Jason Serviss" w:date="2018-11-21T18:01:00Z" w:initials="JS">
+  <w:comment w:id="42" w:author="Jason Serviss" w:date="2018-11-21T18:01:00Z" w:initials="JS">
     <w:p>
       <w:pPr>
-        <w:pStyle w:val="CommentText"/>
-      </w:pPr>
-      <w:r>
-        <w:rPr>
-          <w:rStyle w:val="CommentReference"/>
+        <w:pStyle w:val="Kommentarer"/>
+      </w:pPr>
+      <w:r>
+        <w:rPr>
+          <w:rStyle w:val="Kommentarsreferens"/>
         </w:rPr>
         <w:annotationRef/>
       </w:r>
@@ -16183,14 +16382,14 @@
       </w:r>
     </w:p>
   </w:comment>
-  <w:comment w:id="89" w:author="Jason Serviss" w:date="2018-11-21T21:53:00Z" w:initials="JS">
+  <w:comment w:id="93" w:author="Jason Serviss" w:date="2018-11-21T21:53:00Z" w:initials="JS">
     <w:p>
       <w:pPr>
-        <w:pStyle w:val="CommentText"/>
-      </w:pPr>
-      <w:r>
-        <w:rPr>
-          <w:rStyle w:val="CommentReference"/>
+        <w:pStyle w:val="Kommentarer"/>
+      </w:pPr>
+      <w:r>
+        <w:rPr>
+          <w:rStyle w:val="Kommentarsreferens"/>
         </w:rPr>
         <w:annotationRef/>
       </w:r>
@@ -16268,14 +16467,14 @@
       </w:r>
     </w:p>
   </w:comment>
-  <w:comment w:id="116" w:author="Jason Serviss" w:date="2018-11-21T18:09:00Z" w:initials="JS">
+  <w:comment w:id="125" w:author="Jason Serviss" w:date="2018-11-21T18:09:00Z" w:initials="JS">
     <w:p>
       <w:pPr>
-        <w:pStyle w:val="CommentText"/>
-      </w:pPr>
-      <w:r>
-        <w:rPr>
-          <w:rStyle w:val="CommentReference"/>
+        <w:pStyle w:val="Kommentarer"/>
+      </w:pPr>
+      <w:r>
+        <w:rPr>
+          <w:rStyle w:val="Kommentarsreferens"/>
         </w:rPr>
         <w:annotationRef/>
       </w:r>
@@ -16368,7 +16567,7 @@
           <w:rPr>
             <w:noProof/>
           </w:rPr>
-          <w:t>4</w:t>
+          <w:t>20</w:t>
         </w:r>
         <w:r>
           <w:fldChar w:fldCharType="end"/>
@@ -16438,7 +16637,7 @@
   <w:footnote w:id="1">
     <w:p>
       <w:pPr>
-        <w:pStyle w:val="FootnoteText"/>
+        <w:pStyle w:val="Fotnotstext"/>
         <w:jc w:val="both"/>
         <w:rPr>
           <w:sz w:val="14"/>
@@ -16447,13 +16646,13 @@
       </w:pPr>
       <w:r>
         <w:rPr>
-          <w:rStyle w:val="FootnoteReference"/>
+          <w:rStyle w:val="Fotnotsreferens"/>
         </w:rPr>
         <w:footnoteRef/>
       </w:r>
       <w:r>
         <w:rPr>
-          <w:rStyle w:val="FootnoteReference"/>
+          <w:rStyle w:val="Fotnotsreferens"/>
           <w:sz w:val="14"/>
           <w:szCs w:val="14"/>
         </w:rPr>
@@ -16471,7 +16670,7 @@
   <w:footnote w:id="2">
     <w:p>
       <w:pPr>
-        <w:pStyle w:val="FootnoteText"/>
+        <w:pStyle w:val="Fotnotstext"/>
         <w:jc w:val="both"/>
         <w:rPr>
           <w:sz w:val="14"/>
@@ -16480,13 +16679,13 @@
       </w:pPr>
       <w:r>
         <w:rPr>
-          <w:rStyle w:val="FootnoteReference"/>
+          <w:rStyle w:val="Fotnotsreferens"/>
         </w:rPr>
         <w:footnoteRef/>
       </w:r>
       <w:r>
         <w:rPr>
-          <w:rStyle w:val="FootnoteReference"/>
+          <w:rStyle w:val="Fotnotsreferens"/>
           <w:sz w:val="14"/>
           <w:szCs w:val="14"/>
         </w:rPr>
@@ -16504,7 +16703,7 @@
   <w:footnote w:id="3">
     <w:p>
       <w:pPr>
-        <w:pStyle w:val="FootnoteText"/>
+        <w:pStyle w:val="Fotnotstext"/>
         <w:jc w:val="both"/>
         <w:rPr>
           <w:sz w:val="14"/>
@@ -16513,13 +16712,13 @@
       </w:pPr>
       <w:r>
         <w:rPr>
-          <w:rStyle w:val="FootnoteReference"/>
+          <w:rStyle w:val="Fotnotsreferens"/>
         </w:rPr>
         <w:footnoteRef/>
       </w:r>
       <w:r>
         <w:rPr>
-          <w:rStyle w:val="FootnoteReference"/>
+          <w:rStyle w:val="Fotnotsreferens"/>
           <w:sz w:val="14"/>
           <w:szCs w:val="14"/>
         </w:rPr>
@@ -16537,7 +16736,7 @@
   <w:footnote w:id="4">
     <w:p>
       <w:pPr>
-        <w:pStyle w:val="FootnoteText"/>
+        <w:pStyle w:val="Fotnotstext"/>
         <w:jc w:val="both"/>
         <w:rPr>
           <w:sz w:val="14"/>
@@ -16546,13 +16745,13 @@
       </w:pPr>
       <w:r>
         <w:rPr>
-          <w:rStyle w:val="FootnoteReference"/>
+          <w:rStyle w:val="Fotnotsreferens"/>
         </w:rPr>
         <w:footnoteRef/>
       </w:r>
       <w:r>
         <w:rPr>
-          <w:rStyle w:val="FootnoteReference"/>
+          <w:rStyle w:val="Fotnotsreferens"/>
           <w:sz w:val="14"/>
           <w:szCs w:val="14"/>
         </w:rPr>
@@ -16570,7 +16769,7 @@
   <w:footnote w:id="5">
     <w:p>
       <w:pPr>
-        <w:pStyle w:val="FootnoteText"/>
+        <w:pStyle w:val="Fotnotstext"/>
         <w:jc w:val="both"/>
         <w:rPr>
           <w:sz w:val="14"/>
@@ -16579,13 +16778,13 @@
       </w:pPr>
       <w:r>
         <w:rPr>
-          <w:rStyle w:val="FootnoteReference"/>
+          <w:rStyle w:val="Fotnotsreferens"/>
         </w:rPr>
         <w:footnoteRef/>
       </w:r>
       <w:r>
         <w:rPr>
-          <w:rStyle w:val="FootnoteReference"/>
+          <w:rStyle w:val="Fotnotsreferens"/>
           <w:sz w:val="14"/>
           <w:szCs w:val="14"/>
         </w:rPr>
@@ -16603,18 +16802,18 @@
   <w:footnote w:id="6">
     <w:p>
       <w:pPr>
-        <w:pStyle w:val="FootnoteText"/>
+        <w:pStyle w:val="Fotnotstext"/>
         <w:jc w:val="both"/>
       </w:pPr>
       <w:r>
         <w:rPr>
-          <w:rStyle w:val="FootnoteReference"/>
+          <w:rStyle w:val="Fotnotsreferens"/>
         </w:rPr>
         <w:footnoteRef/>
       </w:r>
       <w:r>
         <w:rPr>
-          <w:rStyle w:val="FootnoteReference"/>
+          <w:rStyle w:val="Fotnotsreferens"/>
           <w:sz w:val="14"/>
           <w:szCs w:val="14"/>
         </w:rPr>
@@ -18859,13 +19058,13 @@
       <w:rFonts w:ascii="Times New Roman" w:hAnsi="Times New Roman"/>
     </w:rPr>
   </w:style>
-  <w:style w:type="character" w:default="1" w:styleId="DefaultParagraphFont">
+  <w:style w:type="character" w:default="1" w:styleId="Standardstycketypsnitt">
     <w:name w:val="Default Paragraph Font"/>
     <w:uiPriority w:val="1"/>
     <w:semiHidden/>
     <w:unhideWhenUsed/>
   </w:style>
-  <w:style w:type="table" w:default="1" w:styleId="TableNormal">
+  <w:style w:type="table" w:default="1" w:styleId="Normaltabell">
     <w:name w:val="Normal Table"/>
     <w:uiPriority w:val="99"/>
     <w:semiHidden/>
@@ -18880,16 +19079,16 @@
       </w:tblCellMar>
     </w:tblPr>
   </w:style>
-  <w:style w:type="numbering" w:default="1" w:styleId="NoList">
+  <w:style w:type="numbering" w:default="1" w:styleId="Ingenlista">
     <w:name w:val="No List"/>
     <w:uiPriority w:val="99"/>
     <w:semiHidden/>
     <w:unhideWhenUsed/>
   </w:style>
-  <w:style w:type="character" w:customStyle="1" w:styleId="SubtitleChar">
-    <w:name w:val="Subtitle Char"/>
-    <w:basedOn w:val="DefaultParagraphFont"/>
-    <w:link w:val="Subtitle"/>
+  <w:style w:type="character" w:customStyle="1" w:styleId="UnderrubrikChar">
+    <w:name w:val="Underrubrik Char"/>
+    <w:basedOn w:val="Standardstycketypsnitt"/>
+    <w:link w:val="Underrubrik"/>
     <w:uiPriority w:val="11"/>
     <w:qFormat/>
     <w:rsid w:val="00793B8F"/>
@@ -18905,7 +19104,7 @@
   </w:style>
   <w:style w:type="character" w:customStyle="1" w:styleId="Rubrik1Char">
     <w:name w:val="Rubrik 1 Char"/>
-    <w:basedOn w:val="DefaultParagraphFont"/>
+    <w:basedOn w:val="Standardstycketypsnitt"/>
     <w:link w:val="Heading11"/>
     <w:uiPriority w:val="9"/>
     <w:qFormat/>
@@ -18918,10 +19117,10 @@
       <w:szCs w:val="28"/>
     </w:rPr>
   </w:style>
-  <w:style w:type="character" w:customStyle="1" w:styleId="BalloonTextChar">
-    <w:name w:val="Balloon Text Char"/>
-    <w:basedOn w:val="DefaultParagraphFont"/>
-    <w:link w:val="BalloonText"/>
+  <w:style w:type="character" w:customStyle="1" w:styleId="BubbeltextChar">
+    <w:name w:val="Bubbeltext Char"/>
+    <w:basedOn w:val="Standardstycketypsnitt"/>
+    <w:link w:val="Bubbeltext"/>
     <w:uiPriority w:val="99"/>
     <w:semiHidden/>
     <w:qFormat/>
@@ -18934,7 +19133,7 @@
   </w:style>
   <w:style w:type="character" w:customStyle="1" w:styleId="SidhuvudChar">
     <w:name w:val="Sidhuvud Char"/>
-    <w:basedOn w:val="DefaultParagraphFont"/>
+    <w:basedOn w:val="Standardstycketypsnitt"/>
     <w:link w:val="Header1"/>
     <w:uiPriority w:val="99"/>
     <w:qFormat/>
@@ -18943,10 +19142,10 @@
       <w:rFonts w:ascii="Times New Roman" w:hAnsi="Times New Roman"/>
     </w:rPr>
   </w:style>
-  <w:style w:type="character" w:customStyle="1" w:styleId="BodyTextChar">
-    <w:name w:val="Body Text Char"/>
-    <w:basedOn w:val="DefaultParagraphFont"/>
-    <w:link w:val="BodyText"/>
+  <w:style w:type="character" w:customStyle="1" w:styleId="BrdtextChar">
+    <w:name w:val="Brödtext Char"/>
+    <w:basedOn w:val="Standardstycketypsnitt"/>
+    <w:link w:val="Brdtext"/>
     <w:qFormat/>
     <w:rsid w:val="00AE5038"/>
     <w:rPr>
@@ -18955,10 +19154,10 @@
       <w:lang w:eastAsia="sv-SE"/>
     </w:rPr>
   </w:style>
-  <w:style w:type="character" w:customStyle="1" w:styleId="QuoteChar">
-    <w:name w:val="Quote Char"/>
-    <w:basedOn w:val="DefaultParagraphFont"/>
-    <w:link w:val="Quote"/>
+  <w:style w:type="character" w:customStyle="1" w:styleId="CitatChar">
+    <w:name w:val="Citat Char"/>
+    <w:basedOn w:val="Standardstycketypsnitt"/>
+    <w:link w:val="Citat"/>
     <w:uiPriority w:val="29"/>
     <w:qFormat/>
     <w:rsid w:val="00C36505"/>
@@ -18969,9 +19168,9 @@
       <w:sz w:val="20"/>
     </w:rPr>
   </w:style>
-  <w:style w:type="character" w:styleId="FootnoteReference">
+  <w:style w:type="character" w:styleId="Fotnotsreferens">
     <w:name w:val="footnote reference"/>
-    <w:basedOn w:val="DefaultParagraphFont"/>
+    <w:basedOn w:val="Standardstycketypsnitt"/>
     <w:uiPriority w:val="99"/>
     <w:unhideWhenUsed/>
     <w:qFormat/>
@@ -18981,10 +19180,10 @@
       <w:vertAlign w:val="superscript"/>
     </w:rPr>
   </w:style>
-  <w:style w:type="character" w:customStyle="1" w:styleId="FootnoteTextChar">
-    <w:name w:val="Footnote Text Char"/>
-    <w:basedOn w:val="DefaultParagraphFont"/>
-    <w:link w:val="FootnoteText"/>
+  <w:style w:type="character" w:customStyle="1" w:styleId="FotnotstextChar">
+    <w:name w:val="Fotnotstext Char"/>
+    <w:basedOn w:val="Standardstycketypsnitt"/>
+    <w:link w:val="Fotnotstext"/>
     <w:uiPriority w:val="99"/>
     <w:qFormat/>
     <w:rsid w:val="00305D18"/>
@@ -18997,7 +19196,7 @@
   </w:style>
   <w:style w:type="character" w:customStyle="1" w:styleId="SidfotChar">
     <w:name w:val="Sidfot Char"/>
-    <w:basedOn w:val="DefaultParagraphFont"/>
+    <w:basedOn w:val="Standardstycketypsnitt"/>
     <w:link w:val="Footer1"/>
     <w:uiPriority w:val="99"/>
     <w:qFormat/>
@@ -19006,9 +19205,9 @@
       <w:rFonts w:ascii="Times New Roman" w:hAnsi="Times New Roman"/>
     </w:rPr>
   </w:style>
-  <w:style w:type="character" w:styleId="PageNumber">
+  <w:style w:type="character" w:styleId="Sidnummer">
     <w:name w:val="page number"/>
-    <w:basedOn w:val="DefaultParagraphFont"/>
+    <w:basedOn w:val="Standardstycketypsnitt"/>
     <w:uiPriority w:val="99"/>
     <w:semiHidden/>
     <w:qFormat/>
@@ -19020,7 +19219,7 @@
   </w:style>
   <w:style w:type="character" w:customStyle="1" w:styleId="InternetLink">
     <w:name w:val="Internet Link"/>
-    <w:basedOn w:val="DefaultParagraphFont"/>
+    <w:basedOn w:val="Standardstycketypsnitt"/>
     <w:uiPriority w:val="99"/>
     <w:unhideWhenUsed/>
     <w:rsid w:val="000B7268"/>
@@ -19031,7 +19230,7 @@
   </w:style>
   <w:style w:type="character" w:customStyle="1" w:styleId="Rubrik2Char">
     <w:name w:val="Rubrik 2 Char"/>
-    <w:basedOn w:val="DefaultParagraphFont"/>
+    <w:basedOn w:val="Standardstycketypsnitt"/>
     <w:link w:val="Heading21"/>
     <w:uiPriority w:val="9"/>
     <w:qFormat/>
@@ -19046,7 +19245,7 @@
   </w:style>
   <w:style w:type="character" w:customStyle="1" w:styleId="Rubrik3Char">
     <w:name w:val="Rubrik 3 Char"/>
-    <w:basedOn w:val="DefaultParagraphFont"/>
+    <w:basedOn w:val="Standardstycketypsnitt"/>
     <w:link w:val="Heading31"/>
     <w:uiPriority w:val="9"/>
     <w:qFormat/>
@@ -19060,7 +19259,7 @@
   </w:style>
   <w:style w:type="character" w:customStyle="1" w:styleId="Rubrik4Char">
     <w:name w:val="Rubrik 4 Char"/>
-    <w:basedOn w:val="DefaultParagraphFont"/>
+    <w:basedOn w:val="Standardstycketypsnitt"/>
     <w:link w:val="Heading41"/>
     <w:uiPriority w:val="9"/>
     <w:qFormat/>
@@ -19074,7 +19273,7 @@
   </w:style>
   <w:style w:type="character" w:customStyle="1" w:styleId="Rubrik5Char">
     <w:name w:val="Rubrik 5 Char"/>
-    <w:basedOn w:val="DefaultParagraphFont"/>
+    <w:basedOn w:val="Standardstycketypsnitt"/>
     <w:link w:val="Heading51"/>
     <w:uiPriority w:val="9"/>
     <w:qFormat/>
@@ -19088,7 +19287,7 @@
   </w:style>
   <w:style w:type="character" w:customStyle="1" w:styleId="Rubrik6Char">
     <w:name w:val="Rubrik 6 Char"/>
-    <w:basedOn w:val="DefaultParagraphFont"/>
+    <w:basedOn w:val="Standardstycketypsnitt"/>
     <w:link w:val="Heading61"/>
     <w:uiPriority w:val="9"/>
     <w:semiHidden/>
@@ -19103,7 +19302,7 @@
   </w:style>
   <w:style w:type="character" w:customStyle="1" w:styleId="Rubrik7Char">
     <w:name w:val="Rubrik 7 Char"/>
-    <w:basedOn w:val="DefaultParagraphFont"/>
+    <w:basedOn w:val="Standardstycketypsnitt"/>
     <w:link w:val="Heading71"/>
     <w:uiPriority w:val="9"/>
     <w:semiHidden/>
@@ -19118,7 +19317,7 @@
   </w:style>
   <w:style w:type="character" w:customStyle="1" w:styleId="Rubrik8Char">
     <w:name w:val="Rubrik 8 Char"/>
-    <w:basedOn w:val="DefaultParagraphFont"/>
+    <w:basedOn w:val="Standardstycketypsnitt"/>
     <w:link w:val="Heading81"/>
     <w:uiPriority w:val="9"/>
     <w:semiHidden/>
@@ -19133,7 +19332,7 @@
   </w:style>
   <w:style w:type="character" w:customStyle="1" w:styleId="Rubrik9Char">
     <w:name w:val="Rubrik 9 Char"/>
-    <w:basedOn w:val="DefaultParagraphFont"/>
+    <w:basedOn w:val="Standardstycketypsnitt"/>
     <w:link w:val="Heading91"/>
     <w:uiPriority w:val="9"/>
     <w:semiHidden/>
@@ -19150,7 +19349,7 @@
   </w:style>
   <w:style w:type="character" w:customStyle="1" w:styleId="UnresolvedMention">
     <w:name w:val="Unresolved Mention"/>
-    <w:basedOn w:val="DefaultParagraphFont"/>
+    <w:basedOn w:val="Standardstycketypsnitt"/>
     <w:uiPriority w:val="99"/>
     <w:semiHidden/>
     <w:unhideWhenUsed/>
@@ -19161,9 +19360,9 @@
       <w:shd w:val="clear" w:color="auto" w:fill="E6E6E6"/>
     </w:rPr>
   </w:style>
-  <w:style w:type="character" w:styleId="FollowedHyperlink">
+  <w:style w:type="character" w:styleId="AnvndHyperlnk">
     <w:name w:val="FollowedHyperlink"/>
-    <w:basedOn w:val="DefaultParagraphFont"/>
+    <w:basedOn w:val="Standardstycketypsnitt"/>
     <w:uiPriority w:val="99"/>
     <w:semiHidden/>
     <w:unhideWhenUsed/>
@@ -19174,9 +19373,9 @@
       <w:u w:val="single"/>
     </w:rPr>
   </w:style>
-  <w:style w:type="character" w:styleId="IntenseEmphasis">
+  <w:style w:type="character" w:styleId="Starkbetoning">
     <w:name w:val="Intense Emphasis"/>
-    <w:basedOn w:val="DefaultParagraphFont"/>
+    <w:basedOn w:val="Standardstycketypsnitt"/>
     <w:uiPriority w:val="21"/>
     <w:qFormat/>
     <w:rsid w:val="005D4A96"/>
@@ -19188,9 +19387,9 @@
       <w:color w:val="4F81BD" w:themeColor="accent1"/>
     </w:rPr>
   </w:style>
-  <w:style w:type="character" w:styleId="Emphasis">
+  <w:style w:type="character" w:styleId="Betoning">
     <w:name w:val="Emphasis"/>
-    <w:basedOn w:val="DefaultParagraphFont"/>
+    <w:basedOn w:val="Standardstycketypsnitt"/>
     <w:uiPriority w:val="20"/>
     <w:qFormat/>
     <w:rsid w:val="005D4A96"/>
@@ -19199,9 +19398,9 @@
       <w:iCs/>
     </w:rPr>
   </w:style>
-  <w:style w:type="character" w:styleId="CommentReference">
+  <w:style w:type="character" w:styleId="Kommentarsreferens">
     <w:name w:val="annotation reference"/>
-    <w:basedOn w:val="DefaultParagraphFont"/>
+    <w:basedOn w:val="Standardstycketypsnitt"/>
     <w:uiPriority w:val="99"/>
     <w:semiHidden/>
     <w:unhideWhenUsed/>
@@ -19212,10 +19411,10 @@
       <w:szCs w:val="18"/>
     </w:rPr>
   </w:style>
-  <w:style w:type="character" w:customStyle="1" w:styleId="CommentTextChar">
-    <w:name w:val="Comment Text Char"/>
-    <w:basedOn w:val="DefaultParagraphFont"/>
-    <w:link w:val="CommentText"/>
+  <w:style w:type="character" w:customStyle="1" w:styleId="KommentarerChar">
+    <w:name w:val="Kommentarer Char"/>
+    <w:basedOn w:val="Standardstycketypsnitt"/>
+    <w:link w:val="Kommentarer"/>
     <w:uiPriority w:val="99"/>
     <w:qFormat/>
     <w:rsid w:val="00D344E6"/>
@@ -19225,10 +19424,10 @@
       <w:szCs w:val="24"/>
     </w:rPr>
   </w:style>
-  <w:style w:type="character" w:customStyle="1" w:styleId="CommentSubjectChar">
-    <w:name w:val="Comment Subject Char"/>
-    <w:basedOn w:val="CommentTextChar"/>
-    <w:link w:val="CommentSubject"/>
+  <w:style w:type="character" w:customStyle="1" w:styleId="KommentarsmneChar">
+    <w:name w:val="Kommentarsämne Char"/>
+    <w:basedOn w:val="KommentarerChar"/>
+    <w:link w:val="Kommentarsmne"/>
     <w:uiPriority w:val="99"/>
     <w:semiHidden/>
     <w:qFormat/>
@@ -19243,13 +19442,13 @@
   </w:style>
   <w:style w:type="character" w:customStyle="1" w:styleId="apple-converted-space">
     <w:name w:val="apple-converted-space"/>
-    <w:basedOn w:val="DefaultParagraphFont"/>
+    <w:basedOn w:val="Standardstycketypsnitt"/>
     <w:qFormat/>
     <w:rsid w:val="00BE71B5"/>
   </w:style>
-  <w:style w:type="character" w:styleId="EndnoteReference">
+  <w:style w:type="character" w:styleId="Slutkommentarsreferens">
     <w:name w:val="endnote reference"/>
-    <w:basedOn w:val="DefaultParagraphFont"/>
+    <w:basedOn w:val="Standardstycketypsnitt"/>
     <w:uiPriority w:val="99"/>
     <w:semiHidden/>
     <w:unhideWhenUsed/>
@@ -19821,7 +20020,7 @@
   <w:style w:type="paragraph" w:customStyle="1" w:styleId="Heading">
     <w:name w:val="Heading"/>
     <w:basedOn w:val="Normal"/>
-    <w:next w:val="BodyText"/>
+    <w:next w:val="Brdtext"/>
     <w:qFormat/>
     <w:pPr>
       <w:keepNext/>
@@ -19833,10 +20032,10 @@
       <w:szCs w:val="28"/>
     </w:rPr>
   </w:style>
-  <w:style w:type="paragraph" w:styleId="BodyText">
+  <w:style w:type="paragraph" w:styleId="Brdtext">
     <w:name w:val="Body Text"/>
     <w:basedOn w:val="Normal"/>
-    <w:link w:val="BodyTextChar"/>
+    <w:link w:val="BrdtextChar"/>
     <w:qFormat/>
     <w:rsid w:val="00AE5038"/>
     <w:pPr>
@@ -19848,9 +20047,9 @@
       <w:lang w:eastAsia="sv-SE"/>
     </w:rPr>
   </w:style>
-  <w:style w:type="paragraph" w:styleId="List">
+  <w:style w:type="paragraph" w:styleId="Lista">
     <w:name w:val="List"/>
-    <w:basedOn w:val="BodyText"/>
+    <w:basedOn w:val="Brdtext"/>
     <w:rPr>
       <w:rFonts w:cs="Lucida Sans"/>
     </w:rPr>
@@ -20111,11 +20310,11 @@
       <w:sz w:val="28"/>
     </w:rPr>
   </w:style>
-  <w:style w:type="paragraph" w:styleId="Subtitle">
+  <w:style w:type="paragraph" w:styleId="Underrubrik">
     <w:name w:val="Subtitle"/>
     <w:basedOn w:val="Normal"/>
     <w:next w:val="Normal"/>
-    <w:link w:val="SubtitleChar"/>
+    <w:link w:val="UnderrubrikChar"/>
     <w:uiPriority w:val="11"/>
     <w:qFormat/>
     <w:rsid w:val="00793B8F"/>
@@ -20219,7 +20418,7 @@
       <w:b/>
     </w:rPr>
   </w:style>
-  <w:style w:type="paragraph" w:styleId="TOCHeading">
+  <w:style w:type="paragraph" w:styleId="Innehllsfrteckningsrubrik">
     <w:name w:val="TOC Heading"/>
     <w:basedOn w:val="Heading11"/>
     <w:next w:val="Normal"/>
@@ -20264,10 +20463,10 @@
       <w:sz w:val="20"/>
     </w:rPr>
   </w:style>
-  <w:style w:type="paragraph" w:styleId="BalloonText">
+  <w:style w:type="paragraph" w:styleId="Bubbeltext">
     <w:name w:val="Balloon Text"/>
     <w:basedOn w:val="Normal"/>
-    <w:link w:val="BalloonTextChar"/>
+    <w:link w:val="BubbeltextChar"/>
     <w:uiPriority w:val="99"/>
     <w:semiHidden/>
     <w:unhideWhenUsed/>
@@ -20324,10 +20523,10 @@
       <w:sz w:val="16"/>
     </w:rPr>
   </w:style>
-  <w:style w:type="paragraph" w:styleId="Quote">
+  <w:style w:type="paragraph" w:styleId="Citat">
     <w:name w:val="Quote"/>
     <w:basedOn w:val="Normal"/>
-    <w:link w:val="QuoteChar"/>
+    <w:link w:val="CitatChar"/>
     <w:uiPriority w:val="29"/>
     <w:qFormat/>
     <w:rsid w:val="00C36505"/>
@@ -20341,7 +20540,7 @@
       <w:sz w:val="20"/>
     </w:rPr>
   </w:style>
-  <w:style w:type="paragraph" w:styleId="ListBullet">
+  <w:style w:type="paragraph" w:styleId="Punktlista">
     <w:name w:val="List Bullet"/>
     <w:basedOn w:val="Normal"/>
     <w:uiPriority w:val="99"/>
@@ -20354,7 +20553,7 @@
       <w:jc w:val="both"/>
     </w:pPr>
   </w:style>
-  <w:style w:type="paragraph" w:styleId="ListNumber">
+  <w:style w:type="paragraph" w:styleId="Numreradlista">
     <w:name w:val="List Number"/>
     <w:basedOn w:val="Normal"/>
     <w:uiPriority w:val="99"/>
@@ -20368,10 +20567,10 @@
       <w:jc w:val="both"/>
     </w:pPr>
   </w:style>
-  <w:style w:type="paragraph" w:styleId="FootnoteText">
+  <w:style w:type="paragraph" w:styleId="Fotnotstext">
     <w:name w:val="footnote text"/>
     <w:basedOn w:val="Normal"/>
-    <w:link w:val="FootnoteTextChar"/>
+    <w:link w:val="FotnotstextChar"/>
     <w:uiPriority w:val="99"/>
     <w:unhideWhenUsed/>
     <w:qFormat/>
@@ -20429,7 +20628,7 @@
       <w:szCs w:val="16"/>
     </w:rPr>
   </w:style>
-  <w:style w:type="paragraph" w:styleId="Caption">
+  <w:style w:type="paragraph" w:styleId="Beskrivning">
     <w:name w:val="caption"/>
     <w:basedOn w:val="Normal"/>
     <w:next w:val="Normal"/>
@@ -20469,7 +20668,7 @@
       <w:lang w:eastAsia="sv-SE"/>
     </w:rPr>
   </w:style>
-  <w:style w:type="paragraph" w:styleId="TableofFigures">
+  <w:style w:type="paragraph" w:styleId="Figurfrteckning">
     <w:name w:val="table of figures"/>
     <w:basedOn w:val="Normal"/>
     <w:next w:val="Normal"/>
@@ -20512,7 +20711,7 @@
       <w:b/>
     </w:rPr>
   </w:style>
-  <w:style w:type="paragraph" w:styleId="ListParagraph">
+  <w:style w:type="paragraph" w:styleId="Liststycke">
     <w:name w:val="List Paragraph"/>
     <w:basedOn w:val="Normal"/>
     <w:uiPriority w:val="34"/>
@@ -20529,10 +20728,10 @@
       <w:lang w:eastAsia="sv-SE"/>
     </w:rPr>
   </w:style>
-  <w:style w:type="paragraph" w:styleId="CommentText">
+  <w:style w:type="paragraph" w:styleId="Kommentarer">
     <w:name w:val="annotation text"/>
     <w:basedOn w:val="Normal"/>
-    <w:link w:val="CommentTextChar"/>
+    <w:link w:val="KommentarerChar"/>
     <w:uiPriority w:val="99"/>
     <w:unhideWhenUsed/>
     <w:qFormat/>
@@ -20542,10 +20741,10 @@
       <w:szCs w:val="24"/>
     </w:rPr>
   </w:style>
-  <w:style w:type="paragraph" w:styleId="CommentSubject">
+  <w:style w:type="paragraph" w:styleId="Kommentarsmne">
     <w:name w:val="annotation subject"/>
-    <w:basedOn w:val="CommentText"/>
-    <w:link w:val="CommentSubjectChar"/>
+    <w:basedOn w:val="Kommentarer"/>
+    <w:link w:val="KommentarsmneChar"/>
     <w:uiPriority w:val="99"/>
     <w:semiHidden/>
     <w:unhideWhenUsed/>
@@ -20568,7 +20767,7 @@
       <w:rFonts w:ascii="Times New Roman" w:hAnsi="Times New Roman"/>
     </w:rPr>
   </w:style>
-  <w:style w:type="paragraph" w:styleId="NormalWeb">
+  <w:style w:type="paragraph" w:styleId="Normalwebb">
     <w:name w:val="Normal (Web)"/>
     <w:basedOn w:val="Normal"/>
     <w:uiPriority w:val="99"/>
@@ -20618,9 +20817,9 @@
     <w:name w:val="Footnote Text2"/>
     <w:basedOn w:val="Normal"/>
   </w:style>
-  <w:style w:type="table" w:styleId="TableGrid">
+  <w:style w:type="table" w:styleId="Tabellrutnt">
     <w:name w:val="Table Grid"/>
-    <w:basedOn w:val="TableNormal"/>
+    <w:basedOn w:val="Normaltabell"/>
     <w:uiPriority w:val="59"/>
     <w:rsid w:val="00B51CC2"/>
     <w:tblPr>
@@ -20641,7 +20840,7 @@
       </w:tblCellMar>
     </w:tblPr>
   </w:style>
-  <w:style w:type="paragraph" w:styleId="TOC1">
+  <w:style w:type="paragraph" w:styleId="Innehll1">
     <w:name w:val="toc 1"/>
     <w:basedOn w:val="Normal"/>
     <w:next w:val="Normal"/>
@@ -20659,7 +20858,7 @@
       <w:szCs w:val="24"/>
     </w:rPr>
   </w:style>
-  <w:style w:type="paragraph" w:styleId="TOC3">
+  <w:style w:type="paragraph" w:styleId="Innehll3">
     <w:name w:val="toc 3"/>
     <w:basedOn w:val="Normal"/>
     <w:next w:val="Normal"/>
@@ -20674,10 +20873,10 @@
       <w:rFonts w:asciiTheme="minorHAnsi" w:hAnsiTheme="minorHAnsi"/>
     </w:rPr>
   </w:style>
-  <w:style w:type="paragraph" w:styleId="Header">
+  <w:style w:type="paragraph" w:styleId="Sidhuvud">
     <w:name w:val="header"/>
     <w:basedOn w:val="Normal"/>
-    <w:link w:val="HeaderChar"/>
+    <w:link w:val="SidhuvudChar1"/>
     <w:uiPriority w:val="99"/>
     <w:unhideWhenUsed/>
     <w:rsid w:val="00D01DE3"/>
@@ -20688,20 +20887,20 @@
       </w:tabs>
     </w:pPr>
   </w:style>
-  <w:style w:type="character" w:customStyle="1" w:styleId="HeaderChar">
-    <w:name w:val="Header Char"/>
-    <w:basedOn w:val="DefaultParagraphFont"/>
-    <w:link w:val="Header"/>
+  <w:style w:type="character" w:customStyle="1" w:styleId="SidhuvudChar1">
+    <w:name w:val="Sidhuvud Char1"/>
+    <w:basedOn w:val="Standardstycketypsnitt"/>
+    <w:link w:val="Sidhuvud"/>
     <w:uiPriority w:val="99"/>
     <w:rsid w:val="00D01DE3"/>
     <w:rPr>
       <w:rFonts w:ascii="Times New Roman" w:hAnsi="Times New Roman"/>
     </w:rPr>
   </w:style>
-  <w:style w:type="paragraph" w:styleId="Footer">
+  <w:style w:type="paragraph" w:styleId="Sidfot">
     <w:name w:val="footer"/>
     <w:basedOn w:val="Normal"/>
-    <w:link w:val="FooterChar"/>
+    <w:link w:val="SidfotChar1"/>
     <w:uiPriority w:val="99"/>
     <w:unhideWhenUsed/>
     <w:rsid w:val="00D01DE3"/>
@@ -20712,17 +20911,17 @@
       </w:tabs>
     </w:pPr>
   </w:style>
-  <w:style w:type="character" w:customStyle="1" w:styleId="FooterChar">
-    <w:name w:val="Footer Char"/>
-    <w:basedOn w:val="DefaultParagraphFont"/>
-    <w:link w:val="Footer"/>
+  <w:style w:type="character" w:customStyle="1" w:styleId="SidfotChar1">
+    <w:name w:val="Sidfot Char1"/>
+    <w:basedOn w:val="Standardstycketypsnitt"/>
+    <w:link w:val="Sidfot"/>
     <w:uiPriority w:val="99"/>
     <w:rsid w:val="00D01DE3"/>
     <w:rPr>
       <w:rFonts w:ascii="Times New Roman" w:hAnsi="Times New Roman"/>
     </w:rPr>
   </w:style>
-  <w:style w:type="paragraph" w:styleId="TOC2">
+  <w:style w:type="paragraph" w:styleId="Innehll2">
     <w:name w:val="toc 2"/>
     <w:basedOn w:val="Normal"/>
     <w:next w:val="Normal"/>
@@ -20738,9 +20937,9 @@
       <w:b/>
     </w:rPr>
   </w:style>
-  <w:style w:type="character" w:styleId="Strong">
+  <w:style w:type="character" w:styleId="Betoning2">
     <w:name w:val="Strong"/>
-    <w:basedOn w:val="DefaultParagraphFont"/>
+    <w:basedOn w:val="Standardstycketypsnitt"/>
     <w:qFormat/>
     <w:rsid w:val="00840367"/>
     <w:rPr>
@@ -20748,18 +20947,18 @@
       <w:bCs/>
     </w:rPr>
   </w:style>
-  <w:style w:type="character" w:styleId="LineNumber">
+  <w:style w:type="character" w:styleId="Radnummer">
     <w:name w:val="line number"/>
-    <w:basedOn w:val="DefaultParagraphFont"/>
+    <w:basedOn w:val="Standardstycketypsnitt"/>
     <w:uiPriority w:val="99"/>
     <w:semiHidden/>
     <w:unhideWhenUsed/>
     <w:rsid w:val="003E2AEF"/>
   </w:style>
-  <w:style w:type="paragraph" w:styleId="DocumentMap">
+  <w:style w:type="paragraph" w:styleId="Dokumentversikt">
     <w:name w:val="Document Map"/>
     <w:basedOn w:val="Normal"/>
-    <w:link w:val="DocumentMapChar"/>
+    <w:link w:val="DokumentversiktChar"/>
     <w:uiPriority w:val="99"/>
     <w:semiHidden/>
     <w:unhideWhenUsed/>
@@ -20770,10 +20969,10 @@
       <w:szCs w:val="24"/>
     </w:rPr>
   </w:style>
-  <w:style w:type="character" w:customStyle="1" w:styleId="DocumentMapChar">
-    <w:name w:val="Document Map Char"/>
-    <w:basedOn w:val="DefaultParagraphFont"/>
-    <w:link w:val="DocumentMap"/>
+  <w:style w:type="character" w:customStyle="1" w:styleId="DokumentversiktChar">
+    <w:name w:val="Dokumentöversikt Char"/>
+    <w:basedOn w:val="Standardstycketypsnitt"/>
+    <w:link w:val="Dokumentversikt"/>
     <w:uiPriority w:val="99"/>
     <w:semiHidden/>
     <w:rsid w:val="00A06A89"/>
@@ -20783,7 +20982,7 @@
       <w:szCs w:val="24"/>
     </w:rPr>
   </w:style>
-  <w:style w:type="paragraph" w:styleId="TOC4">
+  <w:style w:type="paragraph" w:styleId="Innehll4">
     <w:name w:val="toc 4"/>
     <w:basedOn w:val="Normal"/>
     <w:next w:val="Normal"/>
@@ -20801,7 +21000,7 @@
       <w:szCs w:val="20"/>
     </w:rPr>
   </w:style>
-  <w:style w:type="paragraph" w:styleId="TOC5">
+  <w:style w:type="paragraph" w:styleId="Innehll5">
     <w:name w:val="toc 5"/>
     <w:basedOn w:val="Normal"/>
     <w:next w:val="Normal"/>
@@ -20819,7 +21018,7 @@
       <w:szCs w:val="20"/>
     </w:rPr>
   </w:style>
-  <w:style w:type="paragraph" w:styleId="TOC6">
+  <w:style w:type="paragraph" w:styleId="Innehll6">
     <w:name w:val="toc 6"/>
     <w:basedOn w:val="Normal"/>
     <w:next w:val="Normal"/>
@@ -20837,7 +21036,7 @@
       <w:szCs w:val="20"/>
     </w:rPr>
   </w:style>
-  <w:style w:type="paragraph" w:styleId="TOC7">
+  <w:style w:type="paragraph" w:styleId="Innehll7">
     <w:name w:val="toc 7"/>
     <w:basedOn w:val="Normal"/>
     <w:next w:val="Normal"/>
@@ -20855,7 +21054,7 @@
       <w:szCs w:val="20"/>
     </w:rPr>
   </w:style>
-  <w:style w:type="paragraph" w:styleId="TOC8">
+  <w:style w:type="paragraph" w:styleId="Innehll8">
     <w:name w:val="toc 8"/>
     <w:basedOn w:val="Normal"/>
     <w:next w:val="Normal"/>
@@ -20873,7 +21072,7 @@
       <w:szCs w:val="20"/>
     </w:rPr>
   </w:style>
-  <w:style w:type="paragraph" w:styleId="TOC9">
+  <w:style w:type="paragraph" w:styleId="Innehll9">
     <w:name w:val="toc 9"/>
     <w:basedOn w:val="Normal"/>
     <w:next w:val="Normal"/>
@@ -20891,9 +21090,9 @@
       <w:szCs w:val="20"/>
     </w:rPr>
   </w:style>
-  <w:style w:type="character" w:styleId="Hyperlink">
+  <w:style w:type="character" w:styleId="Hyperlnk">
     <w:name w:val="Hyperlink"/>
-    <w:basedOn w:val="DefaultParagraphFont"/>
+    <w:basedOn w:val="Standardstycketypsnitt"/>
     <w:uiPriority w:val="99"/>
     <w:semiHidden/>
     <w:unhideWhenUsed/>
@@ -21081,13 +21280,13 @@
       <w:rFonts w:ascii="Times New Roman" w:hAnsi="Times New Roman"/>
     </w:rPr>
   </w:style>
-  <w:style w:type="character" w:default="1" w:styleId="DefaultParagraphFont">
+  <w:style w:type="character" w:default="1" w:styleId="Standardstycketypsnitt">
     <w:name w:val="Default Paragraph Font"/>
     <w:uiPriority w:val="1"/>
     <w:semiHidden/>
     <w:unhideWhenUsed/>
   </w:style>
-  <w:style w:type="table" w:default="1" w:styleId="TableNormal">
+  <w:style w:type="table" w:default="1" w:styleId="Normaltabell">
     <w:name w:val="Normal Table"/>
     <w:uiPriority w:val="99"/>
     <w:semiHidden/>
@@ -21102,16 +21301,16 @@
       </w:tblCellMar>
     </w:tblPr>
   </w:style>
-  <w:style w:type="numbering" w:default="1" w:styleId="NoList">
+  <w:style w:type="numbering" w:default="1" w:styleId="Ingenlista">
     <w:name w:val="No List"/>
     <w:uiPriority w:val="99"/>
     <w:semiHidden/>
     <w:unhideWhenUsed/>
   </w:style>
-  <w:style w:type="character" w:customStyle="1" w:styleId="SubtitleChar">
-    <w:name w:val="Subtitle Char"/>
-    <w:basedOn w:val="DefaultParagraphFont"/>
-    <w:link w:val="Subtitle"/>
+  <w:style w:type="character" w:customStyle="1" w:styleId="UnderrubrikChar">
+    <w:name w:val="Underrubrik Char"/>
+    <w:basedOn w:val="Standardstycketypsnitt"/>
+    <w:link w:val="Underrubrik"/>
     <w:uiPriority w:val="11"/>
     <w:qFormat/>
     <w:rsid w:val="00793B8F"/>
@@ -21127,7 +21326,7 @@
   </w:style>
   <w:style w:type="character" w:customStyle="1" w:styleId="Rubrik1Char">
     <w:name w:val="Rubrik 1 Char"/>
-    <w:basedOn w:val="DefaultParagraphFont"/>
+    <w:basedOn w:val="Standardstycketypsnitt"/>
     <w:link w:val="Heading11"/>
     <w:uiPriority w:val="9"/>
     <w:qFormat/>
@@ -21140,10 +21339,10 @@
       <w:szCs w:val="28"/>
     </w:rPr>
   </w:style>
-  <w:style w:type="character" w:customStyle="1" w:styleId="BalloonTextChar">
-    <w:name w:val="Balloon Text Char"/>
-    <w:basedOn w:val="DefaultParagraphFont"/>
-    <w:link w:val="BalloonText"/>
+  <w:style w:type="character" w:customStyle="1" w:styleId="BubbeltextChar">
+    <w:name w:val="Bubbeltext Char"/>
+    <w:basedOn w:val="Standardstycketypsnitt"/>
+    <w:link w:val="Bubbeltext"/>
     <w:uiPriority w:val="99"/>
     <w:semiHidden/>
     <w:qFormat/>
@@ -21156,7 +21355,7 @@
   </w:style>
   <w:style w:type="character" w:customStyle="1" w:styleId="SidhuvudChar">
     <w:name w:val="Sidhuvud Char"/>
-    <w:basedOn w:val="DefaultParagraphFont"/>
+    <w:basedOn w:val="Standardstycketypsnitt"/>
     <w:link w:val="Header1"/>
     <w:uiPriority w:val="99"/>
     <w:qFormat/>
@@ -21165,10 +21364,10 @@
       <w:rFonts w:ascii="Times New Roman" w:hAnsi="Times New Roman"/>
     </w:rPr>
   </w:style>
-  <w:style w:type="character" w:customStyle="1" w:styleId="BodyTextChar">
-    <w:name w:val="Body Text Char"/>
-    <w:basedOn w:val="DefaultParagraphFont"/>
-    <w:link w:val="BodyText"/>
+  <w:style w:type="character" w:customStyle="1" w:styleId="BrdtextChar">
+    <w:name w:val="Brödtext Char"/>
+    <w:basedOn w:val="Standardstycketypsnitt"/>
+    <w:link w:val="Brdtext"/>
     <w:qFormat/>
     <w:rsid w:val="00AE5038"/>
     <w:rPr>
@@ -21177,10 +21376,10 @@
       <w:lang w:eastAsia="sv-SE"/>
     </w:rPr>
   </w:style>
-  <w:style w:type="character" w:customStyle="1" w:styleId="QuoteChar">
-    <w:name w:val="Quote Char"/>
-    <w:basedOn w:val="DefaultParagraphFont"/>
-    <w:link w:val="Quote"/>
+  <w:style w:type="character" w:customStyle="1" w:styleId="CitatChar">
+    <w:name w:val="Citat Char"/>
+    <w:basedOn w:val="Standardstycketypsnitt"/>
+    <w:link w:val="Citat"/>
     <w:uiPriority w:val="29"/>
     <w:qFormat/>
     <w:rsid w:val="00C36505"/>
@@ -21191,9 +21390,9 @@
       <w:sz w:val="20"/>
     </w:rPr>
   </w:style>
-  <w:style w:type="character" w:styleId="FootnoteReference">
+  <w:style w:type="character" w:styleId="Fotnotsreferens">
     <w:name w:val="footnote reference"/>
-    <w:basedOn w:val="DefaultParagraphFont"/>
+    <w:basedOn w:val="Standardstycketypsnitt"/>
     <w:uiPriority w:val="99"/>
     <w:unhideWhenUsed/>
     <w:qFormat/>
@@ -21203,10 +21402,10 @@
       <w:vertAlign w:val="superscript"/>
     </w:rPr>
   </w:style>
-  <w:style w:type="character" w:customStyle="1" w:styleId="FootnoteTextChar">
-    <w:name w:val="Footnote Text Char"/>
-    <w:basedOn w:val="DefaultParagraphFont"/>
-    <w:link w:val="FootnoteText"/>
+  <w:style w:type="character" w:customStyle="1" w:styleId="FotnotstextChar">
+    <w:name w:val="Fotnotstext Char"/>
+    <w:basedOn w:val="Standardstycketypsnitt"/>
+    <w:link w:val="Fotnotstext"/>
     <w:uiPriority w:val="99"/>
     <w:qFormat/>
     <w:rsid w:val="00305D18"/>
@@ -21219,7 +21418,7 @@
   </w:style>
   <w:style w:type="character" w:customStyle="1" w:styleId="SidfotChar">
     <w:name w:val="Sidfot Char"/>
-    <w:basedOn w:val="DefaultParagraphFont"/>
+    <w:basedOn w:val="Standardstycketypsnitt"/>
     <w:link w:val="Footer1"/>
     <w:uiPriority w:val="99"/>
     <w:qFormat/>
@@ -21228,9 +21427,9 @@
       <w:rFonts w:ascii="Times New Roman" w:hAnsi="Times New Roman"/>
     </w:rPr>
   </w:style>
-  <w:style w:type="character" w:styleId="PageNumber">
+  <w:style w:type="character" w:styleId="Sidnummer">
     <w:name w:val="page number"/>
-    <w:basedOn w:val="DefaultParagraphFont"/>
+    <w:basedOn w:val="Standardstycketypsnitt"/>
     <w:uiPriority w:val="99"/>
     <w:semiHidden/>
     <w:qFormat/>
@@ -21242,7 +21441,7 @@
   </w:style>
   <w:style w:type="character" w:customStyle="1" w:styleId="InternetLink">
     <w:name w:val="Internet Link"/>
-    <w:basedOn w:val="DefaultParagraphFont"/>
+    <w:basedOn w:val="Standardstycketypsnitt"/>
     <w:uiPriority w:val="99"/>
     <w:unhideWhenUsed/>
     <w:rsid w:val="000B7268"/>
@@ -21253,7 +21452,7 @@
   </w:style>
   <w:style w:type="character" w:customStyle="1" w:styleId="Rubrik2Char">
     <w:name w:val="Rubrik 2 Char"/>
-    <w:basedOn w:val="DefaultParagraphFont"/>
+    <w:basedOn w:val="Standardstycketypsnitt"/>
     <w:link w:val="Heading21"/>
     <w:uiPriority w:val="9"/>
     <w:qFormat/>
@@ -21268,7 +21467,7 @@
   </w:style>
   <w:style w:type="character" w:customStyle="1" w:styleId="Rubrik3Char">
     <w:name w:val="Rubrik 3 Char"/>
-    <w:basedOn w:val="DefaultParagraphFont"/>
+    <w:basedOn w:val="Standardstycketypsnitt"/>
     <w:link w:val="Heading31"/>
     <w:uiPriority w:val="9"/>
     <w:qFormat/>
@@ -21282,7 +21481,7 @@
   </w:style>
   <w:style w:type="character" w:customStyle="1" w:styleId="Rubrik4Char">
     <w:name w:val="Rubrik 4 Char"/>
-    <w:basedOn w:val="DefaultParagraphFont"/>
+    <w:basedOn w:val="Standardstycketypsnitt"/>
     <w:link w:val="Heading41"/>
     <w:uiPriority w:val="9"/>
     <w:qFormat/>
@@ -21296,7 +21495,7 @@
   </w:style>
   <w:style w:type="character" w:customStyle="1" w:styleId="Rubrik5Char">
     <w:name w:val="Rubrik 5 Char"/>
-    <w:basedOn w:val="DefaultParagraphFont"/>
+    <w:basedOn w:val="Standardstycketypsnitt"/>
     <w:link w:val="Heading51"/>
     <w:uiPriority w:val="9"/>
     <w:qFormat/>
@@ -21310,7 +21509,7 @@
   </w:style>
   <w:style w:type="character" w:customStyle="1" w:styleId="Rubrik6Char">
     <w:name w:val="Rubrik 6 Char"/>
-    <w:basedOn w:val="DefaultParagraphFont"/>
+    <w:basedOn w:val="Standardstycketypsnitt"/>
     <w:link w:val="Heading61"/>
     <w:uiPriority w:val="9"/>
     <w:semiHidden/>
@@ -21325,7 +21524,7 @@
   </w:style>
   <w:style w:type="character" w:customStyle="1" w:styleId="Rubrik7Char">
     <w:name w:val="Rubrik 7 Char"/>
-    <w:basedOn w:val="DefaultParagraphFont"/>
+    <w:basedOn w:val="Standardstycketypsnitt"/>
     <w:link w:val="Heading71"/>
     <w:uiPriority w:val="9"/>
     <w:semiHidden/>
@@ -21340,7 +21539,7 @@
   </w:style>
   <w:style w:type="character" w:customStyle="1" w:styleId="Rubrik8Char">
     <w:name w:val="Rubrik 8 Char"/>
-    <w:basedOn w:val="DefaultParagraphFont"/>
+    <w:basedOn w:val="Standardstycketypsnitt"/>
     <w:link w:val="Heading81"/>
     <w:uiPriority w:val="9"/>
     <w:semiHidden/>
@@ -21355,7 +21554,7 @@
   </w:style>
   <w:style w:type="character" w:customStyle="1" w:styleId="Rubrik9Char">
     <w:name w:val="Rubrik 9 Char"/>
-    <w:basedOn w:val="DefaultParagraphFont"/>
+    <w:basedOn w:val="Standardstycketypsnitt"/>
     <w:link w:val="Heading91"/>
     <w:uiPriority w:val="9"/>
     <w:semiHidden/>
@@ -21372,7 +21571,7 @@
   </w:style>
   <w:style w:type="character" w:customStyle="1" w:styleId="UnresolvedMention">
     <w:name w:val="Unresolved Mention"/>
-    <w:basedOn w:val="DefaultParagraphFont"/>
+    <w:basedOn w:val="Standardstycketypsnitt"/>
     <w:uiPriority w:val="99"/>
     <w:semiHidden/>
     <w:unhideWhenUsed/>
@@ -21383,9 +21582,9 @@
       <w:shd w:val="clear" w:color="auto" w:fill="E6E6E6"/>
     </w:rPr>
   </w:style>
-  <w:style w:type="character" w:styleId="FollowedHyperlink">
+  <w:style w:type="character" w:styleId="AnvndHyperlnk">
     <w:name w:val="FollowedHyperlink"/>
-    <w:basedOn w:val="DefaultParagraphFont"/>
+    <w:basedOn w:val="Standardstycketypsnitt"/>
     <w:uiPriority w:val="99"/>
     <w:semiHidden/>
     <w:unhideWhenUsed/>
@@ -21396,9 +21595,9 @@
       <w:u w:val="single"/>
     </w:rPr>
   </w:style>
-  <w:style w:type="character" w:styleId="IntenseEmphasis">
+  <w:style w:type="character" w:styleId="Starkbetoning">
     <w:name w:val="Intense Emphasis"/>
-    <w:basedOn w:val="DefaultParagraphFont"/>
+    <w:basedOn w:val="Standardstycketypsnitt"/>
     <w:uiPriority w:val="21"/>
     <w:qFormat/>
     <w:rsid w:val="005D4A96"/>
@@ -21410,9 +21609,9 @@
       <w:color w:val="4F81BD" w:themeColor="accent1"/>
     </w:rPr>
   </w:style>
-  <w:style w:type="character" w:styleId="Emphasis">
+  <w:style w:type="character" w:styleId="Betoning">
     <w:name w:val="Emphasis"/>
-    <w:basedOn w:val="DefaultParagraphFont"/>
+    <w:basedOn w:val="Standardstycketypsnitt"/>
     <w:uiPriority w:val="20"/>
     <w:qFormat/>
     <w:rsid w:val="005D4A96"/>
@@ -21421,9 +21620,9 @@
       <w:iCs/>
     </w:rPr>
   </w:style>
-  <w:style w:type="character" w:styleId="CommentReference">
+  <w:style w:type="character" w:styleId="Kommentarsreferens">
     <w:name w:val="annotation reference"/>
-    <w:basedOn w:val="DefaultParagraphFont"/>
+    <w:basedOn w:val="Standardstycketypsnitt"/>
     <w:uiPriority w:val="99"/>
     <w:semiHidden/>
     <w:unhideWhenUsed/>
@@ -21434,10 +21633,10 @@
       <w:szCs w:val="18"/>
     </w:rPr>
   </w:style>
-  <w:style w:type="character" w:customStyle="1" w:styleId="CommentTextChar">
-    <w:name w:val="Comment Text Char"/>
-    <w:basedOn w:val="DefaultParagraphFont"/>
-    <w:link w:val="CommentText"/>
+  <w:style w:type="character" w:customStyle="1" w:styleId="KommentarerChar">
+    <w:name w:val="Kommentarer Char"/>
+    <w:basedOn w:val="Standardstycketypsnitt"/>
+    <w:link w:val="Kommentarer"/>
     <w:uiPriority w:val="99"/>
     <w:qFormat/>
     <w:rsid w:val="00D344E6"/>
@@ -21447,10 +21646,10 @@
       <w:szCs w:val="24"/>
     </w:rPr>
   </w:style>
-  <w:style w:type="character" w:customStyle="1" w:styleId="CommentSubjectChar">
-    <w:name w:val="Comment Subject Char"/>
-    <w:basedOn w:val="CommentTextChar"/>
-    <w:link w:val="CommentSubject"/>
+  <w:style w:type="character" w:customStyle="1" w:styleId="KommentarsmneChar">
+    <w:name w:val="Kommentarsämne Char"/>
+    <w:basedOn w:val="KommentarerChar"/>
+    <w:link w:val="Kommentarsmne"/>
     <w:uiPriority w:val="99"/>
     <w:semiHidden/>
     <w:qFormat/>
@@ -21465,13 +21664,13 @@
   </w:style>
   <w:style w:type="character" w:customStyle="1" w:styleId="apple-converted-space">
     <w:name w:val="apple-converted-space"/>
-    <w:basedOn w:val="DefaultParagraphFont"/>
+    <w:basedOn w:val="Standardstycketypsnitt"/>
     <w:qFormat/>
     <w:rsid w:val="00BE71B5"/>
   </w:style>
-  <w:style w:type="character" w:styleId="EndnoteReference">
+  <w:style w:type="character" w:styleId="Slutkommentarsreferens">
     <w:name w:val="endnote reference"/>
-    <w:basedOn w:val="DefaultParagraphFont"/>
+    <w:basedOn w:val="Standardstycketypsnitt"/>
     <w:uiPriority w:val="99"/>
     <w:semiHidden/>
     <w:unhideWhenUsed/>
@@ -22043,7 +22242,7 @@
   <w:style w:type="paragraph" w:customStyle="1" w:styleId="Heading">
     <w:name w:val="Heading"/>
     <w:basedOn w:val="Normal"/>
-    <w:next w:val="BodyText"/>
+    <w:next w:val="Brdtext"/>
     <w:qFormat/>
     <w:pPr>
       <w:keepNext/>
@@ -22055,10 +22254,10 @@
       <w:szCs w:val="28"/>
     </w:rPr>
   </w:style>
-  <w:style w:type="paragraph" w:styleId="BodyText">
+  <w:style w:type="paragraph" w:styleId="Brdtext">
     <w:name w:val="Body Text"/>
     <w:basedOn w:val="Normal"/>
-    <w:link w:val="BodyTextChar"/>
+    <w:link w:val="BrdtextChar"/>
     <w:qFormat/>
     <w:rsid w:val="00AE5038"/>
     <w:pPr>
@@ -22070,9 +22269,9 @@
       <w:lang w:eastAsia="sv-SE"/>
     </w:rPr>
   </w:style>
-  <w:style w:type="paragraph" w:styleId="List">
+  <w:style w:type="paragraph" w:styleId="Lista">
     <w:name w:val="List"/>
-    <w:basedOn w:val="BodyText"/>
+    <w:basedOn w:val="Brdtext"/>
     <w:rPr>
       <w:rFonts w:cs="Lucida Sans"/>
     </w:rPr>
@@ -22333,11 +22532,11 @@
       <w:sz w:val="28"/>
     </w:rPr>
   </w:style>
-  <w:style w:type="paragraph" w:styleId="Subtitle">
+  <w:style w:type="paragraph" w:styleId="Underrubrik">
     <w:name w:val="Subtitle"/>
     <w:basedOn w:val="Normal"/>
     <w:next w:val="Normal"/>
-    <w:link w:val="SubtitleChar"/>
+    <w:link w:val="UnderrubrikChar"/>
     <w:uiPriority w:val="11"/>
     <w:qFormat/>
     <w:rsid w:val="00793B8F"/>
@@ -22441,7 +22640,7 @@
       <w:b/>
     </w:rPr>
   </w:style>
-  <w:style w:type="paragraph" w:styleId="TOCHeading">
+  <w:style w:type="paragraph" w:styleId="Innehllsfrteckningsrubrik">
     <w:name w:val="TOC Heading"/>
     <w:basedOn w:val="Heading11"/>
     <w:next w:val="Normal"/>
@@ -22486,10 +22685,10 @@
       <w:sz w:val="20"/>
     </w:rPr>
   </w:style>
-  <w:style w:type="paragraph" w:styleId="BalloonText">
+  <w:style w:type="paragraph" w:styleId="Bubbeltext">
     <w:name w:val="Balloon Text"/>
     <w:basedOn w:val="Normal"/>
-    <w:link w:val="BalloonTextChar"/>
+    <w:link w:val="BubbeltextChar"/>
     <w:uiPriority w:val="99"/>
     <w:semiHidden/>
     <w:unhideWhenUsed/>
@@ -22546,10 +22745,10 @@
       <w:sz w:val="16"/>
     </w:rPr>
   </w:style>
-  <w:style w:type="paragraph" w:styleId="Quote">
+  <w:style w:type="paragraph" w:styleId="Citat">
     <w:name w:val="Quote"/>
     <w:basedOn w:val="Normal"/>
-    <w:link w:val="QuoteChar"/>
+    <w:link w:val="CitatChar"/>
     <w:uiPriority w:val="29"/>
     <w:qFormat/>
     <w:rsid w:val="00C36505"/>
@@ -22563,7 +22762,7 @@
       <w:sz w:val="20"/>
     </w:rPr>
   </w:style>
-  <w:style w:type="paragraph" w:styleId="ListBullet">
+  <w:style w:type="paragraph" w:styleId="Punktlista">
     <w:name w:val="List Bullet"/>
     <w:basedOn w:val="Normal"/>
     <w:uiPriority w:val="99"/>
@@ -22576,7 +22775,7 @@
       <w:jc w:val="both"/>
     </w:pPr>
   </w:style>
-  <w:style w:type="paragraph" w:styleId="ListNumber">
+  <w:style w:type="paragraph" w:styleId="Numreradlista">
     <w:name w:val="List Number"/>
     <w:basedOn w:val="Normal"/>
     <w:uiPriority w:val="99"/>
@@ -22590,10 +22789,10 @@
       <w:jc w:val="both"/>
     </w:pPr>
   </w:style>
-  <w:style w:type="paragraph" w:styleId="FootnoteText">
+  <w:style w:type="paragraph" w:styleId="Fotnotstext">
     <w:name w:val="footnote text"/>
     <w:basedOn w:val="Normal"/>
-    <w:link w:val="FootnoteTextChar"/>
+    <w:link w:val="FotnotstextChar"/>
     <w:uiPriority w:val="99"/>
     <w:unhideWhenUsed/>
     <w:qFormat/>
@@ -22651,7 +22850,7 @@
       <w:szCs w:val="16"/>
     </w:rPr>
   </w:style>
-  <w:style w:type="paragraph" w:styleId="Caption">
+  <w:style w:type="paragraph" w:styleId="Beskrivning">
     <w:name w:val="caption"/>
     <w:basedOn w:val="Normal"/>
     <w:next w:val="Normal"/>
@@ -22691,7 +22890,7 @@
       <w:lang w:eastAsia="sv-SE"/>
     </w:rPr>
   </w:style>
-  <w:style w:type="paragraph" w:styleId="TableofFigures">
+  <w:style w:type="paragraph" w:styleId="Figurfrteckning">
     <w:name w:val="table of figures"/>
     <w:basedOn w:val="Normal"/>
     <w:next w:val="Normal"/>
@@ -22734,7 +22933,7 @@
       <w:b/>
     </w:rPr>
   </w:style>
-  <w:style w:type="paragraph" w:styleId="ListParagraph">
+  <w:style w:type="paragraph" w:styleId="Liststycke">
     <w:name w:val="List Paragraph"/>
     <w:basedOn w:val="Normal"/>
     <w:uiPriority w:val="34"/>
@@ -22751,10 +22950,10 @@
       <w:lang w:eastAsia="sv-SE"/>
     </w:rPr>
   </w:style>
-  <w:style w:type="paragraph" w:styleId="CommentText">
+  <w:style w:type="paragraph" w:styleId="Kommentarer">
     <w:name w:val="annotation text"/>
     <w:basedOn w:val="Normal"/>
-    <w:link w:val="CommentTextChar"/>
+    <w:link w:val="KommentarerChar"/>
     <w:uiPriority w:val="99"/>
     <w:unhideWhenUsed/>
     <w:qFormat/>
@@ -22764,10 +22963,10 @@
       <w:szCs w:val="24"/>
     </w:rPr>
   </w:style>
-  <w:style w:type="paragraph" w:styleId="CommentSubject">
+  <w:style w:type="paragraph" w:styleId="Kommentarsmne">
     <w:name w:val="annotation subject"/>
-    <w:basedOn w:val="CommentText"/>
-    <w:link w:val="CommentSubjectChar"/>
+    <w:basedOn w:val="Kommentarer"/>
+    <w:link w:val="KommentarsmneChar"/>
     <w:uiPriority w:val="99"/>
     <w:semiHidden/>
     <w:unhideWhenUsed/>
@@ -22790,7 +22989,7 @@
       <w:rFonts w:ascii="Times New Roman" w:hAnsi="Times New Roman"/>
     </w:rPr>
   </w:style>
-  <w:style w:type="paragraph" w:styleId="NormalWeb">
+  <w:style w:type="paragraph" w:styleId="Normalwebb">
     <w:name w:val="Normal (Web)"/>
     <w:basedOn w:val="Normal"/>
     <w:uiPriority w:val="99"/>
@@ -22840,9 +23039,9 @@
     <w:name w:val="Footnote Text2"/>
     <w:basedOn w:val="Normal"/>
   </w:style>
-  <w:style w:type="table" w:styleId="TableGrid">
+  <w:style w:type="table" w:styleId="Tabellrutnt">
     <w:name w:val="Table Grid"/>
-    <w:basedOn w:val="TableNormal"/>
+    <w:basedOn w:val="Normaltabell"/>
     <w:uiPriority w:val="59"/>
     <w:rsid w:val="00B51CC2"/>
     <w:tblPr>
@@ -22863,7 +23062,7 @@
       </w:tblCellMar>
     </w:tblPr>
   </w:style>
-  <w:style w:type="paragraph" w:styleId="TOC1">
+  <w:style w:type="paragraph" w:styleId="Innehll1">
     <w:name w:val="toc 1"/>
     <w:basedOn w:val="Normal"/>
     <w:next w:val="Normal"/>
@@ -22881,7 +23080,7 @@
       <w:szCs w:val="24"/>
     </w:rPr>
   </w:style>
-  <w:style w:type="paragraph" w:styleId="TOC3">
+  <w:style w:type="paragraph" w:styleId="Innehll3">
     <w:name w:val="toc 3"/>
     <w:basedOn w:val="Normal"/>
     <w:next w:val="Normal"/>
@@ -22896,10 +23095,10 @@
       <w:rFonts w:asciiTheme="minorHAnsi" w:hAnsiTheme="minorHAnsi"/>
     </w:rPr>
   </w:style>
-  <w:style w:type="paragraph" w:styleId="Header">
+  <w:style w:type="paragraph" w:styleId="Sidhuvud">
     <w:name w:val="header"/>
     <w:basedOn w:val="Normal"/>
-    <w:link w:val="HeaderChar"/>
+    <w:link w:val="SidhuvudChar1"/>
     <w:uiPriority w:val="99"/>
     <w:unhideWhenUsed/>
     <w:rsid w:val="00D01DE3"/>
@@ -22910,20 +23109,20 @@
       </w:tabs>
     </w:pPr>
   </w:style>
-  <w:style w:type="character" w:customStyle="1" w:styleId="HeaderChar">
-    <w:name w:val="Header Char"/>
-    <w:basedOn w:val="DefaultParagraphFont"/>
-    <w:link w:val="Header"/>
+  <w:style w:type="character" w:customStyle="1" w:styleId="SidhuvudChar1">
+    <w:name w:val="Sidhuvud Char1"/>
+    <w:basedOn w:val="Standardstycketypsnitt"/>
+    <w:link w:val="Sidhuvud"/>
     <w:uiPriority w:val="99"/>
     <w:rsid w:val="00D01DE3"/>
     <w:rPr>
       <w:rFonts w:ascii="Times New Roman" w:hAnsi="Times New Roman"/>
     </w:rPr>
   </w:style>
-  <w:style w:type="paragraph" w:styleId="Footer">
+  <w:style w:type="paragraph" w:styleId="Sidfot">
     <w:name w:val="footer"/>
     <w:basedOn w:val="Normal"/>
-    <w:link w:val="FooterChar"/>
+    <w:link w:val="SidfotChar1"/>
     <w:uiPriority w:val="99"/>
     <w:unhideWhenUsed/>
     <w:rsid w:val="00D01DE3"/>
@@ -22934,17 +23133,17 @@
       </w:tabs>
     </w:pPr>
   </w:style>
-  <w:style w:type="character" w:customStyle="1" w:styleId="FooterChar">
-    <w:name w:val="Footer Char"/>
-    <w:basedOn w:val="DefaultParagraphFont"/>
-    <w:link w:val="Footer"/>
+  <w:style w:type="character" w:customStyle="1" w:styleId="SidfotChar1">
+    <w:name w:val="Sidfot Char1"/>
+    <w:basedOn w:val="Standardstycketypsnitt"/>
+    <w:link w:val="Sidfot"/>
     <w:uiPriority w:val="99"/>
     <w:rsid w:val="00D01DE3"/>
     <w:rPr>
       <w:rFonts w:ascii="Times New Roman" w:hAnsi="Times New Roman"/>
     </w:rPr>
   </w:style>
-  <w:style w:type="paragraph" w:styleId="TOC2">
+  <w:style w:type="paragraph" w:styleId="Innehll2">
     <w:name w:val="toc 2"/>
     <w:basedOn w:val="Normal"/>
     <w:next w:val="Normal"/>
@@ -22960,9 +23159,9 @@
       <w:b/>
     </w:rPr>
   </w:style>
-  <w:style w:type="character" w:styleId="Strong">
+  <w:style w:type="character" w:styleId="Betoning2">
     <w:name w:val="Strong"/>
-    <w:basedOn w:val="DefaultParagraphFont"/>
+    <w:basedOn w:val="Standardstycketypsnitt"/>
     <w:qFormat/>
     <w:rsid w:val="00840367"/>
     <w:rPr>
@@ -22970,18 +23169,18 @@
       <w:bCs/>
     </w:rPr>
   </w:style>
-  <w:style w:type="character" w:styleId="LineNumber">
+  <w:style w:type="character" w:styleId="Radnummer">
     <w:name w:val="line number"/>
-    <w:basedOn w:val="DefaultParagraphFont"/>
+    <w:basedOn w:val="Standardstycketypsnitt"/>
     <w:uiPriority w:val="99"/>
     <w:semiHidden/>
     <w:unhideWhenUsed/>
     <w:rsid w:val="003E2AEF"/>
   </w:style>
-  <w:style w:type="paragraph" w:styleId="DocumentMap">
+  <w:style w:type="paragraph" w:styleId="Dokumentversikt">
     <w:name w:val="Document Map"/>
     <w:basedOn w:val="Normal"/>
-    <w:link w:val="DocumentMapChar"/>
+    <w:link w:val="DokumentversiktChar"/>
     <w:uiPriority w:val="99"/>
     <w:semiHidden/>
     <w:unhideWhenUsed/>
@@ -22992,10 +23191,10 @@
       <w:szCs w:val="24"/>
     </w:rPr>
   </w:style>
-  <w:style w:type="character" w:customStyle="1" w:styleId="DocumentMapChar">
-    <w:name w:val="Document Map Char"/>
-    <w:basedOn w:val="DefaultParagraphFont"/>
-    <w:link w:val="DocumentMap"/>
+  <w:style w:type="character" w:customStyle="1" w:styleId="DokumentversiktChar">
+    <w:name w:val="Dokumentöversikt Char"/>
+    <w:basedOn w:val="Standardstycketypsnitt"/>
+    <w:link w:val="Dokumentversikt"/>
     <w:uiPriority w:val="99"/>
     <w:semiHidden/>
     <w:rsid w:val="00A06A89"/>
@@ -23005,7 +23204,7 @@
       <w:szCs w:val="24"/>
     </w:rPr>
   </w:style>
-  <w:style w:type="paragraph" w:styleId="TOC4">
+  <w:style w:type="paragraph" w:styleId="Innehll4">
     <w:name w:val="toc 4"/>
     <w:basedOn w:val="Normal"/>
     <w:next w:val="Normal"/>
@@ -23023,7 +23222,7 @@
       <w:szCs w:val="20"/>
     </w:rPr>
   </w:style>
-  <w:style w:type="paragraph" w:styleId="TOC5">
+  <w:style w:type="paragraph" w:styleId="Innehll5">
     <w:name w:val="toc 5"/>
     <w:basedOn w:val="Normal"/>
     <w:next w:val="Normal"/>
@@ -23041,7 +23240,7 @@
       <w:szCs w:val="20"/>
     </w:rPr>
   </w:style>
-  <w:style w:type="paragraph" w:styleId="TOC6">
+  <w:style w:type="paragraph" w:styleId="Innehll6">
     <w:name w:val="toc 6"/>
     <w:basedOn w:val="Normal"/>
     <w:next w:val="Normal"/>
@@ -23059,7 +23258,7 @@
       <w:szCs w:val="20"/>
     </w:rPr>
   </w:style>
-  <w:style w:type="paragraph" w:styleId="TOC7">
+  <w:style w:type="paragraph" w:styleId="Innehll7">
     <w:name w:val="toc 7"/>
     <w:basedOn w:val="Normal"/>
     <w:next w:val="Normal"/>
@@ -23077,7 +23276,7 @@
       <w:szCs w:val="20"/>
     </w:rPr>
   </w:style>
-  <w:style w:type="paragraph" w:styleId="TOC8">
+  <w:style w:type="paragraph" w:styleId="Innehll8">
     <w:name w:val="toc 8"/>
     <w:basedOn w:val="Normal"/>
     <w:next w:val="Normal"/>
@@ -23095,7 +23294,7 @@
       <w:szCs w:val="20"/>
     </w:rPr>
   </w:style>
-  <w:style w:type="paragraph" w:styleId="TOC9">
+  <w:style w:type="paragraph" w:styleId="Innehll9">
     <w:name w:val="toc 9"/>
     <w:basedOn w:val="Normal"/>
     <w:next w:val="Normal"/>
@@ -23113,9 +23312,9 @@
       <w:szCs w:val="20"/>
     </w:rPr>
   </w:style>
-  <w:style w:type="character" w:styleId="Hyperlink">
+  <w:style w:type="character" w:styleId="Hyperlnk">
     <w:name w:val="Hyperlink"/>
-    <w:basedOn w:val="DefaultParagraphFont"/>
+    <w:basedOn w:val="Standardstycketypsnitt"/>
     <w:uiPriority w:val="99"/>
     <w:semiHidden/>
     <w:unhideWhenUsed/>
@@ -23416,7 +23615,7 @@
 </file>
 
 <file path=customXml/itemProps1.xml><?xml version="1.0" encoding="utf-8"?>
-<ds:datastoreItem xmlns:ds="http://schemas.openxmlformats.org/officeDocument/2006/customXml" ds:itemID="{FC189E6F-9179-C247-88B6-D08BF5E637B5}">
+<ds:datastoreItem xmlns:ds="http://schemas.openxmlformats.org/officeDocument/2006/customXml" ds:itemID="{4427BC4E-211C-2041-972C-F47780A5F6CE}">
   <ds:schemaRefs>
     <ds:schemaRef ds:uri="http://schemas.openxmlformats.org/officeDocument/2006/bibliography"/>
   </ds:schemaRefs>

</xml_diff>

<commit_message>
same as last Jason
</commit_message>
<xml_diff>
--- a/Thesis/Thesis_Imner_2018_review1.docx
+++ b/Thesis/Thesis_Imner_2018_review1.docx
@@ -3713,12 +3713,21 @@
         </w:rPr>
         <w:t>(</w:t>
       </w:r>
+      <w:proofErr w:type="spellStart"/>
       <w:r>
         <w:rPr>
           <w:rFonts w:cs="Times New Roman"/>
           <w:szCs w:val="24"/>
         </w:rPr>
-        <w:t>Conole, 2010; Mayes &amp; de Freitas, 2004)</w:t>
+        <w:t>Conole</w:t>
+      </w:r>
+      <w:proofErr w:type="spellEnd"/>
+      <w:r>
+        <w:rPr>
+          <w:rFonts w:cs="Times New Roman"/>
+          <w:szCs w:val="24"/>
+        </w:rPr>
+        <w:t>, 2010; Mayes &amp; de Freitas, 2004)</w:t>
       </w:r>
       <w:r>
         <w:fldChar w:fldCharType="end"/>
@@ -3735,7 +3744,7 @@
       <w:r>
         <w:t xml:space="preserve">eras </w:t>
       </w:r>
-      <w:del w:id="40" w:author="Jason Serviss" w:date="2018-11-21T19:21:00Z">
+      <w:del w:id="40" w:author="Jason Serviss" w:date="2018-11-22T09:46:00Z">
         <w:r>
           <w:delText xml:space="preserve">individuella </w:delText>
         </w:r>
@@ -3747,22 +3756,11 @@
         <w:t xml:space="preserve">i huvudsak </w:t>
       </w:r>
       <w:r>
-        <w:t xml:space="preserve">på vilken slags inlärning </w:t>
-      </w:r>
-      <w:commentRangeStart w:id="41"/>
-      <w:r>
-        <w:t>som ska tilldelas i undervisningen</w:t>
+        <w:t>på vilken slags inlärning som ska tilldelas i undervisningen</w:t>
       </w:r>
       <w:r>
         <w:t xml:space="preserve"> </w:t>
       </w:r>
-      <w:commentRangeEnd w:id="41"/>
-      <w:r>
-        <w:rPr>
-          <w:rStyle w:val="CommentReference"/>
-        </w:rPr>
-        <w:commentReference w:id="41"/>
-      </w:r>
       <w:r>
         <w:fldChar w:fldCharType="begin"/>
       </w:r>
@@ -3784,64 +3782,6 @@
       <w:r>
         <w:t xml:space="preserve">. </w:t>
       </w:r>
-      <w:proofErr w:type="spellStart"/>
-      <w:ins w:id="42" w:author="Jason Serviss" w:date="2018-11-22T07:59:00Z">
-        <w:r>
-          <w:t>Add</w:t>
-        </w:r>
-        <w:proofErr w:type="spellEnd"/>
-        <w:r>
-          <w:t xml:space="preserve"> </w:t>
-        </w:r>
-        <w:proofErr w:type="spellStart"/>
-        <w:r>
-          <w:t>something</w:t>
-        </w:r>
-        <w:proofErr w:type="spellEnd"/>
-        <w:r>
-          <w:t xml:space="preserve"> </w:t>
-        </w:r>
-        <w:proofErr w:type="spellStart"/>
-        <w:r>
-          <w:t>here</w:t>
-        </w:r>
-        <w:proofErr w:type="spellEnd"/>
-        <w:r>
-          <w:t xml:space="preserve"> </w:t>
-        </w:r>
-        <w:proofErr w:type="spellStart"/>
-        <w:r>
-          <w:t>that</w:t>
-        </w:r>
-        <w:proofErr w:type="spellEnd"/>
-        <w:r>
-          <w:t xml:space="preserve"> </w:t>
-        </w:r>
-        <w:proofErr w:type="spellStart"/>
-        <w:r>
-          <w:t>referes</w:t>
-        </w:r>
-        <w:proofErr w:type="spellEnd"/>
-        <w:r>
-          <w:t xml:space="preserve"> the </w:t>
-        </w:r>
-        <w:proofErr w:type="spellStart"/>
-        <w:r>
-          <w:t>reader</w:t>
-        </w:r>
-        <w:proofErr w:type="spellEnd"/>
-        <w:r>
-          <w:t xml:space="preserve"> </w:t>
-        </w:r>
-        <w:proofErr w:type="spellStart"/>
-        <w:r>
-          <w:t>to</w:t>
-        </w:r>
-        <w:proofErr w:type="spellEnd"/>
-        <w:r>
-          <w:t xml:space="preserve"> Bilaga 1</w:t>
-        </w:r>
-      </w:ins>
     </w:p>
     <w:p>
       <w:pPr>
@@ -3851,273 +3791,281 @@
         <w:adjustRightInd w:val="0"/>
         <w:spacing w:after="240" w:line="480" w:lineRule="auto"/>
         <w:rPr>
-          <w:ins w:id="43" w:author="Jason Serviss" w:date="2018-11-21T20:37:00Z"/>
-        </w:rPr>
-      </w:pPr>
-      <w:ins w:id="44" w:author="Jason Serviss" w:date="2018-11-21T20:48:00Z">
+          <w:ins w:id="41" w:author="Jason Serviss" w:date="2018-11-21T20:37:00Z"/>
+        </w:rPr>
+      </w:pPr>
+      <w:ins w:id="42" w:author="Jason Serviss" w:date="2018-11-21T20:48:00Z">
         <w:r>
           <w:t>D</w:t>
         </w:r>
       </w:ins>
+      <w:del w:id="43" w:author="Jason Serviss" w:date="2018-11-21T20:48:00Z">
+        <w:r>
+          <w:delText>Till exemp</w:delText>
+        </w:r>
+        <w:r>
+          <w:delText>e</w:delText>
+        </w:r>
+        <w:r>
+          <w:delText xml:space="preserve">l </w:delText>
+        </w:r>
+      </w:del>
+      <w:del w:id="44" w:author="Jason Serviss" w:date="2018-11-21T18:00:00Z">
+        <w:r>
+          <w:delText>kan</w:delText>
+        </w:r>
+        <w:r>
+          <w:delText xml:space="preserve"> </w:delText>
+        </w:r>
+      </w:del>
       <w:del w:id="45" w:author="Jason Serviss" w:date="2018-11-21T20:48:00Z">
         <w:r>
-          <w:delText>Till exemp</w:delText>
-        </w:r>
-        <w:r>
-          <w:delText>e</w:delText>
-        </w:r>
-        <w:r>
-          <w:delText xml:space="preserve">l </w:delText>
+          <w:delText>d</w:delText>
         </w:r>
       </w:del>
-      <w:del w:id="46" w:author="Jason Serviss" w:date="2018-11-21T18:00:00Z">
-        <w:r>
-          <w:delText>kan</w:delText>
-        </w:r>
-        <w:r>
-          <w:delText xml:space="preserve"> </w:delText>
-        </w:r>
-      </w:del>
-      <w:del w:id="47" w:author="Jason Serviss" w:date="2018-11-21T20:48:00Z">
-        <w:r>
-          <w:delText>d</w:delText>
-        </w:r>
-      </w:del>
       <w:r>
         <w:t>et A</w:t>
       </w:r>
       <w:r>
         <w:t>ssociativa perspektivet</w:t>
       </w:r>
-      <w:ins w:id="48" w:author="Jason Serviss" w:date="2018-11-21T20:54:00Z">
+      <w:ins w:id="46" w:author="Jason Serviss" w:date="2018-11-21T20:54:00Z">
         <w:r>
           <w:t xml:space="preserve"> är oftast beskriven som </w:t>
+        </w:r>
+      </w:ins>
+      <w:ins w:id="47" w:author="Jason Serviss" w:date="2018-11-21T20:55:00Z">
+        <w:r>
+          <w:t xml:space="preserve">”lärande </w:t>
+        </w:r>
+      </w:ins>
+      <w:ins w:id="48" w:author="Jason Serviss" w:date="2018-11-22T07:49:00Z">
+        <w:r>
+          <w:t>genom utförande</w:t>
         </w:r>
       </w:ins>
       <w:ins w:id="49" w:author="Jason Serviss" w:date="2018-11-21T20:55:00Z">
         <w:r>
-          <w:t xml:space="preserve">”lärande </w:t>
+          <w:t xml:space="preserve"> av </w:t>
         </w:r>
       </w:ins>
-      <w:ins w:id="50" w:author="Jason Serviss" w:date="2018-11-22T07:49:00Z">
-        <w:r>
-          <w:t>genom utförande</w:t>
+      <w:ins w:id="50" w:author="Jason Serviss" w:date="2018-11-21T20:56:00Z">
+        <w:r>
+          <w:t>strukturerade</w:t>
         </w:r>
       </w:ins>
       <w:ins w:id="51" w:author="Jason Serviss" w:date="2018-11-21T20:55:00Z">
         <w:r>
-          <w:t xml:space="preserve"> av </w:t>
+          <w:t xml:space="preserve"> uppgifter”</w:t>
         </w:r>
       </w:ins>
       <w:ins w:id="52" w:author="Jason Serviss" w:date="2018-11-21T20:56:00Z">
         <w:r>
-          <w:t>strukturerade</w:t>
+          <w:t xml:space="preserve"> och</w:t>
         </w:r>
       </w:ins>
-      <w:ins w:id="53" w:author="Jason Serviss" w:date="2018-11-21T20:55:00Z">
-        <w:r>
-          <w:t xml:space="preserve"> uppgifter”</w:t>
+      <w:r>
+        <w:t xml:space="preserve"> </w:t>
+      </w:r>
+      <w:ins w:id="53" w:author="Jason Serviss" w:date="2018-11-21T20:49:00Z">
+        <w:r>
+          <w:t>karakteriserats av</w:t>
         </w:r>
       </w:ins>
-      <w:ins w:id="54" w:author="Jason Serviss" w:date="2018-11-21T20:56:00Z">
-        <w:r>
-          <w:t xml:space="preserve"> och</w:t>
+      <w:ins w:id="54" w:author="Jason Serviss" w:date="2018-11-21T20:51:00Z">
+        <w:r>
+          <w:t xml:space="preserve"> till exempel</w:t>
         </w:r>
       </w:ins>
+      <w:ins w:id="55" w:author="Jason Serviss" w:date="2018-11-21T20:56:00Z">
+        <w:r>
+          <w:t>,</w:t>
+        </w:r>
+      </w:ins>
+      <w:ins w:id="56" w:author="Jason Serviss" w:date="2018-11-21T20:49:00Z">
+        <w:r>
+          <w:t xml:space="preserve"> </w:t>
+        </w:r>
+      </w:ins>
+      <w:ins w:id="57" w:author="Jason Serviss" w:date="2018-11-21T20:50:00Z">
+        <w:r>
+          <w:t xml:space="preserve">beteende modifiering och </w:t>
+        </w:r>
+      </w:ins>
+      <w:ins w:id="58" w:author="Jason Serviss" w:date="2018-11-21T20:52:00Z">
+        <w:r>
+          <w:t xml:space="preserve">lärande genom association och </w:t>
+        </w:r>
+      </w:ins>
+      <w:ins w:id="59" w:author="Jason Serviss" w:date="2018-11-21T20:53:00Z">
+        <w:r>
+          <w:t>förstärkning</w:t>
+        </w:r>
+      </w:ins>
+      <w:ins w:id="60" w:author="Jason Serviss" w:date="2018-11-21T20:50:00Z">
+        <w:r>
+          <w:t xml:space="preserve"> </w:t>
+        </w:r>
+      </w:ins>
+      <w:del w:id="61" w:author="Jason Serviss" w:date="2018-11-21T20:49:00Z">
+        <w:r>
+          <w:delText xml:space="preserve">få </w:delText>
+        </w:r>
+        <w:r>
+          <w:delText xml:space="preserve">studenten </w:delText>
+        </w:r>
+        <w:r>
+          <w:delText xml:space="preserve">att </w:delText>
+        </w:r>
+        <w:r>
+          <w:delText>utföra aktiviteter i form av</w:delText>
+        </w:r>
+        <w:r>
+          <w:delText xml:space="preserve"> olika</w:delText>
+        </w:r>
+        <w:r>
+          <w:delText xml:space="preserve"> uppgifter, som </w:delText>
+        </w:r>
+        <w:r>
+          <w:delText>e.g.</w:delText>
+        </w:r>
+        <w:r>
+          <w:delText xml:space="preserve"> </w:delText>
+        </w:r>
+        <w:r>
+          <w:delText xml:space="preserve">att </w:delText>
+        </w:r>
+        <w:r>
+          <w:delText>läsa ett dokument och svara på t</w:delText>
+        </w:r>
+        <w:r>
+          <w:delText xml:space="preserve">illhörande frågor </w:delText>
+        </w:r>
+      </w:del>
+      <w:r>
+        <w:fldChar w:fldCharType="begin"/>
+      </w:r>
+      <w:r>
+        <w:instrText xml:space="preserve"> ADDIN ZOTERO_ITEM CSL_CITATION {"citationID":"89aVO9u9","properties":{"formattedCitation":"(Gr\\uc0\\u225{}inne Conole, 2010)","plainCitation":"(Gráinne Conole, 2010)","dontUpdate":true,"noteIndex":0},"citationItems":[{"id":61,"uris":["http://zotero.org/users/local/QsygNxKM/items/T93CEQ5S"],"uri":["http://zotero.org/users/local/QsygNxKM/items/T93CEQ5S"],"itemData":{"id":61,"type":"report","title":"Review of Pedagogical Models and their use in e-learning","publisher":"Milton Keynes: Open University","URL":"goo.gl/AfBK7R","language":"English","author":[{"family":"Conole","given":"Gráinne"}],"issued":{"date-parts":[["2010"]]},"accessed":{"date-parts":[["2018",10,7]]}}}],"schema":"https://github.com/citation-style-language/schema/raw/master/csl-citation.json"} </w:instrText>
+      </w:r>
+      <w:r>
+        <w:fldChar w:fldCharType="separate"/>
+      </w:r>
+      <w:r>
+        <w:rPr>
+          <w:rFonts w:cs="Times New Roman"/>
+        </w:rPr>
+        <w:t>(</w:t>
+      </w:r>
+      <w:r>
+        <w:rPr>
+          <w:rFonts w:cs="Times New Roman"/>
+        </w:rPr>
+        <w:t>Conole, 2010)</w:t>
+      </w:r>
+      <w:r>
+        <w:fldChar w:fldCharType="end"/>
+      </w:r>
+      <w:r>
+        <w:t xml:space="preserve">. Aktiviteterna handlar om att förändra beteende genom att </w:t>
+      </w:r>
+      <w:r>
+        <w:t xml:space="preserve">ge </w:t>
+      </w:r>
+      <w:r>
+        <w:t xml:space="preserve">direkt återkoppling efter </w:t>
+      </w:r>
+      <w:r>
+        <w:t xml:space="preserve">själva </w:t>
+      </w:r>
+      <w:r>
+        <w:t>utförandet</w:t>
+      </w:r>
       <w:r>
         <w:t xml:space="preserve"> </w:t>
       </w:r>
-      <w:ins w:id="55" w:author="Jason Serviss" w:date="2018-11-21T20:49:00Z">
-        <w:r>
-          <w:t>karakteriserats av</w:t>
+      <w:r>
+        <w:fldChar w:fldCharType="begin"/>
+      </w:r>
+      <w:r>
+        <w:instrText xml:space="preserve"> ADDIN ZOTERO_ITEM CSL_CITATION {"citationID":"cDMcnSK2","properties":{"formattedCitation":"(G. Conole, Dyke, Oliver, &amp; Seale, 2004)","plainCitation":"(G. Conole, Dyke, Oliver, &amp; Seale, 2004)","dontUpdate":true,"noteIndex":0},"citationItems":[{"id":83,"uris":["http://zotero.org/users/local/QsygNxKM/items/UMT29TND"],"uri":["http://zotero.org/users/local/QsygNxKM/items/UMT29TND"],"itemData":{"id":83,"type":"article-journal","title":"Mapping pedagogy and tools for effective learning design","container-title":"Computers &amp; Education","page":"17-33","volume":"43","issue":"1-2","source":"Crossref","abstract":"A number of pedagogies and approaches are often quoted in the e-learning literature – constructivism, communities of practice, collaboration – but we suggest that much of what is described could more easily be explained in terms of didactic and behaviourist approaches to learning. In this paper we propose a model that supports the development of pedagogically driven approaches to e-learning. The paper begins by explaining how models can be used to represent theoretical approaches and to support practitioners’ engagement with these. After outlining the method through which this can be achieved, a model of pedagogies is developed. This process begins with a review of learning theories, from which key components of learning are distilled. This abstraction is used as an analytical tool, allowing components of learning scenarios to be described and related to appropriate theoretical approaches through the use of speciﬁc tools and resources. Our assertion is that a better articulation and mapping of di</w:instrText>
+      </w:r>
+      <w:r>
+        <w:rPr>
+          <w:rFonts w:ascii="Myriad Pro Cond" w:hAnsi="Myriad Pro Cond" w:cs="Myriad Pro Cond"/>
+        </w:rPr>
+        <w:instrText>ﬀ</w:instrText>
+      </w:r>
+      <w:r>
+        <w:instrText xml:space="preserve">erent pedagogical processes, tools and techniques will provide a pedagogic approach that is more reﬂexive and consistent with practitioners’ theoretical perspective on learning and teaching.","URL":"http://linkinghub.elsevier.com/retrieve/pii/S0360131503001404","DOI":"10.1016/j.compedu.2003.12.018","ISSN":"03601315","language":"en","author":[{"family":"Conole","given":"G."},{"family":"Dyke","given":"M."},{"family":"Oliver","given":"M."},{"family":"Seale","given":"J."}],"issued":{"date-parts":[["2004",8]]},"accessed":{"date-parts":[["2018",10,8]]}}}],"schema":"https://github.com/citation-style-language/schema/raw/master/csl-citation.json"} </w:instrText>
+      </w:r>
+      <w:r>
+        <w:fldChar w:fldCharType="separate"/>
+      </w:r>
+      <w:r>
+        <w:rPr>
+          <w:noProof/>
+        </w:rPr>
+        <w:t>(</w:t>
+      </w:r>
+      <w:r>
+        <w:rPr>
+          <w:noProof/>
+        </w:rPr>
+        <w:t>Conole, et.al</w:t>
+      </w:r>
+      <w:r>
+        <w:rPr>
+          <w:noProof/>
+        </w:rPr>
+        <w:t>.,</w:t>
+      </w:r>
+      <w:r>
+        <w:rPr>
+          <w:noProof/>
+        </w:rPr>
+        <w:t xml:space="preserve"> </w:t>
+      </w:r>
+      <w:r>
+        <w:rPr>
+          <w:noProof/>
+        </w:rPr>
+        <w:t>2004)</w:t>
+      </w:r>
+      <w:r>
+        <w:fldChar w:fldCharType="end"/>
+      </w:r>
+      <w:r>
+        <w:t xml:space="preserve">. </w:t>
+      </w:r>
+      <w:r>
+        <w:t xml:space="preserve">En av de pedagogiska modellerna som används inom det </w:t>
+      </w:r>
+      <w:r>
+        <w:t>A</w:t>
+      </w:r>
+      <w:r>
+        <w:t xml:space="preserve">ssociativa perspektivet </w:t>
+      </w:r>
+      <w:r>
+        <w:t xml:space="preserve">är </w:t>
+      </w:r>
+      <w:r>
+        <w:t xml:space="preserve">Direkt Instruktion </w:t>
+      </w:r>
+      <w:r>
+        <w:t xml:space="preserve">Modellen </w:t>
+      </w:r>
+      <w:r>
+        <w:t>(DIM)</w:t>
+      </w:r>
+      <w:ins w:id="62" w:author="Jason Serviss" w:date="2018-11-22T09:48:00Z">
+        <w:r>
+          <w:t xml:space="preserve"> (Bilaga 1)</w:t>
         </w:r>
       </w:ins>
-      <w:ins w:id="56" w:author="Jason Serviss" w:date="2018-11-21T20:51:00Z">
-        <w:r>
-          <w:t xml:space="preserve"> till exempel</w:t>
-        </w:r>
-      </w:ins>
-      <w:ins w:id="57" w:author="Jason Serviss" w:date="2018-11-21T20:56:00Z">
-        <w:r>
-          <w:t>,</w:t>
-        </w:r>
-      </w:ins>
-      <w:ins w:id="58" w:author="Jason Serviss" w:date="2018-11-21T20:49:00Z">
-        <w:r>
-          <w:t xml:space="preserve"> </w:t>
-        </w:r>
-      </w:ins>
-      <w:ins w:id="59" w:author="Jason Serviss" w:date="2018-11-21T20:50:00Z">
-        <w:r>
-          <w:t xml:space="preserve">beteende modifiering och </w:t>
-        </w:r>
-      </w:ins>
-      <w:ins w:id="60" w:author="Jason Serviss" w:date="2018-11-21T20:52:00Z">
-        <w:r>
-          <w:t xml:space="preserve">lärande genom association och </w:t>
-        </w:r>
-      </w:ins>
-      <w:ins w:id="61" w:author="Jason Serviss" w:date="2018-11-21T20:53:00Z">
-        <w:r>
-          <w:t>förstärkning</w:t>
-        </w:r>
-      </w:ins>
-      <w:ins w:id="62" w:author="Jason Serviss" w:date="2018-11-21T20:50:00Z">
-        <w:r>
-          <w:t xml:space="preserve"> </w:t>
-        </w:r>
-      </w:ins>
-      <w:del w:id="63" w:author="Jason Serviss" w:date="2018-11-21T20:49:00Z">
-        <w:r>
-          <w:delText xml:space="preserve">få </w:delText>
-        </w:r>
-        <w:r>
-          <w:delText xml:space="preserve">studenten </w:delText>
-        </w:r>
-        <w:r>
-          <w:delText xml:space="preserve">att </w:delText>
-        </w:r>
-        <w:r>
-          <w:delText>utföra aktiviteter i form av</w:delText>
-        </w:r>
-        <w:r>
-          <w:delText xml:space="preserve"> olika</w:delText>
-        </w:r>
-        <w:r>
-          <w:delText xml:space="preserve"> uppgifter, som </w:delText>
-        </w:r>
-        <w:r>
-          <w:delText>e.g.</w:delText>
-        </w:r>
-        <w:r>
-          <w:delText xml:space="preserve"> </w:delText>
-        </w:r>
-        <w:r>
-          <w:delText xml:space="preserve">att </w:delText>
-        </w:r>
-        <w:r>
-          <w:delText>läsa ett dokument och svara på t</w:delText>
-        </w:r>
-        <w:r>
-          <w:delText xml:space="preserve">illhörande frågor </w:delText>
-        </w:r>
-      </w:del>
-      <w:r>
-        <w:fldChar w:fldCharType="begin"/>
-      </w:r>
-      <w:r>
-        <w:instrText xml:space="preserve"> ADDIN ZOTERO_ITEM CSL_CITATION {"citationID":"89aVO9u9","properties":{"formattedCitation":"(Gr\\uc0\\u225{}inne Conole, 2010)","plainCitation":"(Gráinne Conole, 2010)","dontUpdate":true,"noteIndex":0},"citationItems":[{"id":61,"uris":["http://zotero.org/users/local/QsygNxKM/items/T93CEQ5S"],"uri":["http://zotero.org/users/local/QsygNxKM/items/T93CEQ5S"],"itemData":{"id":61,"type":"report","title":"Review of Pedagogical Models and their use in e-learning","publisher":"Milton Keynes: Open University","URL":"goo.gl/AfBK7R","language":"English","author":[{"family":"Conole","given":"Gráinne"}],"issued":{"date-parts":[["2010"]]},"accessed":{"date-parts":[["2018",10,7]]}}}],"schema":"https://github.com/citation-style-language/schema/raw/master/csl-citation.json"} </w:instrText>
-      </w:r>
-      <w:r>
-        <w:fldChar w:fldCharType="separate"/>
-      </w:r>
-      <w:r>
-        <w:rPr>
-          <w:rFonts w:cs="Times New Roman"/>
-        </w:rPr>
-        <w:t>(</w:t>
-      </w:r>
-      <w:r>
-        <w:rPr>
-          <w:rFonts w:cs="Times New Roman"/>
-        </w:rPr>
-        <w:t>Conole, 2010)</w:t>
-      </w:r>
-      <w:r>
-        <w:fldChar w:fldCharType="end"/>
-      </w:r>
-      <w:r>
-        <w:t xml:space="preserve">. Aktiviteterna handlar om att förändra beteende genom att </w:t>
-      </w:r>
-      <w:r>
-        <w:t xml:space="preserve">ge </w:t>
-      </w:r>
-      <w:r>
-        <w:t xml:space="preserve">direkt återkoppling efter </w:t>
-      </w:r>
-      <w:r>
-        <w:t xml:space="preserve">själva </w:t>
-      </w:r>
-      <w:r>
-        <w:t>utförandet</w:t>
-      </w:r>
-      <w:r>
-        <w:t xml:space="preserve"> </w:t>
-      </w:r>
-      <w:r>
-        <w:fldChar w:fldCharType="begin"/>
-      </w:r>
-      <w:r>
-        <w:instrText xml:space="preserve"> ADDIN ZOTERO_ITEM CSL_CITATION {"citationID":"cDMcnSK2","properties":{"formattedCitation":"(G. Conole, Dyke, Oliver, &amp; Seale, 2004)","plainCitation":"(G. Conole, Dyke, Oliver, &amp; Seale, 2004)","dontUpdate":true,"noteIndex":0},"citationItems":[{"id":83,"uris":["http://zotero.org/users/local/QsygNxKM/items/UMT29TND"],"uri":["http://zotero.org/users/local/QsygNxKM/items/UMT29TND"],"itemData":{"id":83,"type":"article-journal","title":"Mapping pedagogy and tools for effective learning design","container-title":"Computers &amp; Education","page":"17-33","volume":"43","issue":"1-2","source":"Crossref","abstract":"A number of pedagogies and approaches are often quoted in the e-learning literature – constructivism, communities of practice, collaboration – but we suggest that much of what is described could more easily be explained in terms of didactic and behaviourist approaches to learning. In this paper we propose a model that supports the development of pedagogically driven approaches to e-learning. The paper begins by explaining how models can be used to represent theoretical approaches and to support practitioners’ engagement with these. After outlining the method through which this can be achieved, a model of pedagogies is developed. This process begins with a review of learning theories, from which key components of learning are distilled. This abstraction is used as an analytical tool, allowing components of learning scenarios to be described and related to appropriate theoretical approaches through the use of speciﬁc tools and resources. Our assertion is that a better articulation and mapping of di</w:instrText>
-      </w:r>
-      <w:r>
-        <w:rPr>
-          <w:rFonts w:ascii="Myriad Pro Cond" w:hAnsi="Myriad Pro Cond" w:cs="Myriad Pro Cond"/>
-        </w:rPr>
-        <w:instrText>ﬀ</w:instrText>
-      </w:r>
-      <w:r>
-        <w:instrText xml:space="preserve">erent pedagogical processes, tools and techniques will provide a pedagogic approach that is more reﬂexive and consistent with practitioners’ theoretical perspective on learning and teaching.","URL":"http://linkinghub.elsevier.com/retrieve/pii/S0360131503001404","DOI":"10.1016/j.compedu.2003.12.018","ISSN":"03601315","language":"en","author":[{"family":"Conole","given":"G."},{"family":"Dyke","given":"M."},{"family":"Oliver","given":"M."},{"family":"Seale","given":"J."}],"issued":{"date-parts":[["2004",8]]},"accessed":{"date-parts":[["2018",10,8]]}}}],"schema":"https://github.com/citation-style-language/schema/raw/master/csl-citation.json"} </w:instrText>
-      </w:r>
-      <w:r>
-        <w:fldChar w:fldCharType="separate"/>
-      </w:r>
-      <w:r>
-        <w:rPr>
-          <w:noProof/>
-        </w:rPr>
-        <w:t>(</w:t>
-      </w:r>
-      <w:r>
-        <w:rPr>
-          <w:noProof/>
-        </w:rPr>
-        <w:t>Conole, et.al</w:t>
-      </w:r>
-      <w:r>
-        <w:rPr>
-          <w:noProof/>
-        </w:rPr>
-        <w:t>.,</w:t>
-      </w:r>
-      <w:r>
-        <w:rPr>
-          <w:noProof/>
-        </w:rPr>
-        <w:t xml:space="preserve"> </w:t>
-      </w:r>
-      <w:r>
-        <w:rPr>
-          <w:noProof/>
-        </w:rPr>
-        <w:t>2004)</w:t>
-      </w:r>
-      <w:r>
-        <w:fldChar w:fldCharType="end"/>
-      </w:r>
-      <w:r>
-        <w:t xml:space="preserve">. </w:t>
-      </w:r>
-      <w:r>
-        <w:t xml:space="preserve">En av de pedagogiska modellerna som används inom det </w:t>
-      </w:r>
-      <w:r>
-        <w:t>A</w:t>
-      </w:r>
-      <w:r>
-        <w:t xml:space="preserve">ssociativa perspektivet </w:t>
-      </w:r>
-      <w:r>
-        <w:t xml:space="preserve">är </w:t>
-      </w:r>
-      <w:r>
-        <w:t xml:space="preserve">Direkt Instruktion </w:t>
-      </w:r>
-      <w:r>
-        <w:t xml:space="preserve">Modellen </w:t>
-      </w:r>
-      <w:r>
-        <w:t xml:space="preserve">(DIM). DIM </w:t>
+      <w:r>
+        <w:t xml:space="preserve">. DIM </w:t>
       </w:r>
       <w:r>
         <w:t>inriktar</w:t>
@@ -4197,7 +4145,7 @@
         <w:adjustRightInd w:val="0"/>
         <w:spacing w:after="240" w:line="480" w:lineRule="auto"/>
         <w:rPr>
-          <w:ins w:id="64" w:author="Jason Serviss" w:date="2018-11-21T20:37:00Z"/>
+          <w:ins w:id="63" w:author="Jason Serviss" w:date="2018-11-21T20:37:00Z"/>
         </w:rPr>
       </w:pPr>
       <w:r>
@@ -4230,92 +4178,92 @@
       <w:r>
         <w:t xml:space="preserve"> </w:t>
       </w:r>
-      <w:ins w:id="65" w:author="Jason Serviss" w:date="2018-11-21T21:17:00Z">
+      <w:ins w:id="64" w:author="Jason Serviss" w:date="2018-11-21T21:17:00Z">
         <w:r>
           <w:t xml:space="preserve">”lärande genom förståelse” </w:t>
         </w:r>
       </w:ins>
-      <w:ins w:id="66" w:author="Jason Serviss" w:date="2018-11-21T21:38:00Z">
+      <w:ins w:id="65" w:author="Jason Serviss" w:date="2018-11-21T21:38:00Z">
         <w:r>
           <w:t xml:space="preserve">och </w:t>
         </w:r>
       </w:ins>
-      <w:ins w:id="67" w:author="Jason Serviss" w:date="2018-11-21T21:40:00Z">
+      <w:ins w:id="66" w:author="Jason Serviss" w:date="2018-11-21T21:40:00Z">
         <w:r>
           <w:t>utnyt</w:t>
         </w:r>
       </w:ins>
-      <w:ins w:id="68" w:author="Jason Serviss" w:date="2018-11-21T21:43:00Z">
+      <w:ins w:id="67" w:author="Jason Serviss" w:date="2018-11-21T21:43:00Z">
         <w:r>
           <w:t>t</w:t>
         </w:r>
       </w:ins>
-      <w:ins w:id="69" w:author="Jason Serviss" w:date="2018-11-21T21:40:00Z">
+      <w:ins w:id="68" w:author="Jason Serviss" w:date="2018-11-21T21:40:00Z">
         <w:r>
           <w:t xml:space="preserve">jar relationen mellan </w:t>
         </w:r>
       </w:ins>
-      <w:ins w:id="70" w:author="Jason Serviss" w:date="2018-11-21T21:41:00Z">
+      <w:ins w:id="69" w:author="Jason Serviss" w:date="2018-11-21T21:41:00Z">
         <w:r>
           <w:t xml:space="preserve">kognitiva processer </w:t>
         </w:r>
       </w:ins>
-      <w:ins w:id="71" w:author="Jason Serviss" w:date="2018-11-21T21:42:00Z">
+      <w:ins w:id="70" w:author="Jason Serviss" w:date="2018-11-21T21:42:00Z">
         <w:r>
           <w:t xml:space="preserve">och </w:t>
         </w:r>
       </w:ins>
-      <w:ins w:id="72" w:author="Jason Serviss" w:date="2018-11-21T21:43:00Z">
+      <w:ins w:id="71" w:author="Jason Serviss" w:date="2018-11-21T21:43:00Z">
         <w:r>
           <w:t>betande</w:t>
         </w:r>
       </w:ins>
-      <w:ins w:id="73" w:author="Jason Serviss" w:date="2018-11-21T21:42:00Z">
+      <w:ins w:id="72" w:author="Jason Serviss" w:date="2018-11-21T21:42:00Z">
         <w:r>
           <w:t xml:space="preserve"> för at</w:t>
         </w:r>
       </w:ins>
-      <w:ins w:id="74" w:author="Jason Serviss" w:date="2018-11-21T21:44:00Z">
+      <w:ins w:id="73" w:author="Jason Serviss" w:date="2018-11-21T21:44:00Z">
         <w:r>
           <w:t>t</w:t>
         </w:r>
       </w:ins>
-      <w:ins w:id="75" w:author="Jason Serviss" w:date="2018-11-21T21:42:00Z">
+      <w:ins w:id="74" w:author="Jason Serviss" w:date="2018-11-21T21:42:00Z">
         <w:r>
           <w:t xml:space="preserve"> </w:t>
         </w:r>
       </w:ins>
-      <w:ins w:id="76" w:author="Jason Serviss" w:date="2018-11-21T21:43:00Z">
+      <w:ins w:id="75" w:author="Jason Serviss" w:date="2018-11-21T21:43:00Z">
         <w:r>
           <w:t>strukturera</w:t>
         </w:r>
       </w:ins>
-      <w:ins w:id="77" w:author="Jason Serviss" w:date="2018-11-21T21:42:00Z">
+      <w:ins w:id="76" w:author="Jason Serviss" w:date="2018-11-21T21:42:00Z">
         <w:r>
           <w:t xml:space="preserve"> kurs </w:t>
         </w:r>
       </w:ins>
-      <w:ins w:id="78" w:author="Jason Serviss" w:date="2018-11-21T21:43:00Z">
+      <w:ins w:id="77" w:author="Jason Serviss" w:date="2018-11-21T21:43:00Z">
         <w:r>
           <w:t>innehåll</w:t>
         </w:r>
       </w:ins>
-      <w:ins w:id="79" w:author="Jason Serviss" w:date="2018-11-21T21:42:00Z">
+      <w:ins w:id="78" w:author="Jason Serviss" w:date="2018-11-21T21:42:00Z">
         <w:r>
           <w:t xml:space="preserve"> </w:t>
         </w:r>
       </w:ins>
-      <w:ins w:id="80" w:author="Jason Serviss" w:date="2018-11-21T21:44:00Z">
+      <w:ins w:id="79" w:author="Jason Serviss" w:date="2018-11-21T21:44:00Z">
         <w:r>
           <w:t>och</w:t>
         </w:r>
       </w:ins>
-      <w:ins w:id="81" w:author="Jason Serviss" w:date="2018-11-21T21:42:00Z">
+      <w:ins w:id="80" w:author="Jason Serviss" w:date="2018-11-21T21:42:00Z">
         <w:r>
           <w:t xml:space="preserve"> ge upphov till transformationer i kognitiva strukturer </w:t>
         </w:r>
       </w:ins>
-      <w:del w:id="82" w:author="Jason Serviss" w:date="2018-11-21T21:42:00Z">
+      <w:del w:id="81" w:author="Jason Serviss" w:date="2018-11-21T21:42:00Z">
         <w:r>
           <w:delText xml:space="preserve">att </w:delText>
         </w:r>
@@ -4344,7 +4292,7 @@
           <w:delText xml:space="preserve"> och </w:delText>
         </w:r>
       </w:del>
-      <w:del w:id="83" w:author="Jason Serviss" w:date="2018-11-21T21:30:00Z">
+      <w:del w:id="82" w:author="Jason Serviss" w:date="2018-11-21T21:30:00Z">
         <w:r>
           <w:delText xml:space="preserve">dela in </w:delText>
         </w:r>
@@ -4355,7 +4303,7 @@
           <w:delText xml:space="preserve"> i mindre delar</w:delText>
         </w:r>
       </w:del>
-      <w:del w:id="84" w:author="Jason Serviss" w:date="2018-11-21T21:42:00Z">
+      <w:del w:id="83" w:author="Jason Serviss" w:date="2018-11-21T21:42:00Z">
         <w:r>
           <w:delText xml:space="preserve"> </w:delText>
         </w:r>
@@ -4389,27 +4337,27 @@
       <w:r>
         <w:t>.</w:t>
       </w:r>
-      <w:ins w:id="85" w:author="Jason Serviss" w:date="2018-11-21T21:53:00Z">
+      <w:ins w:id="84" w:author="Jason Serviss" w:date="2018-11-21T21:53:00Z">
         <w:r>
           <w:t xml:space="preserve"> </w:t>
         </w:r>
       </w:ins>
-      <w:ins w:id="86" w:author="Jason Serviss" w:date="2018-11-21T21:57:00Z">
+      <w:ins w:id="85" w:author="Jason Serviss" w:date="2018-11-21T21:57:00Z">
         <w:r>
           <w:t xml:space="preserve">Studenten lär sig </w:t>
         </w:r>
       </w:ins>
-      <w:ins w:id="87" w:author="Jason Serviss" w:date="2018-11-21T21:58:00Z">
+      <w:ins w:id="86" w:author="Jason Serviss" w:date="2018-11-21T21:58:00Z">
         <w:r>
           <w:t xml:space="preserve">bl.a. </w:t>
         </w:r>
       </w:ins>
-      <w:ins w:id="88" w:author="Jason Serviss" w:date="2018-11-21T21:57:00Z">
+      <w:ins w:id="87" w:author="Jason Serviss" w:date="2018-11-21T21:57:00Z">
         <w:r>
           <w:t xml:space="preserve">genom omvandling av </w:t>
         </w:r>
       </w:ins>
-      <w:ins w:id="89" w:author="Jason Serviss" w:date="2018-11-21T21:58:00Z">
+      <w:ins w:id="88" w:author="Jason Serviss" w:date="2018-11-21T21:58:00Z">
         <w:r>
           <w:t xml:space="preserve">erfarenhet </w:t>
         </w:r>
@@ -4417,27 +4365,27 @@
           <w:t>till kunskap</w:t>
         </w:r>
       </w:ins>
-      <w:ins w:id="90" w:author="Jason Serviss" w:date="2018-11-21T21:59:00Z">
+      <w:ins w:id="89" w:author="Jason Serviss" w:date="2018-11-21T21:59:00Z">
         <w:r>
           <w:t xml:space="preserve"> och kompetens</w:t>
         </w:r>
       </w:ins>
-      <w:ins w:id="91" w:author="Jason Serviss" w:date="2018-11-21T22:00:00Z">
+      <w:ins w:id="90" w:author="Jason Serviss" w:date="2018-11-21T22:00:00Z">
         <w:r>
           <w:t xml:space="preserve"> ofta </w:t>
         </w:r>
       </w:ins>
-      <w:ins w:id="92" w:author="Jason Serviss" w:date="2018-11-21T22:01:00Z">
+      <w:ins w:id="91" w:author="Jason Serviss" w:date="2018-11-21T22:01:00Z">
         <w:r>
           <w:t>genom</w:t>
         </w:r>
       </w:ins>
-      <w:ins w:id="93" w:author="Jason Serviss" w:date="2018-11-21T22:00:00Z">
+      <w:ins w:id="92" w:author="Jason Serviss" w:date="2018-11-21T22:00:00Z">
         <w:r>
           <w:t xml:space="preserve"> </w:t>
         </w:r>
       </w:ins>
-      <w:ins w:id="94" w:author="Jason Serviss" w:date="2018-11-22T07:29:00Z">
+      <w:ins w:id="93" w:author="Jason Serviss" w:date="2018-11-22T07:29:00Z">
         <w:r>
           <w:t>självstyrd</w:t>
         </w:r>
@@ -4445,12 +4393,12 @@
           <w:t xml:space="preserve">a aktivitet och </w:t>
         </w:r>
       </w:ins>
-      <w:ins w:id="95" w:author="Jason Serviss" w:date="2018-11-21T22:01:00Z">
+      <w:ins w:id="94" w:author="Jason Serviss" w:date="2018-11-21T22:01:00Z">
         <w:r>
           <w:t>lösning av specifika problem</w:t>
         </w:r>
       </w:ins>
-      <w:ins w:id="96" w:author="Jason Serviss" w:date="2018-11-22T07:37:00Z">
+      <w:ins w:id="95" w:author="Jason Serviss" w:date="2018-11-22T07:37:00Z">
         <w:r>
           <w:t xml:space="preserve"> (</w:t>
         </w:r>
@@ -4468,57 +4416,141 @@
         </w:r>
       </w:ins>
       <w:proofErr w:type="spellEnd"/>
-      <w:ins w:id="97" w:author="Jason Serviss" w:date="2018-11-22T07:38:00Z">
+      <w:ins w:id="96" w:author="Jason Serviss" w:date="2018-11-22T07:38:00Z">
         <w:r>
           <w:t>, 2005</w:t>
         </w:r>
       </w:ins>
-      <w:ins w:id="98" w:author="Jason Serviss" w:date="2018-11-22T07:37:00Z">
+      <w:ins w:id="97" w:author="Jason Serviss" w:date="2018-11-22T07:37:00Z">
         <w:r>
           <w:t>)</w:t>
         </w:r>
       </w:ins>
-      <w:ins w:id="99" w:author="Jason Serviss" w:date="2018-11-21T22:01:00Z">
+      <w:ins w:id="98" w:author="Jason Serviss" w:date="2018-11-21T22:01:00Z">
         <w:r>
           <w:t xml:space="preserve">. </w:t>
         </w:r>
       </w:ins>
+      <w:del w:id="99" w:author="Jason Serviss" w:date="2018-11-22T09:49:00Z">
+        <w:r>
+          <w:delText xml:space="preserve"> </w:delText>
+        </w:r>
+        <w:commentRangeStart w:id="100"/>
+        <w:r>
+          <w:delText xml:space="preserve">Studenten </w:delText>
+        </w:r>
+        <w:r>
+          <w:delText xml:space="preserve">lär sig </w:delText>
+        </w:r>
+        <w:r>
+          <w:delText xml:space="preserve">genom </w:delText>
+        </w:r>
+        <w:r>
+          <w:delText>förståelse</w:delText>
+        </w:r>
+        <w:r>
+          <w:delText xml:space="preserve"> och det </w:delText>
+        </w:r>
+        <w:r>
+          <w:delText>innebär att det behövs kommunikation, klargöranden, kontraster, rekombination, problemlösning</w:delText>
+        </w:r>
+        <w:r>
+          <w:delText>,</w:delText>
+        </w:r>
+        <w:r>
+          <w:delText xml:space="preserve"> och slutsatser</w:delText>
+        </w:r>
+        <w:r>
+          <w:delText xml:space="preserve"> </w:delText>
+        </w:r>
+        <w:r>
+          <w:fldChar w:fldCharType="begin"/>
+        </w:r>
+        <w:r>
+          <w:delInstrText xml:space="preserve"> ADDIN ZOTERO_ITEM CSL_CITATION {"citationID":"8rJxqOlR","properties":{"formattedCitation":"(Siemens, 2014)","plainCitation":"(Siemens, 2014)","noteIndex":0},"citationItems":[{"id":"6ZntJg41/ESIEckCr","uris":["http://zotero.org/users/local/QsygNxKM/items/7KCNSLMX"],"uri":["http://zotero.org/users/local/QsygNxKM/items/7KCNSLMX"],"itemData":{"id":36,"type":"article-journal","title":"Connectivism: A Learning Theory for the Digital Age","page":"8","source":"Zotero","language":"en","author":[{"family":"Siemens","given":"George"}],"issued":{"date-parts":[["2014"]]}}}],"schema":"https://github.com/citation-style-language/schema/raw/master/csl-citation.json"} </w:delInstrText>
+        </w:r>
+        <w:r>
+          <w:fldChar w:fldCharType="separate"/>
+        </w:r>
+        <w:r>
+          <w:rPr>
+            <w:noProof/>
+          </w:rPr>
+          <w:delText>(Siemens, 2014)</w:delText>
+        </w:r>
+        <w:r>
+          <w:fldChar w:fldCharType="end"/>
+        </w:r>
+        <w:commentRangeEnd w:id="100"/>
+        <w:r>
+          <w:rPr>
+            <w:rStyle w:val="CommentReference"/>
+          </w:rPr>
+          <w:commentReference w:id="100"/>
+        </w:r>
+        <w:r>
+          <w:delText xml:space="preserve">. Dessa punkter behöver bearbetas innan det blir en </w:delText>
+        </w:r>
+        <w:r>
+          <w:delText>vinst</w:delText>
+        </w:r>
+        <w:r>
+          <w:delText xml:space="preserve"> </w:delText>
+        </w:r>
+        <w:r>
+          <w:delText>från</w:delText>
+        </w:r>
+        <w:r>
+          <w:delText xml:space="preserve"> lärandet. </w:delText>
+        </w:r>
+      </w:del>
+      <w:r>
+        <w:t>En modell inom</w:t>
+      </w:r>
       <w:r>
         <w:t xml:space="preserve"> </w:t>
       </w:r>
-      <w:commentRangeStart w:id="100"/>
-      <w:r>
-        <w:t xml:space="preserve">Studenten </w:t>
-      </w:r>
-      <w:r>
-        <w:t xml:space="preserve">lär sig </w:t>
-      </w:r>
-      <w:r>
-        <w:t xml:space="preserve">genom </w:t>
-      </w:r>
-      <w:r>
-        <w:t>förståelse</w:t>
-      </w:r>
-      <w:r>
-        <w:t xml:space="preserve"> och det </w:t>
-      </w:r>
-      <w:r>
-        <w:t>innebär att det behövs kommunikation, klargöranden, kontraster, rekombination, problemlösning</w:t>
+      <w:r>
+        <w:t>Kognitiva</w:t>
+      </w:r>
+      <w:r>
+        <w:t xml:space="preserve"> </w:t>
+      </w:r>
+      <w:r>
+        <w:t>perspek</w:t>
+      </w:r>
+      <w:r>
+        <w:t>tiv</w:t>
+      </w:r>
+      <w:r>
+        <w:t>et</w:t>
+      </w:r>
+      <w:r>
+        <w:t xml:space="preserve"> kallas Konstruktivistisk L</w:t>
+      </w:r>
+      <w:r>
+        <w:t>äromiljö (KL</w:t>
+      </w:r>
+      <w:r>
+        <w:t>M</w:t>
+      </w:r>
+      <w:r>
+        <w:t>)</w:t>
       </w:r>
       <w:r>
         <w:t>,</w:t>
       </w:r>
       <w:r>
-        <w:t xml:space="preserve"> och slutsatser</w:t>
-      </w:r>
-      <w:r>
-        <w:t xml:space="preserve"> </w:t>
+        <w:t xml:space="preserve"> och baserar sig på att studenten bygger sina egna mentala strukturer när de inte</w:t>
+      </w:r>
+      <w:r>
+        <w:t xml:space="preserve">ragerar med en miljö </w:t>
       </w:r>
       <w:r>
         <w:fldChar w:fldCharType="begin"/>
       </w:r>
       <w:r>
-        <w:instrText xml:space="preserve"> ADDIN ZOTERO_ITEM CSL_CITATION {"citationID":"8rJxqOlR","properties":{"formattedCitation":"(Siemens, 2014)","plainCitation":"(Siemens, 2014)","noteIndex":0},"citationItems":[{"id":"6ZntJg41/ESIEckCr","uris":["http://zotero.org/users/local/QsygNxKM/items/7KCNSLMX"],"uri":["http://zotero.org/users/local/QsygNxKM/items/7KCNSLMX"],"itemData":{"id":36,"type":"article-journal","title":"Connectivism: A Learning Theory for the Digital Age","page":"8","source":"Zotero","language":"en","author":[{"family":"Siemens","given":"George"}],"issued":{"date-parts":[["2014"]]}}}],"schema":"https://github.com/citation-style-language/schema/raw/master/csl-citation.json"} </w:instrText>
+        <w:instrText xml:space="preserve"> ADDIN ZOTERO_ITEM CSL_CITATION {"citationID":"RGetAkjq","properties":{"formattedCitation":"(Yeh, 2009)","plainCitation":"(Yeh, 2009)","noteIndex":0},"citationItems":[{"id":72,"uris":["http://zotero.org/users/local/QsygNxKM/items/YZU8SXCY"],"uri":["http://zotero.org/users/local/QsygNxKM/items/YZU8SXCY"],"itemData":{"id":72,"type":"article-journal","title":"Integrating e-learning into the Direct-instruction Model to enhance the effectiveness of critical-thinking instruction","container-title":"Instructional Science","page":"185-203","volume":"37","issue":"2","source":"JSTOR","abstract":"[The Direct-instruction Model favors the use of teacher explanations and modeling combined with student practice and feedback to teach thinking skills. Using this paradigm, this study incorporates e-learning during an 18-week experimental instruction period that includes 48 preservice teachers. The instructional design in this study emphasizes scaffolding, observational learning, mastery of critical-thinking skills, guided practices, cooperative learning, providing feedback, self-reflection, online discussions, and active participation in an online learning community. This study employs 2 critical-thinking tests, 2 inventories, and 1 open-ended reflection questionnaire; and students' scores on the pretest and posttest are compared via the Repeated Measure Analysis of Variance. The primary findings are as follows: (a) all participants preferred the instructional design in this study; (b) the experimental instruction effectively improved the preservice teachers' critical-thinking ability as well as their professional knowledge and personal teaching efficacy concerning critical-thinking instruction; (c) the mechanisms contributing to the effectiveness of the experimental instruction mainly included discussing and sharing, observational learning, self-reflection, guided practice, and the learning community.]","URL":"goo.gl/Lo4tFB","ISSN":"0020-4277","author":[{"family":"Yeh","given":"Yu-Chu"}],"issued":{"date-parts":[["2009"]]},"accessed":{"date-parts":[["2018",10,8]]}}}],"schema":"https://github.com/citation-style-language/schema/raw/master/csl-citation.json"} </w:instrText>
       </w:r>
       <w:r>
         <w:fldChar w:fldCharType="separate"/>
@@ -4527,90 +4559,16 @@
         <w:rPr>
           <w:noProof/>
         </w:rPr>
-        <w:t>(Siemens, 2014)</w:t>
+        <w:t>(Yeh, 2009)</w:t>
       </w:r>
       <w:r>
         <w:fldChar w:fldCharType="end"/>
       </w:r>
-      <w:commentRangeEnd w:id="100"/>
-      <w:r>
-        <w:rPr>
-          <w:rStyle w:val="CommentReference"/>
-        </w:rPr>
-        <w:commentReference w:id="100"/>
-      </w:r>
-      <w:r>
-        <w:t xml:space="preserve">. Dessa punkter behöver bearbetas innan det blir en </w:t>
-      </w:r>
-      <w:r>
-        <w:t>vinst</w:t>
-      </w:r>
-      <w:r>
-        <w:t xml:space="preserve"> </w:t>
-      </w:r>
-      <w:r>
-        <w:t>från</w:t>
-      </w:r>
-      <w:r>
-        <w:t xml:space="preserve"> lärandet. En modell inom</w:t>
-      </w:r>
-      <w:r>
-        <w:t xml:space="preserve"> </w:t>
-      </w:r>
-      <w:r>
-        <w:t>Kognitiva</w:t>
-      </w:r>
-      <w:r>
-        <w:t xml:space="preserve"> </w:t>
-      </w:r>
-      <w:r>
-        <w:t>perspek</w:t>
-      </w:r>
-      <w:r>
-        <w:t>tiv</w:t>
-      </w:r>
-      <w:r>
-        <w:t>et</w:t>
-      </w:r>
-      <w:r>
-        <w:t xml:space="preserve"> kallas Konstruktivistisk L</w:t>
-      </w:r>
-      <w:r>
-        <w:t>äromiljö (KL</w:t>
-      </w:r>
-      <w:r>
-        <w:t>M</w:t>
-      </w:r>
-      <w:r>
-        <w:t>)</w:t>
-      </w:r>
-      <w:r>
-        <w:t>,</w:t>
-      </w:r>
-      <w:r>
-        <w:t xml:space="preserve"> och baserar sig på att studenten bygger sina egna mentala strukturer när de inte</w:t>
-      </w:r>
-      <w:r>
-        <w:t xml:space="preserve">ragerar med en miljö </w:t>
-      </w:r>
-      <w:r>
-        <w:fldChar w:fldCharType="begin"/>
-      </w:r>
-      <w:r>
-        <w:instrText xml:space="preserve"> ADDIN ZOTERO_ITEM CSL_CITATION {"citationID":"RGetAkjq","properties":{"formattedCitation":"(Yeh, 2009)","plainCitation":"(Yeh, 2009)","noteIndex":0},"citationItems":[{"id":72,"uris":["http://zotero.org/users/local/QsygNxKM/items/YZU8SXCY"],"uri":["http://zotero.org/users/local/QsygNxKM/items/YZU8SXCY"],"itemData":{"id":72,"type":"article-journal","title":"Integrating e-learning into the Direct-instruction Model to enhance the effectiveness of critical-thinking instruction","container-title":"Instructional Science","page":"185-203","volume":"37","issue":"2","source":"JSTOR","abstract":"[The Direct-instruction Model favors the use of teacher explanations and modeling combined with student practice and feedback to teach thinking skills. Using this paradigm, this study incorporates e-learning during an 18-week experimental instruction period that includes 48 preservice teachers. The instructional design in this study emphasizes scaffolding, observational learning, mastery of critical-thinking skills, guided practices, cooperative learning, providing feedback, self-reflection, online discussions, and active participation in an online learning community. This study employs 2 critical-thinking tests, 2 inventories, and 1 open-ended reflection questionnaire; and students' scores on the pretest and posttest are compared via the Repeated Measure Analysis of Variance. The primary findings are as follows: (a) all participants preferred the instructional design in this study; (b) the experimental instruction effectively improved the preservice teachers' critical-thinking ability as well as their professional knowledge and personal teaching efficacy concerning critical-thinking instruction; (c) the mechanisms contributing to the effectiveness of the experimental instruction mainly included discussing and sharing, observational learning, self-reflection, guided practice, and the learning community.]","URL":"goo.gl/Lo4tFB","ISSN":"0020-4277","author":[{"family":"Yeh","given":"Yu-Chu"}],"issued":{"date-parts":[["2009"]]},"accessed":{"date-parts":[["2018",10,8]]}}}],"schema":"https://github.com/citation-style-language/schema/raw/master/csl-citation.json"} </w:instrText>
-      </w:r>
-      <w:r>
-        <w:fldChar w:fldCharType="separate"/>
-      </w:r>
-      <w:r>
-        <w:rPr>
-          <w:noProof/>
-        </w:rPr>
-        <w:t>(Yeh, 2009)</w:t>
-      </w:r>
-      <w:r>
-        <w:fldChar w:fldCharType="end"/>
-      </w:r>
+      <w:ins w:id="101" w:author="Jason Serviss" w:date="2018-11-22T09:49:00Z">
+        <w:r>
+          <w:t xml:space="preserve"> (Bilaga 1)</w:t>
+        </w:r>
+      </w:ins>
       <w:r>
         <w:t xml:space="preserve">. Modellen fokuserar på att studenten </w:t>
       </w:r>
@@ -4648,7 +4606,15 @@
         <w:t>uppmuntra</w:t>
       </w:r>
       <w:r>
-        <w:t xml:space="preserve"> studenten frivilligt vilja uppt</w:t>
+        <w:t xml:space="preserve"> studenten</w:t>
+      </w:r>
+      <w:ins w:id="102" w:author="Jason Serviss" w:date="2018-11-22T09:49:00Z">
+        <w:r>
+          <w:t xml:space="preserve"> att</w:t>
+        </w:r>
+      </w:ins>
+      <w:r>
+        <w:t xml:space="preserve"> frivilligt vilja uppt</w:t>
       </w:r>
       <w:r>
         <w:t xml:space="preserve">äcka lärandet </w:t>
@@ -4702,22 +4668,22 @@
       <w:r>
         <w:t xml:space="preserve">ociokulturella perspektivet om </w:t>
       </w:r>
-      <w:ins w:id="101" w:author="Jason Serviss" w:date="2018-11-22T07:34:00Z">
+      <w:ins w:id="103" w:author="Jason Serviss" w:date="2018-11-22T07:34:00Z">
         <w:r>
           <w:t xml:space="preserve">”lärande genom social </w:t>
         </w:r>
       </w:ins>
-      <w:ins w:id="102" w:author="Jason Serviss" w:date="2018-11-22T07:35:00Z">
+      <w:ins w:id="104" w:author="Jason Serviss" w:date="2018-11-22T07:35:00Z">
         <w:r>
           <w:t>interaktion</w:t>
         </w:r>
       </w:ins>
-      <w:ins w:id="103" w:author="Jason Serviss" w:date="2018-11-22T07:34:00Z">
+      <w:ins w:id="105" w:author="Jason Serviss" w:date="2018-11-22T07:34:00Z">
         <w:r>
           <w:t xml:space="preserve">” </w:t>
         </w:r>
       </w:ins>
-      <w:ins w:id="104" w:author="Jason Serviss" w:date="2018-11-22T07:36:00Z">
+      <w:ins w:id="106" w:author="Jason Serviss" w:date="2018-11-22T07:36:00Z">
         <w:r>
           <w:t xml:space="preserve">det vill säga, </w:t>
         </w:r>
@@ -4734,7 +4700,7 @@
       <w:r>
         <w:t>studenten ska lära sig</w:t>
       </w:r>
-      <w:ins w:id="105" w:author="Jason Serviss" w:date="2018-11-22T07:36:00Z">
+      <w:ins w:id="107" w:author="Jason Serviss" w:date="2018-11-22T07:36:00Z">
         <w:r>
           <w:t xml:space="preserve"> (</w:t>
         </w:r>
@@ -4772,13 +4738,12 @@
         <w:t xml:space="preserve">skaffa kunskaper </w:t>
       </w:r>
       <w:r>
-        <w:lastRenderedPageBreak/>
         <w:t>tillsammans</w:t>
       </w:r>
       <w:r>
         <w:t xml:space="preserve">. </w:t>
       </w:r>
-      <w:ins w:id="106" w:author="Jason Serviss" w:date="2018-11-22T08:07:00Z">
+      <w:ins w:id="108" w:author="Jason Serviss" w:date="2018-11-22T08:07:00Z">
         <w:r>
           <w:t>I små studentgrupper, s</w:t>
         </w:r>
@@ -4786,98 +4751,99 @@
           <w:t xml:space="preserve">tudenten motiveras till lärande genom </w:t>
         </w:r>
       </w:ins>
-      <w:ins w:id="107" w:author="Jason Serviss" w:date="2018-11-22T08:14:00Z">
+      <w:ins w:id="109" w:author="Jason Serviss" w:date="2018-11-22T08:14:00Z">
         <w:r>
           <w:t xml:space="preserve">bl.a. </w:t>
         </w:r>
       </w:ins>
-      <w:ins w:id="108" w:author="Jason Serviss" w:date="2018-11-22T08:07:00Z">
+      <w:ins w:id="110" w:author="Jason Serviss" w:date="2018-11-22T08:07:00Z">
         <w:r>
           <w:t>sin motivation att</w:t>
         </w:r>
       </w:ins>
-      <w:ins w:id="109" w:author="Jason Serviss" w:date="2018-11-22T08:15:00Z">
+      <w:ins w:id="111" w:author="Jason Serviss" w:date="2018-11-22T08:15:00Z">
         <w:r>
           <w:t xml:space="preserve"> etablera sig i gruppen med bidrag av sin egen </w:t>
         </w:r>
       </w:ins>
-      <w:ins w:id="110" w:author="Jason Serviss" w:date="2018-11-22T08:16:00Z">
+      <w:ins w:id="112" w:author="Jason Serviss" w:date="2018-11-22T08:16:00Z">
         <w:r>
           <w:t>insats</w:t>
         </w:r>
       </w:ins>
-      <w:ins w:id="111" w:author="Jason Serviss" w:date="2018-11-22T08:18:00Z">
+      <w:ins w:id="113" w:author="Jason Serviss" w:date="2018-11-22T08:18:00Z">
         <w:r>
           <w:t xml:space="preserve"> och tidigare kunskaper. </w:t>
-        </w:r>
-      </w:ins>
-      <w:ins w:id="112" w:author="Jason Serviss" w:date="2018-11-22T08:07:00Z">
-        <w:r>
-          <w:t xml:space="preserve"> </w:t>
-        </w:r>
-      </w:ins>
-      <w:ins w:id="113" w:author="Jason Serviss" w:date="2018-11-22T08:25:00Z">
-        <w:r>
-          <w:t>Samtidigt,</w:t>
         </w:r>
       </w:ins>
       <w:ins w:id="114" w:author="Jason Serviss" w:date="2018-11-22T08:07:00Z">
         <w:r>
-          <w:t xml:space="preserve"> gruppen </w:t>
+          <w:t xml:space="preserve"> </w:t>
         </w:r>
       </w:ins>
       <w:ins w:id="115" w:author="Jason Serviss" w:date="2018-11-22T08:25:00Z">
         <w:r>
-          <w:t>stödjer</w:t>
+          <w:t>Samtidigt,</w:t>
         </w:r>
       </w:ins>
       <w:ins w:id="116" w:author="Jason Serviss" w:date="2018-11-22T08:07:00Z">
         <w:r>
+          <w:t xml:space="preserve"> gruppen </w:t>
+        </w:r>
+      </w:ins>
+      <w:ins w:id="117" w:author="Jason Serviss" w:date="2018-11-22T08:25:00Z">
+        <w:r>
+          <w:t>stödjer</w:t>
+        </w:r>
+      </w:ins>
+      <w:ins w:id="118" w:author="Jason Serviss" w:date="2018-11-22T08:07:00Z">
+        <w:r>
           <w:t xml:space="preserve"> läroprocessen genom </w:t>
         </w:r>
       </w:ins>
-      <w:ins w:id="117" w:author="Jason Serviss" w:date="2018-11-22T08:11:00Z">
+      <w:ins w:id="119" w:author="Jason Serviss" w:date="2018-11-22T08:11:00Z">
         <w:r>
           <w:t>utveckling av</w:t>
-        </w:r>
-      </w:ins>
-      <w:ins w:id="118" w:author="Jason Serviss" w:date="2018-11-22T08:23:00Z">
-        <w:r>
-          <w:t xml:space="preserve"> praxis som delas inom gruppen och </w:t>
-        </w:r>
-      </w:ins>
-      <w:ins w:id="119" w:author="Jason Serviss" w:date="2018-11-22T08:29:00Z">
-        <w:r>
-          <w:t>inkluderar</w:t>
         </w:r>
       </w:ins>
       <w:ins w:id="120" w:author="Jason Serviss" w:date="2018-11-22T08:23:00Z">
         <w:r>
+          <w:t xml:space="preserve"> praxis som delas inom gruppen och </w:t>
+        </w:r>
+      </w:ins>
+      <w:ins w:id="121" w:author="Jason Serviss" w:date="2018-11-22T08:29:00Z">
+        <w:r>
+          <w:t>inkluderar</w:t>
+        </w:r>
+      </w:ins>
+      <w:ins w:id="122" w:author="Jason Serviss" w:date="2018-11-22T08:23:00Z">
+        <w:r>
           <w:t xml:space="preserve"> </w:t>
         </w:r>
       </w:ins>
-      <w:ins w:id="121" w:author="Jason Serviss" w:date="2018-11-22T08:24:00Z">
+      <w:ins w:id="123" w:author="Jason Serviss" w:date="2018-11-22T08:24:00Z">
         <w:r>
           <w:t>t.ex.</w:t>
         </w:r>
       </w:ins>
-      <w:ins w:id="122" w:author="Jason Serviss" w:date="2018-11-22T08:11:00Z">
+      <w:ins w:id="124" w:author="Jason Serviss" w:date="2018-11-22T08:11:00Z">
         <w:r>
           <w:t xml:space="preserve"> </w:t>
         </w:r>
       </w:ins>
-      <w:ins w:id="123" w:author="Jason Serviss" w:date="2018-11-22T08:12:00Z">
-        <w:r>
+      <w:ins w:id="125" w:author="Jason Serviss" w:date="2018-11-22T08:12:00Z">
+        <w:r>
+          <w:lastRenderedPageBreak/>
           <w:t>värderingar och specifik kunskap</w:t>
         </w:r>
       </w:ins>
-      <w:ins w:id="124" w:author="Jason Serviss" w:date="2018-11-22T08:25:00Z">
+      <w:ins w:id="126" w:author="Jason Serviss" w:date="2018-11-22T08:25:00Z">
         <w:r>
           <w:t xml:space="preserve"> (</w:t>
         </w:r>
       </w:ins>
       <w:proofErr w:type="spellStart"/>
-      <w:ins w:id="125" w:author="Jason Serviss" w:date="2018-11-22T08:26:00Z">
+      <w:ins w:id="127" w:author="Jason Serviss" w:date="2018-11-22T08:26:00Z">
         <w:r>
           <w:rPr>
             <w:rFonts w:cs="Times New Roman"/>
@@ -4910,40 +4876,22 @@
           <w:t>, 2004</w:t>
         </w:r>
       </w:ins>
-      <w:ins w:id="126" w:author="Jason Serviss" w:date="2018-11-22T08:25:00Z">
+      <w:ins w:id="128" w:author="Jason Serviss" w:date="2018-11-22T08:25:00Z">
         <w:r>
           <w:t>)</w:t>
         </w:r>
       </w:ins>
-      <w:ins w:id="127" w:author="Jason Serviss" w:date="2018-11-22T08:12:00Z">
+      <w:ins w:id="129" w:author="Jason Serviss" w:date="2018-11-22T08:12:00Z">
         <w:r>
           <w:t>.</w:t>
         </w:r>
       </w:ins>
-      <w:ins w:id="128" w:author="Jason Serviss" w:date="2018-11-22T08:08:00Z">
+      <w:ins w:id="130" w:author="Jason Serviss" w:date="2018-11-22T08:08:00Z">
         <w:r>
           <w:t xml:space="preserve"> </w:t>
         </w:r>
       </w:ins>
-      <w:del w:id="129" w:author="Jason Serviss" w:date="2018-11-22T08:29:00Z">
-        <w:r>
-          <w:rPr>
-            <w:strike/>
-            <w:rPrChange w:id="130" w:author="Jason Serviss" w:date="2018-11-22T08:25:00Z">
-              <w:rPr/>
-            </w:rPrChange>
-          </w:rPr>
-          <w:delText xml:space="preserve">Målet är att förstå hur meningsfullt innehållet är för lärandet </w:delText>
-        </w:r>
-        <w:r>
-          <w:rPr>
-            <w:strike/>
-            <w:rPrChange w:id="131" w:author="Jason Serviss" w:date="2018-11-22T08:25:00Z">
-              <w:rPr/>
-            </w:rPrChange>
-          </w:rPr>
-          <w:fldChar w:fldCharType="begin"/>
-        </w:r>
+      <w:del w:id="131" w:author="Jason Serviss" w:date="2018-11-22T08:29:00Z">
         <w:r>
           <w:rPr>
             <w:strike/>
@@ -4951,7 +4899,7 @@
               <w:rPr/>
             </w:rPrChange>
           </w:rPr>
-          <w:delInstrText xml:space="preserve"> ADDIN ZOTERO_ITEM CSL_CITATION {"citationID":"NJGkKjrj","properties":{"formattedCitation":"(Brodie, 2005)","plainCitation":"(Brodie, 2005)","noteIndex":0},"citationItems":[{"id":92,"uris":["http://zotero.org/users/local/QsygNxKM/items/GEJR3NHQ"],"uri":["http://zotero.org/users/local/QsygNxKM/items/GEJR3NHQ"],"itemData":{"id":92,"type":"article-journal","title":"Using Cognitive and Situative Perspectives to Understand Teacher Interactions with Learner Errors","container-title":"International Group for the Psychology of Mathematics Education 2","page":"177-184","abstract":"Cognitive  and  situative  theories  have  both  proved  very  useful  in  furthering  our \nunderstandings  of  mathematics  learning. An  important  current  area  of investigation \nis  to  synthesize  these  perspectives  in  order  to  provide  more  robust  theories  of \nlearning and to bring theory and practice into better relations with each other.\nThis \npaper  contributes  to  this  endeavour  in  two  ways:  1.  by  using  both  theories  to \nunderstand learner errors, and 2. by focusing on teaching as well as learning","URL":"goo.gl/wKHNCa","language":"English","author":[{"family":"Brodie","given":"Karin"}],"issued":{"date-parts":[["2005"]]}}}],"schema":"https://github.com/citation-style-language/schema/raw/master/csl-citation.json"} </w:delInstrText>
+          <w:delText xml:space="preserve">Målet är att förstå hur meningsfullt innehållet är för lärandet </w:delText>
         </w:r>
         <w:r>
           <w:rPr>
@@ -4960,13 +4908,31 @@
               <w:rPr/>
             </w:rPrChange>
           </w:rPr>
+          <w:fldChar w:fldCharType="begin"/>
+        </w:r>
+        <w:r>
+          <w:rPr>
+            <w:strike/>
+            <w:rPrChange w:id="134" w:author="Jason Serviss" w:date="2018-11-22T08:25:00Z">
+              <w:rPr/>
+            </w:rPrChange>
+          </w:rPr>
+          <w:delInstrText xml:space="preserve"> ADDIN ZOTERO_ITEM CSL_CITATION {"citationID":"NJGkKjrj","properties":{"formattedCitation":"(Brodie, 2005)","plainCitation":"(Brodie, 2005)","noteIndex":0},"citationItems":[{"id":92,"uris":["http://zotero.org/users/local/QsygNxKM/items/GEJR3NHQ"],"uri":["http://zotero.org/users/local/QsygNxKM/items/GEJR3NHQ"],"itemData":{"id":92,"type":"article-journal","title":"Using Cognitive and Situative Perspectives to Understand Teacher Interactions with Learner Errors","container-title":"International Group for the Psychology of Mathematics Education 2","page":"177-184","abstract":"Cognitive  and  situative  theories  have  both  proved  very  useful  in  furthering  our \nunderstandings  of  mathematics  learning. An  important  current  area  of investigation \nis  to  synthesize  these  perspectives  in  order  to  provide  more  robust  theories  of \nlearning and to bring theory and practice into better relations with each other.\nThis \npaper  contributes  to  this  endeavour  in  two  ways:  1.  by  using  both  theories  to \nunderstand learner errors, and 2. by focusing on teaching as well as learning","URL":"goo.gl/wKHNCa","language":"English","author":[{"family":"Brodie","given":"Karin"}],"issued":{"date-parts":[["2005"]]}}}],"schema":"https://github.com/citation-style-language/schema/raw/master/csl-citation.json"} </w:delInstrText>
+        </w:r>
+        <w:r>
+          <w:rPr>
+            <w:strike/>
+            <w:rPrChange w:id="135" w:author="Jason Serviss" w:date="2018-11-22T08:25:00Z">
+              <w:rPr/>
+            </w:rPrChange>
+          </w:rPr>
           <w:fldChar w:fldCharType="separate"/>
         </w:r>
         <w:r>
           <w:rPr>
             <w:strike/>
             <w:noProof/>
-            <w:rPrChange w:id="134" w:author="Jason Serviss" w:date="2018-11-22T08:25:00Z">
+            <w:rPrChange w:id="136" w:author="Jason Serviss" w:date="2018-11-22T08:25:00Z">
               <w:rPr>
                 <w:noProof/>
               </w:rPr>
@@ -4977,7 +4943,7 @@
         <w:r>
           <w:rPr>
             <w:strike/>
-            <w:rPrChange w:id="135" w:author="Jason Serviss" w:date="2018-11-22T08:25:00Z">
+            <w:rPrChange w:id="137" w:author="Jason Serviss" w:date="2018-11-22T08:25:00Z">
               <w:rPr/>
             </w:rPrChange>
           </w:rPr>
@@ -4986,7 +4952,7 @@
         <w:r>
           <w:rPr>
             <w:strike/>
-            <w:rPrChange w:id="136" w:author="Jason Serviss" w:date="2018-11-22T08:25:00Z">
+            <w:rPrChange w:id="138" w:author="Jason Serviss" w:date="2018-11-22T08:25:00Z">
               <w:rPr/>
             </w:rPrChange>
           </w:rPr>
@@ -5020,33 +4986,30 @@
       <w:r>
         <w:t>)</w:t>
       </w:r>
-      <w:r>
-        <w:t>,</w:t>
-      </w:r>
-      <w:r>
-        <w:t xml:space="preserve"> </w:t>
-      </w:r>
-      <w:r>
-        <w:rPr>
-          <w:strike/>
-          <w:rPrChange w:id="137" w:author="Jason Serviss" w:date="2018-11-22T09:07:00Z">
-            <w:rPr/>
-          </w:rPrChange>
-        </w:rPr>
-        <w:t>och som även betraktas som ett egen pe</w:t>
-      </w:r>
-      <w:r>
-        <w:rPr>
-          <w:strike/>
-          <w:rPrChange w:id="138" w:author="Jason Serviss" w:date="2018-11-22T09:07:00Z">
-            <w:rPr/>
-          </w:rPrChange>
-        </w:rPr>
-        <w:t>dagogiskt ramverk</w:t>
-      </w:r>
-      <w:r>
-        <w:t xml:space="preserve"> </w:t>
-      </w:r>
+      <w:ins w:id="139" w:author="Jason Serviss" w:date="2018-11-22T09:50:00Z">
+        <w:r>
+          <w:t xml:space="preserve"> </w:t>
+        </w:r>
+      </w:ins>
+      <w:bookmarkStart w:id="140" w:name="_GoBack"/>
+      <w:bookmarkEnd w:id="140"/>
+      <w:del w:id="141" w:author="Jason Serviss" w:date="2018-11-22T09:50:00Z">
+        <w:r>
+          <w:delText>,</w:delText>
+        </w:r>
+        <w:r>
+          <w:delText xml:space="preserve"> </w:delText>
+        </w:r>
+        <w:r>
+          <w:delText>och som även betraktas som ett egen pe</w:delText>
+        </w:r>
+        <w:r>
+          <w:delText>dagogiskt ramverk</w:delText>
+        </w:r>
+        <w:r>
+          <w:delText xml:space="preserve"> </w:delText>
+        </w:r>
+      </w:del>
       <w:r>
         <w:fldChar w:fldCharType="begin"/>
       </w:r>
@@ -5059,55 +5022,65 @@
       <w:r>
         <w:t>(</w:t>
       </w:r>
-      <w:r>
-        <w:t>Conole, 2010)</w:t>
+      <w:proofErr w:type="spellStart"/>
+      <w:r>
+        <w:t>Conole</w:t>
+      </w:r>
+      <w:proofErr w:type="spellEnd"/>
+      <w:r>
+        <w:t>, 2010)</w:t>
       </w:r>
       <w:r>
         <w:fldChar w:fldCharType="end"/>
       </w:r>
+      <w:ins w:id="142" w:author="Jason Serviss" w:date="2018-11-22T09:49:00Z">
+        <w:r>
+          <w:t xml:space="preserve"> (Bilaga 1)</w:t>
+        </w:r>
+      </w:ins>
       <w:r>
         <w:t xml:space="preserve">. </w:t>
       </w:r>
-      <w:ins w:id="139" w:author="Jason Serviss" w:date="2018-11-22T09:10:00Z">
+      <w:ins w:id="143" w:author="Jason Serviss" w:date="2018-11-22T09:10:00Z">
         <w:r>
           <w:t>ATM är baserade på sex hörnstenar</w:t>
         </w:r>
       </w:ins>
-      <w:ins w:id="140" w:author="Jason Serviss" w:date="2018-11-22T09:16:00Z">
+      <w:ins w:id="144" w:author="Jason Serviss" w:date="2018-11-22T09:16:00Z">
         <w:r>
           <w:t xml:space="preserve"> som utnyttjas för att </w:t>
         </w:r>
       </w:ins>
-      <w:ins w:id="141" w:author="Jason Serviss" w:date="2018-11-22T09:17:00Z">
+      <w:ins w:id="145" w:author="Jason Serviss" w:date="2018-11-22T09:17:00Z">
         <w:r>
           <w:t xml:space="preserve">åstadkomma </w:t>
         </w:r>
       </w:ins>
-      <w:ins w:id="142" w:author="Jason Serviss" w:date="2018-11-22T09:19:00Z">
+      <w:ins w:id="146" w:author="Jason Serviss" w:date="2018-11-22T09:19:00Z">
         <w:r>
           <w:t>ett</w:t>
         </w:r>
       </w:ins>
-      <w:ins w:id="143" w:author="Jason Serviss" w:date="2018-11-22T09:17:00Z">
+      <w:ins w:id="147" w:author="Jason Serviss" w:date="2018-11-22T09:17:00Z">
         <w:r>
           <w:t xml:space="preserve"> </w:t>
         </w:r>
       </w:ins>
-      <w:ins w:id="144" w:author="Jason Serviss" w:date="2018-11-22T09:27:00Z">
+      <w:ins w:id="148" w:author="Jason Serviss" w:date="2018-11-22T09:27:00Z">
         <w:r>
           <w:t>inlärningsresultat</w:t>
         </w:r>
       </w:ins>
-      <w:ins w:id="145" w:author="Jason Serviss" w:date="2018-11-22T09:10:00Z">
+      <w:ins w:id="149" w:author="Jason Serviss" w:date="2018-11-22T09:10:00Z">
         <w:r>
           <w:t xml:space="preserve">: </w:t>
         </w:r>
       </w:ins>
-      <w:ins w:id="146" w:author="Jason Serviss" w:date="2018-11-22T09:11:00Z">
+      <w:ins w:id="150" w:author="Jason Serviss" w:date="2018-11-22T09:11:00Z">
         <w:r>
           <w:rPr>
             <w:i/>
-            <w:rPrChange w:id="147" w:author="Jason Serviss" w:date="2018-11-22T09:20:00Z">
+            <w:rPrChange w:id="151" w:author="Jason Serviss" w:date="2018-11-22T09:20:00Z">
               <w:rPr/>
             </w:rPrChange>
           </w:rPr>
@@ -5117,35 +5090,7 @@
           <w:t xml:space="preserve">, </w:t>
         </w:r>
       </w:ins>
-      <w:ins w:id="148" w:author="Jason Serviss" w:date="2018-11-22T09:13:00Z">
-        <w:r>
-          <w:rPr>
-            <w:i/>
-            <w:rPrChange w:id="149" w:author="Jason Serviss" w:date="2018-11-22T09:20:00Z">
-              <w:rPr/>
-            </w:rPrChange>
-          </w:rPr>
-          <w:t>deltagare</w:t>
-        </w:r>
-        <w:r>
-          <w:t xml:space="preserve">, </w:t>
-        </w:r>
-      </w:ins>
-      <w:ins w:id="150" w:author="Jason Serviss" w:date="2018-11-22T09:21:00Z">
-        <w:r>
-          <w:rPr>
-            <w:i/>
-            <w:rPrChange w:id="151" w:author="Jason Serviss" w:date="2018-11-22T09:21:00Z">
-              <w:rPr/>
-            </w:rPrChange>
-          </w:rPr>
-          <w:t>ändamål</w:t>
-        </w:r>
-      </w:ins>
-      <w:ins w:id="152" w:author="Jason Serviss" w:date="2018-11-22T09:14:00Z">
-        <w:r>
-          <w:t xml:space="preserve">, </w:t>
-        </w:r>
+      <w:ins w:id="152" w:author="Jason Serviss" w:date="2018-11-22T09:13:00Z">
         <w:r>
           <w:rPr>
             <w:i/>
@@ -5153,15 +5098,43 @@
               <w:rPr/>
             </w:rPrChange>
           </w:rPr>
-          <w:t>regler</w:t>
+          <w:t>deltagare</w:t>
         </w:r>
         <w:r>
           <w:t xml:space="preserve">, </w:t>
         </w:r>
+      </w:ins>
+      <w:ins w:id="154" w:author="Jason Serviss" w:date="2018-11-22T09:21:00Z">
         <w:r>
           <w:rPr>
             <w:i/>
-            <w:rPrChange w:id="154" w:author="Jason Serviss" w:date="2018-11-22T09:20:00Z">
+            <w:rPrChange w:id="155" w:author="Jason Serviss" w:date="2018-11-22T09:21:00Z">
+              <w:rPr/>
+            </w:rPrChange>
+          </w:rPr>
+          <w:t>ändamål</w:t>
+        </w:r>
+      </w:ins>
+      <w:ins w:id="156" w:author="Jason Serviss" w:date="2018-11-22T09:14:00Z">
+        <w:r>
+          <w:t xml:space="preserve">, </w:t>
+        </w:r>
+        <w:r>
+          <w:rPr>
+            <w:i/>
+            <w:rPrChange w:id="157" w:author="Jason Serviss" w:date="2018-11-22T09:20:00Z">
+              <w:rPr/>
+            </w:rPrChange>
+          </w:rPr>
+          <w:t>regler</w:t>
+        </w:r>
+        <w:r>
+          <w:t xml:space="preserve">, </w:t>
+        </w:r>
+        <w:r>
+          <w:rPr>
+            <w:i/>
+            <w:rPrChange w:id="158" w:author="Jason Serviss" w:date="2018-11-22T09:20:00Z">
               <w:rPr/>
             </w:rPrChange>
           </w:rPr>
@@ -5171,12 +5144,12 @@
           <w:t xml:space="preserve">, </w:t>
         </w:r>
       </w:ins>
-      <w:ins w:id="155" w:author="Jason Serviss" w:date="2018-11-22T09:16:00Z">
+      <w:ins w:id="159" w:author="Jason Serviss" w:date="2018-11-22T09:16:00Z">
         <w:r>
           <w:t xml:space="preserve">och </w:t>
         </w:r>
       </w:ins>
-      <w:ins w:id="156" w:author="Jason Serviss" w:date="2018-11-22T09:43:00Z">
+      <w:ins w:id="160" w:author="Jason Serviss" w:date="2018-11-22T09:43:00Z">
         <w:r>
           <w:rPr>
             <w:i/>
@@ -5184,14 +5157,14 @@
           <w:t xml:space="preserve">sociala organisationsmodell </w:t>
         </w:r>
       </w:ins>
-      <w:ins w:id="157" w:author="Jason Serviss" w:date="2018-11-22T09:31:00Z">
+      <w:ins w:id="161" w:author="Jason Serviss" w:date="2018-11-22T09:31:00Z">
         <w:r>
           <w:t>(</w:t>
         </w:r>
       </w:ins>
-      <w:commentRangeStart w:id="158"/>
+      <w:commentRangeStart w:id="162"/>
       <w:proofErr w:type="spellStart"/>
-      <w:ins w:id="159" w:author="Jason Serviss" w:date="2018-11-22T09:32:00Z">
+      <w:ins w:id="163" w:author="Jason Serviss" w:date="2018-11-22T09:32:00Z">
         <w:r>
           <w:t>Add</w:t>
         </w:r>
@@ -5201,7 +5174,7 @@
         </w:r>
       </w:ins>
       <w:proofErr w:type="spellStart"/>
-      <w:ins w:id="160" w:author="Jason Serviss" w:date="2018-11-22T09:37:00Z">
+      <w:ins w:id="164" w:author="Jason Serviss" w:date="2018-11-22T09:37:00Z">
         <w:r>
           <w:t>Engestrom</w:t>
         </w:r>
@@ -5210,12 +5183,12 @@
           <w:t xml:space="preserve"> 1987 p. 78</w:t>
         </w:r>
       </w:ins>
-      <w:ins w:id="161" w:author="Jason Serviss" w:date="2018-11-22T09:32:00Z">
+      <w:ins w:id="165" w:author="Jason Serviss" w:date="2018-11-22T09:32:00Z">
         <w:r>
           <w:t xml:space="preserve">, </w:t>
         </w:r>
       </w:ins>
-      <w:ins w:id="162" w:author="Jason Serviss" w:date="2018-11-22T09:37:00Z">
+      <w:ins w:id="166" w:author="Jason Serviss" w:date="2018-11-22T09:37:00Z">
         <w:r>
           <w:t xml:space="preserve">Learning by </w:t>
         </w:r>
@@ -5233,12 +5206,7 @@
         </w:r>
         <w:proofErr w:type="spellEnd"/>
         <w:r>
-          <w:t xml:space="preserve"> a</w:t>
-        </w:r>
-        <w:bookmarkStart w:id="163" w:name="_GoBack"/>
-        <w:bookmarkEnd w:id="163"/>
-        <w:r>
-          <w:t xml:space="preserve">pproach </w:t>
+          <w:t xml:space="preserve"> approach </w:t>
         </w:r>
         <w:proofErr w:type="spellStart"/>
         <w:r>
@@ -5260,40 +5228,40 @@
           <w:t>.</w:t>
         </w:r>
       </w:ins>
-      <w:commentRangeEnd w:id="158"/>
-      <w:ins w:id="164" w:author="Jason Serviss" w:date="2018-11-22T09:38:00Z">
+      <w:commentRangeEnd w:id="162"/>
+      <w:ins w:id="167" w:author="Jason Serviss" w:date="2018-11-22T09:38:00Z">
         <w:r>
           <w:rPr>
             <w:rStyle w:val="CommentReference"/>
           </w:rPr>
-          <w:commentReference w:id="158"/>
+          <w:commentReference w:id="162"/>
         </w:r>
       </w:ins>
-      <w:ins w:id="166" w:author="Jason Serviss" w:date="2018-11-22T09:31:00Z">
+      <w:ins w:id="169" w:author="Jason Serviss" w:date="2018-11-22T09:31:00Z">
         <w:r>
           <w:t>)</w:t>
         </w:r>
       </w:ins>
-      <w:ins w:id="167" w:author="Jason Serviss" w:date="2018-11-22T09:16:00Z">
+      <w:ins w:id="170" w:author="Jason Serviss" w:date="2018-11-22T09:16:00Z">
         <w:r>
           <w:t xml:space="preserve">. </w:t>
         </w:r>
       </w:ins>
-      <w:ins w:id="168" w:author="Jason Serviss" w:date="2018-11-22T09:09:00Z">
+      <w:ins w:id="171" w:author="Jason Serviss" w:date="2018-11-22T09:09:00Z">
         <w:r>
           <w:t xml:space="preserve">ATM </w:t>
         </w:r>
       </w:ins>
-      <w:ins w:id="169" w:author="Jason Serviss" w:date="2018-11-22T09:10:00Z">
+      <w:ins w:id="172" w:author="Jason Serviss" w:date="2018-11-22T09:10:00Z">
         <w:r>
           <w:t xml:space="preserve">förutsätter att </w:t>
         </w:r>
       </w:ins>
-      <w:ins w:id="170" w:author="Jason Serviss" w:date="2018-11-22T09:20:00Z">
+      <w:ins w:id="173" w:author="Jason Serviss" w:date="2018-11-22T09:20:00Z">
         <w:r>
           <w:rPr>
             <w:i/>
-            <w:rPrChange w:id="171" w:author="Jason Serviss" w:date="2018-11-22T09:20:00Z">
+            <w:rPrChange w:id="174" w:author="Jason Serviss" w:date="2018-11-22T09:20:00Z">
               <w:rPr/>
             </w:rPrChange>
           </w:rPr>
@@ -5303,22 +5271,22 @@
           <w:t xml:space="preserve"> </w:t>
         </w:r>
       </w:ins>
-      <w:ins w:id="172" w:author="Jason Serviss" w:date="2018-11-22T09:23:00Z">
+      <w:ins w:id="175" w:author="Jason Serviss" w:date="2018-11-22T09:23:00Z">
         <w:r>
           <w:t xml:space="preserve">jobbar mot </w:t>
         </w:r>
       </w:ins>
-      <w:ins w:id="173" w:author="Jason Serviss" w:date="2018-11-22T09:19:00Z">
+      <w:ins w:id="176" w:author="Jason Serviss" w:date="2018-11-22T09:19:00Z">
         <w:r>
           <w:t>gemensamt</w:t>
         </w:r>
       </w:ins>
-      <w:ins w:id="174" w:author="Jason Serviss" w:date="2018-11-22T09:17:00Z">
+      <w:ins w:id="177" w:author="Jason Serviss" w:date="2018-11-22T09:17:00Z">
         <w:r>
           <w:t xml:space="preserve"> </w:t>
         </w:r>
       </w:ins>
-      <w:ins w:id="175" w:author="Jason Serviss" w:date="2018-11-22T09:21:00Z">
+      <w:ins w:id="178" w:author="Jason Serviss" w:date="2018-11-22T09:21:00Z">
         <w:r>
           <w:rPr>
             <w:i/>
@@ -5329,7 +5297,7 @@
           <w:t xml:space="preserve"> </w:t>
         </w:r>
       </w:ins>
-      <w:ins w:id="176" w:author="Jason Serviss" w:date="2018-11-22T09:23:00Z">
+      <w:ins w:id="179" w:author="Jason Serviss" w:date="2018-11-22T09:23:00Z">
         <w:r>
           <w:t>tillsammans (</w:t>
         </w:r>
@@ -5343,22 +5311,22 @@
           <w:t xml:space="preserve">). </w:t>
         </w:r>
       </w:ins>
-      <w:ins w:id="177" w:author="Jason Serviss" w:date="2018-11-22T09:24:00Z">
+      <w:ins w:id="180" w:author="Jason Serviss" w:date="2018-11-22T09:24:00Z">
         <w:r>
           <w:t xml:space="preserve">Detta </w:t>
         </w:r>
       </w:ins>
-      <w:ins w:id="178" w:author="Jason Serviss" w:date="2018-11-22T09:25:00Z">
+      <w:ins w:id="181" w:author="Jason Serviss" w:date="2018-11-22T09:25:00Z">
         <w:r>
           <w:t>sker</w:t>
         </w:r>
       </w:ins>
-      <w:ins w:id="179" w:author="Jason Serviss" w:date="2018-11-22T09:24:00Z">
+      <w:ins w:id="182" w:author="Jason Serviss" w:date="2018-11-22T09:24:00Z">
         <w:r>
           <w:t xml:space="preserve"> </w:t>
         </w:r>
       </w:ins>
-      <w:ins w:id="180" w:author="Jason Serviss" w:date="2018-11-22T09:26:00Z">
+      <w:ins w:id="183" w:author="Jason Serviss" w:date="2018-11-22T09:26:00Z">
         <w:r>
           <w:t xml:space="preserve">med hjälp av specifika </w:t>
         </w:r>
@@ -5372,7 +5340,7 @@
           <w:t xml:space="preserve"> </w:t>
         </w:r>
       </w:ins>
-      <w:ins w:id="181" w:author="Jason Serviss" w:date="2018-11-22T09:27:00Z">
+      <w:ins w:id="184" w:author="Jason Serviss" w:date="2018-11-22T09:27:00Z">
         <w:r>
           <w:t>för</w:t>
         </w:r>
@@ -5380,27 +5348,27 @@
           <w:t xml:space="preserve"> att når ett inlärningsresultat</w:t>
         </w:r>
       </w:ins>
-      <w:ins w:id="182" w:author="Jason Serviss" w:date="2018-11-22T09:28:00Z">
+      <w:ins w:id="185" w:author="Jason Serviss" w:date="2018-11-22T09:28:00Z">
         <w:r>
           <w:t xml:space="preserve"> </w:t>
         </w:r>
       </w:ins>
-      <w:ins w:id="183" w:author="Jason Serviss" w:date="2018-11-22T09:40:00Z">
+      <w:ins w:id="186" w:author="Jason Serviss" w:date="2018-11-22T09:40:00Z">
         <w:r>
           <w:t xml:space="preserve">och </w:t>
         </w:r>
       </w:ins>
-      <w:ins w:id="184" w:author="Jason Serviss" w:date="2018-11-22T09:28:00Z">
+      <w:ins w:id="187" w:author="Jason Serviss" w:date="2018-11-22T09:28:00Z">
         <w:r>
           <w:t>är</w:t>
         </w:r>
       </w:ins>
-      <w:ins w:id="185" w:author="Jason Serviss" w:date="2018-11-22T09:40:00Z">
+      <w:ins w:id="188" w:author="Jason Serviss" w:date="2018-11-22T09:40:00Z">
         <w:r>
           <w:t xml:space="preserve"> styrd</w:t>
         </w:r>
       </w:ins>
-      <w:ins w:id="186" w:author="Jason Serviss" w:date="2018-11-22T09:28:00Z">
+      <w:ins w:id="189" w:author="Jason Serviss" w:date="2018-11-22T09:28:00Z">
         <w:r>
           <w:t xml:space="preserve"> av </w:t>
         </w:r>
@@ -5411,12 +5379,12 @@
           <w:t xml:space="preserve">regler </w:t>
         </w:r>
       </w:ins>
-      <w:ins w:id="187" w:author="Jason Serviss" w:date="2018-11-22T09:29:00Z">
+      <w:ins w:id="190" w:author="Jason Serviss" w:date="2018-11-22T09:29:00Z">
         <w:r>
           <w:t>och</w:t>
         </w:r>
       </w:ins>
-      <w:ins w:id="188" w:author="Jason Serviss" w:date="2018-11-22T09:28:00Z">
+      <w:ins w:id="191" w:author="Jason Serviss" w:date="2018-11-22T09:28:00Z">
         <w:r>
           <w:rPr>
             <w:i/>
@@ -5424,7 +5392,7 @@
           <w:t xml:space="preserve"> </w:t>
         </w:r>
       </w:ins>
-      <w:ins w:id="189" w:author="Jason Serviss" w:date="2018-11-22T09:43:00Z">
+      <w:ins w:id="192" w:author="Jason Serviss" w:date="2018-11-22T09:43:00Z">
         <w:r>
           <w:rPr>
             <w:i/>
@@ -5438,17 +5406,17 @@
           <w:t>er</w:t>
         </w:r>
       </w:ins>
-      <w:ins w:id="190" w:author="Jason Serviss" w:date="2018-11-22T09:29:00Z">
+      <w:ins w:id="193" w:author="Jason Serviss" w:date="2018-11-22T09:29:00Z">
         <w:r>
           <w:t>.</w:t>
         </w:r>
       </w:ins>
-      <w:ins w:id="191" w:author="Jason Serviss" w:date="2018-11-22T09:28:00Z">
+      <w:ins w:id="194" w:author="Jason Serviss" w:date="2018-11-22T09:28:00Z">
         <w:r>
           <w:t xml:space="preserve"> </w:t>
         </w:r>
       </w:ins>
-      <w:del w:id="192" w:author="Jason Serviss" w:date="2018-11-22T09:44:00Z">
+      <w:del w:id="195" w:author="Jason Serviss" w:date="2018-11-22T09:44:00Z">
         <w:r>
           <w:delText>AT</w:delText>
         </w:r>
@@ -5510,12 +5478,12 @@
           <w:delText xml:space="preserve">. </w:delText>
         </w:r>
       </w:del>
-      <w:ins w:id="193" w:author="Jason Serviss" w:date="2018-11-22T09:44:00Z">
+      <w:ins w:id="196" w:author="Jason Serviss" w:date="2018-11-22T09:44:00Z">
         <w:r>
           <w:t>ATM-baserade inlärning</w:t>
         </w:r>
       </w:ins>
-      <w:del w:id="194" w:author="Jason Serviss" w:date="2018-11-22T09:44:00Z">
+      <w:del w:id="197" w:author="Jason Serviss" w:date="2018-11-22T09:44:00Z">
         <w:r>
           <w:delText>Detta</w:delText>
         </w:r>
@@ -5523,8 +5491,8 @@
       <w:r>
         <w:t xml:space="preserve"> gör att förståelse uppstår både individuellt och gemensamt när det arbetas praktiskt i ett socialt sammanhang.</w:t>
       </w:r>
-      <w:bookmarkStart w:id="195" w:name="_Toc391456180"/>
-      <w:bookmarkStart w:id="196" w:name="_Toc401327936"/>
+      <w:bookmarkStart w:id="198" w:name="_Toc391456180"/>
+      <w:bookmarkStart w:id="199" w:name="_Toc401327936"/>
     </w:p>
     <w:p>
       <w:pPr>
@@ -5562,8 +5530,8 @@
         </w:rPr>
         <w:t>Syfte</w:t>
       </w:r>
-      <w:bookmarkEnd w:id="195"/>
-      <w:bookmarkEnd w:id="196"/>
+      <w:bookmarkEnd w:id="198"/>
+      <w:bookmarkEnd w:id="199"/>
       <w:r>
         <w:rPr>
           <w:rFonts w:cs="Times New Roman"/>
@@ -5639,7 +5607,7 @@
         </w:rPr>
         <w:t xml:space="preserve"> har ingen koppling till </w:t>
       </w:r>
-      <w:ins w:id="197" w:author="Jason Serviss" w:date="2018-11-21T18:02:00Z">
+      <w:ins w:id="200" w:author="Jason Serviss" w:date="2018-11-21T18:02:00Z">
         <w:r>
           <w:rPr>
             <w:rFonts w:cs="Times New Roman"/>
@@ -5647,7 +5615,7 @@
           <w:t>en</w:t>
         </w:r>
       </w:ins>
-      <w:del w:id="198" w:author="Jason Serviss" w:date="2018-11-21T18:02:00Z">
+      <w:del w:id="201" w:author="Jason Serviss" w:date="2018-11-21T18:02:00Z">
         <w:r>
           <w:rPr>
             <w:rFonts w:cs="Times New Roman"/>
@@ -5751,7 +5719,7 @@
         <w:spacing w:line="480" w:lineRule="auto"/>
         <w:jc w:val="both"/>
         <w:rPr>
-          <w:ins w:id="199" w:author="Jason Serviss" w:date="2018-11-22T07:16:00Z"/>
+          <w:ins w:id="202" w:author="Jason Serviss" w:date="2018-11-22T07:16:00Z"/>
           <w:rFonts w:cs="Times New Roman"/>
         </w:rPr>
       </w:pPr>
@@ -5767,20 +5735,20 @@
           <w:b/>
           <w:sz w:val="24"/>
           <w:szCs w:val="24"/>
-          <w:rPrChange w:id="200" w:author="Jason Serviss" w:date="2018-11-22T07:16:00Z">
+          <w:rPrChange w:id="203" w:author="Jason Serviss" w:date="2018-11-22T07:16:00Z">
             <w:rPr>
               <w:rFonts w:cs="Times New Roman"/>
             </w:rPr>
           </w:rPrChange>
         </w:rPr>
-        <w:pPrChange w:id="201" w:author="Jason Serviss" w:date="2018-11-22T07:16:00Z">
+        <w:pPrChange w:id="204" w:author="Jason Serviss" w:date="2018-11-22T07:16:00Z">
           <w:pPr>
             <w:spacing w:line="480" w:lineRule="auto"/>
             <w:jc w:val="both"/>
           </w:pPr>
         </w:pPrChange>
       </w:pPr>
-      <w:ins w:id="202" w:author="Jason Serviss" w:date="2018-11-22T07:16:00Z">
+      <w:ins w:id="205" w:author="Jason Serviss" w:date="2018-11-22T07:16:00Z">
         <w:r>
           <w:rPr>
             <w:rFonts w:cs="Times New Roman"/>
@@ -5813,7 +5781,6 @@
         <w:rPr>
           <w:rFonts w:cs="Times New Roman"/>
         </w:rPr>
-        <w:lastRenderedPageBreak/>
         <w:t xml:space="preserve">I denna studie </w:t>
       </w:r>
       <w:r>
@@ -5828,7 +5795,7 @@
         </w:rPr>
         <w:t xml:space="preserve">övergångsprocessen från Grades nuvarande pedagogiska strategi till en modellbaserad strategi skulle stödjas genom att förstå hur deras befintliga </w:t>
       </w:r>
-      <w:del w:id="203" w:author="Olivia Imner" w:date="2018-11-22T06:42:00Z">
+      <w:del w:id="206" w:author="Olivia Imner" w:date="2018-11-22T06:42:00Z">
         <w:r>
           <w:rPr>
             <w:rFonts w:cs="Times New Roman"/>
@@ -5836,8 +5803,8 @@
           <w:delText>pedagogik</w:delText>
         </w:r>
       </w:del>
-      <w:ins w:id="204" w:author="Jason Serviss" w:date="2018-11-21T18:05:00Z">
-        <w:del w:id="205" w:author="Olivia Imner" w:date="2018-11-22T06:42:00Z">
+      <w:ins w:id="207" w:author="Jason Serviss" w:date="2018-11-21T18:05:00Z">
+        <w:del w:id="208" w:author="Olivia Imner" w:date="2018-11-22T06:42:00Z">
           <w:r>
             <w:rPr>
               <w:rFonts w:cs="Times New Roman"/>
@@ -5846,7 +5813,7 @@
           </w:r>
         </w:del>
       </w:ins>
-      <w:ins w:id="206" w:author="Olivia Imner" w:date="2018-11-22T06:42:00Z">
+      <w:ins w:id="209" w:author="Olivia Imner" w:date="2018-11-22T06:42:00Z">
         <w:r>
           <w:rPr>
             <w:rFonts w:cs="Times New Roman"/>
@@ -5860,7 +5827,7 @@
           <w:t>ka</w:t>
         </w:r>
       </w:ins>
-      <w:ins w:id="207" w:author="Jason Serviss" w:date="2018-11-21T18:05:00Z">
+      <w:ins w:id="210" w:author="Jason Serviss" w:date="2018-11-21T18:05:00Z">
         <w:r>
           <w:rPr>
             <w:rFonts w:cs="Times New Roman"/>
@@ -5922,7 +5889,7 @@
         </w:rPr>
         <w:t xml:space="preserve"> Grades nuvarande pedagogiska </w:t>
       </w:r>
-      <w:del w:id="208" w:author="Jason Serviss" w:date="2018-11-21T18:05:00Z">
+      <w:del w:id="211" w:author="Jason Serviss" w:date="2018-11-21T18:05:00Z">
         <w:r>
           <w:rPr>
             <w:rFonts w:cs="Times New Roman"/>
@@ -5930,7 +5897,7 @@
           <w:delText xml:space="preserve">strategi </w:delText>
         </w:r>
       </w:del>
-      <w:ins w:id="209" w:author="Jason Serviss" w:date="2018-11-21T18:05:00Z">
+      <w:ins w:id="212" w:author="Jason Serviss" w:date="2018-11-21T18:05:00Z">
         <w:r>
           <w:rPr>
             <w:rFonts w:cs="Times New Roman"/>
@@ -5948,7 +5915,14 @@
         <w:rPr>
           <w:rFonts w:cs="Times New Roman"/>
         </w:rPr>
-        <w:t>med en representativ modell (DIM, KLM, ATM) från vart och ett av de tre pedagogiska perspekti</w:t>
+        <w:t xml:space="preserve">med en representativ modell (DIM, KLM, </w:t>
+      </w:r>
+      <w:r>
+        <w:rPr>
+          <w:rFonts w:cs="Times New Roman"/>
+        </w:rPr>
+        <w:lastRenderedPageBreak/>
+        <w:t>ATM) från vart och ett av de tre pedagogiska perspekti</w:t>
       </w:r>
       <w:r>
         <w:rPr>
@@ -5974,7 +5948,7 @@
         </w:rPr>
         <w:t xml:space="preserve">att representera Grades aktuella pedagogiska </w:t>
       </w:r>
-      <w:del w:id="210" w:author="Jason Serviss" w:date="2018-11-21T18:05:00Z">
+      <w:del w:id="213" w:author="Jason Serviss" w:date="2018-11-21T18:05:00Z">
         <w:r>
           <w:rPr>
             <w:rFonts w:cs="Times New Roman"/>
@@ -5982,7 +5956,7 @@
           <w:delText xml:space="preserve">strategi </w:delText>
         </w:r>
       </w:del>
-      <w:ins w:id="211" w:author="Jason Serviss" w:date="2018-11-21T18:05:00Z">
+      <w:ins w:id="214" w:author="Jason Serviss" w:date="2018-11-21T18:05:00Z">
         <w:r>
           <w:rPr>
             <w:rFonts w:cs="Times New Roman"/>
@@ -6038,7 +6012,7 @@
         </w:rPr>
         <w:t xml:space="preserve"> skulle representera en </w:t>
       </w:r>
-      <w:del w:id="212" w:author="Jason Serviss" w:date="2018-11-21T18:06:00Z">
+      <w:del w:id="215" w:author="Jason Serviss" w:date="2018-11-21T18:06:00Z">
         <w:r>
           <w:rPr>
             <w:rFonts w:cs="Times New Roman"/>
@@ -6046,7 +6020,7 @@
           <w:delText xml:space="preserve">logisk </w:delText>
         </w:r>
       </w:del>
-      <w:ins w:id="213" w:author="Jason Serviss" w:date="2018-11-21T18:06:00Z">
+      <w:ins w:id="216" w:author="Jason Serviss" w:date="2018-11-21T18:06:00Z">
         <w:r>
           <w:rPr>
             <w:rFonts w:cs="Times New Roman"/>
@@ -6102,7 +6076,7 @@
         </w:rPr>
         <w:t xml:space="preserve">med Grades nuvarande pedagogiska </w:t>
       </w:r>
-      <w:del w:id="214" w:author="Olivia Imner" w:date="2018-11-22T06:42:00Z">
+      <w:del w:id="217" w:author="Olivia Imner" w:date="2018-11-22T06:42:00Z">
         <w:r>
           <w:rPr>
             <w:rFonts w:cs="Times New Roman"/>
@@ -6110,7 +6084,7 @@
           <w:delText>strategi</w:delText>
         </w:r>
       </w:del>
-      <w:ins w:id="215" w:author="Olivia Imner" w:date="2018-11-22T06:42:00Z">
+      <w:ins w:id="218" w:author="Olivia Imner" w:date="2018-11-22T06:42:00Z">
         <w:r>
           <w:rPr>
             <w:rFonts w:cs="Times New Roman"/>
@@ -6341,16 +6315,16 @@
       <w:pPr>
         <w:pStyle w:val="Heading11"/>
       </w:pPr>
-      <w:bookmarkStart w:id="216" w:name="_Toc391456181"/>
-      <w:bookmarkStart w:id="217" w:name="_Toc401327937"/>
-      <w:bookmarkEnd w:id="216"/>
+      <w:bookmarkStart w:id="219" w:name="_Toc391456181"/>
+      <w:bookmarkStart w:id="220" w:name="_Toc401327937"/>
+      <w:bookmarkEnd w:id="219"/>
       <w:r>
         <w:t>Metod</w:t>
       </w:r>
-      <w:bookmarkStart w:id="218" w:name="_Toc391456182"/>
-      <w:bookmarkStart w:id="219" w:name="_Toc401327938"/>
-      <w:bookmarkEnd w:id="217"/>
-      <w:bookmarkEnd w:id="218"/>
+      <w:bookmarkStart w:id="221" w:name="_Toc391456182"/>
+      <w:bookmarkStart w:id="222" w:name="_Toc401327938"/>
+      <w:bookmarkEnd w:id="220"/>
+      <w:bookmarkEnd w:id="221"/>
     </w:p>
     <w:p>
       <w:pPr>
@@ -6365,7 +6339,7 @@
           <w:szCs w:val="24"/>
         </w:rPr>
       </w:pPr>
-      <w:ins w:id="220" w:author="Jason Serviss" w:date="2018-11-21T19:45:00Z">
+      <w:ins w:id="223" w:author="Jason Serviss" w:date="2018-11-21T19:45:00Z">
         <w:r>
           <w:rPr>
             <w:rFonts w:cs="Times New Roman"/>
@@ -6376,7 +6350,7 @@
           <w:t>Framtagande av intervju frågor</w:t>
         </w:r>
       </w:ins>
-      <w:del w:id="221" w:author="Jason Serviss" w:date="2018-11-21T19:45:00Z">
+      <w:del w:id="224" w:author="Jason Serviss" w:date="2018-11-21T19:45:00Z">
         <w:r>
           <w:rPr>
             <w:rFonts w:cs="Times New Roman"/>
@@ -6387,7 +6361,7 @@
           <w:delText>I</w:delText>
         </w:r>
       </w:del>
-      <w:del w:id="222" w:author="Jason Serviss" w:date="2018-11-21T20:34:00Z">
+      <w:del w:id="225" w:author="Jason Serviss" w:date="2018-11-21T20:34:00Z">
         <w:r>
           <w:rPr>
             <w:rFonts w:cs="Times New Roman"/>
@@ -6398,7 +6372,7 @@
           <w:delText>ntervjun</w:delText>
         </w:r>
       </w:del>
-      <w:bookmarkEnd w:id="219"/>
+      <w:bookmarkEnd w:id="222"/>
     </w:p>
     <w:p>
       <w:pPr>
@@ -6408,7 +6382,7 @@
         <w:spacing w:line="480" w:lineRule="auto"/>
         <w:jc w:val="both"/>
         <w:rPr>
-          <w:ins w:id="223" w:author="Jason Serviss" w:date="2018-11-21T20:25:00Z"/>
+          <w:ins w:id="226" w:author="Jason Serviss" w:date="2018-11-21T20:25:00Z"/>
           <w:rFonts w:eastAsia="Times New Roman" w:cs="Times New Roman"/>
           <w:lang w:eastAsia="sv-SE"/>
         </w:rPr>
@@ -6419,7 +6393,7 @@
         </w:rPr>
         <w:t>Målet med att göra en intervju var att utvärdera vilket pedagogiskt perspektiv som ligger närmast de</w:t>
       </w:r>
-      <w:del w:id="224" w:author="Jason Serviss" w:date="2018-11-21T18:29:00Z">
+      <w:del w:id="227" w:author="Jason Serviss" w:date="2018-11-21T18:29:00Z">
         <w:r>
           <w:rPr>
             <w:rFonts w:cs="Times New Roman"/>
@@ -6439,7 +6413,7 @@
         </w:rPr>
         <w:t>pedagogisk</w:t>
       </w:r>
-      <w:ins w:id="225" w:author="Jason Serviss" w:date="2018-11-21T18:29:00Z">
+      <w:ins w:id="228" w:author="Jason Serviss" w:date="2018-11-21T18:29:00Z">
         <w:r>
           <w:rPr>
             <w:rFonts w:cs="Times New Roman"/>
@@ -6453,7 +6427,7 @@
         </w:rPr>
         <w:t xml:space="preserve"> </w:t>
       </w:r>
-      <w:del w:id="226" w:author="Jason Serviss" w:date="2018-11-21T18:29:00Z">
+      <w:del w:id="229" w:author="Jason Serviss" w:date="2018-11-21T18:29:00Z">
         <w:r>
           <w:rPr>
             <w:rFonts w:cs="Times New Roman"/>
@@ -6467,7 +6441,7 @@
           <w:delText xml:space="preserve">trategi </w:delText>
         </w:r>
       </w:del>
-      <w:ins w:id="227" w:author="Jason Serviss" w:date="2018-11-21T18:29:00Z">
+      <w:ins w:id="230" w:author="Jason Serviss" w:date="2018-11-21T18:29:00Z">
         <w:r>
           <w:rPr>
             <w:rFonts w:cs="Times New Roman"/>
@@ -6599,7 +6573,6 @@
         <w:rPr>
           <w:rFonts w:cs="Times New Roman"/>
         </w:rPr>
-        <w:lastRenderedPageBreak/>
         <w:t xml:space="preserve">med att undersöka relevant litteratur </w:t>
       </w:r>
       <w:r>
@@ -6708,6 +6681,7 @@
         <w:t xml:space="preserve">. </w:t>
       </w:r>
       <w:r>
+        <w:lastRenderedPageBreak/>
         <w:t>Informationen</w:t>
       </w:r>
       <w:r>
@@ -6986,8 +6960,8 @@
       <w:r>
         <w:t xml:space="preserve"> </w:t>
       </w:r>
-      <w:moveFromRangeStart w:id="228" w:author="Jason Serviss" w:date="2018-11-21T20:22:00Z" w:name="move404451099"/>
-      <w:moveFrom w:id="229" w:author="Jason Serviss" w:date="2018-11-21T20:22:00Z">
+      <w:moveFromRangeStart w:id="231" w:author="Jason Serviss" w:date="2018-11-21T20:22:00Z" w:name="move404451099"/>
+      <w:moveFrom w:id="232" w:author="Jason Serviss" w:date="2018-11-21T20:22:00Z">
         <w:r>
           <w:t xml:space="preserve">För att säkerställa att ingen del av Grades pedagogiska riktlinjer hade missats i frågekonstruktionerna, </w:t>
         </w:r>
@@ -7086,7 +7060,7 @@
           <w:t xml:space="preserve"> </w:t>
         </w:r>
       </w:moveFrom>
-      <w:moveFromRangeEnd w:id="228"/>
+      <w:moveFromRangeEnd w:id="231"/>
       <w:r>
         <w:t>Frågekonstruktioner</w:t>
       </w:r>
@@ -7105,7 +7079,7 @@
       <w:r>
         <w:t xml:space="preserve"> </w:t>
       </w:r>
-      <w:commentRangeStart w:id="230"/>
+      <w:commentRangeStart w:id="233"/>
       <w:r>
         <w:t xml:space="preserve">Antalet frågor per modell och element </w:t>
       </w:r>
@@ -7127,12 +7101,12 @@
       <w:r>
         <w:t xml:space="preserve">. </w:t>
       </w:r>
-      <w:commentRangeEnd w:id="230"/>
+      <w:commentRangeEnd w:id="233"/>
       <w:r>
         <w:rPr>
           <w:rStyle w:val="CommentReference"/>
         </w:rPr>
-        <w:commentReference w:id="230"/>
+        <w:commentReference w:id="233"/>
       </w:r>
       <w:r>
         <w:t>D</w:t>
@@ -7211,7 +7185,7 @@
         </w:rPr>
         <w:t xml:space="preserve"> nuvarande pedagogik</w:t>
       </w:r>
-      <w:ins w:id="231" w:author="Olivia Imner" w:date="2018-11-22T06:43:00Z">
+      <w:ins w:id="234" w:author="Olivia Imner" w:date="2018-11-22T06:43:00Z">
         <w:r>
           <w:rPr>
             <w:rFonts w:eastAsia="Times New Roman" w:cs="Times New Roman"/>
@@ -7236,7 +7210,7 @@
         <w:spacing w:line="480" w:lineRule="auto"/>
         <w:jc w:val="both"/>
         <w:rPr>
-          <w:ins w:id="232" w:author="Jason Serviss" w:date="2018-11-21T20:34:00Z"/>
+          <w:ins w:id="235" w:author="Jason Serviss" w:date="2018-11-21T20:34:00Z"/>
           <w:rFonts w:eastAsia="Times New Roman" w:cs="Times New Roman"/>
           <w:lang w:eastAsia="sv-SE"/>
         </w:rPr>
@@ -7253,14 +7227,14 @@
           <w:b/>
           <w:sz w:val="24"/>
           <w:szCs w:val="24"/>
-          <w:rPrChange w:id="233" w:author="Jason Serviss" w:date="2018-11-21T20:34:00Z">
+          <w:rPrChange w:id="236" w:author="Jason Serviss" w:date="2018-11-21T20:34:00Z">
             <w:rPr>
               <w:rFonts w:eastAsia="Times New Roman" w:cs="Times New Roman"/>
               <w:lang w:eastAsia="sv-SE"/>
             </w:rPr>
           </w:rPrChange>
         </w:rPr>
-        <w:pPrChange w:id="234" w:author="Jason Serviss" w:date="2018-11-21T20:34:00Z">
+        <w:pPrChange w:id="237" w:author="Jason Serviss" w:date="2018-11-21T20:34:00Z">
           <w:pPr>
             <w:tabs>
               <w:tab w:val="left" w:pos="1134"/>
@@ -7270,7 +7244,7 @@
           </w:pPr>
         </w:pPrChange>
       </w:pPr>
-      <w:ins w:id="235" w:author="Jason Serviss" w:date="2018-11-21T20:34:00Z">
+      <w:ins w:id="238" w:author="Jason Serviss" w:date="2018-11-21T20:34:00Z">
         <w:r>
           <w:rPr>
             <w:rFonts w:cs="Times New Roman"/>
@@ -7281,7 +7255,7 @@
           <w:t>Intervjun</w:t>
         </w:r>
       </w:ins>
-      <w:del w:id="236" w:author="Jason Serviss" w:date="2018-11-21T20:25:00Z">
+      <w:del w:id="239" w:author="Jason Serviss" w:date="2018-11-21T20:25:00Z">
         <w:r>
           <w:rPr>
             <w:rFonts w:eastAsia="Times New Roman" w:cs="Times New Roman"/>
@@ -7290,8 +7264,8 @@
           <w:delText xml:space="preserve"> </w:delText>
         </w:r>
       </w:del>
-      <w:moveFromRangeStart w:id="237" w:author="Jason Serviss" w:date="2018-11-21T20:25:00Z" w:name="move404451235"/>
-      <w:moveFrom w:id="238" w:author="Jason Serviss" w:date="2018-11-21T20:25:00Z">
+      <w:moveFromRangeStart w:id="240" w:author="Jason Serviss" w:date="2018-11-21T20:25:00Z" w:name="move404451235"/>
+      <w:moveFrom w:id="241" w:author="Jason Serviss" w:date="2018-11-21T20:25:00Z">
         <w:r>
           <w:rPr>
             <w:rFonts w:eastAsia="Times New Roman" w:cs="Times New Roman"/>
@@ -7299,7 +7273,7 @@
           </w:rPr>
           <w:t>Respondenten gav sitt godkännande att använda sina intervjusvar i denna studie</w:t>
         </w:r>
-        <w:del w:id="239" w:author="Jason Serviss" w:date="2018-11-21T20:34:00Z">
+        <w:del w:id="242" w:author="Jason Serviss" w:date="2018-11-21T20:34:00Z">
           <w:r>
             <w:rPr>
               <w:rFonts w:eastAsia="Times New Roman" w:cs="Times New Roman"/>
@@ -7309,7 +7283,7 @@
           </w:r>
         </w:del>
       </w:moveFrom>
-      <w:moveFromRangeEnd w:id="237"/>
+      <w:moveFromRangeEnd w:id="240"/>
     </w:p>
     <w:p>
       <w:pPr>
@@ -7323,12 +7297,11 @@
           <w:lang w:eastAsia="sv-SE"/>
         </w:rPr>
       </w:pPr>
-      <w:ins w:id="240" w:author="Jason Serviss" w:date="2018-11-21T20:25:00Z">
-        <w:r>
-          <w:lastRenderedPageBreak/>
+      <w:ins w:id="243" w:author="Jason Serviss" w:date="2018-11-21T20:25:00Z">
+        <w:r>
           <w:t>Intervjun skedde på Grades kontor</w:t>
         </w:r>
-        <w:del w:id="241" w:author="Olivia Imner" w:date="2018-11-22T06:44:00Z">
+        <w:del w:id="244" w:author="Olivia Imner" w:date="2018-11-22T06:44:00Z">
           <w:r>
             <w:delText>et</w:delText>
           </w:r>
@@ -7337,12 +7310,12 @@
           <w:t xml:space="preserve"> i Stockholm i en tyst lokal utan </w:t>
         </w:r>
       </w:ins>
-      <w:ins w:id="242" w:author="Jason Serviss" w:date="2018-11-21T20:26:00Z">
+      <w:ins w:id="245" w:author="Jason Serviss" w:date="2018-11-21T20:26:00Z">
         <w:r>
           <w:t xml:space="preserve">möjlighet för avbrytande. </w:t>
         </w:r>
       </w:ins>
-      <w:ins w:id="243" w:author="Jason Serviss" w:date="2018-11-21T20:27:00Z">
+      <w:ins w:id="246" w:author="Jason Serviss" w:date="2018-11-21T20:27:00Z">
         <w:r>
           <w:t xml:space="preserve">Intervjun började med att förklara till respondenten </w:t>
         </w:r>
@@ -7350,63 +7323,67 @@
           <w:t xml:space="preserve">att frågekonstruktionerna skulle ställas en för en och skulle besvaras enligt </w:t>
         </w:r>
       </w:ins>
-      <w:ins w:id="244" w:author="Jason Serviss" w:date="2018-11-21T20:28:00Z">
+      <w:ins w:id="247" w:author="Jason Serviss" w:date="2018-11-21T20:28:00Z">
         <w:r>
           <w:t xml:space="preserve">bedömningsskala. </w:t>
         </w:r>
       </w:ins>
-      <w:ins w:id="245" w:author="Jason Serviss" w:date="2018-11-21T20:31:00Z">
+      <w:ins w:id="248" w:author="Jason Serviss" w:date="2018-11-21T20:31:00Z">
         <w:r>
           <w:t xml:space="preserve">Bedömningsskalan också förklarades för respondenten. </w:t>
         </w:r>
       </w:ins>
-      <w:ins w:id="246" w:author="Jason Serviss" w:date="2018-11-21T20:28:00Z">
+      <w:ins w:id="249" w:author="Jason Serviss" w:date="2018-11-21T20:28:00Z">
         <w:r>
           <w:t xml:space="preserve">Respondenten </w:t>
         </w:r>
       </w:ins>
-      <w:ins w:id="247" w:author="Jason Serviss" w:date="2018-11-21T20:31:00Z">
+      <w:ins w:id="250" w:author="Jason Serviss" w:date="2018-11-21T20:31:00Z">
         <w:r>
           <w:t>var</w:t>
         </w:r>
       </w:ins>
-      <w:ins w:id="248" w:author="Jason Serviss" w:date="2018-11-21T20:28:00Z">
+      <w:ins w:id="251" w:author="Jason Serviss" w:date="2018-11-21T20:28:00Z">
         <w:r>
           <w:t xml:space="preserve"> informerad att om det var något oklarheter i frågekonstruktionen att de hade möjlighet att fråga efter </w:t>
         </w:r>
       </w:ins>
-      <w:ins w:id="249" w:author="Jason Serviss" w:date="2018-11-21T22:17:00Z">
+      <w:ins w:id="252" w:author="Jason Serviss" w:date="2018-11-21T22:17:00Z">
         <w:r>
           <w:t>ytligare</w:t>
         </w:r>
       </w:ins>
-      <w:ins w:id="250" w:author="Jason Serviss" w:date="2018-11-21T20:28:00Z">
+      <w:ins w:id="253" w:author="Jason Serviss" w:date="2018-11-21T20:28:00Z">
         <w:r>
           <w:t xml:space="preserve"> förklaring. Frågekonstruktionerna </w:t>
         </w:r>
       </w:ins>
-      <w:ins w:id="251" w:author="Jason Serviss" w:date="2018-11-21T20:29:00Z">
+      <w:ins w:id="254" w:author="Jason Serviss" w:date="2018-11-21T20:29:00Z">
         <w:r>
           <w:t xml:space="preserve">där respondenten bad om </w:t>
         </w:r>
       </w:ins>
-      <w:ins w:id="252" w:author="Jason Serviss" w:date="2018-11-21T20:32:00Z">
+      <w:ins w:id="255" w:author="Jason Serviss" w:date="2018-11-21T20:32:00Z">
         <w:r>
           <w:t>ytligare</w:t>
         </w:r>
       </w:ins>
-      <w:ins w:id="253" w:author="Jason Serviss" w:date="2018-11-21T20:29:00Z">
-        <w:r>
-          <w:t xml:space="preserve"> förklaring och den förklaring som gavs är inkluderade i Bilaga 2.</w:t>
+      <w:ins w:id="256" w:author="Jason Serviss" w:date="2018-11-21T20:29:00Z">
+        <w:r>
+          <w:t xml:space="preserve"> </w:t>
+        </w:r>
+        <w:r>
+          <w:lastRenderedPageBreak/>
+          <w:t>förklaring och den förklaring som gavs är inkluderade i Bilaga 2.</w:t>
         </w:r>
       </w:ins>
-      <w:ins w:id="254" w:author="Jason Serviss" w:date="2018-11-21T20:27:00Z">
+      <w:ins w:id="257" w:author="Jason Serviss" w:date="2018-11-21T20:27:00Z">
         <w:r>
           <w:t xml:space="preserve"> </w:t>
         </w:r>
       </w:ins>
-      <w:moveToRangeStart w:id="255" w:author="Jason Serviss" w:date="2018-11-21T20:22:00Z" w:name="move404451099"/>
-      <w:moveTo w:id="256" w:author="Jason Serviss" w:date="2018-11-21T20:22:00Z">
+      <w:moveToRangeStart w:id="258" w:author="Jason Serviss" w:date="2018-11-21T20:22:00Z" w:name="move404451099"/>
+      <w:moveTo w:id="259" w:author="Jason Serviss" w:date="2018-11-21T20:22:00Z">
         <w:r>
           <w:t xml:space="preserve">För att säkerställa att ingen del av Grades pedagogiska riktlinjer hade missats i frågekonstruktionerna, </w:t>
         </w:r>
@@ -7418,8 +7395,8 @@
           <w:t>avslutades intervjun med en öppen fråga där respondenten hade möjligheten att bidra med ytterligare information angående riktlinjerna om de kände att något saknades.</w:t>
         </w:r>
       </w:moveTo>
-      <w:moveToRangeEnd w:id="255"/>
-      <w:ins w:id="257" w:author="Jason Serviss" w:date="2018-11-21T20:33:00Z">
+      <w:moveToRangeEnd w:id="258"/>
+      <w:ins w:id="260" w:author="Jason Serviss" w:date="2018-11-21T20:33:00Z">
         <w:r>
           <w:rPr>
             <w:rFonts w:eastAsia="Times New Roman" w:cs="Times New Roman"/>
@@ -7428,7 +7405,7 @@
           <w:t xml:space="preserve"> Ingen ytterligare information </w:t>
         </w:r>
       </w:ins>
-      <w:ins w:id="258" w:author="Jason Serviss" w:date="2018-11-21T20:34:00Z">
+      <w:ins w:id="261" w:author="Jason Serviss" w:date="2018-11-21T20:34:00Z">
         <w:r>
           <w:rPr>
             <w:rFonts w:eastAsia="Times New Roman" w:cs="Times New Roman"/>
@@ -7437,7 +7414,7 @@
           <w:t>gavs av respondenten vid detta moment.</w:t>
         </w:r>
       </w:ins>
-      <w:ins w:id="259" w:author="Jason Serviss" w:date="2018-11-21T20:25:00Z">
+      <w:ins w:id="262" w:author="Jason Serviss" w:date="2018-11-21T20:25:00Z">
         <w:r>
           <w:rPr>
             <w:rFonts w:eastAsia="Times New Roman" w:cs="Times New Roman"/>
@@ -7446,8 +7423,8 @@
           <w:t xml:space="preserve"> </w:t>
         </w:r>
       </w:ins>
-      <w:moveToRangeStart w:id="260" w:author="Jason Serviss" w:date="2018-11-21T20:25:00Z" w:name="move404451235"/>
-      <w:moveTo w:id="261" w:author="Jason Serviss" w:date="2018-11-21T20:25:00Z">
+      <w:moveToRangeStart w:id="263" w:author="Jason Serviss" w:date="2018-11-21T20:25:00Z" w:name="move404451235"/>
+      <w:moveTo w:id="264" w:author="Jason Serviss" w:date="2018-11-21T20:25:00Z">
         <w:r>
           <w:rPr>
             <w:rFonts w:eastAsia="Times New Roman" w:cs="Times New Roman"/>
@@ -7457,7 +7434,7 @@
         </w:r>
       </w:moveTo>
     </w:p>
-    <w:moveToRangeEnd w:id="260"/>
+    <w:moveToRangeEnd w:id="263"/>
     <w:p>
       <w:pPr>
         <w:tabs>
@@ -7480,8 +7457,8 @@
           <w:szCs w:val="24"/>
         </w:rPr>
       </w:pPr>
-      <w:bookmarkStart w:id="262" w:name="_Toc391456183"/>
-      <w:bookmarkStart w:id="263" w:name="_Toc401327939"/>
+      <w:bookmarkStart w:id="265" w:name="_Toc391456183"/>
+      <w:bookmarkStart w:id="266" w:name="_Toc401327939"/>
       <w:r>
         <w:rPr>
           <w:rFonts w:cs="Times New Roman"/>
@@ -7491,8 +7468,8 @@
         </w:rPr>
         <w:t>Utvärdering</w:t>
       </w:r>
-      <w:bookmarkEnd w:id="262"/>
-      <w:bookmarkEnd w:id="263"/>
+      <w:bookmarkEnd w:id="265"/>
+      <w:bookmarkEnd w:id="266"/>
     </w:p>
     <w:p>
       <w:pPr>
@@ -7534,7 +7511,7 @@
         </w:rPr>
         <w:t xml:space="preserve"> Grades </w:t>
       </w:r>
-      <w:del w:id="264" w:author="Olivia Imner" w:date="2018-11-22T06:44:00Z">
+      <w:del w:id="267" w:author="Olivia Imner" w:date="2018-11-22T06:44:00Z">
         <w:r>
           <w:rPr>
             <w:rFonts w:eastAsia="Times New Roman" w:cs="Times New Roman"/>
@@ -7550,7 +7527,7 @@
           <w:delText>k</w:delText>
         </w:r>
       </w:del>
-      <w:ins w:id="265" w:author="Olivia Imner" w:date="2018-11-22T06:44:00Z">
+      <w:ins w:id="268" w:author="Olivia Imner" w:date="2018-11-22T06:44:00Z">
         <w:r>
           <w:rPr>
             <w:rFonts w:eastAsia="Times New Roman" w:cs="Times New Roman"/>
@@ -7912,13 +7889,13 @@
       <w:pPr>
         <w:pStyle w:val="Heading11"/>
       </w:pPr>
-      <w:bookmarkStart w:id="266" w:name="_Toc391456184"/>
-      <w:bookmarkStart w:id="267" w:name="_Toc401327940"/>
-      <w:bookmarkEnd w:id="266"/>
+      <w:bookmarkStart w:id="269" w:name="_Toc391456184"/>
+      <w:bookmarkStart w:id="270" w:name="_Toc401327940"/>
+      <w:bookmarkEnd w:id="269"/>
       <w:r>
         <w:t>Resultat</w:t>
       </w:r>
-      <w:bookmarkEnd w:id="267"/>
+      <w:bookmarkEnd w:id="270"/>
     </w:p>
     <w:p>
       <w:pPr>
@@ -7936,7 +7913,7 @@
         </w:rPr>
         <w:t>Associativt perspektiv och DIM motsvarar Grades nuvarande pedagogi</w:t>
       </w:r>
-      <w:ins w:id="268" w:author="Olivia Imner" w:date="2018-11-22T06:45:00Z">
+      <w:ins w:id="271" w:author="Olivia Imner" w:date="2018-11-22T06:45:00Z">
         <w:r>
           <w:rPr>
             <w:b/>
@@ -7945,7 +7922,7 @@
           <w:t>ska riktlinjer</w:t>
         </w:r>
       </w:ins>
-      <w:del w:id="269" w:author="Olivia Imner" w:date="2018-11-22T06:45:00Z">
+      <w:del w:id="272" w:author="Olivia Imner" w:date="2018-11-22T06:45:00Z">
         <w:r>
           <w:rPr>
             <w:b/>
@@ -7986,128 +7963,128 @@
         <w:t xml:space="preserve">a </w:t>
       </w:r>
       <w:r>
-        <w:t xml:space="preserve">Grades </w:t>
+        <w:t>Grades pedagogi</w:t>
+      </w:r>
+      <w:r>
+        <w:t>sk</w:t>
+      </w:r>
+      <w:r>
+        <w:t xml:space="preserve"> ansvarig</w:t>
+      </w:r>
+      <w:r>
+        <w:t>e</w:t>
+      </w:r>
+      <w:r>
+        <w:t>. För att fullfölja intervjun</w:t>
+      </w:r>
+      <w:r>
+        <w:t>,</w:t>
+      </w:r>
+      <w:r>
+        <w:t xml:space="preserve"> valde</w:t>
+      </w:r>
+      <w:r>
+        <w:t>s</w:t>
+      </w:r>
+      <w:r>
+        <w:t xml:space="preserve"> först</w:t>
+      </w:r>
+      <w:r>
+        <w:t xml:space="preserve"> en representativ modell från varje perspektiv. DIM, ATM, och KLM valdes </w:t>
+      </w:r>
+      <w:r>
+        <w:t xml:space="preserve">för </w:t>
+      </w:r>
+      <w:r>
+        <w:t>A</w:t>
+      </w:r>
+      <w:r>
+        <w:t>ssociativ</w:t>
+      </w:r>
+      <w:r>
+        <w:t>t</w:t>
+      </w:r>
+      <w:r>
+        <w:t xml:space="preserve">-, </w:t>
+      </w:r>
+      <w:r>
+        <w:t>Kognitivt</w:t>
+      </w:r>
+      <w:r>
+        <w:t>-, och S</w:t>
+      </w:r>
+      <w:r>
+        <w:t>ociokulturellt-perspektiv</w:t>
+      </w:r>
+      <w:r>
+        <w:t xml:space="preserve">. </w:t>
+      </w:r>
+      <w:r>
+        <w:t>Eftersom p</w:t>
+      </w:r>
+      <w:r>
+        <w:t xml:space="preserve">edagogiska modeller </w:t>
+      </w:r>
+      <w:r>
+        <w:t>brukar</w:t>
+      </w:r>
+      <w:r>
+        <w:t xml:space="preserve"> delas in i faser och element för </w:t>
+      </w:r>
+      <w:r>
+        <w:t>att kartlägga hur lärandet ska</w:t>
+      </w:r>
+      <w:r>
+        <w:t xml:space="preserve"> utföras från grundperspektivet, </w:t>
+      </w:r>
+      <w:r>
+        <w:t>utvecklades</w:t>
+      </w:r>
+      <w:r>
+        <w:t xml:space="preserve"> </w:t>
+      </w:r>
+      <w:r>
+        <w:t xml:space="preserve">en faktauppställning </w:t>
+      </w:r>
+      <w:r>
+        <w:t xml:space="preserve">(Bilaga 1) </w:t>
+      </w:r>
+      <w:r>
+        <w:t>av</w:t>
+      </w:r>
+      <w:r>
+        <w:t xml:space="preserve"> </w:t>
+      </w:r>
+      <w:r>
+        <w:t xml:space="preserve">de representativa </w:t>
+      </w:r>
+      <w:r>
+        <w:t>m</w:t>
+      </w:r>
+      <w:r>
+        <w:t>odellernas</w:t>
+      </w:r>
+      <w:r>
+        <w:t xml:space="preserve"> </w:t>
+      </w:r>
+      <w:r>
+        <w:t>faser och element som var jämförbara och</w:t>
+      </w:r>
+      <w:r>
+        <w:t xml:space="preserve"> </w:t>
+      </w:r>
+      <w:r>
+        <w:t xml:space="preserve">kunde </w:t>
+      </w:r>
+      <w:r>
+        <w:t>motsvara varandra</w:t>
+      </w:r>
+      <w:r>
+        <w:t xml:space="preserve"> i fall detta var </w:t>
       </w:r>
       <w:r>
         <w:lastRenderedPageBreak/>
-        <w:t>pedagogi</w:t>
-      </w:r>
-      <w:r>
-        <w:t>sk</w:t>
-      </w:r>
-      <w:r>
-        <w:t xml:space="preserve"> ansvarig</w:t>
-      </w:r>
-      <w:r>
-        <w:t>e</w:t>
-      </w:r>
-      <w:r>
-        <w:t>. För att fullfölja intervjun</w:t>
-      </w:r>
-      <w:r>
-        <w:t>,</w:t>
-      </w:r>
-      <w:r>
-        <w:t xml:space="preserve"> valde</w:t>
-      </w:r>
-      <w:r>
-        <w:t>s</w:t>
-      </w:r>
-      <w:r>
-        <w:t xml:space="preserve"> först</w:t>
-      </w:r>
-      <w:r>
-        <w:t xml:space="preserve"> en representativ modell från varje perspektiv. DIM, ATM, och KLM valdes </w:t>
-      </w:r>
-      <w:r>
-        <w:t xml:space="preserve">för </w:t>
-      </w:r>
-      <w:r>
-        <w:t>A</w:t>
-      </w:r>
-      <w:r>
-        <w:t>ssociativ</w:t>
-      </w:r>
-      <w:r>
-        <w:t>t</w:t>
-      </w:r>
-      <w:r>
-        <w:t xml:space="preserve">-, </w:t>
-      </w:r>
-      <w:r>
-        <w:t>Kognitivt</w:t>
-      </w:r>
-      <w:r>
-        <w:t>-, och S</w:t>
-      </w:r>
-      <w:r>
-        <w:t>ociokulturellt-perspektiv</w:t>
-      </w:r>
-      <w:r>
-        <w:t xml:space="preserve">. </w:t>
-      </w:r>
-      <w:r>
-        <w:t>Eftersom p</w:t>
-      </w:r>
-      <w:r>
-        <w:t xml:space="preserve">edagogiska modeller </w:t>
-      </w:r>
-      <w:r>
-        <w:t>brukar</w:t>
-      </w:r>
-      <w:r>
-        <w:t xml:space="preserve"> delas in i faser och element för </w:t>
-      </w:r>
-      <w:r>
-        <w:t>att kartlägga hur lärandet ska</w:t>
-      </w:r>
-      <w:r>
-        <w:t xml:space="preserve"> utföras från grundperspektivet, </w:t>
-      </w:r>
-      <w:r>
-        <w:t>utvecklades</w:t>
-      </w:r>
-      <w:r>
-        <w:t xml:space="preserve"> </w:t>
-      </w:r>
-      <w:r>
-        <w:t xml:space="preserve">en faktauppställning </w:t>
-      </w:r>
-      <w:r>
-        <w:t xml:space="preserve">(Bilaga 1) </w:t>
-      </w:r>
-      <w:r>
-        <w:t>av</w:t>
-      </w:r>
-      <w:r>
-        <w:t xml:space="preserve"> </w:t>
-      </w:r>
-      <w:r>
-        <w:t xml:space="preserve">de representativa </w:t>
-      </w:r>
-      <w:r>
-        <w:t>m</w:t>
-      </w:r>
-      <w:r>
-        <w:t>odellernas</w:t>
-      </w:r>
-      <w:r>
-        <w:t xml:space="preserve"> </w:t>
-      </w:r>
-      <w:r>
-        <w:t>faser och element som var jämförbara och</w:t>
-      </w:r>
-      <w:r>
-        <w:t xml:space="preserve"> </w:t>
-      </w:r>
-      <w:r>
-        <w:t xml:space="preserve">kunde </w:t>
-      </w:r>
-      <w:r>
-        <w:t>motsvara varandra</w:t>
-      </w:r>
-      <w:r>
-        <w:t xml:space="preserve"> i fall detta var möjligt</w:t>
+        <w:t>möjligt</w:t>
       </w:r>
       <w:r>
         <w:t xml:space="preserve">. </w:t>
@@ -8178,12 +8155,12 @@
       <w:r>
         <w:t xml:space="preserve">ssociativa perspektivet ger den bästa matchningen med Grades nuvarande pedagogiska </w:t>
       </w:r>
-      <w:del w:id="270" w:author="Olivia Imner" w:date="2018-11-22T06:45:00Z">
+      <w:del w:id="273" w:author="Olivia Imner" w:date="2018-11-22T06:45:00Z">
         <w:r>
           <w:delText>ansats</w:delText>
         </w:r>
       </w:del>
-      <w:ins w:id="271" w:author="Olivia Imner" w:date="2018-11-22T06:45:00Z">
+      <w:ins w:id="274" w:author="Olivia Imner" w:date="2018-11-22T06:45:00Z">
         <w:r>
           <w:t>riktlinjer</w:t>
         </w:r>
@@ -8269,12 +8246,12 @@
       <w:r>
         <w:t>ogi</w:t>
       </w:r>
-      <w:ins w:id="272" w:author="Olivia Imner" w:date="2018-11-22T06:46:00Z">
+      <w:ins w:id="275" w:author="Olivia Imner" w:date="2018-11-22T06:46:00Z">
         <w:r>
           <w:t>ska riktlinjer</w:t>
         </w:r>
       </w:ins>
-      <w:del w:id="273" w:author="Olivia Imner" w:date="2018-11-22T06:46:00Z">
+      <w:del w:id="276" w:author="Olivia Imner" w:date="2018-11-22T06:46:00Z">
         <w:r>
           <w:delText>k</w:delText>
         </w:r>
@@ -8327,12 +8304,12 @@
       <w:r>
         <w:t>agog</w:t>
       </w:r>
-      <w:ins w:id="274" w:author="Olivia Imner" w:date="2018-11-22T06:46:00Z">
+      <w:ins w:id="277" w:author="Olivia Imner" w:date="2018-11-22T06:46:00Z">
         <w:r>
           <w:t>iska riktlinjer</w:t>
         </w:r>
       </w:ins>
-      <w:del w:id="275" w:author="Olivia Imner" w:date="2018-11-22T06:46:00Z">
+      <w:del w:id="278" w:author="Olivia Imner" w:date="2018-11-22T06:46:00Z">
         <w:r>
           <w:delText>ik</w:delText>
         </w:r>
@@ -8352,12 +8329,12 @@
       <w:r>
         <w:t xml:space="preserve"> en </w:t>
       </w:r>
-      <w:del w:id="276" w:author="Jason Serviss" w:date="2018-11-21T18:34:00Z">
+      <w:del w:id="279" w:author="Jason Serviss" w:date="2018-11-21T18:34:00Z">
         <w:r>
           <w:delText xml:space="preserve">logisk </w:delText>
         </w:r>
       </w:del>
-      <w:ins w:id="277" w:author="Jason Serviss" w:date="2018-11-21T18:34:00Z">
+      <w:ins w:id="280" w:author="Jason Serviss" w:date="2018-11-21T18:34:00Z">
         <w:r>
           <w:t xml:space="preserve">rimlig </w:t>
         </w:r>
@@ -8665,7 +8642,7 @@
         </w:rPr>
         <w:t xml:space="preserve"> pedagog</w:t>
       </w:r>
-      <w:ins w:id="278" w:author="Olivia Imner" w:date="2018-11-22T06:47:00Z">
+      <w:ins w:id="281" w:author="Olivia Imner" w:date="2018-11-22T06:47:00Z">
         <w:r>
           <w:rPr>
             <w:b/>
@@ -8674,7 +8651,7 @@
           <w:t>iska riktlinjer</w:t>
         </w:r>
       </w:ins>
-      <w:del w:id="279" w:author="Olivia Imner" w:date="2018-11-22T06:47:00Z">
+      <w:del w:id="282" w:author="Olivia Imner" w:date="2018-11-22T06:47:00Z">
         <w:r>
           <w:rPr>
             <w:b/>
@@ -10019,8 +9996,8 @@
       <w:r>
         <w:t>.</w:t>
       </w:r>
-      <w:bookmarkStart w:id="280" w:name="_Toc489811950"/>
-      <w:bookmarkStart w:id="281" w:name="_Ref489810823"/>
+      <w:bookmarkStart w:id="283" w:name="_Toc489811950"/>
+      <w:bookmarkStart w:id="284" w:name="_Ref489810823"/>
     </w:p>
     <w:p>
       <w:pPr>
@@ -10195,8 +10172,8 @@
       <w:r>
         <w:t xml:space="preserve"> </w:t>
       </w:r>
-      <w:bookmarkEnd w:id="280"/>
-      <w:bookmarkEnd w:id="281"/>
+      <w:bookmarkEnd w:id="283"/>
+      <w:bookmarkEnd w:id="284"/>
       <w:r>
         <w:t>Punkterna representerar p</w:t>
       </w:r>
@@ -10241,13 +10218,13 @@
       <w:pPr>
         <w:pStyle w:val="Heading11"/>
       </w:pPr>
-      <w:bookmarkStart w:id="282" w:name="_Toc391456185"/>
-      <w:bookmarkStart w:id="283" w:name="_Toc401327941"/>
-      <w:bookmarkEnd w:id="282"/>
+      <w:bookmarkStart w:id="285" w:name="_Toc391456185"/>
+      <w:bookmarkStart w:id="286" w:name="_Toc401327941"/>
+      <w:bookmarkEnd w:id="285"/>
       <w:r>
         <w:t>Diskussion</w:t>
       </w:r>
-      <w:bookmarkEnd w:id="283"/>
+      <w:bookmarkEnd w:id="286"/>
     </w:p>
     <w:p>
       <w:pPr>
@@ -10368,12 +10345,12 @@
       <w:r>
         <w:t xml:space="preserve">ssociativa perspektivet var lämpligast för att inrama Grades pedagogiska </w:t>
       </w:r>
-      <w:del w:id="284" w:author="Olivia Imner" w:date="2018-11-22T06:47:00Z">
+      <w:del w:id="287" w:author="Olivia Imner" w:date="2018-11-22T06:47:00Z">
         <w:r>
           <w:delText>ansats</w:delText>
         </w:r>
       </w:del>
-      <w:ins w:id="285" w:author="Olivia Imner" w:date="2018-11-22T06:47:00Z">
+      <w:ins w:id="288" w:author="Olivia Imner" w:date="2018-11-22T06:47:00Z">
         <w:r>
           <w:t>riktlinjer</w:t>
         </w:r>
@@ -10472,12 +10449,12 @@
       <w:r>
         <w:t xml:space="preserve"> pedagogi</w:t>
       </w:r>
-      <w:ins w:id="286" w:author="Olivia Imner" w:date="2018-11-22T06:48:00Z">
+      <w:ins w:id="289" w:author="Olivia Imner" w:date="2018-11-22T06:48:00Z">
         <w:r>
           <w:t>ska riktlinjer</w:t>
         </w:r>
       </w:ins>
-      <w:del w:id="287" w:author="Olivia Imner" w:date="2018-11-22T06:48:00Z">
+      <w:del w:id="290" w:author="Olivia Imner" w:date="2018-11-22T06:48:00Z">
         <w:r>
           <w:delText>k</w:delText>
         </w:r>
@@ -10557,12 +10534,12 @@
       <w:r>
         <w:t xml:space="preserve"> till ett mer konkret svar angående vilken av de två perspektiv passar bäst i Grades pedagogi</w:t>
       </w:r>
-      <w:ins w:id="288" w:author="Olivia Imner" w:date="2018-11-22T06:48:00Z">
+      <w:ins w:id="291" w:author="Olivia Imner" w:date="2018-11-22T06:48:00Z">
         <w:r>
           <w:t>ska riktlinjer</w:t>
         </w:r>
       </w:ins>
-      <w:del w:id="289" w:author="Olivia Imner" w:date="2018-11-22T06:48:00Z">
+      <w:del w:id="292" w:author="Olivia Imner" w:date="2018-11-22T06:48:00Z">
         <w:r>
           <w:delText>k</w:delText>
         </w:r>
@@ -11501,12 +11478,12 @@
       <w:r>
         <w:t>nuvarande pedagogi</w:t>
       </w:r>
-      <w:ins w:id="290" w:author="Olivia Imner" w:date="2018-11-22T06:49:00Z">
+      <w:ins w:id="293" w:author="Olivia Imner" w:date="2018-11-22T06:49:00Z">
         <w:r>
           <w:t>ska riktlinjer</w:t>
         </w:r>
       </w:ins>
-      <w:del w:id="291" w:author="Olivia Imner" w:date="2018-11-22T06:49:00Z">
+      <w:del w:id="294" w:author="Olivia Imner" w:date="2018-11-22T06:49:00Z">
         <w:r>
           <w:delText>k</w:delText>
         </w:r>
@@ -11567,12 +11544,12 @@
       <w:pPr>
         <w:pStyle w:val="Heading11"/>
       </w:pPr>
-      <w:bookmarkStart w:id="292" w:name="_Toc401327942"/>
+      <w:bookmarkStart w:id="295" w:name="_Toc401327942"/>
       <w:r>
         <w:lastRenderedPageBreak/>
         <w:t>Tack</w:t>
       </w:r>
-      <w:bookmarkEnd w:id="292"/>
+      <w:bookmarkEnd w:id="295"/>
     </w:p>
     <w:p>
       <w:pPr>
@@ -11629,13 +11606,13 @@
       <w:pPr>
         <w:pStyle w:val="Heading11"/>
       </w:pPr>
-      <w:bookmarkStart w:id="293" w:name="_Toc391456186"/>
-      <w:bookmarkStart w:id="294" w:name="_Toc401327943"/>
-      <w:bookmarkEnd w:id="293"/>
+      <w:bookmarkStart w:id="296" w:name="_Toc391456186"/>
+      <w:bookmarkStart w:id="297" w:name="_Toc401327943"/>
+      <w:bookmarkEnd w:id="296"/>
       <w:r>
         <w:t>Referenser</w:t>
       </w:r>
-      <w:bookmarkEnd w:id="294"/>
+      <w:bookmarkEnd w:id="297"/>
     </w:p>
     <w:p>
       <w:pPr>
@@ -12278,14 +12255,14 @@
       <w:pPr>
         <w:pStyle w:val="Heading11"/>
       </w:pPr>
-      <w:bookmarkStart w:id="295" w:name="_Toc391456187"/>
-      <w:bookmarkStart w:id="296" w:name="_Toc401327944"/>
-      <w:bookmarkEnd w:id="295"/>
+      <w:bookmarkStart w:id="298" w:name="_Toc391456187"/>
+      <w:bookmarkStart w:id="299" w:name="_Toc401327944"/>
+      <w:bookmarkEnd w:id="298"/>
       <w:r>
         <w:lastRenderedPageBreak/>
         <w:t>Bilagor</w:t>
       </w:r>
-      <w:bookmarkEnd w:id="296"/>
+      <w:bookmarkEnd w:id="299"/>
       <w:r>
         <w:t xml:space="preserve"> </w:t>
       </w:r>
@@ -14636,8 +14613,8 @@
           <w:color w:val="00000A"/>
         </w:rPr>
       </w:pPr>
-      <w:bookmarkStart w:id="297" w:name="_Toc391456188"/>
-      <w:bookmarkEnd w:id="297"/>
+      <w:bookmarkStart w:id="300" w:name="_Toc391456188"/>
+      <w:bookmarkEnd w:id="300"/>
       <w:r>
         <w:rPr>
           <w:rStyle w:val="IntenseEmphasis"/>
@@ -15832,6 +15809,7 @@
           <w:sz w:val="16"/>
           <w:szCs w:val="16"/>
         </w:rPr>
+        <w:lastRenderedPageBreak/>
         <w:t>Bilaga 2:</w:t>
       </w:r>
       <w:r>
@@ -15996,8 +15974,8 @@
         </w:rPr>
         <w:t>.</w:t>
       </w:r>
-      <w:bookmarkStart w:id="298" w:name="_Toc391456189"/>
-      <w:bookmarkEnd w:id="298"/>
+      <w:bookmarkStart w:id="301" w:name="_Toc391456189"/>
+      <w:bookmarkEnd w:id="301"/>
     </w:p>
     <w:p>
       <w:pPr>
@@ -16012,7 +15990,6 @@
           <w:rFonts w:cs="Times New Roman"/>
           <w:b/>
         </w:rPr>
-        <w:lastRenderedPageBreak/>
         <w:t>Presentation fas</w:t>
       </w:r>
     </w:p>
@@ -16923,7 +16900,7 @@
           <w:formProt w:val="0"/>
           <w:titlePg/>
           <w:docGrid w:linePitch="360" w:charSpace="12288"/>
-          <w:sectPrChange w:id="299" w:author="Jason Serviss" w:date="2018-11-21T18:44:00Z">
+          <w:sectPrChange w:id="302" w:author="Jason Serviss" w:date="2018-11-21T18:44:00Z">
             <w:sectPr>
               <w:pgMar w:top="1135" w:right="1417" w:bottom="1417" w:left="1417" w:header="0" w:footer="709" w:gutter="0"/>
               <w:lnNumType w:countBy="0" w:restart="newPage"/>
@@ -17168,7 +17145,7 @@
       </w:r>
     </w:p>
   </w:comment>
-  <w:comment w:id="41" w:author="Jason Serviss" w:date="2018-11-21T18:01:00Z" w:initials="JS">
+  <w:comment w:id="100" w:author="Jason Serviss" w:date="2018-11-21T21:53:00Z" w:initials="JS">
     <w:p>
       <w:pPr>
         <w:pStyle w:val="CommentText"/>
@@ -17179,102 +17156,86 @@
         </w:rPr>
         <w:annotationRef/>
       </w:r>
-      <w:r>
-        <w:t>Robert: Hur ska det utformas?</w:t>
+      <w:proofErr w:type="spellStart"/>
+      <w:r>
+        <w:t>Cannot</w:t>
+      </w:r>
+      <w:proofErr w:type="spellEnd"/>
+      <w:r>
+        <w:t xml:space="preserve"> </w:t>
+      </w:r>
+      <w:proofErr w:type="spellStart"/>
+      <w:r>
+        <w:t>find</w:t>
+      </w:r>
+      <w:proofErr w:type="spellEnd"/>
+      <w:r>
+        <w:t xml:space="preserve"> </w:t>
+      </w:r>
+      <w:proofErr w:type="spellStart"/>
+      <w:r>
+        <w:t>this</w:t>
+      </w:r>
+      <w:proofErr w:type="spellEnd"/>
+      <w:r>
+        <w:t xml:space="preserve"> in </w:t>
+      </w:r>
+      <w:proofErr w:type="spellStart"/>
+      <w:r>
+        <w:t>cited</w:t>
+      </w:r>
+      <w:proofErr w:type="spellEnd"/>
+      <w:r>
+        <w:t xml:space="preserve"> source. </w:t>
+      </w:r>
+      <w:proofErr w:type="spellStart"/>
+      <w:r>
+        <w:t>Furthermore</w:t>
+      </w:r>
+      <w:proofErr w:type="spellEnd"/>
+      <w:r>
+        <w:t xml:space="preserve">, source is </w:t>
+      </w:r>
+      <w:proofErr w:type="spellStart"/>
+      <w:r>
+        <w:t>about</w:t>
+      </w:r>
+      <w:proofErr w:type="spellEnd"/>
+      <w:r>
+        <w:t xml:space="preserve"> ”</w:t>
+      </w:r>
+      <w:proofErr w:type="spellStart"/>
+      <w:r>
+        <w:t>Connectivism</w:t>
+      </w:r>
+      <w:proofErr w:type="spellEnd"/>
+      <w:r>
+        <w:t>” not ”</w:t>
+      </w:r>
+      <w:proofErr w:type="spellStart"/>
+      <w:r>
+        <w:t>cognative</w:t>
+      </w:r>
+      <w:proofErr w:type="spellEnd"/>
+      <w:r>
+        <w:t>” and not ”</w:t>
+      </w:r>
+      <w:proofErr w:type="spellStart"/>
+      <w:r>
+        <w:t>constructivism</w:t>
+      </w:r>
+      <w:proofErr w:type="spellEnd"/>
+      <w:r>
+        <w:t>”!! REMOVE</w:t>
       </w:r>
     </w:p>
   </w:comment>
-  <w:comment w:id="100" w:author="Jason Serviss" w:date="2018-11-21T21:53:00Z" w:initials="JS">
+  <w:comment w:id="162" w:author="Jason Serviss" w:date="2018-11-22T09:38:00Z" w:initials="JS">
     <w:p>
       <w:pPr>
         <w:pStyle w:val="CommentText"/>
       </w:pPr>
-      <w:r>
-        <w:rPr>
-          <w:rStyle w:val="CommentReference"/>
-        </w:rPr>
-        <w:annotationRef/>
-      </w:r>
-      <w:proofErr w:type="spellStart"/>
-      <w:r>
-        <w:t>Cannot</w:t>
-      </w:r>
-      <w:proofErr w:type="spellEnd"/>
-      <w:r>
-        <w:t xml:space="preserve"> </w:t>
-      </w:r>
-      <w:proofErr w:type="spellStart"/>
-      <w:r>
-        <w:t>find</w:t>
-      </w:r>
-      <w:proofErr w:type="spellEnd"/>
-      <w:r>
-        <w:t xml:space="preserve"> </w:t>
-      </w:r>
-      <w:proofErr w:type="spellStart"/>
-      <w:r>
-        <w:t>this</w:t>
-      </w:r>
-      <w:proofErr w:type="spellEnd"/>
-      <w:r>
-        <w:t xml:space="preserve"> in </w:t>
-      </w:r>
-      <w:proofErr w:type="spellStart"/>
-      <w:r>
-        <w:t>cited</w:t>
-      </w:r>
-      <w:proofErr w:type="spellEnd"/>
-      <w:r>
-        <w:t xml:space="preserve"> source. </w:t>
-      </w:r>
-      <w:proofErr w:type="spellStart"/>
-      <w:r>
-        <w:t>Furthermore</w:t>
-      </w:r>
-      <w:proofErr w:type="spellEnd"/>
-      <w:r>
-        <w:t xml:space="preserve">, source is </w:t>
-      </w:r>
-      <w:proofErr w:type="spellStart"/>
-      <w:r>
-        <w:t>about</w:t>
-      </w:r>
-      <w:proofErr w:type="spellEnd"/>
-      <w:r>
-        <w:t xml:space="preserve"> ”</w:t>
-      </w:r>
-      <w:proofErr w:type="spellStart"/>
-      <w:r>
-        <w:t>Connectivism</w:t>
-      </w:r>
-      <w:proofErr w:type="spellEnd"/>
-      <w:r>
-        <w:t>” not ”</w:t>
-      </w:r>
-      <w:proofErr w:type="spellStart"/>
-      <w:r>
-        <w:t>cognative</w:t>
-      </w:r>
-      <w:proofErr w:type="spellEnd"/>
-      <w:r>
-        <w:t>” and not ”</w:t>
-      </w:r>
-      <w:proofErr w:type="spellStart"/>
-      <w:r>
-        <w:t>constructivism</w:t>
-      </w:r>
-      <w:proofErr w:type="spellEnd"/>
-      <w:r>
-        <w:t>”!! REMOVE</w:t>
-      </w:r>
-    </w:p>
-  </w:comment>
-  <w:comment w:id="158" w:author="Jason Serviss" w:date="2018-11-22T09:38:00Z" w:initials="JS">
-    <w:p>
-      <w:pPr>
-        <w:pStyle w:val="CommentText"/>
-      </w:pPr>
-      <w:ins w:id="165" w:author="Jason Serviss" w:date="2018-11-22T09:38:00Z">
+      <w:ins w:id="168" w:author="Jason Serviss" w:date="2018-11-22T09:38:00Z">
         <w:r>
           <w:rPr>
             <w:rStyle w:val="CommentReference"/>
@@ -17295,7 +17256,7 @@
       </w:r>
     </w:p>
   </w:comment>
-  <w:comment w:id="230" w:author="Jason Serviss" w:date="2018-11-21T18:09:00Z" w:initials="JS">
+  <w:comment w:id="233" w:author="Jason Serviss" w:date="2018-11-21T18:09:00Z" w:initials="JS">
     <w:p>
       <w:pPr>
         <w:pStyle w:val="CommentText"/>
@@ -24441,7 +24402,7 @@
 </file>
 
 <file path=customXml/itemProps1.xml><?xml version="1.0" encoding="utf-8"?>
-<ds:datastoreItem xmlns:ds="http://schemas.openxmlformats.org/officeDocument/2006/customXml" ds:itemID="{731C34A1-47A5-3D45-82E2-18ECEAAACB6E}">
+<ds:datastoreItem xmlns:ds="http://schemas.openxmlformats.org/officeDocument/2006/customXml" ds:itemID="{0CE78C0C-E349-DD41-9573-F95757019C05}">
   <ds:schemaRefs>
     <ds:schemaRef ds:uri="http://schemas.openxmlformats.org/officeDocument/2006/bibliography"/>
   </ds:schemaRefs>

</xml_diff>

<commit_message>
response done but need line number updates
</commit_message>
<xml_diff>
--- a/Thesis/Thesis_Imner_2018_review1.docx
+++ b/Thesis/Thesis_Imner_2018_review1.docx
@@ -3139,138 +3139,284 @@
         <w:t>en av studenter</w:t>
       </w:r>
       <w:ins w:id="31" w:author="Olivia Imner" w:date="2018-11-22T10:41:00Z">
-        <w:r>
-          <w:t xml:space="preserve"> </w:t>
-        </w:r>
-        <w:r>
-          <w:fldChar w:fldCharType="begin"/>
-        </w:r>
+        <w:del w:id="32" w:author="Jason Serviss" w:date="2018-11-22T11:42:00Z">
+          <w:r>
+            <w:delText xml:space="preserve"> </w:delText>
+          </w:r>
+        </w:del>
       </w:ins>
-      <w:ins w:id="32" w:author="Olivia Imner" w:date="2018-11-22T10:43:00Z">
-        <w:r>
-          <w:instrText xml:space="preserve"> ADDIN ZOTERO_ITEM CSL_CITATION {"citationID":"7qQSqxPJ","properties":{"formattedCitation":"\\uldash{(de Jong, Verstegen, Tan, &amp; O\\uc0\\u8217{}Connor, 2013; Khalil &amp; Elkhider, 2016; Moraros, Islam, Yu, Banow, &amp; Schindelka, 2015)}","plainCitation":"(de Jong, Verstegen, Tan, &amp; O’Connor, 2013; Khalil &amp; Elkhider, 2016; Moraros, Islam, Yu, Banow, &amp; Schindelka, 2015)","noteIndex":0},"citationItems":[{"id":102,"uris":["http://zotero.org/users/local/QsygNxKM/items/GTZH7WZH"],"uri":["http://zotero.org/users/local/QsygNxKM/items/GTZH7WZH"],"itemData":{"id":102,"type":"article-journal","title":"A comparison of classroom and online asynchronous problem-based learning for students undertaking statistics training as part of a Public Health Masters degree","container-title":"Advances in Health Sciences Education: Theory and Practice","page":"245-264","volume":"18","issue":"2","source":"PubMed","abstract":"This case-study compared traditional, face-to-face classroom-based teaching with asynchronous online learning and teaching methods in two sets of students undertaking a problem-based learning module in the multilevel and exploratory factor analysis of longitudinal data as part of a Masters degree in Public Health at Maastricht University. Students were allocated to one of the two study variants on the basis of their enrolment status as full-time or part-time students. Full-time students (n = 11) followed the classroom-based variant and part-time students (n = 12) followed the online asynchronous variant which included video recorded lectures and a series of asynchronous online group or individual SPSS activities with synchronous tutor feedback. A validated student motivation questionnaire was administered to both groups of students at the start of the study and a second questionnaire was administered at the end of the module. This elicited data about student satisfaction with the module content, teaching and learning methods, and tutor feedback. The module coordinator and problem-based learning tutor were also interviewed about their experience of delivering the experimental online variant and asked to evaluate its success in relation to student attainment of the module's learning outcomes. Student examination results were also compared between the two groups. Asynchronous online teaching and learning methods proved to be an acceptable alternative to classroom-based teaching for both students and staff. Educational outcomes were similar for both groups, but importantly, there was no evidence that the asynchronous online delivery of module content disadvantaged part-time students in comparison to their full-time counterparts.","DOI":"10.1007/s10459-012-9368-x","ISSN":"1573-1677","note":"PMID: 22477027\nPMCID: PMC3622737","journalAbbreviation":"Adv Health Sci Educ Theory Pract","language":"eng","author":[{"family":"Jong","given":"N.","non-dropping-particle":"de"},{"family":"Verstegen","given":"D. M. L."},{"family":"Tan","given":"F. E. S."},{"family":"O'Connor","given":"S. J."}],"issued":{"date-parts":[["2013",5]]}}},{"id":105,"uris":["http://zotero.org/users/local/QsygNxKM/items/ZNKI8357"],"uri":["http://zotero.org/users/local/QsygNxKM/items/ZNKI8357"],"itemData":{"id":105,"type":"article-journal","title":"Applying learning theories and instructional design models for effective instruction | Advances in Physiology Education","URL":"https://www.physiology.org/doi/full/10.1152/advan.00138.2015?fbclid=IwAR2VUc3Gv25kiYfwDlXq6b567ZN4VFci6CP6cE5Y5EQw2yzmy5U5T-zGffU&amp;","author":[{"family":"Khalil","given":"Mohammed K."},{"family":"Elkhider","given":"Ihsan A."}],"issued":{"date-parts":[["2016",1,25]]},"accessed":{"date-parts":[["2018",11,22]]}}},{"id":99,"uris":["http://zotero.org/users/local/QsygNxKM/items/XJV8RAJ8"],"uri":["http://zotero.org/users/local/QsygNxKM/items/XJV8RAJ8"],"itemData":{"id":99,"type":"article-journal","title":"Flipping for success: evaluating the effectiveness of a novel teaching approach in a graduate level setting","container-title":"BMC Medical Education","volume":"15","source":"PubMed Central","abstract":"Background\nFlipped Classroom is a model that’s quickly gaining recognition as a novel teaching approach among health science curricula. The purpose of this study was four-fold and aimed to compare Flipped Classroom effectiveness ratings with: 1) student socio-demographic characteristics, 2) student final grades, 3) student overall course satisfaction, and 4) course pre-Flipped Classroom effectiveness ratings.\n\nMethods\nThe participants in the study consisted of 67 Masters-level graduate students in an introductory epidemiology class. Data was collected from students who completed surveys during three time points (beginning, middle and end) in each term. The Flipped Classroom was employed for the academic year 2012–2013 (two terms) using both pre-class activities and in-class activities.\n\nResults\nAmong the 67 Masters-level graduate students, 80% found the Flipped Classroom model to be either somewhat effective or very effective (M = 4.1/5.0). International students rated the Flipped Classroom to be significantly more effective when compared to North American students (X2 = 11.35, p &lt; 0.05). Students’ perceived effectiveness of the Flipped Classroom had no significant association to their academic performance in the course as measured by their final grades (rs = 0.70). However, students who found the Flipped Classroom to be effective were also more likely to be satisfied with their course experience. Additionally, it was found that the SEEQ variable scores for students enrolled in the Flipped Classroom were significantly higher than the ones for students enrolled prior to the implementation of the Flipped Classroom (p = 0.003).\n\nConclusions\nOverall, the format of the Flipped Classroom provided more opportunities for students to engage in critical thinking, independently facilitate their own learning, and more effectively interact with and learn from their peers. Additionally, the instructor was given more flexibility to cover a wider range and depth of material, provide in-class applied learning opportunities based on problem-solving activities and offer timely feedback/guidance to students. Yet in our study, this teaching style had its fair share of challenges, which were largely dependent on the use and management of technology. Despite these challenges, the Flipped Classroom proved to be a novel and effective teaching approach at the graduate level setting.","URL":"https://www.ncbi.nlm.nih.gov/pmc/articles/PMC4363198/","DOI":"10.1186/s12909-015-0317-2","ISSN":"1472-6920","note":"PMID: 25884508\nPMCID: PMC4363198","shortTitle":"Flipping for success","journalAbbreviation":"BMC Med Educ","author":[{"family":"Moraros","given":"John"},{"family":"Islam","given":"Adiba"},{"family":"Yu","given":"Stan"},{"family":"Banow","given":"Ryan"},{"family":"Schindelka","given":"Barbara"}],"issued":{"date-parts":[["2015",2,28]]},"accessed":{"date-parts":[["2018",11,22]]}}}],"schema":"https://github.com/citation-style-language/schema/raw/master/csl-citation.json"} </w:instrText>
+      <w:proofErr w:type="gramStart"/>
+      <w:ins w:id="33" w:author="Jason Serviss" w:date="2018-11-22T11:43:00Z">
+        <w:r>
+          <w:t xml:space="preserve"> (de Jong, et.al.</w:t>
+        </w:r>
+        <w:proofErr w:type="gramEnd"/>
+        <w:r>
+          <w:t xml:space="preserve"> 2013; </w:t>
+        </w:r>
+        <w:proofErr w:type="spellStart"/>
+        <w:r>
+          <w:t>Kahlil</w:t>
+        </w:r>
+        <w:proofErr w:type="spellEnd"/>
+        <w:r>
+          <w:t xml:space="preserve"> &amp; </w:t>
+        </w:r>
+        <w:proofErr w:type="spellStart"/>
+        <w:r>
+          <w:t>Elkhider</w:t>
+        </w:r>
+        <w:proofErr w:type="spellEnd"/>
+        <w:r>
+          <w:t xml:space="preserve">, 2016; </w:t>
+        </w:r>
+        <w:proofErr w:type="spellStart"/>
+        <w:r>
+          <w:t>Moraros</w:t>
+        </w:r>
+        <w:proofErr w:type="spellEnd"/>
+        <w:r>
+          <w:t>, et.al, 2015)</w:t>
         </w:r>
       </w:ins>
+      <w:ins w:id="34" w:author="Olivia Imner" w:date="2018-11-22T10:41:00Z">
+        <w:del w:id="35" w:author="Jason Serviss" w:date="2018-11-22T11:42:00Z">
+          <w:r>
+            <w:fldChar w:fldCharType="begin"/>
+          </w:r>
+        </w:del>
+      </w:ins>
+      <w:ins w:id="36" w:author="Olivia Imner" w:date="2018-11-22T10:43:00Z">
+        <w:del w:id="37" w:author="Jason Serviss" w:date="2018-11-22T11:42:00Z">
+          <w:r>
+            <w:delInstrText xml:space="preserve"> ADDIN ZOTERO_ITEM CSL_CITATION {"citationID":"7qQSqxPJ","properties":{"formattedCitation":"\\uldash{(de Jong, Verstegen, Tan, &amp; O\\uc0\\u8217{}Connor, 2013; Khalil &amp; Elkhider, 2016; Moraros, Islam, Yu, Banow, &amp; Schindelka, 2015)}","plainCitation":"(de Jong, Verstegen, Tan, &amp; O’Connor, 2013; Khalil &amp; Elkhider, 2016; Moraros, Islam, Yu, Banow, &amp; Schindelka, 2015)","noteIndex":0},"citationItems":[{"id":102,"uris":["http://zotero.org/users/local/QsygNxKM/items/GTZH7WZH"],"uri":["http://zotero.org/users/local/QsygNxKM/items/GTZH7WZH"],"itemData":{"id":102,"type":"article-journal","title":"A comparison of classroom and online asynchronous problem-based learning for students undertaking statistics training as part of a Public Health Masters degree","container-title":"Advances in Health Sciences Education: Theory and Practice","page":"245-264","volume":"18","issue":"2","source":"PubMed","abstract":"This case-study compared traditional, face-to-face classroom-based teaching with asynchronous online learning and teaching methods in two sets of students undertaking a problem-based learning module in the multilevel and exploratory factor analysis of longitudinal data as part of a Masters degree in Public Health at Maastricht University. Students were allocated to one of the two study variants on the basis of their enrolment status as full-time or part-time students. Full-time students (n = 11) followed the classroom-based variant and part-time students (n = 12) followed the online asynchronous variant which included video recorded lectures and a series of asynchronous online group or individual SPSS activities with synchronous tutor feedback. A validated student motivation questionnaire was administered to both groups of students at the start of the study and a second questionnaire was administered at the end of the module. This elicited data about student satisfaction with the module content, teaching and learning methods, and tutor feedback. The module coordinator and problem-based learning tutor were also interviewed about their experience of delivering the experimental online variant and asked to evaluate its success in relation to student attainment of the module's learning outcomes. Student examination results were also compared between the two groups. Asynchronous online teaching and learning methods proved to be an acceptable alternative to classroom-based teaching for both students and staff. Educational outcomes were similar for both groups, but importantly, there was no evidence that the asynchronous online delivery of module content disadvantaged part-time students in comparison to their full-time counterparts.","DOI":"10.1007/s10459-012-9368-x","ISSN":"1573-1677","note":"PMID: 22477027\nPMCID: PMC3622737","journalAbbreviation":"Adv Health Sci Educ Theory Pract","language":"eng","author":[{"family":"Jong","given":"N.","non-dropping-particle":"de"},{"family":"Verstegen","given":"D. M. L."},{"family":"Tan","given":"F. E. S."},{"family":"O'Connor","given":"S. J."}],"issued":{"date-parts":[["2013",5]]}}},{"id":105,"uris":["http://zotero.org/users/local/QsygNxKM/items/ZNKI8357"],"uri":["http://zotero.org/users/local/QsygNxKM/items/ZNKI8357"],"itemData":{"id":105,"type":"article-journal","title":"Applying learning theories and instructional design models for effective instruction | Advances in Physiology Education","URL":"https://www.physiology.org/doi/full/10.1152/advan.00138.2015?fbclid=IwAR2VUc3Gv25kiYfwDlXq6b567ZN4VFci6CP6cE5Y5EQw2yzmy5U5T-zGffU&amp;","author":[{"family":"Khalil","given":"Mohammed K."},{"family":"Elkhider","given":"Ihsan A."}],"issued":{"date-parts":[["2016",1,25]]},"accessed":{"date-parts":[["2018",11,22]]}}},{"id":99,"uris":["http://zotero.org/users/local/QsygNxKM/items/XJV8RAJ8"],"uri":["http://zotero.org/users/local/QsygNxKM/items/XJV8RAJ8"],"itemData":{"id":99,"type":"article-journal","title":"Flipping for success: evaluating the effectiveness of a novel teaching approach in a graduate level setting","container-title":"BMC Medical Education","volume":"15","source":"PubMed Central","abstract":"Background\nFlipped Classroom is a model that’s quickly gaining recognition as a novel teaching approach among health science curricula. The purpose of this study was four-fold and aimed to compare Flipped Classroom effectiveness ratings with: 1) student socio-demographic characteristics, 2) student final grades, 3) student overall course satisfaction, and 4) course pre-Flipped Classroom effectiveness ratings.\n\nMethods\nThe participants in the study consisted of 67 Masters-level graduate students in an introductory epidemiology class. Data was collected from students who completed surveys during three time points (beginning, middle and end) in each term. The Flipped Classroom was employed for the academic year 2012–2013 (two terms) using both pre-class activities and in-class activities.\n\nResults\nAmong the 67 Masters-level graduate students, 80% found the Flipped Classroom model to be either somewhat effective or very effective (M = 4.1/5.0). International students rated the Flipped Classroom to be significantly more effective when compared to North American students (X2 = 11.35, p &lt; 0.05). Students’ perceived effectiveness of the Flipped Classroom had no significant association to their academic performance in the course as measured by their final grades (rs = 0.70). However, students who found the Flipped Classroom to be effective were also more likely to be satisfied with their course experience. Additionally, it was found that the SEEQ variable scores for students enrolled in the Flipped Classroom were significantly higher than the ones for students enrolled prior to the implementation of the Flipped Classroom (p = 0.003).\n\nConclusions\nOverall, the format of the Flipped Classroom provided more opportunities for students to engage in critical thinking, independently facilitate their own learning, and more effectively interact with and learn from their peers. Additionally, the instructor was given more flexibility to cover a wider range and depth of material, provide in-class applied learning opportunities based on problem-solving activities and offer timely feedback/guidance to students. Yet in our study, this teaching style had its fair share of challenges, which were largely dependent on the use and management of technology. Despite these challenges, the Flipped Classroom proved to be a novel and effective teaching approach at the graduate level setting.","URL":"https://www.ncbi.nlm.nih.gov/pmc/articles/PMC4363198/","DOI":"10.1186/s12909-015-0317-2","ISSN":"1472-6920","note":"PMID: 25884508\nPMCID: PMC4363198","shortTitle":"Flipping for success","journalAbbreviation":"BMC Med Educ","author":[{"family":"Moraros","given":"John"},{"family":"Islam","given":"Adiba"},{"family":"Yu","given":"Stan"},{"family":"Banow","given":"Ryan"},{"family":"Schindelka","given":"Barbara"}],"issued":{"date-parts":[["2015",2,28]]},"accessed":{"date-parts":[["2018",11,22]]}}}],"schema":"https://github.com/citation-style-language/schema/raw/master/csl-citation.json"} </w:delInstrText>
+          </w:r>
+        </w:del>
+      </w:ins>
+      <w:del w:id="38" w:author="Jason Serviss" w:date="2018-11-22T11:42:00Z">
+        <w:r>
+          <w:fldChar w:fldCharType="separate"/>
+        </w:r>
+      </w:del>
+      <w:ins w:id="39" w:author="Olivia Imner" w:date="2018-11-22T10:43:00Z">
+        <w:del w:id="40" w:author="Jason Serviss" w:date="2018-11-22T11:42:00Z">
+          <w:r>
+            <w:rPr>
+              <w:rFonts w:cs="Times New Roman"/>
+              <w:szCs w:val="24"/>
+              <w:u w:val="dash"/>
+            </w:rPr>
+            <w:delText>(de Jong, Verstegen, Tan, &amp; O’Connor, 2013; Khalil &amp; Elkhider, 2016; Moraros, Islam, Yu, Banow, &amp; Schindelka, 2015)</w:delText>
+          </w:r>
+        </w:del>
+      </w:ins>
+      <w:ins w:id="41" w:author="Olivia Imner" w:date="2018-11-22T10:41:00Z">
+        <w:del w:id="42" w:author="Jason Serviss" w:date="2018-11-22T11:42:00Z">
+          <w:r>
+            <w:fldChar w:fldCharType="end"/>
+          </w:r>
+        </w:del>
+      </w:ins>
+      <w:r>
+        <w:t>. Kurser</w:t>
+      </w:r>
+      <w:r>
+        <w:t xml:space="preserve"> </w:t>
+      </w:r>
+      <w:r>
+        <w:t xml:space="preserve">utformas </w:t>
+      </w:r>
+      <w:r>
+        <w:t xml:space="preserve">som </w:t>
+      </w:r>
+      <w:r>
+        <w:t xml:space="preserve">använder </w:t>
+      </w:r>
+      <w:r>
+        <w:t>en viss lärometod</w:t>
+      </w:r>
+      <w:r>
+        <w:t xml:space="preserve"> </w:t>
+      </w:r>
+      <w:r>
+        <w:t>och därefter sker ett</w:t>
+      </w:r>
+      <w:r>
+        <w:t xml:space="preserve"> jämförande </w:t>
+      </w:r>
+      <w:r>
+        <w:t xml:space="preserve">av </w:t>
+      </w:r>
+      <w:r>
+        <w:t xml:space="preserve">inlärningen hos </w:t>
+      </w:r>
+      <w:r>
+        <w:t>studen</w:t>
+      </w:r>
+      <w:r>
+        <w:t>ter</w:t>
+      </w:r>
+      <w:r>
+        <w:t xml:space="preserve"> som exponeras för lärometoden</w:t>
+      </w:r>
+      <w:r>
+        <w:t xml:space="preserve"> mot en kontrollgrupp. </w:t>
+      </w:r>
+      <w:r>
+        <w:t>E</w:t>
+      </w:r>
+      <w:r>
+        <w:t>tt exempel</w:t>
+      </w:r>
+      <w:r>
+        <w:t xml:space="preserve"> på en lärometod som har visat sig </w:t>
+      </w:r>
+      <w:r>
+        <w:t xml:space="preserve">förbättra minnesåterkallelsen </w:t>
+      </w:r>
+      <w:r>
+        <w:t xml:space="preserve">för studenterna </w:t>
+      </w:r>
+      <w:r>
+        <w:t xml:space="preserve">senare i praktiken </w:t>
+      </w:r>
+      <w:r>
+        <w:t>är scenario</w:t>
+      </w:r>
+      <w:r>
+        <w:t>baserad e-lärande</w:t>
+      </w:r>
+      <w:r>
+        <w:t xml:space="preserve">, vilket </w:t>
+      </w:r>
+      <w:r>
+        <w:t xml:space="preserve">sätter </w:t>
+      </w:r>
+      <w:r>
+        <w:t>in studenten</w:t>
+      </w:r>
+      <w:r>
+        <w:t xml:space="preserve"> i olika situationer eller händelser för att göra lärandet </w:t>
+      </w:r>
+      <w:r>
+        <w:t xml:space="preserve">mer </w:t>
+      </w:r>
+      <w:r>
+        <w:t>realistisk</w:t>
+      </w:r>
+      <w:r>
+        <w:t xml:space="preserve">t </w:t>
+      </w:r>
+      <w:r>
+        <w:fldChar w:fldCharType="begin"/>
+      </w:r>
+      <w:r>
+        <w:instrText xml:space="preserve"> ADDIN ZOTERO_ITEM CSL_CITATION {"citationID":"29FQFgon","properties":{"formattedCitation":"(Clark &amp; Mayer, 2012)","plainCitation":"(Clark &amp; Mayer, 2012)","noteIndex":0},"citationItems":[{"id":78,"uris":["http://zotero.org/users/local/QsygNxKM/items/UVRRSJ4U"],"uri":["http://zotero.org/users/local/QsygNxKM/items/UVRRSJ4U"],"itemData":{"id":78,"type":"book","title":"Scenario-based e-Learning: Evidence-Based Guidelines for Online Workforce Learning","publisher":"John Wiley &amp; Sons","number-of-pages":"285","source":"Google Books","abstract":"Scenario-Based e-Learning Scenario-Based e-Learning offers a new instructional design approach that can accelerate expertise, build critical thinking skills, and promote transfer of learning. This book focuses on the what, when, and how of scenario-based e-learning for workforce learning. Throughout the book, Clark defines and demystifies scenario-based e-learning by offering a practical design model illustrated with examples from veterinary science, automotive troubleshooting, sales and loan analysis among other industries. Filled with helpful guidelines and a wealth of illustrative screen shots, this book offers you the information needed to:  Identify the benefits of a SBeL design for learners and learning outcomes Determine when SBeL might be appropriate for your needs Identify specific outcomes of SBeL relevant to common organizational goals Classify specific instructional goals into one or more learning domains Apply a design model to present content in a task-centered context Evaluate outcomes from SBeL lessons Identify tacit expert knowledge using cognitive task analysis techniques Make a business case for SBeL in your organization  Praise for Scenario-Based e-Learning \"Clark has done it again—with her uncanny ability to make complex ideas accessible to practitioners, the guidelines in this book provide an important resource for you to build your own online, problem-centered instructional strategies.\" —M. David Merrill, professor emeritus at Utah State University; author, First Principles of Instruction \"Clark's wonderful book provides a solid explanation of the how, what, and why of scenario-based e-learning. The tools, techniques, and resources in this book provide a roadmap for creating engaging, informative scenarios that lead to tangible, measurable learning outcomes. If you want to design more engaging e-learning, you need to read this book.\" —Karl M. Kapp, Professor of Instructional Technology, Bloomsburg University; author, The Gamification of Learning and Instruction","ISBN":"978-1-118-41645-7","note":"Google-Books-ID: oFm1jmhbgAIC","shortTitle":"Scenario-based e-Learning","language":"en","author":[{"family":"Clark","given":"Ruth C."},{"family":"Mayer","given":"Richard E."}],"issued":{"date-parts":[["2012",12,5]]}}}],"schema":"https://github.com/citation-style-language/schema/raw/master/csl-citation.json"} </w:instrText>
+      </w:r>
       <w:r>
         <w:fldChar w:fldCharType="separate"/>
       </w:r>
-      <w:ins w:id="33" w:author="Olivia Imner" w:date="2018-11-22T10:43:00Z">
-        <w:r>
-          <w:rPr>
-            <w:rFonts w:cs="Times New Roman"/>
-            <w:szCs w:val="24"/>
-            <w:u w:val="dash"/>
-            <w:rPrChange w:id="34" w:author="Olivia Imner" w:date="2018-11-22T10:43:00Z">
-              <w:rPr>
-                <w:sz w:val="24"/>
-                <w:szCs w:val="24"/>
-                <w:u w:val="dash"/>
-              </w:rPr>
-            </w:rPrChange>
-          </w:rPr>
-          <w:t>(de Jong, Verstegen, Tan, &amp; O’Connor, 2013; Khalil &amp; Elkhider, 2016; Moraros, Islam, Yu, Banow, &amp; Schindelka, 2015)</w:t>
-        </w:r>
-      </w:ins>
-      <w:ins w:id="35" w:author="Olivia Imner" w:date="2018-11-22T10:41:00Z">
-        <w:r>
-          <w:fldChar w:fldCharType="end"/>
-        </w:r>
-      </w:ins>
-      <w:r>
-        <w:t>. Kurser</w:t>
+      <w:r>
+        <w:rPr>
+          <w:noProof/>
+        </w:rPr>
+        <w:t>(Clark &amp; Mayer, 2012)</w:t>
+      </w:r>
+      <w:r>
+        <w:fldChar w:fldCharType="end"/>
+      </w:r>
+      <w:r>
+        <w:t xml:space="preserve">. </w:t>
+      </w:r>
+      <w:r>
+        <w:t xml:space="preserve">Ett annat exempel är hur spel har börjat användas som </w:t>
+      </w:r>
+      <w:r>
+        <w:t xml:space="preserve">en del av </w:t>
+      </w:r>
+      <w:r>
+        <w:t xml:space="preserve">e-lärande och </w:t>
+      </w:r>
+      <w:r>
+        <w:t xml:space="preserve">lyckats motivera studenten </w:t>
+      </w:r>
+      <w:r>
+        <w:t>att fortsätta lära sig</w:t>
+      </w:r>
+      <w:r>
+        <w:t>,</w:t>
       </w:r>
       <w:r>
         <w:t xml:space="preserve"> </w:t>
       </w:r>
       <w:r>
-        <w:t xml:space="preserve">utformas </w:t>
-      </w:r>
-      <w:r>
-        <w:t xml:space="preserve">som </w:t>
-      </w:r>
-      <w:r>
-        <w:t xml:space="preserve">använder </w:t>
-      </w:r>
-      <w:r>
-        <w:t>en viss lärometod</w:t>
+        <w:t>genom att</w:t>
+      </w:r>
+      <w:r>
+        <w:t xml:space="preserve"> skapa</w:t>
+      </w:r>
+      <w:r>
+        <w:t xml:space="preserve"> en gemensam samm</w:t>
+      </w:r>
+      <w:r>
+        <w:t xml:space="preserve">anhållning inom organisationen </w:t>
+      </w:r>
+      <w:r>
+        <w:fldChar w:fldCharType="begin"/>
+      </w:r>
+      <w:r>
+        <w:instrText xml:space="preserve"> ADDIN ZOTERO_ITEM CSL_CITATION {"citationID":"pRSXXApH","properties":{"formattedCitation":"(Clark &amp; Mayer, 2012)","plainCitation":"(Clark &amp; Mayer, 2012)","noteIndex":0},"citationItems":[{"id":78,"uris":["http://zotero.org/users/local/QsygNxKM/items/UVRRSJ4U"],"uri":["http://zotero.org/users/local/QsygNxKM/items/UVRRSJ4U"],"itemData":{"id":78,"type":"book","title":"Scenario-based e-Learning: Evidence-Based Guidelines for Online Workforce Learning","publisher":"John Wiley &amp; Sons","number-of-pages":"285","source":"Google Books","abstract":"Scenario-Based e-Learning Scenario-Based e-Learning offers a new instructional design approach that can accelerate expertise, build critical thinking skills, and promote transfer of learning. This book focuses on the what, when, and how of scenario-based e-learning for workforce learning. Throughout the book, Clark defines and demystifies scenario-based e-learning by offering a practical design model illustrated with examples from veterinary science, automotive troubleshooting, sales and loan analysis among other industries. Filled with helpful guidelines and a wealth of illustrative screen shots, this book offers you the information needed to:  Identify the benefits of a SBeL design for learners and learning outcomes Determine when SBeL might be appropriate for your needs Identify specific outcomes of SBeL relevant to common organizational goals Classify specific instructional goals into one or more learning domains Apply a design model to present content in a task-centered context Evaluate outcomes from SBeL lessons Identify tacit expert knowledge using cognitive task analysis techniques Make a business case for SBeL in your organization  Praise for Scenario-Based e-Learning \"Clark has done it again—with her uncanny ability to make complex ideas accessible to practitioners, the guidelines in this book provide an important resource for you to build your own online, problem-centered instructional strategies.\" —M. David Merrill, professor emeritus at Utah State University; author, First Principles of Instruction \"Clark's wonderful book provides a solid explanation of the how, what, and why of scenario-based e-learning. The tools, techniques, and resources in this book provide a roadmap for creating engaging, informative scenarios that lead to tangible, measurable learning outcomes. If you want to design more engaging e-learning, you need to read this book.\" —Karl M. Kapp, Professor of Instructional Technology, Bloomsburg University; author, The Gamification of Learning and Instruction","ISBN":"978-1-118-41645-7","note":"Google-Books-ID: oFm1jmhbgAIC","shortTitle":"Scenario-based e-Learning","language":"en","author":[{"family":"Clark","given":"Ruth C."},{"family":"Mayer","given":"Richard E."}],"issued":{"date-parts":[["2012",12,5]]}}}],"schema":"https://github.com/citation-style-language/schema/raw/master/csl-citation.json"} </w:instrText>
+      </w:r>
+      <w:r>
+        <w:fldChar w:fldCharType="separate"/>
+      </w:r>
+      <w:r>
+        <w:rPr>
+          <w:noProof/>
+        </w:rPr>
+        <w:t>(Clark &amp; Mayer, 2012)</w:t>
+      </w:r>
+      <w:r>
+        <w:fldChar w:fldCharType="end"/>
+      </w:r>
+      <w:r>
+        <w:t>.</w:t>
       </w:r>
       <w:r>
         <w:t xml:space="preserve"> </w:t>
       </w:r>
       <w:r>
-        <w:t>och därefter sker ett</w:t>
-      </w:r>
-      <w:r>
-        <w:t xml:space="preserve"> jämförande </w:t>
-      </w:r>
-      <w:r>
-        <w:t xml:space="preserve">av </w:t>
-      </w:r>
-      <w:r>
-        <w:t xml:space="preserve">inlärningen hos </w:t>
-      </w:r>
-      <w:r>
-        <w:t>studen</w:t>
-      </w:r>
-      <w:r>
-        <w:t>ter</w:t>
-      </w:r>
-      <w:r>
-        <w:t xml:space="preserve"> som exponeras för lärometoden</w:t>
-      </w:r>
-      <w:r>
-        <w:t xml:space="preserve"> mot en kontrollgrupp. </w:t>
-      </w:r>
-      <w:r>
-        <w:t>E</w:t>
-      </w:r>
-      <w:r>
-        <w:t>tt exempel</w:t>
-      </w:r>
-      <w:r>
-        <w:t xml:space="preserve"> på en lärometod som har visat sig </w:t>
-      </w:r>
-      <w:r>
-        <w:t xml:space="preserve">förbättra minnesåterkallelsen </w:t>
-      </w:r>
-      <w:r>
-        <w:t xml:space="preserve">för studenterna </w:t>
-      </w:r>
-      <w:r>
-        <w:t xml:space="preserve">senare i praktiken </w:t>
-      </w:r>
-      <w:r>
-        <w:t>är scenario</w:t>
-      </w:r>
-      <w:r>
-        <w:t>baserad e-lärande</w:t>
-      </w:r>
-      <w:r>
-        <w:t xml:space="preserve">, vilket </w:t>
-      </w:r>
-      <w:r>
-        <w:t xml:space="preserve">sätter </w:t>
-      </w:r>
-      <w:r>
-        <w:t>in studenten</w:t>
-      </w:r>
-      <w:r>
-        <w:t xml:space="preserve"> i olika situationer eller händelser för att göra lärandet </w:t>
-      </w:r>
-      <w:r>
-        <w:t xml:space="preserve">mer </w:t>
-      </w:r>
-      <w:r>
-        <w:t>realistisk</w:t>
-      </w:r>
-      <w:r>
-        <w:t xml:space="preserve">t </w:t>
+        <w:t xml:space="preserve">Det finns </w:t>
+      </w:r>
+      <w:r>
+        <w:t xml:space="preserve">ett flertal </w:t>
+      </w:r>
+      <w:r>
+        <w:t xml:space="preserve">pedagogiska modeller som används inom e-lärandet och hjälper ELF att utnyttja sina kunskaper och redskap </w:t>
+      </w:r>
+      <w:r>
+        <w:t>i syfte</w:t>
+      </w:r>
+      <w:r>
+        <w:t xml:space="preserve"> att främja </w:t>
+      </w:r>
+      <w:r>
+        <w:t xml:space="preserve">ett </w:t>
+      </w:r>
+      <w:r>
+        <w:t>meningsfull</w:t>
+      </w:r>
+      <w:r>
+        <w:t>t</w:t>
+      </w:r>
+      <w:r>
+        <w:t xml:space="preserve"> kunskapsförvärv </w:t>
       </w:r>
       <w:r>
         <w:fldChar w:fldCharType="begin"/>
       </w:r>
       <w:r>
-        <w:instrText xml:space="preserve"> ADDIN ZOTERO_ITEM CSL_CITATION {"citationID":"29FQFgon","properties":{"formattedCitation":"(Clark &amp; Mayer, 2012)","plainCitation":"(Clark &amp; Mayer, 2012)","noteIndex":0},"citationItems":[{"id":78,"uris":["http://zotero.org/users/local/QsygNxKM/items/UVRRSJ4U"],"uri":["http://zotero.org/users/local/QsygNxKM/items/UVRRSJ4U"],"itemData":{"id":78,"type":"book","title":"Scenario-based e-Learning: Evidence-Based Guidelines for Online Workforce Learning","publisher":"John Wiley &amp; Sons","number-of-pages":"285","source":"Google Books","abstract":"Scenario-Based e-Learning Scenario-Based e-Learning offers a new instructional design approach that can accelerate expertise, build critical thinking skills, and promote transfer of learning. This book focuses on the what, when, and how of scenario-based e-learning for workforce learning. Throughout the book, Clark defines and demystifies scenario-based e-learning by offering a practical design model illustrated with examples from veterinary science, automotive troubleshooting, sales and loan analysis among other industries. Filled with helpful guidelines and a wealth of illustrative screen shots, this book offers you the information needed to:  Identify the benefits of a SBeL design for learners and learning outcomes Determine when SBeL might be appropriate for your needs Identify specific outcomes of SBeL relevant to common organizational goals Classify specific instructional goals into one or more learning domains Apply a design model to present content in a task-centered context Evaluate outcomes from SBeL lessons Identify tacit expert knowledge using cognitive task analysis techniques Make a business case for SBeL in your organization  Praise for Scenario-Based e-Learning \"Clark has done it again—with her uncanny ability to make complex ideas accessible to practitioners, the guidelines in this book provide an important resource for you to build your own online, problem-centered instructional strategies.\" —M. David Merrill, professor emeritus at Utah State University; author, First Principles of Instruction \"Clark's wonderful book provides a solid explanation of the how, what, and why of scenario-based e-learning. The tools, techniques, and resources in this book provide a roadmap for creating engaging, informative scenarios that lead to tangible, measurable learning outcomes. If you want to design more engaging e-learning, you need to read this book.\" —Karl M. Kapp, Professor of Instructional Technology, Bloomsburg University; author, The Gamification of Learning and Instruction","ISBN":"978-1-118-41645-7","note":"Google-Books-ID: oFm1jmhbgAIC","shortTitle":"Scenario-based e-Learning","language":"en","author":[{"family":"Clark","given":"Ruth C."},{"family":"Mayer","given":"Richard E."}],"issued":{"date-parts":[["2012",12,5]]}}}],"schema":"https://github.com/citation-style-language/schema/raw/master/csl-citation.json"} </w:instrText>
+        <w:instrText xml:space="preserve"> ADDIN ZOTERO_ITEM CSL_CITATION {"citationID":"NJQheQ4c","properties":{"formattedCitation":"(Dabbagh, 2005)","plainCitation":"(Dabbagh, 2005)","noteIndex":0},"citationItems":[{"id":14,"uris":["http://zotero.org/users/local/QsygNxKM/items/CL7QAYP8"],"uri":["http://zotero.org/users/local/QsygNxKM/items/CL7QAYP8"],"itemData":{"id":14,"type":"paper-conference","title":"Pedagogical models for E-Learning: A theory-based design framework","container-title":"In International Journal of Technology in Teaching and Learning","page":"25–44","source":"CiteSeer","abstract":"This paper presents a theory-based design framework for E-Learning that emphasizes the transformative interaction between pedagogical models, instructional strategies, and learning technologies. I argue that situated or distributed cognition is an appropriate foundational knowledge perspective from which to derive pedagogical models and constructs for E-Learning and offers a theory-into-practice framework that characterizes the instructional implications of situated cognition and guides the design of E-Learning. Specific examples of how to apply this framework in E-Learning contexts are provided.","shortTitle":"Pedagogical models for E-Learning","author":[{"family":"Dabbagh","given":"Nada"}],"issued":{"date-parts":[["2005"]]}}}],"schema":"https://github.com/citation-style-language/schema/raw/master/csl-citation.json"} </w:instrText>
       </w:r>
       <w:r>
         <w:fldChar w:fldCharType="separate"/>
@@ -3279,7 +3425,7 @@
         <w:rPr>
           <w:noProof/>
         </w:rPr>
-        <w:t>(Clark &amp; Mayer, 2012)</w:t>
+        <w:t>(Dabbagh, 2005)</w:t>
       </w:r>
       <w:r>
         <w:fldChar w:fldCharType="end"/>
@@ -3288,129 +3434,24 @@
         <w:t xml:space="preserve">. </w:t>
       </w:r>
       <w:r>
-        <w:t xml:space="preserve">Ett annat exempel är hur spel har börjat användas som </w:t>
-      </w:r>
-      <w:r>
-        <w:t xml:space="preserve">en del av </w:t>
-      </w:r>
-      <w:r>
-        <w:t xml:space="preserve">e-lärande och </w:t>
-      </w:r>
-      <w:r>
-        <w:t xml:space="preserve">lyckats motivera studenten </w:t>
-      </w:r>
-      <w:r>
-        <w:t>att fortsätta lära sig</w:t>
-      </w:r>
-      <w:r>
-        <w:t>,</w:t>
+        <w:t xml:space="preserve">I ELF </w:t>
+      </w:r>
+      <w:r>
+        <w:t>är</w:t>
+      </w:r>
+      <w:r>
+        <w:t xml:space="preserve"> p</w:t>
+      </w:r>
+      <w:r>
+        <w:t xml:space="preserve">edagogiska modeller användbara </w:t>
+      </w:r>
+      <w:r>
+        <w:t>eftersom de</w:t>
       </w:r>
       <w:r>
         <w:t xml:space="preserve"> </w:t>
       </w:r>
       <w:r>
-        <w:t>genom att</w:t>
-      </w:r>
-      <w:r>
-        <w:t xml:space="preserve"> skapa</w:t>
-      </w:r>
-      <w:r>
-        <w:t xml:space="preserve"> en gemensam samm</w:t>
-      </w:r>
-      <w:r>
-        <w:t xml:space="preserve">anhållning inom organisationen </w:t>
-      </w:r>
-      <w:r>
-        <w:fldChar w:fldCharType="begin"/>
-      </w:r>
-      <w:r>
-        <w:instrText xml:space="preserve"> ADDIN ZOTERO_ITEM CSL_CITATION {"citationID":"pRSXXApH","properties":{"formattedCitation":"(Clark &amp; Mayer, 2012)","plainCitation":"(Clark &amp; Mayer, 2012)","noteIndex":0},"citationItems":[{"id":78,"uris":["http://zotero.org/users/local/QsygNxKM/items/UVRRSJ4U"],"uri":["http://zotero.org/users/local/QsygNxKM/items/UVRRSJ4U"],"itemData":{"id":78,"type":"book","title":"Scenario-based e-Learning: Evidence-Based Guidelines for Online Workforce Learning","publisher":"John Wiley &amp; Sons","number-of-pages":"285","source":"Google Books","abstract":"Scenario-Based e-Learning Scenario-Based e-Learning offers a new instructional design approach that can accelerate expertise, build critical thinking skills, and promote transfer of learning. This book focuses on the what, when, and how of scenario-based e-learning for workforce learning. Throughout the book, Clark defines and demystifies scenario-based e-learning by offering a practical design model illustrated with examples from veterinary science, automotive troubleshooting, sales and loan analysis among other industries. Filled with helpful guidelines and a wealth of illustrative screen shots, this book offers you the information needed to:  Identify the benefits of a SBeL design for learners and learning outcomes Determine when SBeL might be appropriate for your needs Identify specific outcomes of SBeL relevant to common organizational goals Classify specific instructional goals into one or more learning domains Apply a design model to present content in a task-centered context Evaluate outcomes from SBeL lessons Identify tacit expert knowledge using cognitive task analysis techniques Make a business case for SBeL in your organization  Praise for Scenario-Based e-Learning \"Clark has done it again—with her uncanny ability to make complex ideas accessible to practitioners, the guidelines in this book provide an important resource for you to build your own online, problem-centered instructional strategies.\" —M. David Merrill, professor emeritus at Utah State University; author, First Principles of Instruction \"Clark's wonderful book provides a solid explanation of the how, what, and why of scenario-based e-learning. The tools, techniques, and resources in this book provide a roadmap for creating engaging, informative scenarios that lead to tangible, measurable learning outcomes. If you want to design more engaging e-learning, you need to read this book.\" —Karl M. Kapp, Professor of Instructional Technology, Bloomsburg University; author, The Gamification of Learning and Instruction","ISBN":"978-1-118-41645-7","note":"Google-Books-ID: oFm1jmhbgAIC","shortTitle":"Scenario-based e-Learning","language":"en","author":[{"family":"Clark","given":"Ruth C."},{"family":"Mayer","given":"Richard E."}],"issued":{"date-parts":[["2012",12,5]]}}}],"schema":"https://github.com/citation-style-language/schema/raw/master/csl-citation.json"} </w:instrText>
-      </w:r>
-      <w:r>
-        <w:fldChar w:fldCharType="separate"/>
-      </w:r>
-      <w:r>
-        <w:rPr>
-          <w:noProof/>
-        </w:rPr>
-        <w:t>(Clark &amp; Mayer, 2012)</w:t>
-      </w:r>
-      <w:r>
-        <w:fldChar w:fldCharType="end"/>
-      </w:r>
-      <w:r>
-        <w:t>.</w:t>
-      </w:r>
-      <w:r>
-        <w:t xml:space="preserve"> </w:t>
-      </w:r>
-      <w:r>
-        <w:t xml:space="preserve">Det finns </w:t>
-      </w:r>
-      <w:r>
-        <w:t xml:space="preserve">ett flertal </w:t>
-      </w:r>
-      <w:r>
-        <w:t xml:space="preserve">pedagogiska modeller som används inom e-lärandet och hjälper ELF att utnyttja sina kunskaper och redskap </w:t>
-      </w:r>
-      <w:r>
-        <w:t>i syfte</w:t>
-      </w:r>
-      <w:r>
-        <w:t xml:space="preserve"> att främja </w:t>
-      </w:r>
-      <w:r>
-        <w:t xml:space="preserve">ett </w:t>
-      </w:r>
-      <w:r>
-        <w:t>meningsfull</w:t>
-      </w:r>
-      <w:r>
-        <w:t>t</w:t>
-      </w:r>
-      <w:r>
-        <w:t xml:space="preserve"> kunskapsförvärv </w:t>
-      </w:r>
-      <w:r>
-        <w:fldChar w:fldCharType="begin"/>
-      </w:r>
-      <w:r>
-        <w:instrText xml:space="preserve"> ADDIN ZOTERO_ITEM CSL_CITATION {"citationID":"NJQheQ4c","properties":{"formattedCitation":"(Dabbagh, 2005)","plainCitation":"(Dabbagh, 2005)","noteIndex":0},"citationItems":[{"id":14,"uris":["http://zotero.org/users/local/QsygNxKM/items/CL7QAYP8"],"uri":["http://zotero.org/users/local/QsygNxKM/items/CL7QAYP8"],"itemData":{"id":14,"type":"paper-conference","title":"Pedagogical models for E-Learning: A theory-based design framework","container-title":"In International Journal of Technology in Teaching and Learning","page":"25–44","source":"CiteSeer","abstract":"This paper presents a theory-based design framework for E-Learning that emphasizes the transformative interaction between pedagogical models, instructional strategies, and learning technologies. I argue that situated or distributed cognition is an appropriate foundational knowledge perspective from which to derive pedagogical models and constructs for E-Learning and offers a theory-into-practice framework that characterizes the instructional implications of situated cognition and guides the design of E-Learning. Specific examples of how to apply this framework in E-Learning contexts are provided.","shortTitle":"Pedagogical models for E-Learning","author":[{"family":"Dabbagh","given":"Nada"}],"issued":{"date-parts":[["2005"]]}}}],"schema":"https://github.com/citation-style-language/schema/raw/master/csl-citation.json"} </w:instrText>
-      </w:r>
-      <w:r>
-        <w:fldChar w:fldCharType="separate"/>
-      </w:r>
-      <w:r>
-        <w:rPr>
-          <w:noProof/>
-        </w:rPr>
-        <w:t>(Dabbagh, 2005)</w:t>
-      </w:r>
-      <w:r>
-        <w:fldChar w:fldCharType="end"/>
-      </w:r>
-      <w:r>
-        <w:t xml:space="preserve">. </w:t>
-      </w:r>
-      <w:r>
-        <w:t xml:space="preserve">I ELF </w:t>
-      </w:r>
-      <w:r>
-        <w:t>är</w:t>
-      </w:r>
-      <w:r>
-        <w:t xml:space="preserve"> p</w:t>
-      </w:r>
-      <w:r>
-        <w:t xml:space="preserve">edagogiska modeller användbara </w:t>
-      </w:r>
-      <w:r>
-        <w:t>eftersom de</w:t>
-      </w:r>
-      <w:r>
-        <w:t xml:space="preserve"> </w:t>
-      </w:r>
-      <w:r>
         <w:t xml:space="preserve">både </w:t>
       </w:r>
       <w:r>
@@ -3431,70 +3472,7 @@
       <w:r>
         <w:t xml:space="preserve">att studenten utbildar sig efter deras kognitiva förståelse. </w:t>
       </w:r>
-      <w:del w:id="36" w:author="Jason Serviss" w:date="2018-11-22T11:14:00Z">
-        <w:r>
-          <w:rPr>
-            <w:strike/>
-            <w:rPrChange w:id="37" w:author="Jason Serviss" w:date="2018-11-21T19:12:00Z">
-              <w:rPr/>
-            </w:rPrChange>
-          </w:rPr>
-          <w:delText xml:space="preserve">Det kan likaså </w:delText>
-        </w:r>
-        <w:r>
-          <w:rPr>
-            <w:strike/>
-            <w:rPrChange w:id="38" w:author="Jason Serviss" w:date="2018-11-21T19:12:00Z">
-              <w:rPr/>
-            </w:rPrChange>
-          </w:rPr>
-          <w:delText>underlätta</w:delText>
-        </w:r>
-        <w:r>
-          <w:rPr>
-            <w:strike/>
-            <w:rPrChange w:id="39" w:author="Jason Serviss" w:date="2018-11-21T19:12:00Z">
-              <w:rPr/>
-            </w:rPrChange>
-          </w:rPr>
-          <w:delText xml:space="preserve"> ELF</w:delText>
-        </w:r>
-        <w:r>
-          <w:rPr>
-            <w:strike/>
-            <w:rPrChange w:id="40" w:author="Jason Serviss" w:date="2018-11-21T19:12:00Z">
-              <w:rPr/>
-            </w:rPrChange>
-          </w:rPr>
-          <w:delText>’</w:delText>
-        </w:r>
-        <w:r>
-          <w:rPr>
-            <w:strike/>
-            <w:rPrChange w:id="41" w:author="Jason Serviss" w:date="2018-11-21T19:12:00Z">
-              <w:rPr/>
-            </w:rPrChange>
-          </w:rPr>
-          <w:delText>s</w:delText>
-        </w:r>
-        <w:r>
-          <w:rPr>
-            <w:strike/>
-            <w:rPrChange w:id="42" w:author="Jason Serviss" w:date="2018-11-21T19:12:00Z">
-              <w:rPr/>
-            </w:rPrChange>
-          </w:rPr>
-          <w:delText xml:space="preserve"> möjlighet</w:delText>
-        </w:r>
-        <w:r>
-          <w:rPr>
-            <w:strike/>
-            <w:rPrChange w:id="43" w:author="Jason Serviss" w:date="2018-11-21T19:12:00Z">
-              <w:rPr/>
-            </w:rPrChange>
-          </w:rPr>
-          <w:delText xml:space="preserve"> att kunna bedöma utefter hur pedagogiken</w:delText>
-        </w:r>
+      <w:del w:id="43" w:author="Jason Serviss" w:date="2018-11-22T11:14:00Z">
         <w:r>
           <w:rPr>
             <w:strike/>
@@ -3502,7 +3480,7 @@
               <w:rPr/>
             </w:rPrChange>
           </w:rPr>
-          <w:delText xml:space="preserve"> tillhandahålls i sina e-kurser</w:delText>
+          <w:delText xml:space="preserve">Det kan likaså </w:delText>
         </w:r>
         <w:r>
           <w:rPr>
@@ -3511,6 +3489,69 @@
               <w:rPr/>
             </w:rPrChange>
           </w:rPr>
+          <w:delText>underlätta</w:delText>
+        </w:r>
+        <w:r>
+          <w:rPr>
+            <w:strike/>
+            <w:rPrChange w:id="46" w:author="Jason Serviss" w:date="2018-11-21T19:12:00Z">
+              <w:rPr/>
+            </w:rPrChange>
+          </w:rPr>
+          <w:delText xml:space="preserve"> ELF</w:delText>
+        </w:r>
+        <w:r>
+          <w:rPr>
+            <w:strike/>
+            <w:rPrChange w:id="47" w:author="Jason Serviss" w:date="2018-11-21T19:12:00Z">
+              <w:rPr/>
+            </w:rPrChange>
+          </w:rPr>
+          <w:delText>’</w:delText>
+        </w:r>
+        <w:r>
+          <w:rPr>
+            <w:strike/>
+            <w:rPrChange w:id="48" w:author="Jason Serviss" w:date="2018-11-21T19:12:00Z">
+              <w:rPr/>
+            </w:rPrChange>
+          </w:rPr>
+          <w:delText>s</w:delText>
+        </w:r>
+        <w:r>
+          <w:rPr>
+            <w:strike/>
+            <w:rPrChange w:id="49" w:author="Jason Serviss" w:date="2018-11-21T19:12:00Z">
+              <w:rPr/>
+            </w:rPrChange>
+          </w:rPr>
+          <w:delText xml:space="preserve"> möjlighet</w:delText>
+        </w:r>
+        <w:r>
+          <w:rPr>
+            <w:strike/>
+            <w:rPrChange w:id="50" w:author="Jason Serviss" w:date="2018-11-21T19:12:00Z">
+              <w:rPr/>
+            </w:rPrChange>
+          </w:rPr>
+          <w:delText xml:space="preserve"> att kunna bedöma utefter hur pedagogiken</w:delText>
+        </w:r>
+        <w:r>
+          <w:rPr>
+            <w:strike/>
+            <w:rPrChange w:id="51" w:author="Jason Serviss" w:date="2018-11-21T19:12:00Z">
+              <w:rPr/>
+            </w:rPrChange>
+          </w:rPr>
+          <w:delText xml:space="preserve"> tillhandahålls i sina e-kurser</w:delText>
+        </w:r>
+        <w:r>
+          <w:rPr>
+            <w:strike/>
+            <w:rPrChange w:id="52" w:author="Jason Serviss" w:date="2018-11-21T19:12:00Z">
+              <w:rPr/>
+            </w:rPrChange>
+          </w:rPr>
           <w:delText>.</w:delText>
         </w:r>
         <w:r>
@@ -3527,7 +3568,7 @@
         <w:t xml:space="preserve"> att majoriteten av e-kurser </w:t>
       </w:r>
       <w:proofErr w:type="gramStart"/>
-      <w:del w:id="46" w:author="Jason Serviss" w:date="2018-11-21T19:20:00Z">
+      <w:del w:id="53" w:author="Jason Serviss" w:date="2018-11-21T19:20:00Z">
         <w:r>
           <w:delText>inte har tillräckligt</w:delText>
         </w:r>
@@ -3535,7 +3576,7 @@
           <w:delText xml:space="preserve"> med pedagogisk bakgrund</w:delText>
         </w:r>
       </w:del>
-      <w:ins w:id="47" w:author="Jason Serviss" w:date="2018-11-21T19:20:00Z">
+      <w:ins w:id="54" w:author="Jason Serviss" w:date="2018-11-21T19:20:00Z">
         <w:r>
           <w:t>bygger</w:t>
         </w:r>
@@ -3630,12 +3671,15 @@
         <w:adjustRightInd w:val="0"/>
         <w:spacing w:after="240" w:line="480" w:lineRule="auto"/>
         <w:rPr>
-          <w:ins w:id="48" w:author="Jason Serviss" w:date="2018-11-21T20:37:00Z"/>
-        </w:rPr>
-      </w:pPr>
+          <w:ins w:id="55" w:author="Jason Serviss" w:date="2018-11-21T20:37:00Z"/>
+        </w:rPr>
+      </w:pPr>
+      <w:r>
+        <w:t xml:space="preserve">Enligt vissa ramverk, delas pedagogik upp i ett flertal olika perspektiv där varje perspektiv inkluderar </w:t>
+      </w:r>
       <w:r>
         <w:lastRenderedPageBreak/>
-        <w:t>Enligt vissa ramverk, delas pedagogik upp i ett flertal olika perspektiv där varje perspektiv inkluderar flera pedagogiska modeller.</w:t>
+        <w:t>flera pedagogiska modeller.</w:t>
       </w:r>
       <w:r>
         <w:t xml:space="preserve"> </w:t>
@@ -3778,7 +3822,7 @@
       <w:r>
         <w:t xml:space="preserve">eras </w:t>
       </w:r>
-      <w:del w:id="49" w:author="Jason Serviss" w:date="2018-11-22T09:46:00Z">
+      <w:del w:id="56" w:author="Jason Serviss" w:date="2018-11-22T09:46:00Z">
         <w:r>
           <w:delText xml:space="preserve">individuella </w:delText>
         </w:r>
@@ -3825,15 +3869,15 @@
         <w:adjustRightInd w:val="0"/>
         <w:spacing w:after="240" w:line="480" w:lineRule="auto"/>
         <w:rPr>
-          <w:ins w:id="50" w:author="Jason Serviss" w:date="2018-11-21T20:37:00Z"/>
-        </w:rPr>
-      </w:pPr>
-      <w:ins w:id="51" w:author="Jason Serviss" w:date="2018-11-21T20:48:00Z">
+          <w:ins w:id="57" w:author="Jason Serviss" w:date="2018-11-21T20:37:00Z"/>
+        </w:rPr>
+      </w:pPr>
+      <w:ins w:id="58" w:author="Jason Serviss" w:date="2018-11-21T20:48:00Z">
         <w:r>
           <w:t>D</w:t>
         </w:r>
       </w:ins>
-      <w:del w:id="52" w:author="Jason Serviss" w:date="2018-11-21T20:48:00Z">
+      <w:del w:id="59" w:author="Jason Serviss" w:date="2018-11-21T20:48:00Z">
         <w:r>
           <w:delText>Till exemp</w:delText>
         </w:r>
@@ -3844,7 +3888,7 @@
           <w:delText xml:space="preserve">l </w:delText>
         </w:r>
       </w:del>
-      <w:del w:id="53" w:author="Jason Serviss" w:date="2018-11-21T18:00:00Z">
+      <w:del w:id="60" w:author="Jason Serviss" w:date="2018-11-21T18:00:00Z">
         <w:r>
           <w:delText>kan</w:delText>
         </w:r>
@@ -3852,7 +3896,7 @@
           <w:delText xml:space="preserve"> </w:delText>
         </w:r>
       </w:del>
-      <w:del w:id="54" w:author="Jason Serviss" w:date="2018-11-21T20:48:00Z">
+      <w:del w:id="61" w:author="Jason Serviss" w:date="2018-11-21T20:48:00Z">
         <w:r>
           <w:delText>d</w:delText>
         </w:r>
@@ -3863,37 +3907,37 @@
       <w:r>
         <w:t>ssociativa perspektivet</w:t>
       </w:r>
-      <w:ins w:id="55" w:author="Jason Serviss" w:date="2018-11-21T20:54:00Z">
+      <w:ins w:id="62" w:author="Jason Serviss" w:date="2018-11-21T20:54:00Z">
         <w:r>
           <w:t xml:space="preserve"> är oftast beskriven som </w:t>
         </w:r>
       </w:ins>
-      <w:ins w:id="56" w:author="Jason Serviss" w:date="2018-11-21T20:55:00Z">
+      <w:ins w:id="63" w:author="Jason Serviss" w:date="2018-11-21T20:55:00Z">
         <w:r>
           <w:t xml:space="preserve">”lärande </w:t>
         </w:r>
       </w:ins>
-      <w:ins w:id="57" w:author="Jason Serviss" w:date="2018-11-22T07:49:00Z">
+      <w:ins w:id="64" w:author="Jason Serviss" w:date="2018-11-22T07:49:00Z">
         <w:r>
           <w:t>genom utförande</w:t>
         </w:r>
       </w:ins>
-      <w:ins w:id="58" w:author="Jason Serviss" w:date="2018-11-21T20:55:00Z">
+      <w:ins w:id="65" w:author="Jason Serviss" w:date="2018-11-21T20:55:00Z">
         <w:r>
           <w:t xml:space="preserve"> av </w:t>
         </w:r>
       </w:ins>
-      <w:ins w:id="59" w:author="Jason Serviss" w:date="2018-11-21T20:56:00Z">
+      <w:ins w:id="66" w:author="Jason Serviss" w:date="2018-11-21T20:56:00Z">
         <w:r>
           <w:t>strukturerade</w:t>
         </w:r>
       </w:ins>
-      <w:ins w:id="60" w:author="Jason Serviss" w:date="2018-11-21T20:55:00Z">
+      <w:ins w:id="67" w:author="Jason Serviss" w:date="2018-11-21T20:55:00Z">
         <w:r>
           <w:t xml:space="preserve"> uppgifter”</w:t>
         </w:r>
       </w:ins>
-      <w:ins w:id="61" w:author="Jason Serviss" w:date="2018-11-21T20:56:00Z">
+      <w:ins w:id="68" w:author="Jason Serviss" w:date="2018-11-21T20:56:00Z">
         <w:r>
           <w:t xml:space="preserve"> och</w:t>
         </w:r>
@@ -3904,12 +3948,12 @@
       <w:r>
         <w:t>karakterisera</w:t>
       </w:r>
-      <w:ins w:id="62" w:author="Olivia Imner" w:date="2018-11-22T09:58:00Z">
+      <w:ins w:id="69" w:author="Olivia Imner" w:date="2018-11-22T09:58:00Z">
         <w:r>
           <w:t>s</w:t>
         </w:r>
       </w:ins>
-      <w:del w:id="63" w:author="Olivia Imner" w:date="2018-11-22T09:58:00Z">
+      <w:del w:id="70" w:author="Olivia Imner" w:date="2018-11-22T09:58:00Z">
         <w:r>
           <w:delText>ts</w:delText>
         </w:r>
@@ -3917,17 +3961,17 @@
       <w:r>
         <w:t xml:space="preserve"> </w:t>
       </w:r>
-      <w:ins w:id="64" w:author="Olivia Imner" w:date="2018-11-22T10:00:00Z">
+      <w:ins w:id="71" w:author="Olivia Imner" w:date="2018-11-22T10:00:00Z">
         <w:r>
           <w:t>av</w:t>
         </w:r>
       </w:ins>
-      <w:ins w:id="65" w:author="Olivia Imner" w:date="2018-11-22T10:02:00Z">
+      <w:ins w:id="72" w:author="Olivia Imner" w:date="2018-11-22T10:02:00Z">
         <w:r>
           <w:t>,</w:t>
         </w:r>
       </w:ins>
-      <w:ins w:id="66" w:author="Olivia Imner" w:date="2018-11-22T10:00:00Z">
+      <w:ins w:id="73" w:author="Olivia Imner" w:date="2018-11-22T10:00:00Z">
         <w:r>
           <w:t xml:space="preserve"> </w:t>
         </w:r>
@@ -3935,7 +3979,7 @@
       <w:r>
         <w:t xml:space="preserve">till exempel, beteende modifiering och lärande genom association och förstärkning </w:t>
       </w:r>
-      <w:del w:id="67" w:author="Jason Serviss" w:date="2018-11-21T20:49:00Z">
+      <w:del w:id="74" w:author="Jason Serviss" w:date="2018-11-21T20:49:00Z">
         <w:r>
           <w:delText xml:space="preserve">få </w:delText>
         </w:r>
@@ -4087,7 +4131,7 @@
       <w:r>
         <w:t>(DIM)</w:t>
       </w:r>
-      <w:ins w:id="68" w:author="Jason Serviss" w:date="2018-11-22T09:48:00Z">
+      <w:ins w:id="75" w:author="Jason Serviss" w:date="2018-11-22T09:48:00Z">
         <w:r>
           <w:t xml:space="preserve"> (Bilaga 1)</w:t>
         </w:r>
@@ -4173,7 +4217,7 @@
         <w:adjustRightInd w:val="0"/>
         <w:spacing w:after="240" w:line="480" w:lineRule="auto"/>
         <w:rPr>
-          <w:ins w:id="69" w:author="Jason Serviss" w:date="2018-11-21T20:37:00Z"/>
+          <w:ins w:id="76" w:author="Jason Serviss" w:date="2018-11-21T20:37:00Z"/>
         </w:rPr>
       </w:pPr>
       <w:r>
@@ -4215,7 +4259,7 @@
       <w:r>
         <w:t>beteende</w:t>
       </w:r>
-      <w:del w:id="70" w:author="Olivia Imner" w:date="2018-11-22T10:04:00Z">
+      <w:del w:id="77" w:author="Olivia Imner" w:date="2018-11-22T10:04:00Z">
         <w:r>
           <w:delText>betande</w:delText>
         </w:r>
@@ -4223,7 +4267,7 @@
       <w:r>
         <w:t xml:space="preserve"> för att strukturera kursinnehåll och ge upphov till transformationer i kognitiva strukturer </w:t>
       </w:r>
-      <w:del w:id="71" w:author="Jason Serviss" w:date="2018-11-21T21:42:00Z">
+      <w:del w:id="78" w:author="Jason Serviss" w:date="2018-11-21T21:42:00Z">
         <w:r>
           <w:delText xml:space="preserve">att </w:delText>
         </w:r>
@@ -4252,7 +4296,7 @@
           <w:delText xml:space="preserve"> och </w:delText>
         </w:r>
       </w:del>
-      <w:del w:id="72" w:author="Jason Serviss" w:date="2018-11-21T21:30:00Z">
+      <w:del w:id="79" w:author="Jason Serviss" w:date="2018-11-21T21:30:00Z">
         <w:r>
           <w:delText xml:space="preserve">dela in </w:delText>
         </w:r>
@@ -4263,7 +4307,7 @@
           <w:delText xml:space="preserve"> i mindre delar</w:delText>
         </w:r>
       </w:del>
-      <w:del w:id="73" w:author="Jason Serviss" w:date="2018-11-21T21:42:00Z">
+      <w:del w:id="80" w:author="Jason Serviss" w:date="2018-11-21T21:42:00Z">
         <w:r>
           <w:delText xml:space="preserve"> </w:delText>
         </w:r>
@@ -4297,27 +4341,27 @@
       <w:r>
         <w:t>.</w:t>
       </w:r>
-      <w:ins w:id="74" w:author="Jason Serviss" w:date="2018-11-21T21:53:00Z">
+      <w:ins w:id="81" w:author="Jason Serviss" w:date="2018-11-21T21:53:00Z">
         <w:r>
           <w:t xml:space="preserve"> </w:t>
         </w:r>
       </w:ins>
-      <w:ins w:id="75" w:author="Jason Serviss" w:date="2018-11-21T21:57:00Z">
+      <w:ins w:id="82" w:author="Jason Serviss" w:date="2018-11-21T21:57:00Z">
         <w:r>
           <w:t xml:space="preserve">Studenten lär sig </w:t>
         </w:r>
       </w:ins>
-      <w:ins w:id="76" w:author="Jason Serviss" w:date="2018-11-21T21:58:00Z">
+      <w:ins w:id="83" w:author="Jason Serviss" w:date="2018-11-21T21:58:00Z">
         <w:r>
           <w:t xml:space="preserve">bl.a. </w:t>
         </w:r>
       </w:ins>
-      <w:ins w:id="77" w:author="Jason Serviss" w:date="2018-11-21T21:57:00Z">
+      <w:ins w:id="84" w:author="Jason Serviss" w:date="2018-11-21T21:57:00Z">
         <w:r>
           <w:t xml:space="preserve">genom omvandling av </w:t>
         </w:r>
       </w:ins>
-      <w:ins w:id="78" w:author="Jason Serviss" w:date="2018-11-21T21:58:00Z">
+      <w:ins w:id="85" w:author="Jason Serviss" w:date="2018-11-21T21:58:00Z">
         <w:r>
           <w:t xml:space="preserve">erfarenhet </w:t>
         </w:r>
@@ -4325,32 +4369,32 @@
           <w:t>till kunskap</w:t>
         </w:r>
       </w:ins>
-      <w:ins w:id="79" w:author="Jason Serviss" w:date="2018-11-21T21:59:00Z">
+      <w:ins w:id="86" w:author="Jason Serviss" w:date="2018-11-21T21:59:00Z">
         <w:r>
           <w:t xml:space="preserve"> och kompetens</w:t>
         </w:r>
       </w:ins>
-      <w:ins w:id="80" w:author="Olivia Imner" w:date="2018-11-22T10:06:00Z">
+      <w:ins w:id="87" w:author="Olivia Imner" w:date="2018-11-22T10:06:00Z">
         <w:r>
           <w:t>,</w:t>
         </w:r>
       </w:ins>
-      <w:ins w:id="81" w:author="Jason Serviss" w:date="2018-11-21T22:00:00Z">
+      <w:ins w:id="88" w:author="Jason Serviss" w:date="2018-11-21T22:00:00Z">
         <w:r>
           <w:t xml:space="preserve"> ofta </w:t>
         </w:r>
       </w:ins>
-      <w:ins w:id="82" w:author="Jason Serviss" w:date="2018-11-21T22:01:00Z">
+      <w:ins w:id="89" w:author="Jason Serviss" w:date="2018-11-21T22:01:00Z">
         <w:r>
           <w:t>genom</w:t>
         </w:r>
       </w:ins>
-      <w:ins w:id="83" w:author="Jason Serviss" w:date="2018-11-21T22:00:00Z">
+      <w:ins w:id="90" w:author="Jason Serviss" w:date="2018-11-21T22:00:00Z">
         <w:r>
           <w:t xml:space="preserve"> </w:t>
         </w:r>
       </w:ins>
-      <w:ins w:id="84" w:author="Jason Serviss" w:date="2018-11-22T07:29:00Z">
+      <w:ins w:id="91" w:author="Jason Serviss" w:date="2018-11-22T07:29:00Z">
         <w:r>
           <w:t>självstyrd</w:t>
         </w:r>
@@ -4358,22 +4402,22 @@
           <w:t>a aktivitet</w:t>
         </w:r>
       </w:ins>
-      <w:ins w:id="85" w:author="Olivia Imner" w:date="2018-11-22T10:07:00Z">
+      <w:ins w:id="92" w:author="Olivia Imner" w:date="2018-11-22T10:07:00Z">
         <w:r>
           <w:t>er</w:t>
         </w:r>
       </w:ins>
-      <w:ins w:id="86" w:author="Jason Serviss" w:date="2018-11-22T07:29:00Z">
+      <w:ins w:id="93" w:author="Jason Serviss" w:date="2018-11-22T07:29:00Z">
         <w:r>
           <w:t xml:space="preserve"> och </w:t>
         </w:r>
       </w:ins>
-      <w:ins w:id="87" w:author="Jason Serviss" w:date="2018-11-21T22:01:00Z">
+      <w:ins w:id="94" w:author="Jason Serviss" w:date="2018-11-21T22:01:00Z">
         <w:r>
           <w:t>lösning av specifika problem</w:t>
         </w:r>
       </w:ins>
-      <w:ins w:id="88" w:author="Jason Serviss" w:date="2018-11-22T07:37:00Z">
+      <w:ins w:id="95" w:author="Jason Serviss" w:date="2018-11-22T07:37:00Z">
         <w:r>
           <w:t xml:space="preserve"> (Conole, 2010, </w:t>
         </w:r>
@@ -4383,26 +4427,26 @@
         </w:r>
       </w:ins>
       <w:proofErr w:type="spellEnd"/>
-      <w:ins w:id="89" w:author="Jason Serviss" w:date="2018-11-22T07:38:00Z">
+      <w:ins w:id="96" w:author="Jason Serviss" w:date="2018-11-22T07:38:00Z">
         <w:r>
           <w:t>, 2005</w:t>
         </w:r>
       </w:ins>
-      <w:ins w:id="90" w:author="Jason Serviss" w:date="2018-11-22T07:37:00Z">
+      <w:ins w:id="97" w:author="Jason Serviss" w:date="2018-11-22T07:37:00Z">
         <w:r>
           <w:t>)</w:t>
         </w:r>
       </w:ins>
-      <w:ins w:id="91" w:author="Jason Serviss" w:date="2018-11-21T22:01:00Z">
+      <w:ins w:id="98" w:author="Jason Serviss" w:date="2018-11-21T22:01:00Z">
         <w:r>
           <w:t xml:space="preserve">. </w:t>
         </w:r>
       </w:ins>
-      <w:del w:id="92" w:author="Jason Serviss" w:date="2018-11-22T09:49:00Z">
+      <w:del w:id="99" w:author="Jason Serviss" w:date="2018-11-22T09:49:00Z">
         <w:r>
           <w:delText xml:space="preserve"> </w:delText>
         </w:r>
-        <w:commentRangeStart w:id="93"/>
+        <w:commentRangeStart w:id="100"/>
         <w:r>
           <w:delText xml:space="preserve">Studenten </w:delText>
         </w:r>
@@ -4448,12 +4492,12 @@
         <w:r>
           <w:fldChar w:fldCharType="end"/>
         </w:r>
-        <w:commentRangeEnd w:id="93"/>
+        <w:commentRangeEnd w:id="100"/>
         <w:r>
           <w:rPr>
             <w:rStyle w:val="CommentReference"/>
           </w:rPr>
-          <w:commentReference w:id="93"/>
+          <w:commentReference w:id="100"/>
         </w:r>
         <w:r>
           <w:delText xml:space="preserve">. Dessa punkter behöver bearbetas innan det blir en </w:delText>
@@ -4531,7 +4575,7 @@
       <w:r>
         <w:fldChar w:fldCharType="end"/>
       </w:r>
-      <w:ins w:id="94" w:author="Jason Serviss" w:date="2018-11-22T09:49:00Z">
+      <w:ins w:id="101" w:author="Jason Serviss" w:date="2018-11-22T09:49:00Z">
         <w:r>
           <w:t xml:space="preserve"> (Bilaga 1)</w:t>
         </w:r>
@@ -4575,7 +4619,7 @@
       <w:r>
         <w:t xml:space="preserve"> studenten</w:t>
       </w:r>
-      <w:ins w:id="95" w:author="Jason Serviss" w:date="2018-11-22T09:49:00Z">
+      <w:ins w:id="102" w:author="Jason Serviss" w:date="2018-11-22T09:49:00Z">
         <w:r>
           <w:t xml:space="preserve"> att</w:t>
         </w:r>
@@ -4635,22 +4679,22 @@
       <w:r>
         <w:t xml:space="preserve">ociokulturella perspektivet om </w:t>
       </w:r>
-      <w:ins w:id="96" w:author="Jason Serviss" w:date="2018-11-22T07:34:00Z">
+      <w:ins w:id="103" w:author="Jason Serviss" w:date="2018-11-22T07:34:00Z">
         <w:r>
           <w:t xml:space="preserve">”lärande genom social </w:t>
         </w:r>
       </w:ins>
-      <w:ins w:id="97" w:author="Jason Serviss" w:date="2018-11-22T07:35:00Z">
+      <w:ins w:id="104" w:author="Jason Serviss" w:date="2018-11-22T07:35:00Z">
         <w:r>
           <w:t>interaktion</w:t>
         </w:r>
       </w:ins>
-      <w:ins w:id="98" w:author="Jason Serviss" w:date="2018-11-22T07:34:00Z">
+      <w:ins w:id="105" w:author="Jason Serviss" w:date="2018-11-22T07:34:00Z">
         <w:r>
           <w:t xml:space="preserve">” </w:t>
         </w:r>
       </w:ins>
-      <w:ins w:id="99" w:author="Jason Serviss" w:date="2018-11-22T07:36:00Z">
+      <w:ins w:id="106" w:author="Jason Serviss" w:date="2018-11-22T07:36:00Z">
         <w:r>
           <w:t xml:space="preserve">det vill säga, </w:t>
         </w:r>
@@ -4667,7 +4711,7 @@
       <w:r>
         <w:t>studenten ska lära sig</w:t>
       </w:r>
-      <w:ins w:id="100" w:author="Jason Serviss" w:date="2018-11-22T07:36:00Z">
+      <w:ins w:id="107" w:author="Jason Serviss" w:date="2018-11-22T07:36:00Z">
         <w:r>
           <w:t xml:space="preserve"> (Conole, 2010)</w:t>
         </w:r>
@@ -4702,31 +4746,31 @@
       <w:r>
         <w:t xml:space="preserve">. </w:t>
       </w:r>
-      <w:ins w:id="101" w:author="Jason Serviss" w:date="2018-11-22T08:07:00Z">
+      <w:ins w:id="108" w:author="Jason Serviss" w:date="2018-11-22T08:07:00Z">
         <w:r>
           <w:t xml:space="preserve">I </w:t>
         </w:r>
       </w:ins>
-      <w:ins w:id="102" w:author="Olivia Imner" w:date="2018-11-22T10:11:00Z">
+      <w:ins w:id="109" w:author="Olivia Imner" w:date="2018-11-22T10:11:00Z">
         <w:r>
           <w:t xml:space="preserve">de </w:t>
         </w:r>
       </w:ins>
-      <w:ins w:id="103" w:author="Jason Serviss" w:date="2018-11-22T08:07:00Z">
+      <w:ins w:id="110" w:author="Jason Serviss" w:date="2018-11-22T08:07:00Z">
         <w:r>
           <w:t>små studentgrupper</w:t>
         </w:r>
       </w:ins>
-      <w:ins w:id="104" w:author="Olivia Imner" w:date="2018-11-22T10:11:00Z">
+      <w:ins w:id="111" w:author="Olivia Imner" w:date="2018-11-22T10:11:00Z">
         <w:r>
           <w:t>na</w:t>
         </w:r>
       </w:ins>
-      <w:ins w:id="105" w:author="Jason Serviss" w:date="2018-11-22T08:07:00Z">
+      <w:ins w:id="112" w:author="Jason Serviss" w:date="2018-11-22T08:07:00Z">
         <w:r>
           <w:t xml:space="preserve">, </w:t>
         </w:r>
-        <w:del w:id="106" w:author="Olivia Imner" w:date="2018-11-22T10:11:00Z">
+        <w:del w:id="113" w:author="Olivia Imner" w:date="2018-11-22T10:11:00Z">
           <w:r>
             <w:delText>s</w:delText>
           </w:r>
@@ -4738,72 +4782,72 @@
           <w:t xml:space="preserve">motiveras </w:t>
         </w:r>
       </w:ins>
-      <w:ins w:id="107" w:author="Olivia Imner" w:date="2018-11-22T10:11:00Z">
+      <w:ins w:id="114" w:author="Olivia Imner" w:date="2018-11-22T10:11:00Z">
         <w:r>
           <w:t xml:space="preserve">studenten </w:t>
         </w:r>
       </w:ins>
-      <w:ins w:id="108" w:author="Jason Serviss" w:date="2018-11-22T08:07:00Z">
+      <w:ins w:id="115" w:author="Jason Serviss" w:date="2018-11-22T08:07:00Z">
         <w:r>
           <w:t xml:space="preserve">till lärande genom </w:t>
         </w:r>
       </w:ins>
-      <w:ins w:id="109" w:author="Jason Serviss" w:date="2018-11-22T08:14:00Z">
+      <w:ins w:id="116" w:author="Jason Serviss" w:date="2018-11-22T08:14:00Z">
         <w:r>
           <w:t xml:space="preserve">bl.a. </w:t>
         </w:r>
       </w:ins>
-      <w:ins w:id="110" w:author="Jason Serviss" w:date="2018-11-22T08:07:00Z">
+      <w:ins w:id="117" w:author="Jason Serviss" w:date="2018-11-22T08:07:00Z">
         <w:r>
           <w:t>sin motivation att</w:t>
         </w:r>
       </w:ins>
-      <w:ins w:id="111" w:author="Jason Serviss" w:date="2018-11-22T08:15:00Z">
+      <w:ins w:id="118" w:author="Jason Serviss" w:date="2018-11-22T08:15:00Z">
         <w:r>
           <w:t xml:space="preserve"> etablera sig i gruppen med bidrag av sin egen </w:t>
         </w:r>
       </w:ins>
-      <w:ins w:id="112" w:author="Jason Serviss" w:date="2018-11-22T08:16:00Z">
+      <w:ins w:id="119" w:author="Jason Serviss" w:date="2018-11-22T08:16:00Z">
         <w:r>
           <w:t>insats</w:t>
         </w:r>
       </w:ins>
-      <w:ins w:id="113" w:author="Jason Serviss" w:date="2018-11-22T08:18:00Z">
+      <w:ins w:id="120" w:author="Jason Serviss" w:date="2018-11-22T08:18:00Z">
         <w:r>
           <w:t xml:space="preserve"> och tidigare kunskaper. </w:t>
         </w:r>
       </w:ins>
-      <w:ins w:id="114" w:author="Jason Serviss" w:date="2018-11-22T08:07:00Z">
+      <w:ins w:id="121" w:author="Jason Serviss" w:date="2018-11-22T08:07:00Z">
         <w:r>
           <w:t xml:space="preserve"> </w:t>
         </w:r>
       </w:ins>
-      <w:ins w:id="115" w:author="Jason Serviss" w:date="2018-11-22T08:25:00Z">
+      <w:ins w:id="122" w:author="Jason Serviss" w:date="2018-11-22T08:25:00Z">
         <w:r>
           <w:t>Samtidigt,</w:t>
         </w:r>
       </w:ins>
-      <w:ins w:id="116" w:author="Jason Serviss" w:date="2018-11-22T08:07:00Z">
+      <w:ins w:id="123" w:author="Jason Serviss" w:date="2018-11-22T08:07:00Z">
         <w:r>
           <w:t xml:space="preserve"> </w:t>
         </w:r>
-        <w:del w:id="117" w:author="Olivia Imner" w:date="2018-11-22T10:14:00Z">
+        <w:del w:id="124" w:author="Olivia Imner" w:date="2018-11-22T10:14:00Z">
           <w:r>
             <w:delText xml:space="preserve">gruppen </w:delText>
           </w:r>
         </w:del>
       </w:ins>
-      <w:ins w:id="118" w:author="Jason Serviss" w:date="2018-11-22T08:25:00Z">
+      <w:ins w:id="125" w:author="Jason Serviss" w:date="2018-11-22T08:25:00Z">
         <w:r>
           <w:t>stödjer</w:t>
         </w:r>
       </w:ins>
-      <w:ins w:id="119" w:author="Jason Serviss" w:date="2018-11-22T08:07:00Z">
+      <w:ins w:id="126" w:author="Jason Serviss" w:date="2018-11-22T08:07:00Z">
         <w:r>
           <w:t xml:space="preserve"> </w:t>
         </w:r>
       </w:ins>
-      <w:ins w:id="120" w:author="Olivia Imner" w:date="2018-11-22T10:14:00Z">
+      <w:ins w:id="127" w:author="Olivia Imner" w:date="2018-11-22T10:14:00Z">
         <w:r>
           <w:t xml:space="preserve">gruppen </w:t>
         </w:r>
@@ -4817,7 +4861,7 @@
       <w:r>
         <w:t>inkluderar</w:t>
       </w:r>
-      <w:ins w:id="121" w:author="Olivia Imner" w:date="2018-11-22T10:14:00Z">
+      <w:ins w:id="128" w:author="Olivia Imner" w:date="2018-11-22T10:14:00Z">
         <w:r>
           <w:t>,</w:t>
         </w:r>
@@ -4825,38 +4869,34 @@
       <w:r>
         <w:t xml:space="preserve"> t</w:t>
       </w:r>
-      <w:ins w:id="122" w:author="Olivia Imner" w:date="2018-11-22T10:13:00Z">
-        <w:r>
-          <w:t xml:space="preserve">ill </w:t>
-        </w:r>
-        <w:r>
-          <w:lastRenderedPageBreak/>
-          <w:t>exempel</w:t>
+      <w:ins w:id="129" w:author="Olivia Imner" w:date="2018-11-22T10:13:00Z">
+        <w:r>
+          <w:t>ill exempel</w:t>
         </w:r>
       </w:ins>
-      <w:ins w:id="123" w:author="Jason Serviss" w:date="2018-11-22T08:24:00Z">
-        <w:del w:id="124" w:author="Olivia Imner" w:date="2018-11-22T10:13:00Z">
+      <w:ins w:id="130" w:author="Jason Serviss" w:date="2018-11-22T08:24:00Z">
+        <w:del w:id="131" w:author="Olivia Imner" w:date="2018-11-22T10:13:00Z">
           <w:r>
             <w:delText>.ex.</w:delText>
           </w:r>
         </w:del>
       </w:ins>
-      <w:ins w:id="125" w:author="Jason Serviss" w:date="2018-11-22T08:11:00Z">
+      <w:ins w:id="132" w:author="Jason Serviss" w:date="2018-11-22T08:11:00Z">
         <w:r>
           <w:t xml:space="preserve"> </w:t>
         </w:r>
       </w:ins>
-      <w:ins w:id="126" w:author="Jason Serviss" w:date="2018-11-22T08:12:00Z">
+      <w:ins w:id="133" w:author="Jason Serviss" w:date="2018-11-22T08:12:00Z">
         <w:r>
           <w:t>värderingar och specifik kunskap</w:t>
         </w:r>
       </w:ins>
-      <w:ins w:id="127" w:author="Jason Serviss" w:date="2018-11-22T08:25:00Z">
+      <w:ins w:id="134" w:author="Jason Serviss" w:date="2018-11-22T08:25:00Z">
         <w:r>
           <w:t xml:space="preserve"> </w:t>
         </w:r>
       </w:ins>
-      <w:ins w:id="128" w:author="Olivia Imner" w:date="2018-11-22T10:29:00Z">
+      <w:ins w:id="135" w:author="Olivia Imner" w:date="2018-11-22T10:29:00Z">
         <w:r>
           <w:fldChar w:fldCharType="begin"/>
         </w:r>
@@ -4867,13 +4907,13 @@
       <w:r>
         <w:fldChar w:fldCharType="separate"/>
       </w:r>
-      <w:ins w:id="129" w:author="Olivia Imner" w:date="2018-11-22T10:29:00Z">
+      <w:ins w:id="136" w:author="Olivia Imner" w:date="2018-11-22T10:29:00Z">
         <w:r>
           <w:rPr>
             <w:rFonts w:cs="Times New Roman"/>
             <w:szCs w:val="24"/>
             <w:u w:val="dash"/>
-            <w:rPrChange w:id="130" w:author="Olivia Imner" w:date="2018-11-22T10:29:00Z">
+            <w:rPrChange w:id="137" w:author="Olivia Imner" w:date="2018-11-22T10:29:00Z">
               <w:rPr>
                 <w:sz w:val="24"/>
                 <w:szCs w:val="24"/>
@@ -4890,15 +4930,15 @@
           <w:t xml:space="preserve">. </w:t>
         </w:r>
       </w:ins>
-      <w:ins w:id="131" w:author="Jason Serviss" w:date="2018-11-22T08:25:00Z">
-        <w:del w:id="132" w:author="Olivia Imner" w:date="2018-11-22T10:29:00Z">
+      <w:ins w:id="138" w:author="Jason Serviss" w:date="2018-11-22T08:25:00Z">
+        <w:del w:id="139" w:author="Olivia Imner" w:date="2018-11-22T10:29:00Z">
           <w:r>
             <w:delText>(</w:delText>
           </w:r>
         </w:del>
       </w:ins>
-      <w:ins w:id="133" w:author="Jason Serviss" w:date="2018-11-22T08:26:00Z">
-        <w:del w:id="134" w:author="Olivia Imner" w:date="2018-11-22T10:29:00Z">
+      <w:ins w:id="140" w:author="Jason Serviss" w:date="2018-11-22T08:26:00Z">
+        <w:del w:id="141" w:author="Olivia Imner" w:date="2018-11-22T10:29:00Z">
           <w:r>
             <w:rPr>
               <w:rFonts w:cs="Times New Roman"/>
@@ -4908,32 +4948,32 @@
           </w:r>
         </w:del>
       </w:ins>
-      <w:ins w:id="135" w:author="Jason Serviss" w:date="2018-11-22T08:25:00Z">
-        <w:del w:id="136" w:author="Olivia Imner" w:date="2018-11-22T10:29:00Z">
+      <w:ins w:id="142" w:author="Jason Serviss" w:date="2018-11-22T08:25:00Z">
+        <w:del w:id="143" w:author="Olivia Imner" w:date="2018-11-22T10:29:00Z">
           <w:r>
             <w:delText>)</w:delText>
           </w:r>
         </w:del>
       </w:ins>
-      <w:ins w:id="137" w:author="Jason Serviss" w:date="2018-11-22T08:12:00Z">
-        <w:del w:id="138" w:author="Olivia Imner" w:date="2018-11-22T10:29:00Z">
+      <w:ins w:id="144" w:author="Jason Serviss" w:date="2018-11-22T08:12:00Z">
+        <w:del w:id="145" w:author="Olivia Imner" w:date="2018-11-22T10:29:00Z">
           <w:r>
             <w:delText>.</w:delText>
           </w:r>
         </w:del>
       </w:ins>
-      <w:ins w:id="139" w:author="Jason Serviss" w:date="2018-11-22T08:08:00Z">
-        <w:del w:id="140" w:author="Olivia Imner" w:date="2018-11-22T10:29:00Z">
+      <w:ins w:id="146" w:author="Jason Serviss" w:date="2018-11-22T08:08:00Z">
+        <w:del w:id="147" w:author="Olivia Imner" w:date="2018-11-22T10:29:00Z">
           <w:r>
             <w:delText xml:space="preserve"> </w:delText>
           </w:r>
         </w:del>
       </w:ins>
-      <w:del w:id="141" w:author="Jason Serviss" w:date="2018-11-22T08:29:00Z">
+      <w:del w:id="148" w:author="Jason Serviss" w:date="2018-11-22T08:29:00Z">
         <w:r>
           <w:rPr>
             <w:strike/>
-            <w:rPrChange w:id="142" w:author="Jason Serviss" w:date="2018-11-22T08:25:00Z">
+            <w:rPrChange w:id="149" w:author="Jason Serviss" w:date="2018-11-22T08:25:00Z">
               <w:rPr/>
             </w:rPrChange>
           </w:rPr>
@@ -4942,7 +4982,7 @@
         <w:r>
           <w:rPr>
             <w:strike/>
-            <w:rPrChange w:id="143" w:author="Jason Serviss" w:date="2018-11-22T08:25:00Z">
+            <w:rPrChange w:id="150" w:author="Jason Serviss" w:date="2018-11-22T08:25:00Z">
               <w:rPr/>
             </w:rPrChange>
           </w:rPr>
@@ -4951,7 +4991,7 @@
         <w:r>
           <w:rPr>
             <w:strike/>
-            <w:rPrChange w:id="144" w:author="Jason Serviss" w:date="2018-11-22T08:25:00Z">
+            <w:rPrChange w:id="151" w:author="Jason Serviss" w:date="2018-11-22T08:25:00Z">
               <w:rPr/>
             </w:rPrChange>
           </w:rPr>
@@ -4960,7 +5000,7 @@
         <w:r>
           <w:rPr>
             <w:strike/>
-            <w:rPrChange w:id="145" w:author="Jason Serviss" w:date="2018-11-22T08:25:00Z">
+            <w:rPrChange w:id="152" w:author="Jason Serviss" w:date="2018-11-22T08:25:00Z">
               <w:rPr/>
             </w:rPrChange>
           </w:rPr>
@@ -4970,7 +5010,7 @@
           <w:rPr>
             <w:strike/>
             <w:noProof/>
-            <w:rPrChange w:id="146" w:author="Jason Serviss" w:date="2018-11-22T08:25:00Z">
+            <w:rPrChange w:id="153" w:author="Jason Serviss" w:date="2018-11-22T08:25:00Z">
               <w:rPr>
                 <w:noProof/>
               </w:rPr>
@@ -4981,7 +5021,7 @@
         <w:r>
           <w:rPr>
             <w:strike/>
-            <w:rPrChange w:id="147" w:author="Jason Serviss" w:date="2018-11-22T08:25:00Z">
+            <w:rPrChange w:id="154" w:author="Jason Serviss" w:date="2018-11-22T08:25:00Z">
               <w:rPr/>
             </w:rPrChange>
           </w:rPr>
@@ -4990,7 +5030,7 @@
         <w:r>
           <w:rPr>
             <w:strike/>
-            <w:rPrChange w:id="148" w:author="Jason Serviss" w:date="2018-11-22T08:25:00Z">
+            <w:rPrChange w:id="155" w:author="Jason Serviss" w:date="2018-11-22T08:25:00Z">
               <w:rPr/>
             </w:rPrChange>
           </w:rPr>
@@ -5010,6 +5050,7 @@
         <w:t xml:space="preserve"> </w:t>
       </w:r>
       <w:r>
+        <w:lastRenderedPageBreak/>
         <w:t xml:space="preserve">inkluderar </w:t>
       </w:r>
       <w:r>
@@ -5024,12 +5065,12 @@
       <w:r>
         <w:t>)</w:t>
       </w:r>
-      <w:ins w:id="149" w:author="Jason Serviss" w:date="2018-11-22T09:50:00Z">
+      <w:ins w:id="156" w:author="Jason Serviss" w:date="2018-11-22T09:50:00Z">
         <w:r>
           <w:t xml:space="preserve"> </w:t>
         </w:r>
       </w:ins>
-      <w:del w:id="150" w:author="Jason Serviss" w:date="2018-11-22T09:50:00Z">
+      <w:del w:id="157" w:author="Jason Serviss" w:date="2018-11-22T09:50:00Z">
         <w:r>
           <w:delText>,</w:delText>
         </w:r>
@@ -5064,7 +5105,7 @@
       <w:r>
         <w:fldChar w:fldCharType="end"/>
       </w:r>
-      <w:ins w:id="151" w:author="Jason Serviss" w:date="2018-11-22T09:49:00Z">
+      <w:ins w:id="158" w:author="Jason Serviss" w:date="2018-11-22T09:49:00Z">
         <w:r>
           <w:t xml:space="preserve"> (Bilaga 1)</w:t>
         </w:r>
@@ -5072,11 +5113,11 @@
       <w:r>
         <w:t xml:space="preserve">. </w:t>
       </w:r>
-      <w:ins w:id="152" w:author="Jason Serviss" w:date="2018-11-22T09:10:00Z">
+      <w:ins w:id="159" w:author="Jason Serviss" w:date="2018-11-22T09:10:00Z">
         <w:r>
           <w:t>ATM är baserad</w:t>
         </w:r>
-        <w:del w:id="153" w:author="Olivia Imner" w:date="2018-11-22T10:29:00Z">
+        <w:del w:id="160" w:author="Olivia Imner" w:date="2018-11-22T10:29:00Z">
           <w:r>
             <w:delText>e</w:delText>
           </w:r>
@@ -5085,91 +5126,37 @@
           <w:t xml:space="preserve"> på sex hörnstenar</w:t>
         </w:r>
       </w:ins>
-      <w:ins w:id="154" w:author="Jason Serviss" w:date="2018-11-22T09:16:00Z">
+      <w:ins w:id="161" w:author="Jason Serviss" w:date="2018-11-22T09:16:00Z">
         <w:r>
           <w:t xml:space="preserve"> som utnyttjas för att </w:t>
         </w:r>
       </w:ins>
-      <w:ins w:id="155" w:author="Jason Serviss" w:date="2018-11-22T09:17:00Z">
+      <w:ins w:id="162" w:author="Jason Serviss" w:date="2018-11-22T09:17:00Z">
         <w:r>
           <w:t xml:space="preserve">åstadkomma </w:t>
         </w:r>
       </w:ins>
-      <w:ins w:id="156" w:author="Jason Serviss" w:date="2018-11-22T09:19:00Z">
+      <w:ins w:id="163" w:author="Jason Serviss" w:date="2018-11-22T09:19:00Z">
         <w:r>
           <w:t>ett</w:t>
         </w:r>
       </w:ins>
-      <w:ins w:id="157" w:author="Jason Serviss" w:date="2018-11-22T09:17:00Z">
+      <w:ins w:id="164" w:author="Jason Serviss" w:date="2018-11-22T09:17:00Z">
         <w:r>
           <w:t xml:space="preserve"> </w:t>
         </w:r>
       </w:ins>
-      <w:ins w:id="158" w:author="Jason Serviss" w:date="2018-11-22T09:27:00Z">
+      <w:ins w:id="165" w:author="Jason Serviss" w:date="2018-11-22T09:27:00Z">
         <w:r>
           <w:t>inlärningsresultat</w:t>
         </w:r>
       </w:ins>
-      <w:ins w:id="159" w:author="Jason Serviss" w:date="2018-11-22T09:10:00Z">
+      <w:ins w:id="166" w:author="Jason Serviss" w:date="2018-11-22T09:10:00Z">
         <w:r>
           <w:t xml:space="preserve">: </w:t>
         </w:r>
       </w:ins>
-      <w:ins w:id="160" w:author="Jason Serviss" w:date="2018-11-22T09:11:00Z">
-        <w:r>
-          <w:rPr>
-            <w:i/>
-            <w:rPrChange w:id="161" w:author="Jason Serviss" w:date="2018-11-22T09:20:00Z">
-              <w:rPr/>
-            </w:rPrChange>
-          </w:rPr>
-          <w:t>verktyg</w:t>
-        </w:r>
-        <w:r>
-          <w:t xml:space="preserve">, </w:t>
-        </w:r>
-      </w:ins>
-      <w:ins w:id="162" w:author="Jason Serviss" w:date="2018-11-22T09:13:00Z">
-        <w:r>
-          <w:rPr>
-            <w:i/>
-            <w:rPrChange w:id="163" w:author="Jason Serviss" w:date="2018-11-22T09:20:00Z">
-              <w:rPr/>
-            </w:rPrChange>
-          </w:rPr>
-          <w:t>deltagare</w:t>
-        </w:r>
-        <w:r>
-          <w:t xml:space="preserve">, </w:t>
-        </w:r>
-      </w:ins>
-      <w:ins w:id="164" w:author="Jason Serviss" w:date="2018-11-22T09:21:00Z">
-        <w:r>
-          <w:rPr>
-            <w:i/>
-            <w:rPrChange w:id="165" w:author="Jason Serviss" w:date="2018-11-22T09:21:00Z">
-              <w:rPr/>
-            </w:rPrChange>
-          </w:rPr>
-          <w:t>ändamål</w:t>
-        </w:r>
-      </w:ins>
-      <w:ins w:id="166" w:author="Jason Serviss" w:date="2018-11-22T09:14:00Z">
-        <w:r>
-          <w:t xml:space="preserve">, </w:t>
-        </w:r>
-        <w:r>
-          <w:rPr>
-            <w:i/>
-            <w:rPrChange w:id="167" w:author="Jason Serviss" w:date="2018-11-22T09:20:00Z">
-              <w:rPr/>
-            </w:rPrChange>
-          </w:rPr>
-          <w:t>regler</w:t>
-        </w:r>
-        <w:r>
-          <w:t xml:space="preserve">, </w:t>
-        </w:r>
+      <w:ins w:id="167" w:author="Jason Serviss" w:date="2018-11-22T09:11:00Z">
         <w:r>
           <w:rPr>
             <w:i/>
@@ -5177,18 +5164,72 @@
               <w:rPr/>
             </w:rPrChange>
           </w:rPr>
+          <w:t>verktyg</w:t>
+        </w:r>
+        <w:r>
+          <w:t xml:space="preserve">, </w:t>
+        </w:r>
+      </w:ins>
+      <w:ins w:id="169" w:author="Jason Serviss" w:date="2018-11-22T09:13:00Z">
+        <w:r>
+          <w:rPr>
+            <w:i/>
+            <w:rPrChange w:id="170" w:author="Jason Serviss" w:date="2018-11-22T09:20:00Z">
+              <w:rPr/>
+            </w:rPrChange>
+          </w:rPr>
+          <w:t>deltagare</w:t>
+        </w:r>
+        <w:r>
+          <w:t xml:space="preserve">, </w:t>
+        </w:r>
+      </w:ins>
+      <w:ins w:id="171" w:author="Jason Serviss" w:date="2018-11-22T09:21:00Z">
+        <w:r>
+          <w:rPr>
+            <w:i/>
+            <w:rPrChange w:id="172" w:author="Jason Serviss" w:date="2018-11-22T09:21:00Z">
+              <w:rPr/>
+            </w:rPrChange>
+          </w:rPr>
+          <w:t>ändamål</w:t>
+        </w:r>
+      </w:ins>
+      <w:ins w:id="173" w:author="Jason Serviss" w:date="2018-11-22T09:14:00Z">
+        <w:r>
+          <w:t xml:space="preserve">, </w:t>
+        </w:r>
+        <w:r>
+          <w:rPr>
+            <w:i/>
+            <w:rPrChange w:id="174" w:author="Jason Serviss" w:date="2018-11-22T09:20:00Z">
+              <w:rPr/>
+            </w:rPrChange>
+          </w:rPr>
+          <w:t>regler</w:t>
+        </w:r>
+        <w:r>
+          <w:t xml:space="preserve">, </w:t>
+        </w:r>
+        <w:r>
+          <w:rPr>
+            <w:i/>
+            <w:rPrChange w:id="175" w:author="Jason Serviss" w:date="2018-11-22T09:20:00Z">
+              <w:rPr/>
+            </w:rPrChange>
+          </w:rPr>
           <w:t>gemenskap</w:t>
         </w:r>
         <w:r>
           <w:t xml:space="preserve">, </w:t>
         </w:r>
       </w:ins>
-      <w:ins w:id="169" w:author="Jason Serviss" w:date="2018-11-22T09:16:00Z">
+      <w:ins w:id="176" w:author="Jason Serviss" w:date="2018-11-22T09:16:00Z">
         <w:r>
           <w:t xml:space="preserve">och </w:t>
         </w:r>
       </w:ins>
-      <w:ins w:id="170" w:author="Jason Serviss" w:date="2018-11-22T09:43:00Z">
+      <w:ins w:id="177" w:author="Jason Serviss" w:date="2018-11-22T09:43:00Z">
         <w:r>
           <w:rPr>
             <w:i/>
@@ -5196,7 +5237,7 @@
           <w:t xml:space="preserve">sociala organisationsmodell </w:t>
         </w:r>
       </w:ins>
-      <w:ins w:id="171" w:author="Olivia Imner" w:date="2018-11-22T10:27:00Z">
+      <w:ins w:id="178" w:author="Olivia Imner" w:date="2018-11-22T10:27:00Z">
         <w:r>
           <w:fldChar w:fldCharType="begin"/>
         </w:r>
@@ -5207,13 +5248,13 @@
       <w:r>
         <w:fldChar w:fldCharType="separate"/>
       </w:r>
-      <w:ins w:id="172" w:author="Olivia Imner" w:date="2018-11-22T10:27:00Z">
+      <w:ins w:id="179" w:author="Olivia Imner" w:date="2018-11-22T10:27:00Z">
         <w:r>
           <w:rPr>
             <w:rFonts w:cs="Times New Roman"/>
             <w:szCs w:val="24"/>
             <w:u w:val="dash"/>
-            <w:rPrChange w:id="173" w:author="Olivia Imner" w:date="2018-11-22T10:27:00Z">
+            <w:rPrChange w:id="180" w:author="Olivia Imner" w:date="2018-11-22T10:27:00Z">
               <w:rPr>
                 <w:sz w:val="24"/>
                 <w:szCs w:val="24"/>
@@ -5230,36 +5271,36 @@
           <w:t xml:space="preserve">. </w:t>
         </w:r>
       </w:ins>
-      <w:ins w:id="174" w:author="Jason Serviss" w:date="2018-11-22T09:31:00Z">
-        <w:del w:id="175" w:author="Olivia Imner" w:date="2018-11-22T10:27:00Z">
+      <w:ins w:id="181" w:author="Jason Serviss" w:date="2018-11-22T09:31:00Z">
+        <w:del w:id="182" w:author="Olivia Imner" w:date="2018-11-22T10:27:00Z">
           <w:r>
             <w:delText>(</w:delText>
           </w:r>
         </w:del>
       </w:ins>
-      <w:ins w:id="176" w:author="Jason Serviss" w:date="2018-11-22T09:32:00Z">
-        <w:del w:id="177" w:author="Olivia Imner" w:date="2018-11-22T10:27:00Z">
+      <w:ins w:id="183" w:author="Jason Serviss" w:date="2018-11-22T09:32:00Z">
+        <w:del w:id="184" w:author="Olivia Imner" w:date="2018-11-22T10:27:00Z">
           <w:r>
             <w:delText xml:space="preserve">Add source: </w:delText>
           </w:r>
         </w:del>
       </w:ins>
-      <w:ins w:id="178" w:author="Jason Serviss" w:date="2018-11-22T09:37:00Z">
-        <w:del w:id="179" w:author="Olivia Imner" w:date="2018-11-22T10:27:00Z">
+      <w:ins w:id="185" w:author="Jason Serviss" w:date="2018-11-22T09:37:00Z">
+        <w:del w:id="186" w:author="Olivia Imner" w:date="2018-11-22T10:27:00Z">
           <w:r>
             <w:delText>Engestrom 1987 p. 78</w:delText>
           </w:r>
         </w:del>
       </w:ins>
-      <w:ins w:id="180" w:author="Jason Serviss" w:date="2018-11-22T09:32:00Z">
-        <w:del w:id="181" w:author="Olivia Imner" w:date="2018-11-22T10:27:00Z">
+      <w:ins w:id="187" w:author="Jason Serviss" w:date="2018-11-22T09:32:00Z">
+        <w:del w:id="188" w:author="Olivia Imner" w:date="2018-11-22T10:27:00Z">
           <w:r>
             <w:delText xml:space="preserve">, </w:delText>
           </w:r>
         </w:del>
       </w:ins>
-      <w:ins w:id="182" w:author="Jason Serviss" w:date="2018-11-22T09:37:00Z">
-        <w:del w:id="183" w:author="Olivia Imner" w:date="2018-11-22T10:27:00Z">
+      <w:ins w:id="189" w:author="Jason Serviss" w:date="2018-11-22T09:37:00Z">
+        <w:del w:id="190" w:author="Olivia Imner" w:date="2018-11-22T10:27:00Z">
           <w:r>
             <w:delText>Learning by expanding: An activity-theoretical approach to developmental research</w:delText>
           </w:r>
@@ -5268,35 +5309,35 @@
           </w:r>
         </w:del>
       </w:ins>
-      <w:ins w:id="184" w:author="Jason Serviss" w:date="2018-11-22T09:31:00Z">
-        <w:del w:id="185" w:author="Olivia Imner" w:date="2018-11-22T10:27:00Z">
+      <w:ins w:id="191" w:author="Jason Serviss" w:date="2018-11-22T09:31:00Z">
+        <w:del w:id="192" w:author="Olivia Imner" w:date="2018-11-22T10:27:00Z">
           <w:r>
             <w:delText>)</w:delText>
           </w:r>
         </w:del>
       </w:ins>
-      <w:ins w:id="186" w:author="Jason Serviss" w:date="2018-11-22T09:16:00Z">
-        <w:del w:id="187" w:author="Olivia Imner" w:date="2018-11-22T10:27:00Z">
+      <w:ins w:id="193" w:author="Jason Serviss" w:date="2018-11-22T09:16:00Z">
+        <w:del w:id="194" w:author="Olivia Imner" w:date="2018-11-22T10:27:00Z">
           <w:r>
             <w:delText xml:space="preserve">. </w:delText>
           </w:r>
         </w:del>
       </w:ins>
-      <w:ins w:id="188" w:author="Jason Serviss" w:date="2018-11-22T09:09:00Z">
+      <w:ins w:id="195" w:author="Jason Serviss" w:date="2018-11-22T09:09:00Z">
         <w:r>
           <w:t xml:space="preserve">ATM </w:t>
         </w:r>
       </w:ins>
-      <w:ins w:id="189" w:author="Jason Serviss" w:date="2018-11-22T09:10:00Z">
+      <w:ins w:id="196" w:author="Jason Serviss" w:date="2018-11-22T09:10:00Z">
         <w:r>
           <w:t xml:space="preserve">förutsätter att </w:t>
         </w:r>
       </w:ins>
-      <w:ins w:id="190" w:author="Jason Serviss" w:date="2018-11-22T09:20:00Z">
+      <w:ins w:id="197" w:author="Jason Serviss" w:date="2018-11-22T09:20:00Z">
         <w:r>
           <w:rPr>
             <w:i/>
-            <w:rPrChange w:id="191" w:author="Jason Serviss" w:date="2018-11-22T09:20:00Z">
+            <w:rPrChange w:id="198" w:author="Jason Serviss" w:date="2018-11-22T09:20:00Z">
               <w:rPr/>
             </w:rPrChange>
           </w:rPr>
@@ -5306,32 +5347,32 @@
           <w:t xml:space="preserve"> </w:t>
         </w:r>
       </w:ins>
-      <w:ins w:id="192" w:author="Jason Serviss" w:date="2018-11-22T09:23:00Z">
+      <w:ins w:id="199" w:author="Jason Serviss" w:date="2018-11-22T09:23:00Z">
         <w:r>
           <w:t>jobbar mot</w:t>
         </w:r>
       </w:ins>
-      <w:ins w:id="193" w:author="Olivia Imner" w:date="2018-11-22T10:30:00Z">
+      <w:ins w:id="200" w:author="Olivia Imner" w:date="2018-11-22T10:30:00Z">
         <w:r>
           <w:t xml:space="preserve"> ett</w:t>
         </w:r>
       </w:ins>
-      <w:ins w:id="194" w:author="Jason Serviss" w:date="2018-11-22T09:23:00Z">
+      <w:ins w:id="201" w:author="Jason Serviss" w:date="2018-11-22T09:23:00Z">
         <w:r>
           <w:t xml:space="preserve"> </w:t>
         </w:r>
       </w:ins>
-      <w:ins w:id="195" w:author="Jason Serviss" w:date="2018-11-22T09:19:00Z">
+      <w:ins w:id="202" w:author="Jason Serviss" w:date="2018-11-22T09:19:00Z">
         <w:r>
           <w:t>gemensamt</w:t>
         </w:r>
       </w:ins>
-      <w:ins w:id="196" w:author="Jason Serviss" w:date="2018-11-22T09:17:00Z">
+      <w:ins w:id="203" w:author="Jason Serviss" w:date="2018-11-22T09:17:00Z">
         <w:r>
           <w:t xml:space="preserve"> </w:t>
         </w:r>
       </w:ins>
-      <w:ins w:id="197" w:author="Jason Serviss" w:date="2018-11-22T09:21:00Z">
+      <w:ins w:id="204" w:author="Jason Serviss" w:date="2018-11-22T09:21:00Z">
         <w:r>
           <w:rPr>
             <w:i/>
@@ -5342,7 +5383,7 @@
           <w:t xml:space="preserve"> </w:t>
         </w:r>
       </w:ins>
-      <w:ins w:id="198" w:author="Jason Serviss" w:date="2018-11-22T09:23:00Z">
+      <w:ins w:id="205" w:author="Jason Serviss" w:date="2018-11-22T09:23:00Z">
         <w:r>
           <w:t>tillsammans (</w:t>
         </w:r>
@@ -5356,22 +5397,22 @@
           <w:t xml:space="preserve">). </w:t>
         </w:r>
       </w:ins>
-      <w:ins w:id="199" w:author="Jason Serviss" w:date="2018-11-22T09:24:00Z">
+      <w:ins w:id="206" w:author="Jason Serviss" w:date="2018-11-22T09:24:00Z">
         <w:r>
           <w:t xml:space="preserve">Detta </w:t>
         </w:r>
       </w:ins>
-      <w:ins w:id="200" w:author="Jason Serviss" w:date="2018-11-22T09:25:00Z">
+      <w:ins w:id="207" w:author="Jason Serviss" w:date="2018-11-22T09:25:00Z">
         <w:r>
           <w:t>sker</w:t>
         </w:r>
       </w:ins>
-      <w:ins w:id="201" w:author="Jason Serviss" w:date="2018-11-22T09:24:00Z">
+      <w:ins w:id="208" w:author="Jason Serviss" w:date="2018-11-22T09:24:00Z">
         <w:r>
           <w:t xml:space="preserve"> </w:t>
         </w:r>
       </w:ins>
-      <w:ins w:id="202" w:author="Jason Serviss" w:date="2018-11-22T09:26:00Z">
+      <w:ins w:id="209" w:author="Jason Serviss" w:date="2018-11-22T09:26:00Z">
         <w:r>
           <w:t xml:space="preserve">med hjälp av specifika </w:t>
         </w:r>
@@ -5385,14 +5426,14 @@
           <w:t xml:space="preserve"> </w:t>
         </w:r>
       </w:ins>
-      <w:ins w:id="203" w:author="Jason Serviss" w:date="2018-11-22T09:27:00Z">
+      <w:ins w:id="210" w:author="Jason Serviss" w:date="2018-11-22T09:27:00Z">
         <w:r>
           <w:t>för</w:t>
         </w:r>
         <w:r>
           <w:t xml:space="preserve"> att nå</w:t>
         </w:r>
-        <w:del w:id="204" w:author="Olivia Imner" w:date="2018-11-22T10:28:00Z">
+        <w:del w:id="211" w:author="Olivia Imner" w:date="2018-11-22T10:28:00Z">
           <w:r>
             <w:delText>r</w:delText>
           </w:r>
@@ -5401,32 +5442,32 @@
           <w:t xml:space="preserve"> ett inlärningsresultat</w:t>
         </w:r>
       </w:ins>
-      <w:ins w:id="205" w:author="Jason Serviss" w:date="2018-11-22T09:28:00Z">
+      <w:ins w:id="212" w:author="Jason Serviss" w:date="2018-11-22T09:28:00Z">
         <w:r>
           <w:t xml:space="preserve"> </w:t>
         </w:r>
       </w:ins>
-      <w:ins w:id="206" w:author="Jason Serviss" w:date="2018-11-22T09:40:00Z">
+      <w:ins w:id="213" w:author="Jason Serviss" w:date="2018-11-22T09:40:00Z">
         <w:r>
           <w:t xml:space="preserve">och </w:t>
         </w:r>
       </w:ins>
-      <w:ins w:id="207" w:author="Olivia Imner" w:date="2018-11-22T10:28:00Z">
+      <w:ins w:id="214" w:author="Olivia Imner" w:date="2018-11-22T10:28:00Z">
         <w:r>
           <w:t xml:space="preserve">som </w:t>
         </w:r>
       </w:ins>
-      <w:ins w:id="208" w:author="Jason Serviss" w:date="2018-11-22T09:28:00Z">
+      <w:ins w:id="215" w:author="Jason Serviss" w:date="2018-11-22T09:28:00Z">
         <w:r>
           <w:t>är</w:t>
         </w:r>
       </w:ins>
-      <w:ins w:id="209" w:author="Jason Serviss" w:date="2018-11-22T09:40:00Z">
+      <w:ins w:id="216" w:author="Jason Serviss" w:date="2018-11-22T09:40:00Z">
         <w:r>
           <w:t xml:space="preserve"> styrd</w:t>
         </w:r>
       </w:ins>
-      <w:ins w:id="210" w:author="Jason Serviss" w:date="2018-11-22T09:28:00Z">
+      <w:ins w:id="217" w:author="Jason Serviss" w:date="2018-11-22T09:28:00Z">
         <w:r>
           <w:t xml:space="preserve"> av </w:t>
         </w:r>
@@ -5437,12 +5478,12 @@
           <w:t xml:space="preserve">regler </w:t>
         </w:r>
       </w:ins>
-      <w:ins w:id="211" w:author="Jason Serviss" w:date="2018-11-22T09:29:00Z">
+      <w:ins w:id="218" w:author="Jason Serviss" w:date="2018-11-22T09:29:00Z">
         <w:r>
           <w:t>och</w:t>
         </w:r>
       </w:ins>
-      <w:ins w:id="212" w:author="Jason Serviss" w:date="2018-11-22T09:28:00Z">
+      <w:ins w:id="219" w:author="Jason Serviss" w:date="2018-11-22T09:28:00Z">
         <w:r>
           <w:rPr>
             <w:i/>
@@ -5450,7 +5491,7 @@
           <w:t xml:space="preserve"> </w:t>
         </w:r>
       </w:ins>
-      <w:ins w:id="213" w:author="Jason Serviss" w:date="2018-11-22T09:43:00Z">
+      <w:ins w:id="220" w:author="Jason Serviss" w:date="2018-11-22T09:43:00Z">
         <w:r>
           <w:rPr>
             <w:i/>
@@ -5464,17 +5505,17 @@
           <w:t>er</w:t>
         </w:r>
       </w:ins>
-      <w:ins w:id="214" w:author="Jason Serviss" w:date="2018-11-22T09:29:00Z">
+      <w:ins w:id="221" w:author="Jason Serviss" w:date="2018-11-22T09:29:00Z">
         <w:r>
           <w:t>.</w:t>
         </w:r>
       </w:ins>
-      <w:ins w:id="215" w:author="Jason Serviss" w:date="2018-11-22T09:28:00Z">
+      <w:ins w:id="222" w:author="Jason Serviss" w:date="2018-11-22T09:28:00Z">
         <w:r>
           <w:t xml:space="preserve"> </w:t>
         </w:r>
       </w:ins>
-      <w:del w:id="216" w:author="Jason Serviss" w:date="2018-11-22T09:44:00Z">
+      <w:del w:id="223" w:author="Jason Serviss" w:date="2018-11-22T09:44:00Z">
         <w:r>
           <w:delText>AT</w:delText>
         </w:r>
@@ -5536,18 +5577,18 @@
           <w:delText xml:space="preserve">. </w:delText>
         </w:r>
       </w:del>
-      <w:ins w:id="217" w:author="Jason Serviss" w:date="2018-11-22T09:44:00Z">
+      <w:ins w:id="224" w:author="Jason Serviss" w:date="2018-11-22T09:44:00Z">
         <w:r>
           <w:t>ATM-baserad</w:t>
         </w:r>
       </w:ins>
-      <w:ins w:id="218" w:author="Olivia Imner" w:date="2018-11-22T10:28:00Z">
+      <w:ins w:id="225" w:author="Olivia Imner" w:date="2018-11-22T10:28:00Z">
         <w:r>
           <w:t xml:space="preserve"> </w:t>
         </w:r>
       </w:ins>
-      <w:ins w:id="219" w:author="Jason Serviss" w:date="2018-11-22T09:44:00Z">
-        <w:del w:id="220" w:author="Olivia Imner" w:date="2018-11-22T10:28:00Z">
+      <w:ins w:id="226" w:author="Jason Serviss" w:date="2018-11-22T09:44:00Z">
+        <w:del w:id="227" w:author="Olivia Imner" w:date="2018-11-22T10:28:00Z">
           <w:r>
             <w:delText xml:space="preserve">e </w:delText>
           </w:r>
@@ -5556,7 +5597,7 @@
           <w:t>inlärning</w:t>
         </w:r>
       </w:ins>
-      <w:del w:id="221" w:author="Jason Serviss" w:date="2018-11-22T09:44:00Z">
+      <w:del w:id="228" w:author="Jason Serviss" w:date="2018-11-22T09:44:00Z">
         <w:r>
           <w:delText>Detta</w:delText>
         </w:r>
@@ -5564,8 +5605,8 @@
       <w:r>
         <w:t xml:space="preserve"> gör att förståelse uppstår både individuellt och gemensamt när det arbetas praktiskt i ett socialt sammanhang.</w:t>
       </w:r>
-      <w:bookmarkStart w:id="222" w:name="_Toc391456180"/>
-      <w:bookmarkStart w:id="223" w:name="_Toc401327936"/>
+      <w:bookmarkStart w:id="229" w:name="_Toc391456180"/>
+      <w:bookmarkStart w:id="230" w:name="_Toc401327936"/>
     </w:p>
     <w:p>
       <w:pPr>
@@ -5603,8 +5644,8 @@
         </w:rPr>
         <w:t>Syfte</w:t>
       </w:r>
-      <w:bookmarkEnd w:id="222"/>
-      <w:bookmarkEnd w:id="223"/>
+      <w:bookmarkEnd w:id="229"/>
+      <w:bookmarkEnd w:id="230"/>
       <w:r>
         <w:rPr>
           <w:rFonts w:cs="Times New Roman"/>
@@ -5680,7 +5721,7 @@
         </w:rPr>
         <w:t xml:space="preserve"> har ingen koppling till </w:t>
       </w:r>
-      <w:ins w:id="224" w:author="Jason Serviss" w:date="2018-11-21T18:02:00Z">
+      <w:ins w:id="231" w:author="Jason Serviss" w:date="2018-11-21T18:02:00Z">
         <w:r>
           <w:rPr>
             <w:rFonts w:cs="Times New Roman"/>
@@ -5688,7 +5729,7 @@
           <w:t>en</w:t>
         </w:r>
       </w:ins>
-      <w:del w:id="225" w:author="Jason Serviss" w:date="2018-11-21T18:02:00Z">
+      <w:del w:id="232" w:author="Jason Serviss" w:date="2018-11-21T18:02:00Z">
         <w:r>
           <w:rPr>
             <w:rFonts w:cs="Times New Roman"/>
@@ -5792,7 +5833,7 @@
         <w:spacing w:line="480" w:lineRule="auto"/>
         <w:jc w:val="both"/>
         <w:rPr>
-          <w:ins w:id="226" w:author="Jason Serviss" w:date="2018-11-22T07:16:00Z"/>
+          <w:ins w:id="233" w:author="Jason Serviss" w:date="2018-11-22T07:16:00Z"/>
           <w:rFonts w:cs="Times New Roman"/>
         </w:rPr>
       </w:pPr>
@@ -5808,20 +5849,20 @@
           <w:b/>
           <w:sz w:val="24"/>
           <w:szCs w:val="24"/>
-          <w:rPrChange w:id="227" w:author="Jason Serviss" w:date="2018-11-22T07:16:00Z">
+          <w:rPrChange w:id="234" w:author="Jason Serviss" w:date="2018-11-22T07:16:00Z">
             <w:rPr>
               <w:rFonts w:cs="Times New Roman"/>
             </w:rPr>
           </w:rPrChange>
         </w:rPr>
-        <w:pPrChange w:id="228" w:author="Jason Serviss" w:date="2018-11-22T07:16:00Z">
+        <w:pPrChange w:id="235" w:author="Jason Serviss" w:date="2018-11-22T07:16:00Z">
           <w:pPr>
             <w:spacing w:line="480" w:lineRule="auto"/>
             <w:jc w:val="both"/>
           </w:pPr>
         </w:pPrChange>
       </w:pPr>
-      <w:ins w:id="229" w:author="Jason Serviss" w:date="2018-11-22T07:16:00Z">
+      <w:ins w:id="236" w:author="Jason Serviss" w:date="2018-11-22T07:16:00Z">
         <w:r>
           <w:rPr>
             <w:rFonts w:cs="Times New Roman"/>
@@ -5868,7 +5909,7 @@
         </w:rPr>
         <w:t xml:space="preserve">övergångsprocessen från Grades nuvarande pedagogiska strategi till en modellbaserad strategi skulle stödjas genom att förstå hur deras befintliga </w:t>
       </w:r>
-      <w:del w:id="230" w:author="Olivia Imner" w:date="2018-11-22T06:42:00Z">
+      <w:del w:id="237" w:author="Olivia Imner" w:date="2018-11-22T06:42:00Z">
         <w:r>
           <w:rPr>
             <w:rFonts w:cs="Times New Roman"/>
@@ -5876,8 +5917,8 @@
           <w:delText>pedagogik</w:delText>
         </w:r>
       </w:del>
-      <w:ins w:id="231" w:author="Jason Serviss" w:date="2018-11-21T18:05:00Z">
-        <w:del w:id="232" w:author="Olivia Imner" w:date="2018-11-22T06:42:00Z">
+      <w:ins w:id="238" w:author="Jason Serviss" w:date="2018-11-21T18:05:00Z">
+        <w:del w:id="239" w:author="Olivia Imner" w:date="2018-11-22T06:42:00Z">
           <w:r>
             <w:rPr>
               <w:rFonts w:cs="Times New Roman"/>
@@ -5886,7 +5927,7 @@
           </w:r>
         </w:del>
       </w:ins>
-      <w:ins w:id="233" w:author="Olivia Imner" w:date="2018-11-22T06:42:00Z">
+      <w:ins w:id="240" w:author="Olivia Imner" w:date="2018-11-22T06:42:00Z">
         <w:r>
           <w:rPr>
             <w:rFonts w:cs="Times New Roman"/>
@@ -5900,7 +5941,7 @@
           <w:t>ka</w:t>
         </w:r>
       </w:ins>
-      <w:ins w:id="234" w:author="Jason Serviss" w:date="2018-11-21T18:05:00Z">
+      <w:ins w:id="241" w:author="Jason Serviss" w:date="2018-11-21T18:05:00Z">
         <w:r>
           <w:rPr>
             <w:rFonts w:cs="Times New Roman"/>
@@ -5962,7 +6003,7 @@
         </w:rPr>
         <w:t xml:space="preserve"> Grades nuvarande pedagogiska </w:t>
       </w:r>
-      <w:del w:id="235" w:author="Jason Serviss" w:date="2018-11-21T18:05:00Z">
+      <w:del w:id="242" w:author="Jason Serviss" w:date="2018-11-21T18:05:00Z">
         <w:r>
           <w:rPr>
             <w:rFonts w:cs="Times New Roman"/>
@@ -5970,7 +6011,7 @@
           <w:delText xml:space="preserve">strategi </w:delText>
         </w:r>
       </w:del>
-      <w:ins w:id="236" w:author="Jason Serviss" w:date="2018-11-21T18:05:00Z">
+      <w:ins w:id="243" w:author="Jason Serviss" w:date="2018-11-21T18:05:00Z">
         <w:r>
           <w:rPr>
             <w:rFonts w:cs="Times New Roman"/>
@@ -6000,14 +6041,7 @@
         <w:rPr>
           <w:rFonts w:cs="Times New Roman"/>
         </w:rPr>
-        <w:t xml:space="preserve">ssociativa </w:t>
-      </w:r>
-      <w:r>
-        <w:rPr>
-          <w:rFonts w:cs="Times New Roman"/>
-        </w:rPr>
-        <w:lastRenderedPageBreak/>
-        <w:t xml:space="preserve">perspektivet är lämpligast </w:t>
+        <w:t xml:space="preserve">ssociativa perspektivet är lämpligast </w:t>
       </w:r>
       <w:r>
         <w:rPr>
@@ -6021,7 +6055,7 @@
         </w:rPr>
         <w:t xml:space="preserve">att representera Grades aktuella pedagogiska </w:t>
       </w:r>
-      <w:del w:id="237" w:author="Jason Serviss" w:date="2018-11-21T18:05:00Z">
+      <w:del w:id="244" w:author="Jason Serviss" w:date="2018-11-21T18:05:00Z">
         <w:r>
           <w:rPr>
             <w:rFonts w:cs="Times New Roman"/>
@@ -6029,7 +6063,7 @@
           <w:delText xml:space="preserve">strategi </w:delText>
         </w:r>
       </w:del>
-      <w:ins w:id="238" w:author="Jason Serviss" w:date="2018-11-21T18:05:00Z">
+      <w:ins w:id="245" w:author="Jason Serviss" w:date="2018-11-21T18:05:00Z">
         <w:r>
           <w:rPr>
             <w:rFonts w:cs="Times New Roman"/>
@@ -6053,7 +6087,14 @@
         <w:rPr>
           <w:rFonts w:cs="Times New Roman"/>
         </w:rPr>
-        <w:t xml:space="preserve"> att DIM hade en bättre prestation jämfört med de två andra pers</w:t>
+        <w:t xml:space="preserve"> att DIM </w:t>
+      </w:r>
+      <w:r>
+        <w:rPr>
+          <w:rFonts w:cs="Times New Roman"/>
+        </w:rPr>
+        <w:lastRenderedPageBreak/>
+        <w:t>hade en bättre prestation jämfört med de två andra pers</w:t>
       </w:r>
       <w:r>
         <w:rPr>
@@ -6085,7 +6126,7 @@
         </w:rPr>
         <w:t xml:space="preserve"> skulle representera en </w:t>
       </w:r>
-      <w:del w:id="239" w:author="Jason Serviss" w:date="2018-11-21T18:06:00Z">
+      <w:del w:id="246" w:author="Jason Serviss" w:date="2018-11-21T18:06:00Z">
         <w:r>
           <w:rPr>
             <w:rFonts w:cs="Times New Roman"/>
@@ -6093,7 +6134,7 @@
           <w:delText xml:space="preserve">logisk </w:delText>
         </w:r>
       </w:del>
-      <w:ins w:id="240" w:author="Jason Serviss" w:date="2018-11-21T18:06:00Z">
+      <w:ins w:id="247" w:author="Jason Serviss" w:date="2018-11-21T18:06:00Z">
         <w:r>
           <w:rPr>
             <w:rFonts w:cs="Times New Roman"/>
@@ -6149,7 +6190,7 @@
         </w:rPr>
         <w:t xml:space="preserve">med Grades nuvarande pedagogiska </w:t>
       </w:r>
-      <w:del w:id="241" w:author="Olivia Imner" w:date="2018-11-22T06:42:00Z">
+      <w:del w:id="248" w:author="Olivia Imner" w:date="2018-11-22T06:42:00Z">
         <w:r>
           <w:rPr>
             <w:rFonts w:cs="Times New Roman"/>
@@ -6157,7 +6198,7 @@
           <w:delText>strategi</w:delText>
         </w:r>
       </w:del>
-      <w:ins w:id="242" w:author="Olivia Imner" w:date="2018-11-22T06:42:00Z">
+      <w:ins w:id="249" w:author="Olivia Imner" w:date="2018-11-22T06:42:00Z">
         <w:r>
           <w:rPr>
             <w:rFonts w:cs="Times New Roman"/>
@@ -6388,16 +6429,16 @@
       <w:pPr>
         <w:pStyle w:val="Heading11"/>
       </w:pPr>
-      <w:bookmarkStart w:id="243" w:name="_Toc391456181"/>
-      <w:bookmarkStart w:id="244" w:name="_Toc401327937"/>
-      <w:bookmarkEnd w:id="243"/>
+      <w:bookmarkStart w:id="250" w:name="_Toc391456181"/>
+      <w:bookmarkStart w:id="251" w:name="_Toc401327937"/>
+      <w:bookmarkEnd w:id="250"/>
       <w:r>
         <w:t>Metod</w:t>
       </w:r>
-      <w:bookmarkStart w:id="245" w:name="_Toc391456182"/>
-      <w:bookmarkStart w:id="246" w:name="_Toc401327938"/>
-      <w:bookmarkEnd w:id="244"/>
-      <w:bookmarkEnd w:id="245"/>
+      <w:bookmarkStart w:id="252" w:name="_Toc391456182"/>
+      <w:bookmarkStart w:id="253" w:name="_Toc401327938"/>
+      <w:bookmarkEnd w:id="251"/>
+      <w:bookmarkEnd w:id="252"/>
     </w:p>
     <w:p>
       <w:pPr>
@@ -6412,7 +6453,7 @@
           <w:szCs w:val="24"/>
         </w:rPr>
       </w:pPr>
-      <w:ins w:id="247" w:author="Jason Serviss" w:date="2018-11-21T19:45:00Z">
+      <w:ins w:id="254" w:author="Jason Serviss" w:date="2018-11-21T19:45:00Z">
         <w:r>
           <w:rPr>
             <w:rFonts w:cs="Times New Roman"/>
@@ -6423,7 +6464,7 @@
           <w:t>Framtagande av intervju frågor</w:t>
         </w:r>
       </w:ins>
-      <w:del w:id="248" w:author="Jason Serviss" w:date="2018-11-21T19:45:00Z">
+      <w:del w:id="255" w:author="Jason Serviss" w:date="2018-11-21T19:45:00Z">
         <w:r>
           <w:rPr>
             <w:rFonts w:cs="Times New Roman"/>
@@ -6434,7 +6475,7 @@
           <w:delText>I</w:delText>
         </w:r>
       </w:del>
-      <w:del w:id="249" w:author="Jason Serviss" w:date="2018-11-21T20:34:00Z">
+      <w:del w:id="256" w:author="Jason Serviss" w:date="2018-11-21T20:34:00Z">
         <w:r>
           <w:rPr>
             <w:rFonts w:cs="Times New Roman"/>
@@ -6445,7 +6486,7 @@
           <w:delText>ntervjun</w:delText>
         </w:r>
       </w:del>
-      <w:bookmarkEnd w:id="246"/>
+      <w:bookmarkEnd w:id="253"/>
     </w:p>
     <w:p>
       <w:pPr>
@@ -6455,7 +6496,7 @@
         <w:spacing w:line="480" w:lineRule="auto"/>
         <w:jc w:val="both"/>
         <w:rPr>
-          <w:ins w:id="250" w:author="Jason Serviss" w:date="2018-11-21T20:25:00Z"/>
+          <w:ins w:id="257" w:author="Jason Serviss" w:date="2018-11-21T20:25:00Z"/>
           <w:rFonts w:eastAsia="Times New Roman" w:cs="Times New Roman"/>
           <w:lang w:eastAsia="sv-SE"/>
         </w:rPr>
@@ -6466,7 +6507,7 @@
         </w:rPr>
         <w:t>Målet med att göra en intervju var att utvärdera vilket pedagogiskt perspektiv som ligger närmast de</w:t>
       </w:r>
-      <w:del w:id="251" w:author="Jason Serviss" w:date="2018-11-21T18:29:00Z">
+      <w:del w:id="258" w:author="Jason Serviss" w:date="2018-11-21T18:29:00Z">
         <w:r>
           <w:rPr>
             <w:rFonts w:cs="Times New Roman"/>
@@ -6486,7 +6527,7 @@
         </w:rPr>
         <w:t>pedagogisk</w:t>
       </w:r>
-      <w:ins w:id="252" w:author="Jason Serviss" w:date="2018-11-21T18:29:00Z">
+      <w:ins w:id="259" w:author="Jason Serviss" w:date="2018-11-21T18:29:00Z">
         <w:r>
           <w:rPr>
             <w:rFonts w:cs="Times New Roman"/>
@@ -6500,7 +6541,7 @@
         </w:rPr>
         <w:t xml:space="preserve"> </w:t>
       </w:r>
-      <w:del w:id="253" w:author="Jason Serviss" w:date="2018-11-21T18:29:00Z">
+      <w:del w:id="260" w:author="Jason Serviss" w:date="2018-11-21T18:29:00Z">
         <w:r>
           <w:rPr>
             <w:rFonts w:cs="Times New Roman"/>
@@ -6514,7 +6555,7 @@
           <w:delText xml:space="preserve">trategi </w:delText>
         </w:r>
       </w:del>
-      <w:ins w:id="254" w:author="Jason Serviss" w:date="2018-11-21T18:29:00Z">
+      <w:ins w:id="261" w:author="Jason Serviss" w:date="2018-11-21T18:29:00Z">
         <w:r>
           <w:rPr>
             <w:rFonts w:cs="Times New Roman"/>
@@ -6666,7 +6707,7 @@
         </w:rPr>
         <w:t xml:space="preserve">de pedagogiska perspektiv som finns </w:t>
       </w:r>
-      <w:del w:id="255" w:author="Jason Serviss" w:date="2018-11-22T10:52:00Z">
+      <w:del w:id="262" w:author="Jason Serviss" w:date="2018-11-22T10:52:00Z">
         <w:r>
           <w:rPr>
             <w:rFonts w:cs="Times New Roman"/>
@@ -6789,26 +6830,26 @@
         <w:t>för att sedan</w:t>
       </w:r>
       <w:r>
-        <w:t xml:space="preserve"> välja en </w:t>
+        <w:t xml:space="preserve"> välja en representativ modell från varje perspektiv. När representativa modeller valdes tog</w:t>
+      </w:r>
+      <w:r>
+        <w:t>s</w:t>
+      </w:r>
+      <w:r>
+        <w:t xml:space="preserve"> </w:t>
+      </w:r>
+      <w:r>
+        <w:t xml:space="preserve">det </w:t>
+      </w:r>
+      <w:r>
+        <w:t xml:space="preserve">hänsyn till </w:t>
+      </w:r>
+      <w:r>
+        <w:t xml:space="preserve">att </w:t>
       </w:r>
       <w:r>
         <w:lastRenderedPageBreak/>
-        <w:t>representativ modell från varje perspektiv. När representativa modeller valdes tog</w:t>
-      </w:r>
-      <w:r>
-        <w:t>s</w:t>
-      </w:r>
-      <w:r>
-        <w:t xml:space="preserve"> </w:t>
-      </w:r>
-      <w:r>
-        <w:t xml:space="preserve">det </w:t>
-      </w:r>
-      <w:r>
-        <w:t xml:space="preserve">hänsyn till </w:t>
-      </w:r>
-      <w:r>
-        <w:t xml:space="preserve">att de var tidigare beskriven för att vara bra anpassade för e-lärande. Därefter togs </w:t>
+        <w:t xml:space="preserve">de var tidigare beskriven för att vara bra anpassade för e-lärande. Därefter togs </w:t>
       </w:r>
       <w:r>
         <w:t xml:space="preserve">det </w:t>
@@ -7050,8 +7091,8 @@
       <w:r>
         <w:t xml:space="preserve"> </w:t>
       </w:r>
-      <w:moveFromRangeStart w:id="256" w:author="Jason Serviss" w:date="2018-11-21T20:22:00Z" w:name="move404451099"/>
-      <w:moveFrom w:id="257" w:author="Jason Serviss" w:date="2018-11-21T20:22:00Z">
+      <w:moveFromRangeStart w:id="263" w:author="Jason Serviss" w:date="2018-11-21T20:22:00Z" w:name="move404451099"/>
+      <w:moveFrom w:id="264" w:author="Jason Serviss" w:date="2018-11-21T20:22:00Z">
         <w:r>
           <w:t xml:space="preserve">För att säkerställa att ingen del av Grades pedagogiska riktlinjer hade missats i frågekonstruktionerna, </w:t>
         </w:r>
@@ -7150,7 +7191,7 @@
           <w:t xml:space="preserve"> </w:t>
         </w:r>
       </w:moveFrom>
-      <w:moveFromRangeEnd w:id="256"/>
+      <w:moveFromRangeEnd w:id="263"/>
       <w:r>
         <w:t>Frågekonstruktioner</w:t>
       </w:r>
@@ -7178,7 +7219,7 @@
       <w:r>
         <w:t xml:space="preserve">r som </w:t>
       </w:r>
-      <w:del w:id="258" w:author="Jason Serviss" w:date="2018-11-22T10:53:00Z">
+      <w:del w:id="265" w:author="Jason Serviss" w:date="2018-11-22T10:53:00Z">
         <w:r>
           <w:delText xml:space="preserve">bedömdes </w:delText>
         </w:r>
@@ -7186,7 +7227,7 @@
       <w:r>
         <w:t>var</w:t>
       </w:r>
-      <w:del w:id="259" w:author="Jason Serviss" w:date="2018-11-22T10:53:00Z">
+      <w:del w:id="266" w:author="Jason Serviss" w:date="2018-11-22T10:53:00Z">
         <w:r>
           <w:delText>a</w:delText>
         </w:r>
@@ -7280,7 +7321,7 @@
         </w:rPr>
         <w:t xml:space="preserve"> nuvarande pedagogik</w:t>
       </w:r>
-      <w:ins w:id="260" w:author="Olivia Imner" w:date="2018-11-22T06:43:00Z">
+      <w:ins w:id="267" w:author="Olivia Imner" w:date="2018-11-22T06:43:00Z">
         <w:r>
           <w:rPr>
             <w:rFonts w:eastAsia="Times New Roman" w:cs="Times New Roman"/>
@@ -7305,7 +7346,7 @@
         <w:spacing w:line="480" w:lineRule="auto"/>
         <w:jc w:val="both"/>
         <w:rPr>
-          <w:ins w:id="261" w:author="Jason Serviss" w:date="2018-11-21T20:34:00Z"/>
+          <w:ins w:id="268" w:author="Jason Serviss" w:date="2018-11-21T20:34:00Z"/>
           <w:rFonts w:eastAsia="Times New Roman" w:cs="Times New Roman"/>
           <w:lang w:eastAsia="sv-SE"/>
         </w:rPr>
@@ -7322,14 +7363,14 @@
           <w:b/>
           <w:sz w:val="24"/>
           <w:szCs w:val="24"/>
-          <w:rPrChange w:id="262" w:author="Jason Serviss" w:date="2018-11-21T20:34:00Z">
+          <w:rPrChange w:id="269" w:author="Jason Serviss" w:date="2018-11-21T20:34:00Z">
             <w:rPr>
               <w:rFonts w:eastAsia="Times New Roman" w:cs="Times New Roman"/>
               <w:lang w:eastAsia="sv-SE"/>
             </w:rPr>
           </w:rPrChange>
         </w:rPr>
-        <w:pPrChange w:id="263" w:author="Jason Serviss" w:date="2018-11-21T20:34:00Z">
+        <w:pPrChange w:id="270" w:author="Jason Serviss" w:date="2018-11-21T20:34:00Z">
           <w:pPr>
             <w:tabs>
               <w:tab w:val="left" w:pos="1134"/>
@@ -7339,7 +7380,7 @@
           </w:pPr>
         </w:pPrChange>
       </w:pPr>
-      <w:ins w:id="264" w:author="Jason Serviss" w:date="2018-11-21T20:34:00Z">
+      <w:ins w:id="271" w:author="Jason Serviss" w:date="2018-11-21T20:34:00Z">
         <w:r>
           <w:rPr>
             <w:rFonts w:cs="Times New Roman"/>
@@ -7350,7 +7391,7 @@
           <w:t>Intervjun</w:t>
         </w:r>
       </w:ins>
-      <w:del w:id="265" w:author="Jason Serviss" w:date="2018-11-21T20:25:00Z">
+      <w:del w:id="272" w:author="Jason Serviss" w:date="2018-11-21T20:25:00Z">
         <w:r>
           <w:rPr>
             <w:rFonts w:eastAsia="Times New Roman" w:cs="Times New Roman"/>
@@ -7359,8 +7400,8 @@
           <w:delText xml:space="preserve"> </w:delText>
         </w:r>
       </w:del>
-      <w:moveFromRangeStart w:id="266" w:author="Jason Serviss" w:date="2018-11-21T20:25:00Z" w:name="move404451235"/>
-      <w:moveFrom w:id="267" w:author="Jason Serviss" w:date="2018-11-21T20:25:00Z">
+      <w:moveFromRangeStart w:id="273" w:author="Jason Serviss" w:date="2018-11-21T20:25:00Z" w:name="move404451235"/>
+      <w:moveFrom w:id="274" w:author="Jason Serviss" w:date="2018-11-21T20:25:00Z">
         <w:r>
           <w:rPr>
             <w:rFonts w:eastAsia="Times New Roman" w:cs="Times New Roman"/>
@@ -7368,7 +7409,7 @@
           </w:rPr>
           <w:t>Respondenten gav sitt godkännande att använda sina intervjusvar i denna studie</w:t>
         </w:r>
-        <w:del w:id="268" w:author="Jason Serviss" w:date="2018-11-21T20:34:00Z">
+        <w:del w:id="275" w:author="Jason Serviss" w:date="2018-11-21T20:34:00Z">
           <w:r>
             <w:rPr>
               <w:rFonts w:eastAsia="Times New Roman" w:cs="Times New Roman"/>
@@ -7378,7 +7419,7 @@
           </w:r>
         </w:del>
       </w:moveFrom>
-      <w:moveFromRangeEnd w:id="266"/>
+      <w:moveFromRangeEnd w:id="273"/>
     </w:p>
     <w:p>
       <w:pPr>
@@ -7392,11 +7433,11 @@
           <w:lang w:eastAsia="sv-SE"/>
         </w:rPr>
       </w:pPr>
-      <w:ins w:id="269" w:author="Jason Serviss" w:date="2018-11-21T20:25:00Z">
+      <w:ins w:id="276" w:author="Jason Serviss" w:date="2018-11-21T20:25:00Z">
         <w:r>
           <w:t>Intervjun skedde på Grades kontor</w:t>
         </w:r>
-        <w:del w:id="270" w:author="Olivia Imner" w:date="2018-11-22T06:44:00Z">
+        <w:del w:id="277" w:author="Olivia Imner" w:date="2018-11-22T06:44:00Z">
           <w:r>
             <w:delText>et</w:delText>
           </w:r>
@@ -7405,12 +7446,12 @@
           <w:t xml:space="preserve"> i Stockholm i en tyst lokal utan </w:t>
         </w:r>
       </w:ins>
-      <w:ins w:id="271" w:author="Jason Serviss" w:date="2018-11-21T20:26:00Z">
+      <w:ins w:id="278" w:author="Jason Serviss" w:date="2018-11-21T20:26:00Z">
         <w:r>
           <w:t xml:space="preserve">möjlighet för avbrytande. </w:t>
         </w:r>
       </w:ins>
-      <w:ins w:id="272" w:author="Jason Serviss" w:date="2018-11-21T20:27:00Z">
+      <w:ins w:id="279" w:author="Jason Serviss" w:date="2018-11-21T20:27:00Z">
         <w:r>
           <w:t xml:space="preserve">Intervjun började med att förklara till respondenten </w:t>
         </w:r>
@@ -7424,102 +7465,104 @@
           <w:t xml:space="preserve"> och skulle besvaras enligt </w:t>
         </w:r>
       </w:ins>
-      <w:ins w:id="273" w:author="Jason Serviss" w:date="2018-11-21T20:28:00Z">
+      <w:ins w:id="280" w:author="Jason Serviss" w:date="2018-11-21T20:28:00Z">
         <w:r>
           <w:t>bedömningsskala</w:t>
         </w:r>
       </w:ins>
-      <w:ins w:id="274" w:author="Jason Serviss" w:date="2018-11-22T11:26:00Z">
+      <w:ins w:id="281" w:author="Jason Serviss" w:date="2018-11-22T11:26:00Z">
         <w:r>
           <w:t>n</w:t>
         </w:r>
       </w:ins>
-      <w:ins w:id="275" w:author="Jason Serviss" w:date="2018-11-21T20:28:00Z">
+      <w:ins w:id="282" w:author="Jason Serviss" w:date="2018-11-21T20:28:00Z">
         <w:r>
           <w:t xml:space="preserve">. </w:t>
         </w:r>
       </w:ins>
-      <w:ins w:id="276" w:author="Jason Serviss" w:date="2018-11-21T20:31:00Z">
+      <w:ins w:id="283" w:author="Jason Serviss" w:date="2018-11-21T20:31:00Z">
         <w:r>
           <w:t xml:space="preserve">Bedömningsskalan förklarades </w:t>
         </w:r>
       </w:ins>
-      <w:ins w:id="277" w:author="Jason Serviss" w:date="2018-11-22T11:28:00Z">
+      <w:ins w:id="284" w:author="Jason Serviss" w:date="2018-11-22T11:28:00Z">
         <w:r>
           <w:t xml:space="preserve">också </w:t>
         </w:r>
       </w:ins>
-      <w:ins w:id="278" w:author="Jason Serviss" w:date="2018-11-21T20:31:00Z">
+      <w:ins w:id="285" w:author="Jason Serviss" w:date="2018-11-21T20:31:00Z">
         <w:r>
           <w:t xml:space="preserve">för respondenten. </w:t>
         </w:r>
       </w:ins>
-      <w:ins w:id="279" w:author="Jason Serviss" w:date="2018-11-21T20:28:00Z">
+      <w:ins w:id="286" w:author="Jason Serviss" w:date="2018-11-21T20:28:00Z">
         <w:r>
           <w:t xml:space="preserve">Respondenten </w:t>
         </w:r>
       </w:ins>
-      <w:ins w:id="280" w:author="Jason Serviss" w:date="2018-11-21T20:31:00Z">
+      <w:ins w:id="287" w:author="Jason Serviss" w:date="2018-11-21T20:31:00Z">
         <w:r>
           <w:t>var</w:t>
         </w:r>
       </w:ins>
-      <w:ins w:id="281" w:author="Jason Serviss" w:date="2018-11-21T20:28:00Z">
+      <w:ins w:id="288" w:author="Jason Serviss" w:date="2018-11-21T20:28:00Z">
         <w:r>
           <w:t xml:space="preserve"> informerad att om det var något oklarheter i frågekonstruktionen att de hade möjlighet att fråga efter </w:t>
         </w:r>
       </w:ins>
-      <w:ins w:id="282" w:author="Jason Serviss" w:date="2018-11-22T11:28:00Z">
+      <w:ins w:id="289" w:author="Jason Serviss" w:date="2018-11-22T11:28:00Z">
         <w:r>
           <w:t>ytterligare</w:t>
         </w:r>
       </w:ins>
-      <w:ins w:id="283" w:author="Jason Serviss" w:date="2018-11-21T20:28:00Z">
+      <w:ins w:id="290" w:author="Jason Serviss" w:date="2018-11-21T20:28:00Z">
         <w:r>
           <w:t xml:space="preserve"> förklaring. Frågekonstruktionerna </w:t>
         </w:r>
       </w:ins>
-      <w:ins w:id="284" w:author="Jason Serviss" w:date="2018-11-21T20:29:00Z">
+      <w:ins w:id="291" w:author="Jason Serviss" w:date="2018-11-21T20:29:00Z">
         <w:r>
           <w:t xml:space="preserve">där respondenten bad om </w:t>
         </w:r>
       </w:ins>
-      <w:ins w:id="285" w:author="Jason Serviss" w:date="2018-11-22T11:28:00Z">
+      <w:ins w:id="292" w:author="Jason Serviss" w:date="2018-11-22T11:28:00Z">
         <w:r>
           <w:t>ytterligare</w:t>
         </w:r>
       </w:ins>
-      <w:bookmarkStart w:id="286" w:name="_GoBack"/>
-      <w:bookmarkEnd w:id="286"/>
-      <w:ins w:id="287" w:author="Jason Serviss" w:date="2018-11-21T20:29:00Z">
+      <w:ins w:id="293" w:author="Jason Serviss" w:date="2018-11-21T20:29:00Z">
         <w:r>
           <w:t xml:space="preserve"> förklaring och den förklaring som gavs är inkluderade i Bilaga 2.</w:t>
         </w:r>
       </w:ins>
-      <w:ins w:id="288" w:author="Jason Serviss" w:date="2018-11-21T20:27:00Z">
+      <w:ins w:id="294" w:author="Jason Serviss" w:date="2018-11-21T20:27:00Z">
         <w:r>
           <w:t xml:space="preserve"> </w:t>
         </w:r>
       </w:ins>
-      <w:moveToRangeStart w:id="289" w:author="Jason Serviss" w:date="2018-11-21T20:22:00Z" w:name="move404451099"/>
-      <w:moveTo w:id="290" w:author="Jason Serviss" w:date="2018-11-21T20:22:00Z">
-        <w:r>
-          <w:t xml:space="preserve">För att säkerställa att </w:t>
-        </w:r>
-        <w:r>
-          <w:lastRenderedPageBreak/>
-          <w:t xml:space="preserve">ingen del av Grades pedagogiska riktlinjer hade missats i frågekonstruktionerna, </w:t>
+      <w:moveToRangeStart w:id="295" w:author="Jason Serviss" w:date="2018-11-21T20:22:00Z" w:name="move404451099"/>
+      <w:moveTo w:id="296" w:author="Jason Serviss" w:date="2018-11-21T20:22:00Z">
+        <w:r>
+          <w:t xml:space="preserve">För att säkerställa att ingen del av Grades pedagogiska riktlinjer hade missats i frågekonstruktionerna, </w:t>
         </w:r>
         <w:r>
           <w:rPr>
             <w:rFonts w:eastAsia="Times New Roman" w:cs="Times New Roman"/>
             <w:lang w:eastAsia="sv-SE"/>
           </w:rPr>
-          <w:t>avslutades intervjun med en öppen fråga där respondenten hade möjligheten att bidra med ytterligare information angående riktlinjerna om de kände att något saknades.</w:t>
+          <w:t xml:space="preserve">avslutades intervjun </w:t>
+        </w:r>
+        <w:r>
+          <w:rPr>
+            <w:rFonts w:eastAsia="Times New Roman" w:cs="Times New Roman"/>
+            <w:lang w:eastAsia="sv-SE"/>
+          </w:rPr>
+          <w:lastRenderedPageBreak/>
+          <w:t>med en öppen fråga där respondenten hade möjligheten att bidra med ytterligare information angående riktlinjerna om de kände att något saknades.</w:t>
         </w:r>
       </w:moveTo>
-      <w:moveToRangeEnd w:id="289"/>
-      <w:ins w:id="291" w:author="Jason Serviss" w:date="2018-11-21T20:33:00Z">
+      <w:moveToRangeEnd w:id="295"/>
+      <w:ins w:id="297" w:author="Jason Serviss" w:date="2018-11-21T20:33:00Z">
         <w:r>
           <w:rPr>
             <w:rFonts w:eastAsia="Times New Roman" w:cs="Times New Roman"/>
@@ -7528,7 +7571,7 @@
           <w:t xml:space="preserve"> Ingen ytterligare information </w:t>
         </w:r>
       </w:ins>
-      <w:ins w:id="292" w:author="Jason Serviss" w:date="2018-11-21T20:34:00Z">
+      <w:ins w:id="298" w:author="Jason Serviss" w:date="2018-11-21T20:34:00Z">
         <w:r>
           <w:rPr>
             <w:rFonts w:eastAsia="Times New Roman" w:cs="Times New Roman"/>
@@ -7537,7 +7580,7 @@
           <w:t>gavs av respondenten vid detta moment.</w:t>
         </w:r>
       </w:ins>
-      <w:ins w:id="293" w:author="Jason Serviss" w:date="2018-11-21T20:25:00Z">
+      <w:ins w:id="299" w:author="Jason Serviss" w:date="2018-11-21T20:25:00Z">
         <w:r>
           <w:rPr>
             <w:rFonts w:eastAsia="Times New Roman" w:cs="Times New Roman"/>
@@ -7546,8 +7589,8 @@
           <w:t xml:space="preserve"> </w:t>
         </w:r>
       </w:ins>
-      <w:moveToRangeStart w:id="294" w:author="Jason Serviss" w:date="2018-11-21T20:25:00Z" w:name="move404451235"/>
-      <w:moveTo w:id="295" w:author="Jason Serviss" w:date="2018-11-21T20:25:00Z">
+      <w:moveToRangeStart w:id="300" w:author="Jason Serviss" w:date="2018-11-21T20:25:00Z" w:name="move404451235"/>
+      <w:moveTo w:id="301" w:author="Jason Serviss" w:date="2018-11-21T20:25:00Z">
         <w:r>
           <w:rPr>
             <w:rFonts w:eastAsia="Times New Roman" w:cs="Times New Roman"/>
@@ -7557,7 +7600,7 @@
         </w:r>
       </w:moveTo>
     </w:p>
-    <w:moveToRangeEnd w:id="294"/>
+    <w:moveToRangeEnd w:id="300"/>
     <w:p>
       <w:pPr>
         <w:tabs>
@@ -7580,8 +7623,8 @@
           <w:szCs w:val="24"/>
         </w:rPr>
       </w:pPr>
-      <w:bookmarkStart w:id="296" w:name="_Toc391456183"/>
-      <w:bookmarkStart w:id="297" w:name="_Toc401327939"/>
+      <w:bookmarkStart w:id="302" w:name="_Toc391456183"/>
+      <w:bookmarkStart w:id="303" w:name="_Toc401327939"/>
       <w:r>
         <w:rPr>
           <w:rFonts w:cs="Times New Roman"/>
@@ -7591,8 +7634,8 @@
         </w:rPr>
         <w:t>Utvärdering</w:t>
       </w:r>
-      <w:bookmarkEnd w:id="296"/>
-      <w:bookmarkEnd w:id="297"/>
+      <w:bookmarkEnd w:id="302"/>
+      <w:bookmarkEnd w:id="303"/>
     </w:p>
     <w:p>
       <w:pPr>
@@ -7634,7 +7677,7 @@
         </w:rPr>
         <w:t xml:space="preserve"> Grades </w:t>
       </w:r>
-      <w:del w:id="298" w:author="Olivia Imner" w:date="2018-11-22T06:44:00Z">
+      <w:del w:id="304" w:author="Olivia Imner" w:date="2018-11-22T06:44:00Z">
         <w:r>
           <w:rPr>
             <w:rFonts w:eastAsia="Times New Roman" w:cs="Times New Roman"/>
@@ -7650,7 +7693,7 @@
           <w:delText>k</w:delText>
         </w:r>
       </w:del>
-      <w:ins w:id="299" w:author="Olivia Imner" w:date="2018-11-22T06:44:00Z">
+      <w:ins w:id="305" w:author="Olivia Imner" w:date="2018-11-22T06:44:00Z">
         <w:r>
           <w:rPr>
             <w:rFonts w:eastAsia="Times New Roman" w:cs="Times New Roman"/>
@@ -7774,7 +7817,7 @@
         </w:rPr>
         <w:t xml:space="preserve"> en </w:t>
       </w:r>
-      <w:del w:id="300" w:author="Jason Serviss" w:date="2018-11-22T10:54:00Z">
+      <w:del w:id="306" w:author="Jason Serviss" w:date="2018-11-22T10:54:00Z">
         <w:r>
           <w:rPr>
             <w:rFonts w:eastAsia="Times New Roman" w:cs="Times New Roman"/>
@@ -7944,86 +7987,95 @@
           <w:rFonts w:eastAsia="Times New Roman" w:cs="Times New Roman"/>
           <w:lang w:eastAsia="sv-SE"/>
         </w:rPr>
-        <w:t xml:space="preserve"> från 2017 utvärderades</w:t>
-      </w:r>
+        <w:t xml:space="preserve"> från 2017 utvä</w:t>
+      </w:r>
+      <w:bookmarkStart w:id="307" w:name="_GoBack"/>
+      <w:bookmarkEnd w:id="307"/>
       <w:r>
         <w:rPr>
           <w:rFonts w:eastAsia="Times New Roman" w:cs="Times New Roman"/>
           <w:lang w:eastAsia="sv-SE"/>
         </w:rPr>
-        <w:t xml:space="preserve"> av en enskild person</w:t>
+        <w:t>rderades</w:t>
       </w:r>
       <w:r>
         <w:rPr>
           <w:rFonts w:eastAsia="Times New Roman" w:cs="Times New Roman"/>
           <w:lang w:eastAsia="sv-SE"/>
         </w:rPr>
-        <w:t xml:space="preserve"> med hjälp av de 17 påståendena. Resultatet analyserades genom att använda</w:t>
+        <w:t xml:space="preserve"> av en enskild person</w:t>
       </w:r>
       <w:r>
         <w:rPr>
           <w:rFonts w:eastAsia="Times New Roman" w:cs="Times New Roman"/>
           <w:lang w:eastAsia="sv-SE"/>
         </w:rPr>
-        <w:t xml:space="preserve"> </w:t>
+        <w:t xml:space="preserve"> med hjälp av de 17 påståendena. Resultatet analyserades genom att använda</w:t>
       </w:r>
       <w:r>
         <w:rPr>
           <w:rFonts w:eastAsia="Times New Roman" w:cs="Times New Roman"/>
           <w:lang w:eastAsia="sv-SE"/>
         </w:rPr>
-        <w:t>ett</w:t>
+        <w:t xml:space="preserve"> </w:t>
       </w:r>
       <w:r>
         <w:rPr>
           <w:rFonts w:eastAsia="Times New Roman" w:cs="Times New Roman"/>
           <w:lang w:eastAsia="sv-SE"/>
         </w:rPr>
-        <w:t xml:space="preserve"> </w:t>
+        <w:t>ett</w:t>
       </w:r>
       <w:r>
         <w:rPr>
           <w:rFonts w:eastAsia="Times New Roman" w:cs="Times New Roman"/>
           <w:lang w:eastAsia="sv-SE"/>
         </w:rPr>
-        <w:t xml:space="preserve">femgradigt bedömningssystem, </w:t>
+        <w:t xml:space="preserve"> </w:t>
       </w:r>
       <w:r>
         <w:rPr>
           <w:rFonts w:eastAsia="Times New Roman" w:cs="Times New Roman"/>
           <w:lang w:eastAsia="sv-SE"/>
         </w:rPr>
-        <w:t>från 1 (</w:t>
+        <w:t xml:space="preserve">femgradigt bedömningssystem, </w:t>
       </w:r>
       <w:r>
         <w:rPr>
           <w:rFonts w:eastAsia="Times New Roman" w:cs="Times New Roman"/>
           <w:lang w:eastAsia="sv-SE"/>
         </w:rPr>
-        <w:t>inte alls viktigt</w:t>
+        <w:t>från 1 (</w:t>
       </w:r>
       <w:r>
         <w:rPr>
           <w:rFonts w:eastAsia="Times New Roman" w:cs="Times New Roman"/>
           <w:lang w:eastAsia="sv-SE"/>
         </w:rPr>
-        <w:t>) till 5 (</w:t>
+        <w:t>inte alls viktigt</w:t>
       </w:r>
       <w:r>
         <w:rPr>
           <w:rFonts w:eastAsia="Times New Roman" w:cs="Times New Roman"/>
           <w:lang w:eastAsia="sv-SE"/>
         </w:rPr>
-        <w:t>mycket viktigt</w:t>
+        <w:t>) till 5 (</w:t>
       </w:r>
       <w:r>
         <w:rPr>
           <w:rFonts w:eastAsia="Times New Roman" w:cs="Times New Roman"/>
           <w:lang w:eastAsia="sv-SE"/>
         </w:rPr>
+        <w:t>mycket viktigt</w:t>
+      </w:r>
+      <w:r>
+        <w:rPr>
+          <w:rFonts w:eastAsia="Times New Roman" w:cs="Times New Roman"/>
+          <w:lang w:eastAsia="sv-SE"/>
+        </w:rPr>
         <w:t xml:space="preserve">). Poängen från utvärderingen sammanställdes </w:t>
       </w:r>
-      <w:ins w:id="301" w:author="Jason Serviss" w:date="2018-11-22T10:55:00Z">
+      <w:ins w:id="308" w:author="Jason Serviss" w:date="2018-11-22T10:55:00Z">
         <w:r>
           <w:rPr>
             <w:rFonts w:eastAsia="Times New Roman" w:cs="Times New Roman"/>
@@ -8032,7 +8084,7 @@
           <w:t>för varje av de tidigare kurserna uppdelade utefter</w:t>
         </w:r>
       </w:ins>
-      <w:del w:id="302" w:author="Jason Serviss" w:date="2018-11-22T10:55:00Z">
+      <w:del w:id="309" w:author="Jason Serviss" w:date="2018-11-22T10:55:00Z">
         <w:r>
           <w:rPr>
             <w:rFonts w:eastAsia="Times New Roman" w:cs="Times New Roman"/>
@@ -8048,7 +8100,7 @@
         </w:rPr>
         <w:t xml:space="preserve"> DIM’s faser/element</w:t>
       </w:r>
-      <w:del w:id="303" w:author="Jason Serviss" w:date="2018-11-22T10:55:00Z">
+      <w:del w:id="310" w:author="Jason Serviss" w:date="2018-11-22T10:55:00Z">
         <w:r>
           <w:rPr>
             <w:rFonts w:eastAsia="Times New Roman" w:cs="Times New Roman"/>
@@ -8069,13 +8121,13 @@
       <w:pPr>
         <w:pStyle w:val="Heading11"/>
       </w:pPr>
-      <w:bookmarkStart w:id="304" w:name="_Toc391456184"/>
-      <w:bookmarkStart w:id="305" w:name="_Toc401327940"/>
-      <w:bookmarkEnd w:id="304"/>
+      <w:bookmarkStart w:id="311" w:name="_Toc391456184"/>
+      <w:bookmarkStart w:id="312" w:name="_Toc401327940"/>
+      <w:bookmarkEnd w:id="311"/>
       <w:r>
         <w:t>Resultat</w:t>
       </w:r>
-      <w:bookmarkEnd w:id="305"/>
+      <w:bookmarkEnd w:id="312"/>
     </w:p>
     <w:p>
       <w:pPr>
@@ -8093,7 +8145,7 @@
         </w:rPr>
         <w:t>Associativt perspektiv och DIM motsvarar Grades nuvarande pedagogi</w:t>
       </w:r>
-      <w:ins w:id="306" w:author="Olivia Imner" w:date="2018-11-22T06:45:00Z">
+      <w:ins w:id="313" w:author="Olivia Imner" w:date="2018-11-22T06:45:00Z">
         <w:r>
           <w:rPr>
             <w:b/>
@@ -8102,7 +8154,7 @@
           <w:t>ska riktlinjer</w:t>
         </w:r>
       </w:ins>
-      <w:del w:id="307" w:author="Olivia Imner" w:date="2018-11-22T06:45:00Z">
+      <w:del w:id="314" w:author="Olivia Imner" w:date="2018-11-22T06:45:00Z">
         <w:r>
           <w:rPr>
             <w:b/>
@@ -8260,11 +8312,7 @@
         <w:t>motsvara varandra</w:t>
       </w:r>
       <w:r>
-        <w:t xml:space="preserve"> i fall detta var </w:t>
-      </w:r>
-      <w:r>
-        <w:lastRenderedPageBreak/>
-        <w:t>möjligt</w:t>
+        <w:t xml:space="preserve"> i fall detta var möjligt</w:t>
       </w:r>
       <w:r>
         <w:t xml:space="preserve">. </w:t>
@@ -8335,12 +8383,12 @@
       <w:r>
         <w:t xml:space="preserve">ssociativa perspektivet ger den bästa matchningen med Grades nuvarande pedagogiska </w:t>
       </w:r>
-      <w:del w:id="308" w:author="Olivia Imner" w:date="2018-11-22T06:45:00Z">
+      <w:del w:id="315" w:author="Olivia Imner" w:date="2018-11-22T06:45:00Z">
         <w:r>
           <w:delText>ansats</w:delText>
         </w:r>
       </w:del>
-      <w:ins w:id="309" w:author="Olivia Imner" w:date="2018-11-22T06:45:00Z">
+      <w:ins w:id="316" w:author="Olivia Imner" w:date="2018-11-22T06:45:00Z">
         <w:r>
           <w:t>riktlinjer</w:t>
         </w:r>
@@ -8426,12 +8474,12 @@
       <w:r>
         <w:t>ogi</w:t>
       </w:r>
-      <w:ins w:id="310" w:author="Olivia Imner" w:date="2018-11-22T06:46:00Z">
+      <w:ins w:id="317" w:author="Olivia Imner" w:date="2018-11-22T06:46:00Z">
         <w:r>
           <w:t>ska riktlinjer</w:t>
         </w:r>
       </w:ins>
-      <w:del w:id="311" w:author="Olivia Imner" w:date="2018-11-22T06:46:00Z">
+      <w:del w:id="318" w:author="Olivia Imner" w:date="2018-11-22T06:46:00Z">
         <w:r>
           <w:delText>k</w:delText>
         </w:r>
@@ -8484,12 +8532,12 @@
       <w:r>
         <w:t>agog</w:t>
       </w:r>
-      <w:ins w:id="312" w:author="Olivia Imner" w:date="2018-11-22T06:46:00Z">
+      <w:ins w:id="319" w:author="Olivia Imner" w:date="2018-11-22T06:46:00Z">
         <w:r>
           <w:t>iska riktlinjer</w:t>
         </w:r>
       </w:ins>
-      <w:del w:id="313" w:author="Olivia Imner" w:date="2018-11-22T06:46:00Z">
+      <w:del w:id="320" w:author="Olivia Imner" w:date="2018-11-22T06:46:00Z">
         <w:r>
           <w:delText>ik</w:delText>
         </w:r>
@@ -8509,12 +8557,12 @@
       <w:r>
         <w:t xml:space="preserve"> en </w:t>
       </w:r>
-      <w:del w:id="314" w:author="Jason Serviss" w:date="2018-11-21T18:34:00Z">
+      <w:del w:id="321" w:author="Jason Serviss" w:date="2018-11-21T18:34:00Z">
         <w:r>
           <w:delText xml:space="preserve">logisk </w:delText>
         </w:r>
       </w:del>
-      <w:ins w:id="315" w:author="Jason Serviss" w:date="2018-11-21T18:34:00Z">
+      <w:ins w:id="322" w:author="Jason Serviss" w:date="2018-11-21T18:34:00Z">
         <w:r>
           <w:t xml:space="preserve">rimlig </w:t>
         </w:r>
@@ -8549,7 +8597,6 @@
           <w:szCs w:val="18"/>
           <w:lang w:val="en-US" w:eastAsia="en-US"/>
         </w:rPr>
-        <w:lastRenderedPageBreak/>
         <w:drawing>
           <wp:inline distT="0" distB="0" distL="0" distR="0" wp14:anchorId="2F3806C5" wp14:editId="245E98D7">
             <wp:extent cx="5760720" cy="3316798"/>
@@ -8711,6 +8758,7 @@
         <w:rPr>
           <w:b/>
         </w:rPr>
+        <w:lastRenderedPageBreak/>
         <w:t>B</w:t>
       </w:r>
       <w:r>
@@ -8822,7 +8870,7 @@
         </w:rPr>
         <w:t xml:space="preserve"> pedagog</w:t>
       </w:r>
-      <w:ins w:id="316" w:author="Olivia Imner" w:date="2018-11-22T06:47:00Z">
+      <w:ins w:id="323" w:author="Olivia Imner" w:date="2018-11-22T06:47:00Z">
         <w:r>
           <w:rPr>
             <w:b/>
@@ -8831,7 +8879,7 @@
           <w:t>iska riktlinjer</w:t>
         </w:r>
       </w:ins>
-      <w:del w:id="317" w:author="Olivia Imner" w:date="2018-11-22T06:47:00Z">
+      <w:del w:id="324" w:author="Olivia Imner" w:date="2018-11-22T06:47:00Z">
         <w:r>
           <w:rPr>
             <w:b/>
@@ -9081,242 +9129,245 @@
         <w:jc w:val="both"/>
       </w:pPr>
       <w:r>
+        <w:t xml:space="preserve">För att få en djupare blick inom Grades prestanda i varje fas, delade vi upp de erhållna poäng utefter varje </w:t>
+      </w:r>
+      <w:r>
+        <w:t>fas element</w:t>
+      </w:r>
+      <w:r>
+        <w:t xml:space="preserve">. </w:t>
+      </w:r>
+      <w:r>
+        <w:t xml:space="preserve">I </w:t>
+      </w:r>
+      <w:r>
+        <w:rPr>
+          <w:i/>
+        </w:rPr>
+        <w:t>Presentations</w:t>
+      </w:r>
+      <w:r>
+        <w:t>-</w:t>
+      </w:r>
+      <w:r>
+        <w:t xml:space="preserve">fasen visade elementet </w:t>
+      </w:r>
+      <w:r>
+        <w:rPr>
+          <w:i/>
+        </w:rPr>
+        <w:t>Förståelse</w:t>
+      </w:r>
+      <w:r>
+        <w:t xml:space="preserve"> en låg poäng (medelpoäng = 1,5) jämfört med </w:t>
+      </w:r>
+      <w:r>
+        <w:t>resten av elementen i fasen som hade relativt h</w:t>
+      </w:r>
+      <w:r>
+        <w:t>ög medelpoäng (medelpoäng = 3,8,</w:t>
+      </w:r>
+      <w:r>
+        <w:t xml:space="preserve"> 4,</w:t>
+      </w:r>
+      <w:r>
+        <w:t>4,</w:t>
+      </w:r>
+      <w:r>
+        <w:t xml:space="preserve"> </w:t>
+      </w:r>
+      <w:r>
+        <w:t>och 4,8</w:t>
+      </w:r>
+      <w:r>
+        <w:t xml:space="preserve">; </w:t>
+      </w:r>
+      <w:r>
+        <w:t xml:space="preserve">Figur 2b). </w:t>
+      </w:r>
+      <w:r>
+        <w:t xml:space="preserve">Fast </w:t>
+      </w:r>
+      <w:r>
+        <w:rPr>
+          <w:i/>
+        </w:rPr>
+        <w:t>Presentation</w:t>
+      </w:r>
+      <w:r>
+        <w:rPr>
+          <w:i/>
+        </w:rPr>
+        <w:t>-</w:t>
+      </w:r>
+      <w:r>
+        <w:t xml:space="preserve">fasen hade en samlad hög medelpoäng, kunde förbättringar av </w:t>
+      </w:r>
+      <w:r>
+        <w:rPr>
+          <w:i/>
+        </w:rPr>
+        <w:t>Förståelse</w:t>
+      </w:r>
+      <w:r>
+        <w:t>-</w:t>
+      </w:r>
+      <w:r>
+        <w:t xml:space="preserve">elementen åstadkommas genom tillägg av tillfällen för studenten att visa sina förståelse i framtida kurser. </w:t>
+      </w:r>
+      <w:r>
+        <w:t>Praktik</w:t>
+      </w:r>
+      <w:r>
+        <w:t xml:space="preserve">fasen visade att elementet </w:t>
+      </w:r>
+      <w:r>
+        <w:rPr>
+          <w:i/>
+        </w:rPr>
+        <w:t>Självständiga övningar</w:t>
+      </w:r>
+      <w:r>
+        <w:t xml:space="preserve"> och </w:t>
+      </w:r>
+      <w:r>
+        <w:rPr>
+          <w:i/>
+        </w:rPr>
+        <w:t>Periodisk Övervakning</w:t>
+      </w:r>
+      <w:r>
+        <w:t xml:space="preserve"> utgav ett enhetligt </w:t>
+      </w:r>
+      <w:r>
+        <w:t xml:space="preserve">lägre </w:t>
+      </w:r>
+      <w:r>
+        <w:t xml:space="preserve">resultat </w:t>
+      </w:r>
+      <w:r>
+        <w:t xml:space="preserve">(medelpoäng = 2 och 2) </w:t>
+      </w:r>
+      <w:r>
+        <w:t xml:space="preserve">jämfört med </w:t>
+      </w:r>
+      <w:r>
+        <w:rPr>
+          <w:i/>
+        </w:rPr>
+        <w:t xml:space="preserve">Guidning </w:t>
+      </w:r>
+      <w:r>
+        <w:t xml:space="preserve">(medelpoäng = </w:t>
+      </w:r>
+      <w:r>
+        <w:t>4,5</w:t>
+      </w:r>
+      <w:r>
+        <w:t xml:space="preserve">) (Figur 2b). </w:t>
+      </w:r>
+      <w:r>
+        <w:t>Det</w:t>
+      </w:r>
+      <w:r>
+        <w:t xml:space="preserve"> lägre resultatet i </w:t>
+      </w:r>
+      <w:r>
+        <w:rPr>
+          <w:i/>
+        </w:rPr>
+        <w:t>Självständiga övningar</w:t>
+      </w:r>
+      <w:r>
+        <w:t xml:space="preserve"> och </w:t>
+      </w:r>
+      <w:r>
+        <w:rPr>
+          <w:i/>
+        </w:rPr>
+        <w:t>Periodisk Övervakning</w:t>
+      </w:r>
+      <w:r>
+        <w:t xml:space="preserve"> element grundades i </w:t>
+      </w:r>
+      <w:r>
+        <w:t>att Grade inte lägger någon större fokus på dessa områden</w:t>
+      </w:r>
+      <w:r>
+        <w:t xml:space="preserve"> enligt intervju</w:t>
+      </w:r>
+      <w:r>
+        <w:t>svar</w:t>
+      </w:r>
+      <w:r>
+        <w:t xml:space="preserve"> (Bilaga 2)</w:t>
+      </w:r>
+      <w:r>
+        <w:t>.</w:t>
+      </w:r>
+      <w:r>
+        <w:t xml:space="preserve"> </w:t>
+      </w:r>
+      <w:r>
+        <w:t xml:space="preserve">Resultatet indikerar att </w:t>
+      </w:r>
+      <w:r>
+        <w:t>komplettering av kurserna</w:t>
+      </w:r>
+      <w:r>
+        <w:t xml:space="preserve"> med övningsmoment </w:t>
+      </w:r>
+      <w:r>
+        <w:t>för att ge stude</w:t>
+      </w:r>
+      <w:r>
+        <w:t>nten fler möjligheter att arbeta</w:t>
+      </w:r>
+      <w:r>
+        <w:t xml:space="preserve"> med materialet och därpå få </w:t>
+      </w:r>
+      <w:r>
+        <w:t xml:space="preserve">en omedelbar respons över </w:t>
+      </w:r>
+      <w:r>
+        <w:t>resultatet</w:t>
+      </w:r>
+      <w:r>
+        <w:t xml:space="preserve"> skulle öka kvalitéten av dessa element</w:t>
+      </w:r>
+      <w:r>
+        <w:t xml:space="preserve">. </w:t>
+      </w:r>
+      <w:r>
+        <w:rPr>
+          <w:i/>
+        </w:rPr>
+        <w:t>Bedömning och Utvärderings</w:t>
+      </w:r>
+      <w:r>
+        <w:t>-</w:t>
+      </w:r>
+      <w:r>
+        <w:t xml:space="preserve">fasen </w:t>
+      </w:r>
+      <w:r>
+        <w:t>fick</w:t>
+      </w:r>
+      <w:r>
+        <w:t xml:space="preserve"> den lägsta </w:t>
+      </w:r>
+      <w:r>
+        <w:t>medel</w:t>
+      </w:r>
+      <w:r>
+        <w:t>poän</w:t>
+      </w:r>
+      <w:r>
+        <w:t xml:space="preserve">gen jämfört </w:t>
+      </w:r>
+      <w:r>
         <w:lastRenderedPageBreak/>
-        <w:t xml:space="preserve">För att få en djupare blick inom Grades prestanda i varje fas, delade vi upp de erhållna poäng utefter varje </w:t>
-      </w:r>
-      <w:r>
-        <w:t>fas element</w:t>
-      </w:r>
-      <w:r>
-        <w:t xml:space="preserve">. </w:t>
-      </w:r>
-      <w:r>
-        <w:t xml:space="preserve">I </w:t>
-      </w:r>
-      <w:r>
-        <w:rPr>
-          <w:i/>
-        </w:rPr>
-        <w:t>Presentations</w:t>
-      </w:r>
-      <w:r>
-        <w:t>-</w:t>
-      </w:r>
-      <w:r>
-        <w:t xml:space="preserve">fasen visade elementet </w:t>
-      </w:r>
-      <w:r>
-        <w:rPr>
-          <w:i/>
-        </w:rPr>
-        <w:t>Förståelse</w:t>
-      </w:r>
-      <w:r>
-        <w:t xml:space="preserve"> en låg poäng (medelpoäng = 1,5) jämfört med </w:t>
-      </w:r>
-      <w:r>
-        <w:t>resten av elementen i fasen som hade relativt h</w:t>
-      </w:r>
-      <w:r>
-        <w:t>ög medelpoäng (medelpoäng = 3,8,</w:t>
-      </w:r>
-      <w:r>
-        <w:t xml:space="preserve"> 4,</w:t>
-      </w:r>
-      <w:r>
-        <w:t>4,</w:t>
-      </w:r>
-      <w:r>
-        <w:t xml:space="preserve"> </w:t>
-      </w:r>
-      <w:r>
-        <w:t>och 4,8</w:t>
-      </w:r>
-      <w:r>
-        <w:t xml:space="preserve">; </w:t>
-      </w:r>
-      <w:r>
-        <w:t xml:space="preserve">Figur 2b). </w:t>
-      </w:r>
-      <w:r>
-        <w:t xml:space="preserve">Fast </w:t>
-      </w:r>
-      <w:r>
-        <w:rPr>
-          <w:i/>
-        </w:rPr>
-        <w:t>Presentation</w:t>
-      </w:r>
-      <w:r>
-        <w:rPr>
-          <w:i/>
-        </w:rPr>
-        <w:t>-</w:t>
-      </w:r>
-      <w:r>
-        <w:t xml:space="preserve">fasen hade en samlad hög medelpoäng, kunde förbättringar av </w:t>
-      </w:r>
-      <w:r>
-        <w:rPr>
-          <w:i/>
-        </w:rPr>
-        <w:t>Förståelse</w:t>
-      </w:r>
-      <w:r>
-        <w:t>-</w:t>
-      </w:r>
-      <w:r>
-        <w:t xml:space="preserve">elementen åstadkommas genom tillägg av tillfällen för studenten att visa sina förståelse i framtida kurser. </w:t>
-      </w:r>
-      <w:r>
-        <w:t>Praktik</w:t>
-      </w:r>
-      <w:r>
-        <w:t xml:space="preserve">fasen visade att elementet </w:t>
-      </w:r>
-      <w:r>
-        <w:rPr>
-          <w:i/>
-        </w:rPr>
-        <w:t>Självständiga övningar</w:t>
-      </w:r>
-      <w:r>
-        <w:t xml:space="preserve"> och </w:t>
-      </w:r>
-      <w:r>
-        <w:rPr>
-          <w:i/>
-        </w:rPr>
-        <w:t>Periodisk Övervakning</w:t>
-      </w:r>
-      <w:r>
-        <w:t xml:space="preserve"> utgav ett enhetligt </w:t>
-      </w:r>
-      <w:r>
-        <w:t xml:space="preserve">lägre </w:t>
-      </w:r>
-      <w:r>
-        <w:t xml:space="preserve">resultat </w:t>
-      </w:r>
-      <w:r>
-        <w:t xml:space="preserve">(medelpoäng = 2 och 2) </w:t>
-      </w:r>
-      <w:r>
-        <w:t xml:space="preserve">jämfört med </w:t>
-      </w:r>
-      <w:r>
-        <w:rPr>
-          <w:i/>
-        </w:rPr>
-        <w:t xml:space="preserve">Guidning </w:t>
-      </w:r>
-      <w:r>
-        <w:t xml:space="preserve">(medelpoäng = </w:t>
-      </w:r>
-      <w:r>
-        <w:t>4,5</w:t>
-      </w:r>
-      <w:r>
-        <w:t xml:space="preserve">) (Figur 2b). </w:t>
-      </w:r>
-      <w:r>
-        <w:t>Det</w:t>
-      </w:r>
-      <w:r>
-        <w:t xml:space="preserve"> lägre resultatet i </w:t>
-      </w:r>
-      <w:r>
-        <w:rPr>
-          <w:i/>
-        </w:rPr>
-        <w:t>Självständiga övningar</w:t>
-      </w:r>
-      <w:r>
-        <w:t xml:space="preserve"> och </w:t>
-      </w:r>
-      <w:r>
-        <w:rPr>
-          <w:i/>
-        </w:rPr>
-        <w:t>Periodisk Övervakning</w:t>
-      </w:r>
-      <w:r>
-        <w:t xml:space="preserve"> element grundades i </w:t>
-      </w:r>
-      <w:r>
-        <w:t>att Grade inte lägger någon större fokus på dessa områden</w:t>
-      </w:r>
-      <w:r>
-        <w:t xml:space="preserve"> enligt intervju</w:t>
-      </w:r>
-      <w:r>
-        <w:t>svar</w:t>
-      </w:r>
-      <w:r>
-        <w:t xml:space="preserve"> (Bilaga 2)</w:t>
-      </w:r>
-      <w:r>
-        <w:t>.</w:t>
-      </w:r>
-      <w:r>
-        <w:t xml:space="preserve"> </w:t>
-      </w:r>
-      <w:r>
-        <w:t xml:space="preserve">Resultatet indikerar att </w:t>
-      </w:r>
-      <w:r>
-        <w:t>komplettering av kurserna</w:t>
-      </w:r>
-      <w:r>
-        <w:t xml:space="preserve"> med övningsmoment </w:t>
-      </w:r>
-      <w:r>
-        <w:t>för att ge stude</w:t>
-      </w:r>
-      <w:r>
-        <w:t>nten fler möjligheter att arbeta</w:t>
-      </w:r>
-      <w:r>
-        <w:t xml:space="preserve"> med materialet och därpå få </w:t>
-      </w:r>
-      <w:r>
-        <w:t xml:space="preserve">en omedelbar respons över </w:t>
-      </w:r>
-      <w:r>
-        <w:t>resultatet</w:t>
-      </w:r>
-      <w:r>
-        <w:t xml:space="preserve"> skulle öka kvalitéten av dessa element</w:t>
-      </w:r>
-      <w:r>
-        <w:t xml:space="preserve">. </w:t>
-      </w:r>
-      <w:r>
-        <w:rPr>
-          <w:i/>
-        </w:rPr>
-        <w:t>Bedömning och Utvärderings</w:t>
-      </w:r>
-      <w:r>
-        <w:t>-</w:t>
-      </w:r>
-      <w:r>
-        <w:t xml:space="preserve">fasen </w:t>
-      </w:r>
-      <w:r>
-        <w:t>fick</w:t>
-      </w:r>
-      <w:r>
-        <w:t xml:space="preserve"> den lägsta </w:t>
-      </w:r>
-      <w:r>
-        <w:t>medel</w:t>
-      </w:r>
-      <w:r>
-        <w:t>poän</w:t>
-      </w:r>
-      <w:r>
-        <w:t xml:space="preserve">gen jämfört med alla </w:t>
+        <w:t xml:space="preserve">med alla </w:t>
       </w:r>
       <w:r>
         <w:t>DIM-</w:t>
@@ -9541,7 +9592,6 @@
           <w:noProof/>
           <w:lang w:val="en-US"/>
         </w:rPr>
-        <w:lastRenderedPageBreak/>
         <w:drawing>
           <wp:inline distT="0" distB="0" distL="0" distR="0" wp14:anchorId="21C454E6" wp14:editId="69C74DDC">
             <wp:extent cx="5726606" cy="3308889"/>
@@ -9802,6 +9852,7 @@
         <w:jc w:val="both"/>
       </w:pPr>
       <w:r>
+        <w:lastRenderedPageBreak/>
         <w:t>Slutligen</w:t>
       </w:r>
       <w:r>
@@ -10176,8 +10227,8 @@
       <w:r>
         <w:t>.</w:t>
       </w:r>
-      <w:bookmarkStart w:id="318" w:name="_Toc489811950"/>
-      <w:bookmarkStart w:id="319" w:name="_Ref489810823"/>
+      <w:bookmarkStart w:id="325" w:name="_Toc489811950"/>
+      <w:bookmarkStart w:id="326" w:name="_Ref489810823"/>
     </w:p>
     <w:p>
       <w:pPr>
@@ -10352,8 +10403,8 @@
       <w:r>
         <w:t xml:space="preserve"> </w:t>
       </w:r>
-      <w:bookmarkEnd w:id="318"/>
-      <w:bookmarkEnd w:id="319"/>
+      <w:bookmarkEnd w:id="325"/>
+      <w:bookmarkEnd w:id="326"/>
       <w:r>
         <w:t>Punkterna representerar p</w:t>
       </w:r>
@@ -10398,13 +10449,14 @@
       <w:pPr>
         <w:pStyle w:val="Heading11"/>
       </w:pPr>
-      <w:bookmarkStart w:id="320" w:name="_Toc391456185"/>
-      <w:bookmarkStart w:id="321" w:name="_Toc401327941"/>
-      <w:bookmarkEnd w:id="320"/>
-      <w:r>
+      <w:bookmarkStart w:id="327" w:name="_Toc391456185"/>
+      <w:bookmarkStart w:id="328" w:name="_Toc401327941"/>
+      <w:bookmarkEnd w:id="327"/>
+      <w:r>
+        <w:lastRenderedPageBreak/>
         <w:t>Diskussion</w:t>
       </w:r>
-      <w:bookmarkEnd w:id="321"/>
+      <w:bookmarkEnd w:id="328"/>
     </w:p>
     <w:p>
       <w:pPr>
@@ -10525,12 +10577,12 @@
       <w:r>
         <w:t xml:space="preserve">ssociativa perspektivet var lämpligast för att inrama Grades pedagogiska </w:t>
       </w:r>
-      <w:del w:id="322" w:author="Olivia Imner" w:date="2018-11-22T06:47:00Z">
+      <w:del w:id="329" w:author="Olivia Imner" w:date="2018-11-22T06:47:00Z">
         <w:r>
           <w:delText>ansats</w:delText>
         </w:r>
       </w:del>
-      <w:ins w:id="323" w:author="Olivia Imner" w:date="2018-11-22T06:47:00Z">
+      <w:ins w:id="330" w:author="Olivia Imner" w:date="2018-11-22T06:47:00Z">
         <w:r>
           <w:t>riktlinjer</w:t>
         </w:r>
@@ -10623,18 +10675,17 @@
         </w:rPr>
       </w:pPr>
       <w:r>
-        <w:lastRenderedPageBreak/>
         <w:t>Intervjuresultatet visade att det Associativa perspektivet passade bäst in på Grades</w:t>
       </w:r>
       <w:r>
         <w:t xml:space="preserve"> pedagogi</w:t>
       </w:r>
-      <w:ins w:id="324" w:author="Olivia Imner" w:date="2018-11-22T06:48:00Z">
+      <w:ins w:id="331" w:author="Olivia Imner" w:date="2018-11-22T06:48:00Z">
         <w:r>
           <w:t>ska riktlinjer</w:t>
         </w:r>
       </w:ins>
-      <w:del w:id="325" w:author="Olivia Imner" w:date="2018-11-22T06:48:00Z">
+      <w:del w:id="332" w:author="Olivia Imner" w:date="2018-11-22T06:48:00Z">
         <w:r>
           <w:delText>k</w:delText>
         </w:r>
@@ -10714,12 +10765,12 @@
       <w:r>
         <w:t xml:space="preserve"> till ett mer konkret svar angående vilken av de två perspektiv passar bäst i Grades pedagogi</w:t>
       </w:r>
-      <w:ins w:id="326" w:author="Olivia Imner" w:date="2018-11-22T06:48:00Z">
+      <w:ins w:id="333" w:author="Olivia Imner" w:date="2018-11-22T06:48:00Z">
         <w:r>
           <w:t>ska riktlinjer</w:t>
         </w:r>
       </w:ins>
-      <w:del w:id="327" w:author="Olivia Imner" w:date="2018-11-22T06:48:00Z">
+      <w:del w:id="334" w:author="Olivia Imner" w:date="2018-11-22T06:48:00Z">
         <w:r>
           <w:delText>k</w:delText>
         </w:r>
@@ -11010,6 +11061,7 @@
         <w:t xml:space="preserve">att utökat </w:t>
       </w:r>
       <w:r>
+        <w:lastRenderedPageBreak/>
         <w:t>antal frågor som korresponderar till de undersökta modeller</w:t>
       </w:r>
       <w:r>
@@ -11271,11 +11323,7 @@
         <w:t>Specifikt</w:t>
       </w:r>
       <w:r>
-        <w:t xml:space="preserve"> innebär </w:t>
-      </w:r>
-      <w:r>
-        <w:lastRenderedPageBreak/>
-        <w:t>detta att</w:t>
+        <w:t xml:space="preserve"> innebär detta att</w:t>
       </w:r>
       <w:r>
         <w:t xml:space="preserve"> tillägg av</w:t>
@@ -11581,6 +11629,7 @@
         <w:t xml:space="preserve">. </w:t>
       </w:r>
       <w:r>
+        <w:lastRenderedPageBreak/>
         <w:t>Trots att</w:t>
       </w:r>
       <w:r>
@@ -11658,12 +11707,12 @@
       <w:r>
         <w:t>nuvarande pedagogi</w:t>
       </w:r>
-      <w:ins w:id="328" w:author="Olivia Imner" w:date="2018-11-22T06:49:00Z">
+      <w:ins w:id="335" w:author="Olivia Imner" w:date="2018-11-22T06:49:00Z">
         <w:r>
           <w:t>ska riktlinjer</w:t>
         </w:r>
       </w:ins>
-      <w:del w:id="329" w:author="Olivia Imner" w:date="2018-11-22T06:49:00Z">
+      <w:del w:id="336" w:author="Olivia Imner" w:date="2018-11-22T06:49:00Z">
         <w:r>
           <w:delText>k</w:delText>
         </w:r>
@@ -11724,12 +11773,12 @@
       <w:pPr>
         <w:pStyle w:val="Heading11"/>
       </w:pPr>
-      <w:bookmarkStart w:id="330" w:name="_Toc401327942"/>
+      <w:bookmarkStart w:id="337" w:name="_Toc401327942"/>
       <w:r>
         <w:lastRenderedPageBreak/>
         <w:t>Tack</w:t>
       </w:r>
-      <w:bookmarkEnd w:id="330"/>
+      <w:bookmarkEnd w:id="337"/>
     </w:p>
     <w:p>
       <w:pPr>
@@ -11786,13 +11835,13 @@
       <w:pPr>
         <w:pStyle w:val="Heading11"/>
       </w:pPr>
-      <w:bookmarkStart w:id="331" w:name="_Toc391456186"/>
-      <w:bookmarkStart w:id="332" w:name="_Toc401327943"/>
-      <w:bookmarkEnd w:id="331"/>
+      <w:bookmarkStart w:id="338" w:name="_Toc391456186"/>
+      <w:bookmarkStart w:id="339" w:name="_Toc401327943"/>
+      <w:bookmarkEnd w:id="338"/>
       <w:r>
         <w:t>Referenser</w:t>
       </w:r>
-      <w:bookmarkEnd w:id="332"/>
+      <w:bookmarkEnd w:id="339"/>
     </w:p>
     <w:p>
       <w:pPr>
@@ -11801,7 +11850,7 @@
         <w:autoSpaceDN w:val="0"/>
         <w:adjustRightInd w:val="0"/>
         <w:rPr>
-          <w:del w:id="333" w:author="Olivia Imner" w:date="2018-11-22T10:27:00Z"/>
+          <w:del w:id="340" w:author="Olivia Imner" w:date="2018-11-22T10:27:00Z"/>
           <w:rFonts w:cs="Times New Roman"/>
           <w:color w:val="000000"/>
         </w:rPr>
@@ -11830,7 +11879,7 @@
         </w:rPr>
         <w:fldChar w:fldCharType="separate"/>
       </w:r>
-      <w:ins w:id="334" w:author="Olivia Imner" w:date="2018-11-22T10:43:00Z">
+      <w:ins w:id="341" w:author="Olivia Imner" w:date="2018-11-22T10:43:00Z">
         <w:r>
           <w:rPr>
             <w:rFonts w:cs="Times New Roman"/>
@@ -11839,7 +11888,7 @@
           <w:t>Automatic citation updates are disabled. To see the bibliography, click Refresh in the Zotero toolbar.</w:t>
         </w:r>
       </w:ins>
-      <w:del w:id="335" w:author="Olivia Imner" w:date="2018-11-22T10:27:00Z">
+      <w:del w:id="342" w:author="Olivia Imner" w:date="2018-11-22T10:27:00Z">
         <w:r>
           <w:rPr>
             <w:rFonts w:cs="Times New Roman"/>
@@ -11872,12 +11921,12 @@
         <w:autoSpaceDN w:val="0"/>
         <w:adjustRightInd w:val="0"/>
         <w:rPr>
-          <w:del w:id="336" w:author="Olivia Imner" w:date="2018-11-22T10:27:00Z"/>
+          <w:del w:id="343" w:author="Olivia Imner" w:date="2018-11-22T10:27:00Z"/>
           <w:rFonts w:cs="Times New Roman"/>
           <w:color w:val="000000"/>
         </w:rPr>
       </w:pPr>
-      <w:del w:id="337" w:author="Olivia Imner" w:date="2018-11-22T10:27:00Z">
+      <w:del w:id="344" w:author="Olivia Imner" w:date="2018-11-22T10:27:00Z">
         <w:r>
           <w:rPr>
             <w:rFonts w:cs="Times New Roman"/>
@@ -11894,12 +11943,12 @@
         <w:autoSpaceDN w:val="0"/>
         <w:adjustRightInd w:val="0"/>
         <w:rPr>
-          <w:del w:id="338" w:author="Olivia Imner" w:date="2018-11-22T10:27:00Z"/>
+          <w:del w:id="345" w:author="Olivia Imner" w:date="2018-11-22T10:27:00Z"/>
           <w:rFonts w:cs="Times New Roman"/>
           <w:color w:val="000000"/>
         </w:rPr>
       </w:pPr>
-      <w:del w:id="339" w:author="Olivia Imner" w:date="2018-11-22T10:27:00Z">
+      <w:del w:id="346" w:author="Olivia Imner" w:date="2018-11-22T10:27:00Z">
         <w:r>
           <w:rPr>
             <w:rFonts w:cs="Times New Roman"/>
@@ -11916,12 +11965,12 @@
         <w:autoSpaceDN w:val="0"/>
         <w:adjustRightInd w:val="0"/>
         <w:rPr>
-          <w:del w:id="340" w:author="Olivia Imner" w:date="2018-11-22T10:27:00Z"/>
+          <w:del w:id="347" w:author="Olivia Imner" w:date="2018-11-22T10:27:00Z"/>
           <w:rFonts w:cs="Times New Roman"/>
           <w:color w:val="000000"/>
         </w:rPr>
       </w:pPr>
-      <w:del w:id="341" w:author="Olivia Imner" w:date="2018-11-22T10:27:00Z">
+      <w:del w:id="348" w:author="Olivia Imner" w:date="2018-11-22T10:27:00Z">
         <w:r>
           <w:rPr>
             <w:rFonts w:cs="Times New Roman"/>
@@ -11954,12 +12003,12 @@
         <w:autoSpaceDN w:val="0"/>
         <w:adjustRightInd w:val="0"/>
         <w:rPr>
-          <w:del w:id="342" w:author="Olivia Imner" w:date="2018-11-22T10:27:00Z"/>
+          <w:del w:id="349" w:author="Olivia Imner" w:date="2018-11-22T10:27:00Z"/>
           <w:rFonts w:cs="Times New Roman"/>
           <w:color w:val="000000"/>
         </w:rPr>
       </w:pPr>
-      <w:del w:id="343" w:author="Olivia Imner" w:date="2018-11-22T10:27:00Z">
+      <w:del w:id="350" w:author="Olivia Imner" w:date="2018-11-22T10:27:00Z">
         <w:r>
           <w:rPr>
             <w:rFonts w:cs="Times New Roman"/>
@@ -12008,12 +12057,12 @@
         <w:autoSpaceDN w:val="0"/>
         <w:adjustRightInd w:val="0"/>
         <w:rPr>
-          <w:del w:id="344" w:author="Olivia Imner" w:date="2018-11-22T10:27:00Z"/>
+          <w:del w:id="351" w:author="Olivia Imner" w:date="2018-11-22T10:27:00Z"/>
           <w:rFonts w:cs="Times New Roman"/>
           <w:color w:val="000000"/>
         </w:rPr>
       </w:pPr>
-      <w:del w:id="345" w:author="Olivia Imner" w:date="2018-11-22T10:27:00Z">
+      <w:del w:id="352" w:author="Olivia Imner" w:date="2018-11-22T10:27:00Z">
         <w:r>
           <w:rPr>
             <w:rFonts w:cs="Times New Roman"/>
@@ -12046,12 +12095,12 @@
         <w:autoSpaceDN w:val="0"/>
         <w:adjustRightInd w:val="0"/>
         <w:rPr>
-          <w:del w:id="346" w:author="Olivia Imner" w:date="2018-11-22T10:27:00Z"/>
+          <w:del w:id="353" w:author="Olivia Imner" w:date="2018-11-22T10:27:00Z"/>
           <w:rFonts w:cs="Times New Roman"/>
           <w:color w:val="000000"/>
         </w:rPr>
       </w:pPr>
-      <w:del w:id="347" w:author="Olivia Imner" w:date="2018-11-22T10:27:00Z">
+      <w:del w:id="354" w:author="Olivia Imner" w:date="2018-11-22T10:27:00Z">
         <w:r>
           <w:rPr>
             <w:rFonts w:cs="Times New Roman"/>
@@ -12084,12 +12133,12 @@
         <w:autoSpaceDN w:val="0"/>
         <w:adjustRightInd w:val="0"/>
         <w:rPr>
-          <w:del w:id="348" w:author="Olivia Imner" w:date="2018-11-22T10:27:00Z"/>
+          <w:del w:id="355" w:author="Olivia Imner" w:date="2018-11-22T10:27:00Z"/>
           <w:rFonts w:cs="Times New Roman"/>
           <w:color w:val="000000"/>
         </w:rPr>
       </w:pPr>
-      <w:del w:id="349" w:author="Olivia Imner" w:date="2018-11-22T10:27:00Z">
+      <w:del w:id="356" w:author="Olivia Imner" w:date="2018-11-22T10:27:00Z">
         <w:r>
           <w:rPr>
             <w:rFonts w:cs="Times New Roman"/>
@@ -12138,12 +12187,12 @@
         <w:autoSpaceDN w:val="0"/>
         <w:adjustRightInd w:val="0"/>
         <w:rPr>
-          <w:del w:id="350" w:author="Olivia Imner" w:date="2018-11-22T10:27:00Z"/>
+          <w:del w:id="357" w:author="Olivia Imner" w:date="2018-11-22T10:27:00Z"/>
           <w:rFonts w:cs="Times New Roman"/>
           <w:color w:val="000000"/>
         </w:rPr>
       </w:pPr>
-      <w:del w:id="351" w:author="Olivia Imner" w:date="2018-11-22T10:27:00Z">
+      <w:del w:id="358" w:author="Olivia Imner" w:date="2018-11-22T10:27:00Z">
         <w:r>
           <w:rPr>
             <w:rFonts w:cs="Times New Roman"/>
@@ -12176,12 +12225,12 @@
         <w:autoSpaceDN w:val="0"/>
         <w:adjustRightInd w:val="0"/>
         <w:rPr>
-          <w:del w:id="352" w:author="Olivia Imner" w:date="2018-11-22T10:27:00Z"/>
+          <w:del w:id="359" w:author="Olivia Imner" w:date="2018-11-22T10:27:00Z"/>
           <w:rFonts w:cs="Times New Roman"/>
           <w:color w:val="000000"/>
         </w:rPr>
       </w:pPr>
-      <w:del w:id="353" w:author="Olivia Imner" w:date="2018-11-22T10:27:00Z">
+      <w:del w:id="360" w:author="Olivia Imner" w:date="2018-11-22T10:27:00Z">
         <w:r>
           <w:rPr>
             <w:rFonts w:cs="Times New Roman"/>
@@ -12214,12 +12263,12 @@
         <w:autoSpaceDN w:val="0"/>
         <w:adjustRightInd w:val="0"/>
         <w:rPr>
-          <w:del w:id="354" w:author="Olivia Imner" w:date="2018-11-22T10:27:00Z"/>
+          <w:del w:id="361" w:author="Olivia Imner" w:date="2018-11-22T10:27:00Z"/>
           <w:rFonts w:cs="Times New Roman"/>
           <w:color w:val="000000"/>
         </w:rPr>
       </w:pPr>
-      <w:del w:id="355" w:author="Olivia Imner" w:date="2018-11-22T10:27:00Z">
+      <w:del w:id="362" w:author="Olivia Imner" w:date="2018-11-22T10:27:00Z">
         <w:r>
           <w:rPr>
             <w:rFonts w:cs="Times New Roman"/>
@@ -12268,12 +12317,12 @@
         <w:autoSpaceDN w:val="0"/>
         <w:adjustRightInd w:val="0"/>
         <w:rPr>
-          <w:del w:id="356" w:author="Olivia Imner" w:date="2018-11-22T10:27:00Z"/>
+          <w:del w:id="363" w:author="Olivia Imner" w:date="2018-11-22T10:27:00Z"/>
           <w:rFonts w:cs="Times New Roman"/>
           <w:color w:val="000000"/>
         </w:rPr>
       </w:pPr>
-      <w:del w:id="357" w:author="Olivia Imner" w:date="2018-11-22T10:27:00Z">
+      <w:del w:id="364" w:author="Olivia Imner" w:date="2018-11-22T10:27:00Z">
         <w:r>
           <w:rPr>
             <w:rFonts w:cs="Times New Roman"/>
@@ -12306,12 +12355,12 @@
         <w:autoSpaceDN w:val="0"/>
         <w:adjustRightInd w:val="0"/>
         <w:rPr>
-          <w:del w:id="358" w:author="Olivia Imner" w:date="2018-11-22T10:27:00Z"/>
+          <w:del w:id="365" w:author="Olivia Imner" w:date="2018-11-22T10:27:00Z"/>
           <w:rFonts w:cs="Times New Roman"/>
           <w:color w:val="000000"/>
         </w:rPr>
       </w:pPr>
-      <w:del w:id="359" w:author="Olivia Imner" w:date="2018-11-22T10:27:00Z">
+      <w:del w:id="366" w:author="Olivia Imner" w:date="2018-11-22T10:27:00Z">
         <w:r>
           <w:rPr>
             <w:rFonts w:cs="Times New Roman"/>
@@ -12344,12 +12393,12 @@
         <w:autoSpaceDN w:val="0"/>
         <w:adjustRightInd w:val="0"/>
         <w:rPr>
-          <w:del w:id="360" w:author="Olivia Imner" w:date="2018-11-22T10:27:00Z"/>
+          <w:del w:id="367" w:author="Olivia Imner" w:date="2018-11-22T10:27:00Z"/>
           <w:rFonts w:cs="Times New Roman"/>
           <w:color w:val="000000"/>
         </w:rPr>
       </w:pPr>
-      <w:del w:id="361" w:author="Olivia Imner" w:date="2018-11-22T10:27:00Z">
+      <w:del w:id="368" w:author="Olivia Imner" w:date="2018-11-22T10:27:00Z">
         <w:r>
           <w:rPr>
             <w:rFonts w:cs="Times New Roman"/>
@@ -12398,12 +12447,12 @@
         <w:autoSpaceDN w:val="0"/>
         <w:adjustRightInd w:val="0"/>
         <w:rPr>
-          <w:del w:id="362" w:author="Olivia Imner" w:date="2018-11-22T10:27:00Z"/>
+          <w:del w:id="369" w:author="Olivia Imner" w:date="2018-11-22T10:27:00Z"/>
           <w:rFonts w:cs="Times New Roman"/>
           <w:color w:val="000000"/>
         </w:rPr>
       </w:pPr>
-      <w:del w:id="363" w:author="Olivia Imner" w:date="2018-11-22T10:27:00Z">
+      <w:del w:id="370" w:author="Olivia Imner" w:date="2018-11-22T10:27:00Z">
         <w:r>
           <w:rPr>
             <w:rFonts w:cs="Times New Roman"/>
@@ -12420,12 +12469,12 @@
         <w:autoSpaceDN w:val="0"/>
         <w:adjustRightInd w:val="0"/>
         <w:rPr>
-          <w:del w:id="364" w:author="Olivia Imner" w:date="2018-11-22T10:27:00Z"/>
+          <w:del w:id="371" w:author="Olivia Imner" w:date="2018-11-22T10:27:00Z"/>
           <w:rFonts w:cs="Times New Roman"/>
           <w:color w:val="000000"/>
         </w:rPr>
       </w:pPr>
-      <w:del w:id="365" w:author="Olivia Imner" w:date="2018-11-22T10:27:00Z">
+      <w:del w:id="372" w:author="Olivia Imner" w:date="2018-11-22T10:27:00Z">
         <w:r>
           <w:rPr>
             <w:rFonts w:cs="Times New Roman"/>
@@ -12492,14 +12541,14 @@
       <w:pPr>
         <w:pStyle w:val="Heading11"/>
       </w:pPr>
-      <w:bookmarkStart w:id="366" w:name="_Toc391456187"/>
-      <w:bookmarkStart w:id="367" w:name="_Toc401327944"/>
-      <w:bookmarkEnd w:id="366"/>
+      <w:bookmarkStart w:id="373" w:name="_Toc391456187"/>
+      <w:bookmarkStart w:id="374" w:name="_Toc401327944"/>
+      <w:bookmarkEnd w:id="373"/>
       <w:r>
         <w:lastRenderedPageBreak/>
         <w:t>Bilagor</w:t>
       </w:r>
-      <w:bookmarkEnd w:id="367"/>
+      <w:bookmarkEnd w:id="374"/>
       <w:r>
         <w:t xml:space="preserve"> </w:t>
       </w:r>
@@ -14850,8 +14899,8 @@
           <w:color w:val="00000A"/>
         </w:rPr>
       </w:pPr>
-      <w:bookmarkStart w:id="368" w:name="_Toc391456188"/>
-      <w:bookmarkEnd w:id="368"/>
+      <w:bookmarkStart w:id="375" w:name="_Toc391456188"/>
+      <w:bookmarkEnd w:id="375"/>
       <w:r>
         <w:rPr>
           <w:rStyle w:val="IntenseEmphasis"/>
@@ -16211,8 +16260,8 @@
         </w:rPr>
         <w:t>.</w:t>
       </w:r>
-      <w:bookmarkStart w:id="369" w:name="_Toc391456189"/>
-      <w:bookmarkEnd w:id="369"/>
+      <w:bookmarkStart w:id="376" w:name="_Toc391456189"/>
+      <w:bookmarkEnd w:id="376"/>
     </w:p>
     <w:p>
       <w:pPr>
@@ -17244,7 +17293,7 @@
 
 <file path=word/comments.xml><?xml version="1.0" encoding="utf-8"?>
 <w:comments xmlns:wpc="http://schemas.microsoft.com/office/word/2010/wordprocessingCanvas" xmlns:mo="http://schemas.microsoft.com/office/mac/office/2008/main" xmlns:mc="http://schemas.openxmlformats.org/markup-compatibility/2006" xmlns:mv="urn:schemas-microsoft-com:mac:vml" xmlns:o="urn:schemas-microsoft-com:office:office" xmlns:r="http://schemas.openxmlformats.org/officeDocument/2006/relationships" xmlns:m="http://schemas.openxmlformats.org/officeDocument/2006/math" xmlns:v="urn:schemas-microsoft-com:vml" xmlns:wp14="http://schemas.microsoft.com/office/word/2010/wordprocessingDrawing" xmlns:wp="http://schemas.openxmlformats.org/drawingml/2006/wordprocessingDrawing" xmlns:w10="urn:schemas-microsoft-com:office:word" xmlns:w="http://schemas.openxmlformats.org/wordprocessingml/2006/main" xmlns:w14="http://schemas.microsoft.com/office/word/2010/wordml" xmlns:wpg="http://schemas.microsoft.com/office/word/2010/wordprocessingGroup" xmlns:wpi="http://schemas.microsoft.com/office/word/2010/wordprocessingInk" xmlns:wne="http://schemas.microsoft.com/office/word/2006/wordml" xmlns:wps="http://schemas.microsoft.com/office/word/2010/wordprocessingShape" mc:Ignorable="w14 wp14">
-  <w:comment w:id="93" w:author="Jason Serviss" w:date="2018-11-21T21:53:00Z" w:initials="JS">
+  <w:comment w:id="100" w:author="Jason Serviss" w:date="2018-11-21T21:53:00Z" w:initials="JS">
     <w:p>
       <w:pPr>
         <w:pStyle w:val="CommentText"/>
@@ -24459,7 +24508,7 @@
 </file>
 
 <file path=customXml/itemProps1.xml><?xml version="1.0" encoding="utf-8"?>
-<ds:datastoreItem xmlns:ds="http://schemas.openxmlformats.org/officeDocument/2006/customXml" ds:itemID="{A5BCCA36-3F49-A441-9A73-B6D3EFA5C026}">
+<ds:datastoreItem xmlns:ds="http://schemas.openxmlformats.org/officeDocument/2006/customXml" ds:itemID="{661CF09B-2E80-B54B-8F54-B70DFA86B0EE}">
   <ds:schemaRefs>
     <ds:schemaRef ds:uri="http://schemas.openxmlformats.org/officeDocument/2006/bibliography"/>
   </ds:schemaRefs>

</xml_diff>